<commit_message>
Iniciando a primeira aula do curso
Aula 1 – Explorando Um Projeto De NLP
</commit_message>
<xml_diff>
--- a/Data Science/Formação Data Science/Corretor Ortográfico em Python - Aplicando técnicas de NLP/Anotações/Corretor Ortográfico em Python – Aplicando técnicas de NLP.docx
+++ b/Data Science/Formação Data Science/Corretor Ortográfico em Python - Aplicando técnicas de NLP/Anotações/Corretor Ortográfico em Python – Aplicando técnicas de NLP.docx
@@ -83,7 +83,7 @@
         </w:rPr>
         <w:tab/>
       </w:r>
-      <w:hyperlink r:id="rId4" w:history="1">
+      <w:hyperlink r:id="rId5" w:history="1">
         <w:r>
           <w:rPr>
             <w:rStyle w:val="Hyperlink"/>
@@ -105,6 +105,11 @@
     </w:p>
     <w:p>
       <w:pPr>
+        <w:pStyle w:val="PargrafodaLista"/>
+        <w:numPr>
+          <w:ilvl w:val="0"/>
+          <w:numId w:val="1"/>
+        </w:numPr>
         <w:spacing w:line="360" w:lineRule="auto"/>
         <w:jc w:val="both"/>
         <w:rPr>
@@ -113,6 +118,41 @@
           <w:szCs w:val="24"/>
         </w:rPr>
       </w:pPr>
+      <w:r>
+        <w:rPr>
+          <w:rFonts w:ascii="Times New Roman" w:hAnsi="Times New Roman" w:cs="Times New Roman"/>
+          <w:b/>
+          <w:bCs/>
+          <w:sz w:val="24"/>
+          <w:szCs w:val="24"/>
+          <w:u w:val="single"/>
+        </w:rPr>
+        <w:t>Aula 1 – Explorando Um Projeto De NLP:</w:t>
+      </w:r>
+    </w:p>
+    <w:p>
+      <w:pPr>
+        <w:pStyle w:val="PargrafodaLista"/>
+        <w:numPr>
+          <w:ilvl w:val="1"/>
+          <w:numId w:val="2"/>
+        </w:numPr>
+        <w:spacing w:line="360" w:lineRule="auto"/>
+        <w:jc w:val="both"/>
+        <w:rPr>
+          <w:rFonts w:ascii="Times New Roman" w:hAnsi="Times New Roman" w:cs="Times New Roman"/>
+          <w:sz w:val="24"/>
+          <w:szCs w:val="24"/>
+        </w:rPr>
+      </w:pPr>
+      <w:r>
+        <w:rPr>
+          <w:rFonts w:ascii="Times New Roman" w:hAnsi="Times New Roman" w:cs="Times New Roman"/>
+          <w:sz w:val="24"/>
+          <w:szCs w:val="24"/>
+        </w:rPr>
+        <w:t xml:space="preserve"> </w:t>
+      </w:r>
     </w:p>
     <w:sectPr>
       <w:pgSz w:w="11906" w:h="16838"/>
@@ -122,6 +162,221 @@
     </w:sectPr>
   </w:body>
 </w:document>
+</file>
+
+<file path=word/numbering.xml><?xml version="1.0" encoding="utf-8"?>
+<w:numbering xmlns:wpc="http://schemas.microsoft.com/office/word/2010/wordprocessingCanvas" xmlns:cx="http://schemas.microsoft.com/office/drawing/2014/chartex" xmlns:cx1="http://schemas.microsoft.com/office/drawing/2015/9/8/chartex" xmlns:cx2="http://schemas.microsoft.com/office/drawing/2015/10/21/chartex" xmlns:cx3="http://schemas.microsoft.com/office/drawing/2016/5/9/chartex" xmlns:cx4="http://schemas.microsoft.com/office/drawing/2016/5/10/chartex" xmlns:cx5="http://schemas.microsoft.com/office/drawing/2016/5/11/chartex" xmlns:cx6="http://schemas.microsoft.com/office/drawing/2016/5/12/chartex" xmlns:cx7="http://schemas.microsoft.com/office/drawing/2016/5/13/chartex" xmlns:cx8="http://schemas.microsoft.com/office/drawing/2016/5/14/chartex" xmlns:mc="http://schemas.openxmlformats.org/markup-compatibility/2006" xmlns:aink="http://schemas.microsoft.com/office/drawing/2016/ink" xmlns:am3d="http://schemas.microsoft.com/office/drawing/2017/model3d" xmlns:o="urn:schemas-microsoft-com:office:office" xmlns:r="http://schemas.openxmlformats.org/officeDocument/2006/relationships" xmlns:m="http://schemas.openxmlformats.org/officeDocument/2006/math" xmlns:v="urn:schemas-microsoft-com:vml" xmlns:wp14="http://schemas.microsoft.com/office/word/2010/wordprocessingDrawing" xmlns:wp="http://schemas.openxmlformats.org/drawingml/2006/wordprocessingDrawing" xmlns:w10="urn:schemas-microsoft-com:office:word" xmlns:w="http://schemas.openxmlformats.org/wordprocessingml/2006/main" xmlns:w14="http://schemas.microsoft.com/office/word/2010/wordml" xmlns:w15="http://schemas.microsoft.com/office/word/2012/wordml" xmlns:w16cex="http://schemas.microsoft.com/office/word/2018/wordml/cex" xmlns:w16cid="http://schemas.microsoft.com/office/word/2016/wordml/cid" xmlns:w16="http://schemas.microsoft.com/office/word/2018/wordml" xmlns:w16sdtdh="http://schemas.microsoft.com/office/word/2020/wordml/sdtdatahash" xmlns:w16se="http://schemas.microsoft.com/office/word/2015/wordml/symex" xmlns:wpg="http://schemas.microsoft.com/office/word/2010/wordprocessingGroup" xmlns:wpi="http://schemas.microsoft.com/office/word/2010/wordprocessingInk" xmlns:wne="http://schemas.microsoft.com/office/word/2006/wordml" xmlns:wps="http://schemas.microsoft.com/office/word/2010/wordprocessingShape" mc:Ignorable="w14 w15 w16se w16cid w16 w16cex w16sdtdh wp14">
+  <w:abstractNum w:abstractNumId="0" w15:restartNumberingAfterBreak="0">
+    <w:nsid w:val="0E5C0E4B"/>
+    <w:multiLevelType w:val="hybridMultilevel"/>
+    <w:tmpl w:val="7666AB52"/>
+    <w:lvl w:ilvl="0" w:tplc="14E63E60">
+      <w:start w:val="1"/>
+      <w:numFmt w:val="decimal"/>
+      <w:lvlText w:val="%1."/>
+      <w:lvlJc w:val="left"/>
+      <w:pPr>
+        <w:ind w:left="720" w:hanging="360"/>
+      </w:pPr>
+      <w:rPr>
+        <w:rFonts w:hint="default"/>
+        <w:b/>
+        <w:bCs/>
+      </w:rPr>
+    </w:lvl>
+    <w:lvl w:ilvl="1" w:tplc="04160019">
+      <w:start w:val="1"/>
+      <w:numFmt w:val="lowerLetter"/>
+      <w:lvlText w:val="%2."/>
+      <w:lvlJc w:val="left"/>
+      <w:pPr>
+        <w:ind w:left="1440" w:hanging="360"/>
+      </w:pPr>
+    </w:lvl>
+    <w:lvl w:ilvl="2" w:tplc="0416001B" w:tentative="1">
+      <w:start w:val="1"/>
+      <w:numFmt w:val="lowerRoman"/>
+      <w:lvlText w:val="%3."/>
+      <w:lvlJc w:val="right"/>
+      <w:pPr>
+        <w:ind w:left="2160" w:hanging="180"/>
+      </w:pPr>
+    </w:lvl>
+    <w:lvl w:ilvl="3" w:tplc="0416000F" w:tentative="1">
+      <w:start w:val="1"/>
+      <w:numFmt w:val="decimal"/>
+      <w:lvlText w:val="%4."/>
+      <w:lvlJc w:val="left"/>
+      <w:pPr>
+        <w:ind w:left="2880" w:hanging="360"/>
+      </w:pPr>
+    </w:lvl>
+    <w:lvl w:ilvl="4" w:tplc="04160019" w:tentative="1">
+      <w:start w:val="1"/>
+      <w:numFmt w:val="lowerLetter"/>
+      <w:lvlText w:val="%5."/>
+      <w:lvlJc w:val="left"/>
+      <w:pPr>
+        <w:ind w:left="3600" w:hanging="360"/>
+      </w:pPr>
+    </w:lvl>
+    <w:lvl w:ilvl="5" w:tplc="0416001B" w:tentative="1">
+      <w:start w:val="1"/>
+      <w:numFmt w:val="lowerRoman"/>
+      <w:lvlText w:val="%6."/>
+      <w:lvlJc w:val="right"/>
+      <w:pPr>
+        <w:ind w:left="4320" w:hanging="180"/>
+      </w:pPr>
+    </w:lvl>
+    <w:lvl w:ilvl="6" w:tplc="0416000F" w:tentative="1">
+      <w:start w:val="1"/>
+      <w:numFmt w:val="decimal"/>
+      <w:lvlText w:val="%7."/>
+      <w:lvlJc w:val="left"/>
+      <w:pPr>
+        <w:ind w:left="5040" w:hanging="360"/>
+      </w:pPr>
+    </w:lvl>
+    <w:lvl w:ilvl="7" w:tplc="04160019" w:tentative="1">
+      <w:start w:val="1"/>
+      <w:numFmt w:val="lowerLetter"/>
+      <w:lvlText w:val="%8."/>
+      <w:lvlJc w:val="left"/>
+      <w:pPr>
+        <w:ind w:left="5760" w:hanging="360"/>
+      </w:pPr>
+    </w:lvl>
+    <w:lvl w:ilvl="8" w:tplc="0416001B" w:tentative="1">
+      <w:start w:val="1"/>
+      <w:numFmt w:val="lowerRoman"/>
+      <w:lvlText w:val="%9."/>
+      <w:lvlJc w:val="right"/>
+      <w:pPr>
+        <w:ind w:left="6480" w:hanging="180"/>
+      </w:pPr>
+    </w:lvl>
+  </w:abstractNum>
+  <w:abstractNum w:abstractNumId="1" w15:restartNumberingAfterBreak="0">
+    <w:nsid w:val="13572656"/>
+    <w:multiLevelType w:val="multilevel"/>
+    <w:tmpl w:val="C95C61EE"/>
+    <w:lvl w:ilvl="0">
+      <w:start w:val="1"/>
+      <w:numFmt w:val="decimal"/>
+      <w:lvlText w:val="%1."/>
+      <w:lvlJc w:val="left"/>
+      <w:pPr>
+        <w:ind w:left="360" w:hanging="360"/>
+      </w:pPr>
+      <w:rPr>
+        <w:rFonts w:hint="default"/>
+      </w:rPr>
+    </w:lvl>
+    <w:lvl w:ilvl="1">
+      <w:start w:val="1"/>
+      <w:numFmt w:val="decimal"/>
+      <w:lvlText w:val="%1.%2."/>
+      <w:lvlJc w:val="left"/>
+      <w:pPr>
+        <w:ind w:left="1080" w:hanging="360"/>
+      </w:pPr>
+      <w:rPr>
+        <w:rFonts w:hint="default"/>
+      </w:rPr>
+    </w:lvl>
+    <w:lvl w:ilvl="2">
+      <w:start w:val="1"/>
+      <w:numFmt w:val="decimal"/>
+      <w:lvlText w:val="%1.%2.%3."/>
+      <w:lvlJc w:val="left"/>
+      <w:pPr>
+        <w:ind w:left="2160" w:hanging="720"/>
+      </w:pPr>
+      <w:rPr>
+        <w:rFonts w:hint="default"/>
+      </w:rPr>
+    </w:lvl>
+    <w:lvl w:ilvl="3">
+      <w:start w:val="1"/>
+      <w:numFmt w:val="decimal"/>
+      <w:lvlText w:val="%1.%2.%3.%4."/>
+      <w:lvlJc w:val="left"/>
+      <w:pPr>
+        <w:ind w:left="2880" w:hanging="720"/>
+      </w:pPr>
+      <w:rPr>
+        <w:rFonts w:hint="default"/>
+      </w:rPr>
+    </w:lvl>
+    <w:lvl w:ilvl="4">
+      <w:start w:val="1"/>
+      <w:numFmt w:val="decimal"/>
+      <w:lvlText w:val="%1.%2.%3.%4.%5."/>
+      <w:lvlJc w:val="left"/>
+      <w:pPr>
+        <w:ind w:left="3960" w:hanging="1080"/>
+      </w:pPr>
+      <w:rPr>
+        <w:rFonts w:hint="default"/>
+      </w:rPr>
+    </w:lvl>
+    <w:lvl w:ilvl="5">
+      <w:start w:val="1"/>
+      <w:numFmt w:val="decimal"/>
+      <w:lvlText w:val="%1.%2.%3.%4.%5.%6."/>
+      <w:lvlJc w:val="left"/>
+      <w:pPr>
+        <w:ind w:left="4680" w:hanging="1080"/>
+      </w:pPr>
+      <w:rPr>
+        <w:rFonts w:hint="default"/>
+      </w:rPr>
+    </w:lvl>
+    <w:lvl w:ilvl="6">
+      <w:start w:val="1"/>
+      <w:numFmt w:val="decimal"/>
+      <w:lvlText w:val="%1.%2.%3.%4.%5.%6.%7."/>
+      <w:lvlJc w:val="left"/>
+      <w:pPr>
+        <w:ind w:left="5760" w:hanging="1440"/>
+      </w:pPr>
+      <w:rPr>
+        <w:rFonts w:hint="default"/>
+      </w:rPr>
+    </w:lvl>
+    <w:lvl w:ilvl="7">
+      <w:start w:val="1"/>
+      <w:numFmt w:val="decimal"/>
+      <w:lvlText w:val="%1.%2.%3.%4.%5.%6.%7.%8."/>
+      <w:lvlJc w:val="left"/>
+      <w:pPr>
+        <w:ind w:left="6480" w:hanging="1440"/>
+      </w:pPr>
+      <w:rPr>
+        <w:rFonts w:hint="default"/>
+      </w:rPr>
+    </w:lvl>
+    <w:lvl w:ilvl="8">
+      <w:start w:val="1"/>
+      <w:numFmt w:val="decimal"/>
+      <w:lvlText w:val="%1.%2.%3.%4.%5.%6.%7.%8.%9."/>
+      <w:lvlJc w:val="left"/>
+      <w:pPr>
+        <w:ind w:left="7560" w:hanging="1800"/>
+      </w:pPr>
+      <w:rPr>
+        <w:rFonts w:hint="default"/>
+      </w:rPr>
+    </w:lvl>
+  </w:abstractNum>
+  <w:num w:numId="1">
+    <w:abstractNumId w:val="0"/>
+  </w:num>
+  <w:num w:numId="2">
+    <w:abstractNumId w:val="1"/>
+  </w:num>
+</w:numbering>
 </file>
 
 <file path=word/styles.xml><?xml version="1.0" encoding="utf-8"?>
@@ -573,6 +828,17 @@
       <w:shd w:val="clear" w:color="auto" w:fill="E1DFDD"/>
     </w:rPr>
   </w:style>
+  <w:style w:type="paragraph" w:styleId="PargrafodaLista">
+    <w:name w:val="List Paragraph"/>
+    <w:basedOn w:val="Normal"/>
+    <w:uiPriority w:val="34"/>
+    <w:qFormat/>
+    <w:rsid w:val="008568CE"/>
+    <w:pPr>
+      <w:ind w:left="720"/>
+      <w:contextualSpacing/>
+    </w:pPr>
+  </w:style>
 </w:styles>
 </file>
 

</xml_diff>

<commit_message>
Importando Um Corpus Textual
Aprendemos a importar, ler e atribuir a uma variável um arquivo txt
</commit_message>
<xml_diff>
--- a/Data Science/Formação Data Science/Corretor Ortográfico em Python - Aplicando técnicas de NLP/Anotações/Corretor Ortográfico em Python – Aplicando técnicas de NLP.docx
+++ b/Data Science/Formação Data Science/Corretor Ortográfico em Python - Aplicando técnicas de NLP/Anotações/Corretor Ortográfico em Python – Aplicando técnicas de NLP.docx
@@ -176,6 +176,310 @@
           <w:szCs w:val="24"/>
         </w:rPr>
         <w:t>, tradutores, buscadores e corretores ortográficos.</w:t>
+      </w:r>
+    </w:p>
+    <w:p>
+      <w:pPr>
+        <w:pStyle w:val="PargrafodaLista"/>
+        <w:numPr>
+          <w:ilvl w:val="1"/>
+          <w:numId w:val="2"/>
+        </w:numPr>
+        <w:spacing w:line="360" w:lineRule="auto"/>
+        <w:jc w:val="both"/>
+        <w:rPr>
+          <w:rFonts w:ascii="Times New Roman" w:hAnsi="Times New Roman" w:cs="Times New Roman"/>
+          <w:sz w:val="24"/>
+          <w:szCs w:val="24"/>
+        </w:rPr>
+      </w:pPr>
+      <w:r>
+        <w:rPr>
+          <w:rFonts w:ascii="Times New Roman" w:hAnsi="Times New Roman" w:cs="Times New Roman"/>
+          <w:sz w:val="24"/>
+          <w:szCs w:val="24"/>
+        </w:rPr>
+        <w:t xml:space="preserve"> </w:t>
+      </w:r>
+      <w:r>
+        <w:rPr>
+          <w:rFonts w:ascii="Times New Roman" w:hAnsi="Times New Roman" w:cs="Times New Roman"/>
+          <w:sz w:val="24"/>
+          <w:szCs w:val="24"/>
+        </w:rPr>
+        <w:t>Importando Um Corpus Textual</w:t>
+      </w:r>
+      <w:r>
+        <w:rPr>
+          <w:rFonts w:ascii="Times New Roman" w:hAnsi="Times New Roman" w:cs="Times New Roman"/>
+          <w:sz w:val="24"/>
+          <w:szCs w:val="24"/>
+        </w:rPr>
+        <w:t>:</w:t>
+      </w:r>
+    </w:p>
+    <w:p>
+      <w:pPr>
+        <w:pStyle w:val="PargrafodaLista"/>
+        <w:numPr>
+          <w:ilvl w:val="2"/>
+          <w:numId w:val="2"/>
+        </w:numPr>
+        <w:spacing w:line="360" w:lineRule="auto"/>
+        <w:jc w:val="both"/>
+        <w:rPr>
+          <w:rFonts w:ascii="Times New Roman" w:hAnsi="Times New Roman" w:cs="Times New Roman"/>
+          <w:sz w:val="24"/>
+          <w:szCs w:val="24"/>
+        </w:rPr>
+      </w:pPr>
+      <w:r>
+        <w:rPr>
+          <w:rFonts w:ascii="Times New Roman" w:hAnsi="Times New Roman" w:cs="Times New Roman"/>
+          <w:sz w:val="24"/>
+          <w:szCs w:val="24"/>
+        </w:rPr>
+        <w:t>Precisamos ter uma base de dados para que o nosso algoritmo conheça as palavras para que possa corrigir.</w:t>
+      </w:r>
+    </w:p>
+    <w:p>
+      <w:pPr>
+        <w:pStyle w:val="PargrafodaLista"/>
+        <w:numPr>
+          <w:ilvl w:val="2"/>
+          <w:numId w:val="2"/>
+        </w:numPr>
+        <w:spacing w:line="360" w:lineRule="auto"/>
+        <w:jc w:val="both"/>
+        <w:rPr>
+          <w:rFonts w:ascii="Times New Roman" w:hAnsi="Times New Roman" w:cs="Times New Roman"/>
+          <w:sz w:val="24"/>
+          <w:szCs w:val="24"/>
+        </w:rPr>
+      </w:pPr>
+      <w:r>
+        <w:rPr>
+          <w:rFonts w:ascii="Times New Roman" w:hAnsi="Times New Roman" w:cs="Times New Roman"/>
+          <w:sz w:val="24"/>
+          <w:szCs w:val="24"/>
+        </w:rPr>
+        <w:t>Quando trabalhamos NLP a nossa base de dados se chama corpus</w:t>
+      </w:r>
+      <w:r>
+        <w:rPr>
+          <w:rFonts w:ascii="Times New Roman" w:hAnsi="Times New Roman" w:cs="Times New Roman"/>
+          <w:sz w:val="24"/>
+          <w:szCs w:val="24"/>
+        </w:rPr>
+        <w:t>, sendo um conjunto de documentos</w:t>
+      </w:r>
+      <w:r>
+        <w:rPr>
+          <w:rFonts w:ascii="Times New Roman" w:hAnsi="Times New Roman" w:cs="Times New Roman"/>
+          <w:sz w:val="24"/>
+          <w:szCs w:val="24"/>
+        </w:rPr>
+        <w:t xml:space="preserve"> e, para ler um arquivo de texto em python precisamos fazer um código simples, onde dizemos que com o nosso arquivo aberto em formato de leitura, como f, atribua a leitura de f em artigos:</w:t>
+      </w:r>
+    </w:p>
+    <w:p>
+      <w:pPr>
+        <w:shd w:val="clear" w:color="auto" w:fill="1E1E1E"/>
+        <w:spacing w:after="0" w:line="285" w:lineRule="atLeast"/>
+        <w:rPr>
+          <w:rFonts w:ascii="Courier New" w:eastAsia="Times New Roman" w:hAnsi="Courier New" w:cs="Courier New"/>
+          <w:color w:val="D4D4D4"/>
+          <w:sz w:val="21"/>
+          <w:szCs w:val="21"/>
+          <w:lang w:eastAsia="pt-BR"/>
+        </w:rPr>
+      </w:pPr>
+      <w:r>
+        <w:rPr>
+          <w:rFonts w:ascii="Courier New" w:eastAsia="Times New Roman" w:hAnsi="Courier New" w:cs="Courier New"/>
+          <w:color w:val="C586C0"/>
+          <w:sz w:val="21"/>
+          <w:szCs w:val="21"/>
+          <w:lang w:eastAsia="pt-BR"/>
+        </w:rPr>
+        <w:t>with</w:t>
+      </w:r>
+      <w:r>
+        <w:rPr>
+          <w:rFonts w:ascii="Courier New" w:eastAsia="Times New Roman" w:hAnsi="Courier New" w:cs="Courier New"/>
+          <w:color w:val="D4D4D4"/>
+          <w:sz w:val="21"/>
+          <w:szCs w:val="21"/>
+          <w:lang w:eastAsia="pt-BR"/>
+        </w:rPr>
+        <w:t> </w:t>
+      </w:r>
+      <w:r>
+        <w:rPr>
+          <w:rFonts w:ascii="Courier New" w:eastAsia="Times New Roman" w:hAnsi="Courier New" w:cs="Courier New"/>
+          <w:color w:val="DCDCAA"/>
+          <w:sz w:val="21"/>
+          <w:szCs w:val="21"/>
+          <w:lang w:eastAsia="pt-BR"/>
+        </w:rPr>
+        <w:t>open</w:t>
+      </w:r>
+      <w:r>
+        <w:rPr>
+          <w:rFonts w:ascii="Courier New" w:eastAsia="Times New Roman" w:hAnsi="Courier New" w:cs="Courier New"/>
+          <w:color w:val="DCDCDC"/>
+          <w:sz w:val="21"/>
+          <w:szCs w:val="21"/>
+          <w:lang w:eastAsia="pt-BR"/>
+        </w:rPr>
+        <w:t>(</w:t>
+      </w:r>
+      <w:r>
+        <w:rPr>
+          <w:rFonts w:ascii="Courier New" w:eastAsia="Times New Roman" w:hAnsi="Courier New" w:cs="Courier New"/>
+          <w:color w:val="CE9178"/>
+          <w:sz w:val="21"/>
+          <w:szCs w:val="21"/>
+          <w:lang w:eastAsia="pt-BR"/>
+        </w:rPr>
+        <w:t>'artigos.txt'</w:t>
+      </w:r>
+      <w:r>
+        <w:rPr>
+          <w:rFonts w:ascii="Courier New" w:eastAsia="Times New Roman" w:hAnsi="Courier New" w:cs="Courier New"/>
+          <w:color w:val="DCDCDC"/>
+          <w:sz w:val="21"/>
+          <w:szCs w:val="21"/>
+          <w:lang w:eastAsia="pt-BR"/>
+        </w:rPr>
+        <w:t>,</w:t>
+      </w:r>
+      <w:r>
+        <w:rPr>
+          <w:rFonts w:ascii="Courier New" w:eastAsia="Times New Roman" w:hAnsi="Courier New" w:cs="Courier New"/>
+          <w:color w:val="D4D4D4"/>
+          <w:sz w:val="21"/>
+          <w:szCs w:val="21"/>
+          <w:lang w:eastAsia="pt-BR"/>
+        </w:rPr>
+        <w:t> </w:t>
+      </w:r>
+      <w:r>
+        <w:rPr>
+          <w:rFonts w:ascii="Courier New" w:eastAsia="Times New Roman" w:hAnsi="Courier New" w:cs="Courier New"/>
+          <w:color w:val="CE9178"/>
+          <w:sz w:val="21"/>
+          <w:szCs w:val="21"/>
+          <w:lang w:eastAsia="pt-BR"/>
+        </w:rPr>
+        <w:t>'r'</w:t>
+      </w:r>
+      <w:r>
+        <w:rPr>
+          <w:rFonts w:ascii="Courier New" w:eastAsia="Times New Roman" w:hAnsi="Courier New" w:cs="Courier New"/>
+          <w:color w:val="DCDCDC"/>
+          <w:sz w:val="21"/>
+          <w:szCs w:val="21"/>
+          <w:lang w:eastAsia="pt-BR"/>
+        </w:rPr>
+        <w:t>)</w:t>
+      </w:r>
+      <w:r>
+        <w:rPr>
+          <w:rFonts w:ascii="Courier New" w:eastAsia="Times New Roman" w:hAnsi="Courier New" w:cs="Courier New"/>
+          <w:color w:val="D4D4D4"/>
+          <w:sz w:val="21"/>
+          <w:szCs w:val="21"/>
+          <w:lang w:eastAsia="pt-BR"/>
+        </w:rPr>
+        <w:t> </w:t>
+      </w:r>
+      <w:r>
+        <w:rPr>
+          <w:rFonts w:ascii="Courier New" w:eastAsia="Times New Roman" w:hAnsi="Courier New" w:cs="Courier New"/>
+          <w:color w:val="C586C0"/>
+          <w:sz w:val="21"/>
+          <w:szCs w:val="21"/>
+          <w:lang w:eastAsia="pt-BR"/>
+        </w:rPr>
+        <w:t>as</w:t>
+      </w:r>
+      <w:r>
+        <w:rPr>
+          <w:rFonts w:ascii="Courier New" w:eastAsia="Times New Roman" w:hAnsi="Courier New" w:cs="Courier New"/>
+          <w:color w:val="D4D4D4"/>
+          <w:sz w:val="21"/>
+          <w:szCs w:val="21"/>
+          <w:lang w:eastAsia="pt-BR"/>
+        </w:rPr>
+        <w:t> f</w:t>
+      </w:r>
+      <w:r>
+        <w:rPr>
+          <w:rFonts w:ascii="Courier New" w:eastAsia="Times New Roman" w:hAnsi="Courier New" w:cs="Courier New"/>
+          <w:color w:val="DCDCDC"/>
+          <w:sz w:val="21"/>
+          <w:szCs w:val="21"/>
+          <w:lang w:eastAsia="pt-BR"/>
+        </w:rPr>
+        <w:t>:</w:t>
+      </w:r>
+    </w:p>
+    <w:p>
+      <w:pPr>
+        <w:shd w:val="clear" w:color="auto" w:fill="1E1E1E"/>
+        <w:spacing w:line="285" w:lineRule="atLeast"/>
+        <w:rPr>
+          <w:rFonts w:ascii="Courier New" w:eastAsia="Times New Roman" w:hAnsi="Courier New" w:cs="Courier New"/>
+          <w:color w:val="D4D4D4"/>
+          <w:sz w:val="21"/>
+          <w:szCs w:val="21"/>
+          <w:lang w:eastAsia="pt-BR"/>
+        </w:rPr>
+      </w:pPr>
+      <w:r>
+        <w:rPr>
+          <w:rFonts w:ascii="Courier New" w:eastAsia="Times New Roman" w:hAnsi="Courier New" w:cs="Courier New"/>
+          <w:color w:val="D4D4D4"/>
+          <w:sz w:val="21"/>
+          <w:szCs w:val="21"/>
+          <w:lang w:eastAsia="pt-BR"/>
+        </w:rPr>
+        <w:t>  artigos = f.read</w:t>
+      </w:r>
+      <w:r>
+        <w:rPr>
+          <w:rFonts w:ascii="Courier New" w:eastAsia="Times New Roman" w:hAnsi="Courier New" w:cs="Courier New"/>
+          <w:color w:val="DCDCDC"/>
+          <w:sz w:val="21"/>
+          <w:szCs w:val="21"/>
+          <w:lang w:eastAsia="pt-BR"/>
+        </w:rPr>
+        <w:t>()</w:t>
+      </w:r>
+    </w:p>
+    <w:p>
+      <w:pPr>
+        <w:pStyle w:val="PargrafodaLista"/>
+        <w:numPr>
+          <w:ilvl w:val="2"/>
+          <w:numId w:val="2"/>
+        </w:numPr>
+        <w:spacing w:before="240" w:line="360" w:lineRule="auto"/>
+        <w:jc w:val="both"/>
+        <w:rPr>
+          <w:rFonts w:ascii="Times New Roman" w:hAnsi="Times New Roman" w:cs="Times New Roman"/>
+          <w:sz w:val="24"/>
+          <w:szCs w:val="24"/>
+        </w:rPr>
+      </w:pPr>
+      <w:r>
+        <w:rPr>
+          <w:rFonts w:ascii="Times New Roman" w:hAnsi="Times New Roman" w:cs="Times New Roman"/>
+          <w:sz w:val="24"/>
+          <w:szCs w:val="24"/>
+        </w:rPr>
+        <w:t>Assim, quando printarmos artigos, todo o nossos corpus será exibido.</w:t>
       </w:r>
     </w:p>
     <w:sectPr>

</xml_diff>

<commit_message>
Separando Palavras De Tokens
Aprendemos como separar nossas palavras em uma lista nova se ela for alfabética com o for.
</commit_message>
<xml_diff>
--- a/Data Science/Formação Data Science/Corretor Ortográfico em Python - Aplicando técnicas de NLP/Anotações/Corretor Ortográfico em Python – Aplicando técnicas de NLP.docx
+++ b/Data Science/Formação Data Science/Corretor Ortográfico em Python - Aplicando técnicas de NLP/Anotações/Corretor Ortográfico em Python – Aplicando técnicas de NLP.docx
@@ -119,25 +119,7 @@
           <w:sz w:val="24"/>
           <w:szCs w:val="24"/>
         </w:rPr>
-        <w:t xml:space="preserve">Link das </w:t>
-      </w:r>
-      <w:proofErr w:type="spellStart"/>
-      <w:r>
-        <w:rPr>
-          <w:rFonts w:ascii="Times New Roman" w:hAnsi="Times New Roman" w:cs="Times New Roman"/>
-          <w:sz w:val="24"/>
-          <w:szCs w:val="24"/>
-        </w:rPr>
-        <w:t>libs</w:t>
-      </w:r>
-      <w:proofErr w:type="spellEnd"/>
-      <w:r>
-        <w:rPr>
-          <w:rFonts w:ascii="Times New Roman" w:hAnsi="Times New Roman" w:cs="Times New Roman"/>
-          <w:sz w:val="24"/>
-          <w:szCs w:val="24"/>
-        </w:rPr>
-        <w:t>:</w:t>
+        <w:t>Link das libs:</w:t>
       </w:r>
     </w:p>
     <w:p>
@@ -235,25 +217,7 @@
           <w:sz w:val="24"/>
           <w:szCs w:val="24"/>
         </w:rPr>
-        <w:t xml:space="preserve"> Responsável por fazer o intermédio da comunicação entre humanos e máquinas, tendo diversas aplicações como o google assistente, siri, </w:t>
-      </w:r>
-      <w:proofErr w:type="spellStart"/>
-      <w:r>
-        <w:rPr>
-          <w:rFonts w:ascii="Times New Roman" w:hAnsi="Times New Roman" w:cs="Times New Roman"/>
-          <w:sz w:val="24"/>
-          <w:szCs w:val="24"/>
-        </w:rPr>
-        <w:t>alexa</w:t>
-      </w:r>
-      <w:proofErr w:type="spellEnd"/>
-      <w:r>
-        <w:rPr>
-          <w:rFonts w:ascii="Times New Roman" w:hAnsi="Times New Roman" w:cs="Times New Roman"/>
-          <w:sz w:val="24"/>
-          <w:szCs w:val="24"/>
-        </w:rPr>
-        <w:t xml:space="preserve"> dentre outras possibilidades como análise de sentimento</w:t>
+        <w:t xml:space="preserve"> Responsável por fazer o intermédio da comunicação entre humanos e máquinas, tendo diversas aplicações como o google assistente, siri, alexa dentre outras possibilidades como análise de sentimento</w:t>
       </w:r>
       <w:r>
         <w:rPr>
@@ -380,7 +344,6 @@
           <w:lang w:eastAsia="pt-BR"/>
         </w:rPr>
       </w:pPr>
-      <w:proofErr w:type="spellStart"/>
       <w:r>
         <w:rPr>
           <w:rFonts w:ascii="Courier New" w:eastAsia="Times New Roman" w:hAnsi="Courier New" w:cs="Courier New"/>
@@ -391,7 +354,6 @@
         </w:rPr>
         <w:t>with</w:t>
       </w:r>
-      <w:proofErr w:type="spellEnd"/>
       <w:r>
         <w:rPr>
           <w:rFonts w:ascii="Courier New" w:eastAsia="Times New Roman" w:hAnsi="Courier New" w:cs="Courier New"/>
@@ -402,7 +364,6 @@
         </w:rPr>
         <w:t> </w:t>
       </w:r>
-      <w:proofErr w:type="gramStart"/>
       <w:r>
         <w:rPr>
           <w:rFonts w:ascii="Courier New" w:eastAsia="Times New Roman" w:hAnsi="Courier New" w:cs="Courier New"/>
@@ -423,7 +384,6 @@
         </w:rPr>
         <w:t>(</w:t>
       </w:r>
-      <w:proofErr w:type="gramEnd"/>
       <w:r>
         <w:rPr>
           <w:rFonts w:ascii="Courier New" w:eastAsia="Times New Roman" w:hAnsi="Courier New" w:cs="Courier New"/>
@@ -535,22 +495,8 @@
           <w:szCs w:val="21"/>
           <w:lang w:eastAsia="pt-BR"/>
         </w:rPr>
-        <w:t>  artigos = </w:t>
-      </w:r>
-      <w:proofErr w:type="spellStart"/>
-      <w:proofErr w:type="gramStart"/>
-      <w:r>
-        <w:rPr>
-          <w:rFonts w:ascii="Courier New" w:eastAsia="Times New Roman" w:hAnsi="Courier New" w:cs="Courier New"/>
-          <w:color w:val="D4D4D4"/>
-          <w:sz w:val="21"/>
-          <w:szCs w:val="21"/>
-          <w:lang w:eastAsia="pt-BR"/>
-        </w:rPr>
-        <w:t>f.read</w:t>
-      </w:r>
-      <w:proofErr w:type="spellEnd"/>
-      <w:proofErr w:type="gramEnd"/>
+        <w:t>  artigos = f.read</w:t>
+      </w:r>
       <w:r>
         <w:rPr>
           <w:rFonts w:ascii="Courier New" w:eastAsia="Times New Roman" w:hAnsi="Courier New" w:cs="Courier New"/>
@@ -583,25 +529,7 @@
           <w:sz w:val="24"/>
           <w:szCs w:val="24"/>
         </w:rPr>
-        <w:t xml:space="preserve">Assim, quando </w:t>
-      </w:r>
-      <w:proofErr w:type="spellStart"/>
-      <w:r>
-        <w:rPr>
-          <w:rFonts w:ascii="Times New Roman" w:hAnsi="Times New Roman" w:cs="Times New Roman"/>
-          <w:sz w:val="24"/>
-          <w:szCs w:val="24"/>
-        </w:rPr>
-        <w:t>printarmos</w:t>
-      </w:r>
-      <w:proofErr w:type="spellEnd"/>
-      <w:r>
-        <w:rPr>
-          <w:rFonts w:ascii="Times New Roman" w:hAnsi="Times New Roman" w:cs="Times New Roman"/>
-          <w:sz w:val="24"/>
-          <w:szCs w:val="24"/>
-        </w:rPr>
-        <w:t xml:space="preserve"> artigos, todo o nosso corpus será exibido.</w:t>
+        <w:t>Assim, quando printarmos artigos, todo o nosso corpus será exibido.</w:t>
       </w:r>
     </w:p>
     <w:p>
@@ -627,7 +555,6 @@
         </w:rPr>
         <w:t xml:space="preserve"> </w:t>
       </w:r>
-      <w:proofErr w:type="spellStart"/>
       <w:r>
         <w:rPr>
           <w:rFonts w:ascii="Times New Roman" w:hAnsi="Times New Roman" w:cs="Times New Roman"/>
@@ -636,7 +563,6 @@
         </w:rPr>
         <w:t>Tokenização</w:t>
       </w:r>
-      <w:proofErr w:type="spellEnd"/>
       <w:r>
         <w:rPr>
           <w:rFonts w:ascii="Times New Roman" w:hAnsi="Times New Roman" w:cs="Times New Roman"/>
@@ -715,25 +641,7 @@
           <w:sz w:val="24"/>
           <w:szCs w:val="24"/>
         </w:rPr>
-        <w:t xml:space="preserve">composto por palavras e pontuações, uma vez que quando utilizamos o método </w:t>
-      </w:r>
-      <w:proofErr w:type="gramStart"/>
-      <w:r>
-        <w:rPr>
-          <w:rFonts w:ascii="Times New Roman" w:hAnsi="Times New Roman" w:cs="Times New Roman"/>
-          <w:sz w:val="24"/>
-          <w:szCs w:val="24"/>
-        </w:rPr>
-        <w:t>split(</w:t>
-      </w:r>
-      <w:proofErr w:type="gramEnd"/>
-      <w:r>
-        <w:rPr>
-          <w:rFonts w:ascii="Times New Roman" w:hAnsi="Times New Roman" w:cs="Times New Roman"/>
-          <w:sz w:val="24"/>
-          <w:szCs w:val="24"/>
-        </w:rPr>
-        <w:t>) para quebrar todo o nosso texto em uma lista com palavras, ele não separa somente as palavras, mas a concatenação delas com a pontuação também</w:t>
+        <w:t>composto por palavras e pontuações, uma vez que quando utilizamos o método split() para quebrar todo o nosso texto em uma lista com palavras, ele não separa somente as palavras, mas a concatenação delas com a pontuação também</w:t>
       </w:r>
       <w:r>
         <w:rPr>
@@ -756,7 +664,6 @@
           <w:lang w:eastAsia="pt-BR"/>
         </w:rPr>
       </w:pPr>
-      <w:proofErr w:type="spellStart"/>
       <w:r>
         <w:rPr>
           <w:rFonts w:ascii="Courier New" w:eastAsia="Times New Roman" w:hAnsi="Courier New" w:cs="Courier New"/>
@@ -766,18 +673,7 @@
           <w:lang w:eastAsia="pt-BR"/>
         </w:rPr>
         <w:lastRenderedPageBreak/>
-        <w:t>texto_exemplo</w:t>
-      </w:r>
-      <w:proofErr w:type="spellEnd"/>
-      <w:r>
-        <w:rPr>
-          <w:rFonts w:ascii="Courier New" w:eastAsia="Times New Roman" w:hAnsi="Courier New" w:cs="Courier New"/>
-          <w:color w:val="D4D4D4"/>
-          <w:sz w:val="21"/>
-          <w:szCs w:val="21"/>
-          <w:lang w:eastAsia="pt-BR"/>
-        </w:rPr>
-        <w:t> = </w:t>
+        <w:t>texto_exemplo = </w:t>
       </w:r>
       <w:r>
         <w:rPr>
@@ -810,32 +706,8 @@
           <w:szCs w:val="21"/>
           <w:lang w:eastAsia="pt-BR"/>
         </w:rPr>
-        <w:t>token = </w:t>
-      </w:r>
-      <w:proofErr w:type="spellStart"/>
-      <w:r>
-        <w:rPr>
-          <w:rFonts w:ascii="Courier New" w:eastAsia="Times New Roman" w:hAnsi="Courier New" w:cs="Courier New"/>
-          <w:color w:val="D4D4D4"/>
-          <w:sz w:val="21"/>
-          <w:szCs w:val="21"/>
-          <w:lang w:eastAsia="pt-BR"/>
-        </w:rPr>
-        <w:t>texto_</w:t>
-      </w:r>
-      <w:proofErr w:type="gramStart"/>
-      <w:r>
-        <w:rPr>
-          <w:rFonts w:ascii="Courier New" w:eastAsia="Times New Roman" w:hAnsi="Courier New" w:cs="Courier New"/>
-          <w:color w:val="D4D4D4"/>
-          <w:sz w:val="21"/>
-          <w:szCs w:val="21"/>
-          <w:lang w:eastAsia="pt-BR"/>
-        </w:rPr>
-        <w:t>exemplo.split</w:t>
-      </w:r>
-      <w:proofErr w:type="spellEnd"/>
-      <w:proofErr w:type="gramEnd"/>
+        <w:t>token = texto_exemplo.split</w:t>
+      </w:r>
       <w:r>
         <w:rPr>
           <w:rFonts w:ascii="Courier New" w:eastAsia="Times New Roman" w:hAnsi="Courier New" w:cs="Courier New"/>
@@ -879,7 +751,6 @@
         </w:rPr>
         <w:t>(</w:t>
       </w:r>
-      <w:proofErr w:type="spellStart"/>
       <w:r>
         <w:rPr>
           <w:rFonts w:ascii="Courier New" w:eastAsia="Times New Roman" w:hAnsi="Courier New" w:cs="Courier New"/>
@@ -890,7 +761,6 @@
         </w:rPr>
         <w:t>palavras_separadas</w:t>
       </w:r>
-      <w:proofErr w:type="spellEnd"/>
       <w:r>
         <w:rPr>
           <w:rFonts w:ascii="Courier New" w:eastAsia="Times New Roman" w:hAnsi="Courier New" w:cs="Courier New"/>
@@ -1096,35 +966,7 @@
           <w:sz w:val="24"/>
           <w:szCs w:val="24"/>
         </w:rPr>
-        <w:t xml:space="preserve">Como contar a quantidade de caracteres de um texto usando </w:t>
-      </w:r>
-      <w:proofErr w:type="spellStart"/>
-      <w:proofErr w:type="gramStart"/>
-      <w:r>
-        <w:rPr>
-          <w:rFonts w:ascii="Times New Roman" w:hAnsi="Times New Roman" w:cs="Times New Roman"/>
-          <w:sz w:val="24"/>
-          <w:szCs w:val="24"/>
-        </w:rPr>
-        <w:t>len</w:t>
-      </w:r>
-      <w:proofErr w:type="spellEnd"/>
-      <w:r>
-        <w:rPr>
-          <w:rFonts w:ascii="Times New Roman" w:hAnsi="Times New Roman" w:cs="Times New Roman"/>
-          <w:sz w:val="24"/>
-          <w:szCs w:val="24"/>
-        </w:rPr>
-        <w:t>(</w:t>
-      </w:r>
-      <w:proofErr w:type="gramEnd"/>
-      <w:r>
-        <w:rPr>
-          <w:rFonts w:ascii="Times New Roman" w:hAnsi="Times New Roman" w:cs="Times New Roman"/>
-          <w:sz w:val="24"/>
-          <w:szCs w:val="24"/>
-        </w:rPr>
-        <w:t>).</w:t>
+        <w:t>Como contar a quantidade de caracteres de um texto usando len().</w:t>
       </w:r>
     </w:p>
     <w:p>
@@ -1162,31 +1004,7 @@
           <w:szCs w:val="24"/>
           <w:u w:val="single"/>
         </w:rPr>
-        <w:t xml:space="preserve">Aula 2 – Utilizando NLTK Para </w:t>
-      </w:r>
-      <w:proofErr w:type="spellStart"/>
-      <w:r>
-        <w:rPr>
-          <w:rFonts w:ascii="Times New Roman" w:hAnsi="Times New Roman" w:cs="Times New Roman"/>
-          <w:b/>
-          <w:bCs/>
-          <w:sz w:val="24"/>
-          <w:szCs w:val="24"/>
-          <w:u w:val="single"/>
-        </w:rPr>
-        <w:t>Tokenizar</w:t>
-      </w:r>
-      <w:proofErr w:type="spellEnd"/>
-      <w:r>
-        <w:rPr>
-          <w:rFonts w:ascii="Times New Roman" w:hAnsi="Times New Roman" w:cs="Times New Roman"/>
-          <w:b/>
-          <w:bCs/>
-          <w:sz w:val="24"/>
-          <w:szCs w:val="24"/>
-          <w:u w:val="single"/>
-        </w:rPr>
-        <w:t xml:space="preserve"> Um Texto:</w:t>
+        <w:t>Aula 2 – Utilizando NLTK Para Tokenizar Um Texto:</w:t>
       </w:r>
     </w:p>
     <w:p>
@@ -1218,18 +1036,8 @@
           <w:sz w:val="24"/>
           <w:szCs w:val="24"/>
         </w:rPr>
-        <w:t xml:space="preserve">Refinando a </w:t>
-      </w:r>
-      <w:proofErr w:type="spellStart"/>
-      <w:r>
-        <w:rPr>
-          <w:rFonts w:ascii="Times New Roman" w:hAnsi="Times New Roman" w:cs="Times New Roman"/>
-          <w:sz w:val="24"/>
-          <w:szCs w:val="24"/>
-        </w:rPr>
-        <w:t>Tokenização</w:t>
-      </w:r>
-      <w:proofErr w:type="spellEnd"/>
+        <w:t>Refinando a Tokenização</w:t>
+      </w:r>
       <w:r>
         <w:rPr>
           <w:rFonts w:ascii="Times New Roman" w:hAnsi="Times New Roman" w:cs="Times New Roman"/>
@@ -1244,25 +1052,7 @@
           <w:sz w:val="24"/>
           <w:szCs w:val="24"/>
         </w:rPr>
-        <w:t xml:space="preserve"> natural </w:t>
-      </w:r>
-      <w:proofErr w:type="spellStart"/>
-      <w:r>
-        <w:rPr>
-          <w:rFonts w:ascii="Times New Roman" w:hAnsi="Times New Roman" w:cs="Times New Roman"/>
-          <w:sz w:val="24"/>
-          <w:szCs w:val="24"/>
-        </w:rPr>
-        <w:t>linguage</w:t>
-      </w:r>
-      <w:proofErr w:type="spellEnd"/>
-      <w:r>
-        <w:rPr>
-          <w:rFonts w:ascii="Times New Roman" w:hAnsi="Times New Roman" w:cs="Times New Roman"/>
-          <w:sz w:val="24"/>
-          <w:szCs w:val="24"/>
-        </w:rPr>
-        <w:t xml:space="preserve"> toolkit</w:t>
+        <w:t xml:space="preserve"> natural linguage toolkit</w:t>
       </w:r>
     </w:p>
     <w:p>
@@ -1286,71 +1076,15 @@
           <w:sz w:val="24"/>
           <w:szCs w:val="24"/>
         </w:rPr>
-        <w:t xml:space="preserve">Importamos e fizemos a instalação do </w:t>
-      </w:r>
-      <w:proofErr w:type="spellStart"/>
-      <w:r>
-        <w:rPr>
-          <w:rFonts w:ascii="Times New Roman" w:hAnsi="Times New Roman" w:cs="Times New Roman"/>
-          <w:sz w:val="24"/>
-          <w:szCs w:val="24"/>
-        </w:rPr>
-        <w:t>punkt</w:t>
-      </w:r>
-      <w:proofErr w:type="spellEnd"/>
-      <w:r>
-        <w:rPr>
-          <w:rFonts w:ascii="Times New Roman" w:hAnsi="Times New Roman" w:cs="Times New Roman"/>
-          <w:sz w:val="24"/>
-          <w:szCs w:val="24"/>
-        </w:rPr>
-        <w:t xml:space="preserve"> para podermos utilizar o método </w:t>
-      </w:r>
-      <w:proofErr w:type="spellStart"/>
-      <w:proofErr w:type="gramStart"/>
-      <w:r>
-        <w:rPr>
-          <w:rFonts w:ascii="Times New Roman" w:hAnsi="Times New Roman" w:cs="Times New Roman"/>
-          <w:sz w:val="24"/>
-          <w:szCs w:val="24"/>
-        </w:rPr>
-        <w:t>nltk.tokenize</w:t>
-      </w:r>
-      <w:proofErr w:type="gramEnd"/>
-      <w:r>
-        <w:rPr>
-          <w:rFonts w:ascii="Times New Roman" w:hAnsi="Times New Roman" w:cs="Times New Roman"/>
-          <w:sz w:val="24"/>
-          <w:szCs w:val="24"/>
-        </w:rPr>
-        <w:t>.word_tokenize</w:t>
-      </w:r>
-      <w:proofErr w:type="spellEnd"/>
-      <w:r>
-        <w:rPr>
-          <w:rFonts w:ascii="Times New Roman" w:hAnsi="Times New Roman" w:cs="Times New Roman"/>
-          <w:sz w:val="24"/>
-          <w:szCs w:val="24"/>
-        </w:rPr>
-        <w:t>(</w:t>
-      </w:r>
-      <w:proofErr w:type="spellStart"/>
-      <w:r>
-        <w:rPr>
-          <w:rFonts w:ascii="Times New Roman" w:hAnsi="Times New Roman" w:cs="Times New Roman"/>
-          <w:sz w:val="24"/>
-          <w:szCs w:val="24"/>
-        </w:rPr>
-        <w:t>texto_exemplo</w:t>
-      </w:r>
-      <w:proofErr w:type="spellEnd"/>
-      <w:r>
-        <w:rPr>
-          <w:rFonts w:ascii="Times New Roman" w:hAnsi="Times New Roman" w:cs="Times New Roman"/>
-          <w:sz w:val="24"/>
-          <w:szCs w:val="24"/>
-        </w:rPr>
-        <w:t>)</w:t>
+        <w:t xml:space="preserve">Importamos e fizemos a instalação do punkt para podermos utilizar o método </w:t>
+      </w:r>
+      <w:r>
+        <w:rPr>
+          <w:rFonts w:ascii="Times New Roman" w:hAnsi="Times New Roman" w:cs="Times New Roman"/>
+          <w:sz w:val="24"/>
+          <w:szCs w:val="24"/>
+        </w:rPr>
+        <w:t>nltk.tokenize.word_tokenize(texto_exemplo)</w:t>
       </w:r>
       <w:r>
         <w:rPr>
@@ -1391,20 +1125,8 @@
           <w:szCs w:val="21"/>
           <w:lang w:eastAsia="pt-BR"/>
         </w:rPr>
-        <w:t> </w:t>
-      </w:r>
-      <w:proofErr w:type="spellStart"/>
-      <w:r>
-        <w:rPr>
-          <w:rFonts w:ascii="Courier New" w:eastAsia="Times New Roman" w:hAnsi="Courier New" w:cs="Courier New"/>
-          <w:color w:val="D4D4D4"/>
-          <w:sz w:val="21"/>
-          <w:szCs w:val="21"/>
-          <w:lang w:eastAsia="pt-BR"/>
-        </w:rPr>
-        <w:t>nltk</w:t>
-      </w:r>
-      <w:proofErr w:type="spellEnd"/>
+        <w:t> nltk</w:t>
+      </w:r>
     </w:p>
     <w:p>
       <w:pPr>
@@ -1418,8 +1140,6 @@
           <w:lang w:eastAsia="pt-BR"/>
         </w:rPr>
       </w:pPr>
-      <w:proofErr w:type="spellStart"/>
-      <w:proofErr w:type="gramStart"/>
       <w:r>
         <w:rPr>
           <w:rFonts w:ascii="Courier New" w:eastAsia="Times New Roman" w:hAnsi="Courier New" w:cs="Courier New"/>
@@ -1430,8 +1150,6 @@
         </w:rPr>
         <w:t>nltk.download</w:t>
       </w:r>
-      <w:proofErr w:type="spellEnd"/>
-      <w:proofErr w:type="gramEnd"/>
       <w:r>
         <w:rPr>
           <w:rFonts w:ascii="Courier New" w:eastAsia="Times New Roman" w:hAnsi="Courier New" w:cs="Courier New"/>
@@ -1450,29 +1168,7 @@
           <w:szCs w:val="21"/>
           <w:lang w:eastAsia="pt-BR"/>
         </w:rPr>
-        <w:t>'</w:t>
-      </w:r>
-      <w:proofErr w:type="spellStart"/>
-      <w:r>
-        <w:rPr>
-          <w:rFonts w:ascii="Courier New" w:eastAsia="Times New Roman" w:hAnsi="Courier New" w:cs="Courier New"/>
-          <w:color w:val="CE9178"/>
-          <w:sz w:val="21"/>
-          <w:szCs w:val="21"/>
-          <w:lang w:eastAsia="pt-BR"/>
-        </w:rPr>
-        <w:t>punkt</w:t>
-      </w:r>
-      <w:proofErr w:type="spellEnd"/>
-      <w:r>
-        <w:rPr>
-          <w:rFonts w:ascii="Courier New" w:eastAsia="Times New Roman" w:hAnsi="Courier New" w:cs="Courier New"/>
-          <w:color w:val="CE9178"/>
-          <w:sz w:val="21"/>
-          <w:szCs w:val="21"/>
-          <w:lang w:eastAsia="pt-BR"/>
-        </w:rPr>
-        <w:t>'</w:t>
+        <w:t>'punkt'</w:t>
       </w:r>
       <w:r>
         <w:rPr>
@@ -1523,52 +1219,16 @@
           <w:lang w:eastAsia="pt-BR"/>
         </w:rPr>
       </w:pPr>
-      <w:proofErr w:type="spellStart"/>
-      <w:r>
-        <w:rPr>
-          <w:rFonts w:ascii="Courier New" w:eastAsia="Times New Roman" w:hAnsi="Courier New" w:cs="Courier New"/>
-          <w:color w:val="D4D4D4"/>
-          <w:sz w:val="21"/>
-          <w:szCs w:val="21"/>
-          <w:lang w:eastAsia="pt-BR"/>
-        </w:rPr>
-        <w:t>palavras_separadas</w:t>
-      </w:r>
-      <w:proofErr w:type="spellEnd"/>
-      <w:r>
-        <w:rPr>
-          <w:rFonts w:ascii="Courier New" w:eastAsia="Times New Roman" w:hAnsi="Courier New" w:cs="Courier New"/>
-          <w:color w:val="D4D4D4"/>
-          <w:sz w:val="21"/>
-          <w:szCs w:val="21"/>
-          <w:lang w:eastAsia="pt-BR"/>
-        </w:rPr>
-        <w:t> = </w:t>
-      </w:r>
-      <w:proofErr w:type="spellStart"/>
-      <w:proofErr w:type="gramStart"/>
-      <w:r>
-        <w:rPr>
-          <w:rFonts w:ascii="Courier New" w:eastAsia="Times New Roman" w:hAnsi="Courier New" w:cs="Courier New"/>
-          <w:color w:val="D4D4D4"/>
-          <w:sz w:val="21"/>
-          <w:szCs w:val="21"/>
-          <w:lang w:eastAsia="pt-BR"/>
-        </w:rPr>
-        <w:t>nltk.tokenize</w:t>
-      </w:r>
-      <w:proofErr w:type="gramEnd"/>
-      <w:r>
-        <w:rPr>
-          <w:rFonts w:ascii="Courier New" w:eastAsia="Times New Roman" w:hAnsi="Courier New" w:cs="Courier New"/>
-          <w:color w:val="D4D4D4"/>
-          <w:sz w:val="21"/>
-          <w:szCs w:val="21"/>
-          <w:lang w:eastAsia="pt-BR"/>
-        </w:rPr>
-        <w:t>.word_tokenize</w:t>
-      </w:r>
-      <w:proofErr w:type="spellEnd"/>
+      <w:r>
+        <w:rPr>
+          <w:rFonts w:ascii="Courier New" w:eastAsia="Times New Roman" w:hAnsi="Courier New" w:cs="Courier New"/>
+          <w:color w:val="D4D4D4"/>
+          <w:sz w:val="21"/>
+          <w:szCs w:val="21"/>
+          <w:lang w:eastAsia="pt-BR"/>
+        </w:rPr>
+        <w:t>palavras_separadas = nltk.tokenize.word_tokenize</w:t>
+      </w:r>
       <w:r>
         <w:rPr>
           <w:rFonts w:ascii="Courier New" w:eastAsia="Times New Roman" w:hAnsi="Courier New" w:cs="Courier New"/>
@@ -1579,7 +1239,6 @@
         </w:rPr>
         <w:t>(</w:t>
       </w:r>
-      <w:proofErr w:type="spellStart"/>
       <w:r>
         <w:rPr>
           <w:rFonts w:ascii="Courier New" w:eastAsia="Times New Roman" w:hAnsi="Courier New" w:cs="Courier New"/>
@@ -1590,7 +1249,6 @@
         </w:rPr>
         <w:t>texto_exemplo</w:t>
       </w:r>
-      <w:proofErr w:type="spellEnd"/>
       <w:r>
         <w:rPr>
           <w:rFonts w:ascii="Courier New" w:eastAsia="Times New Roman" w:hAnsi="Courier New" w:cs="Courier New"/>
@@ -1614,7 +1272,6 @@
           <w:lang w:eastAsia="pt-BR"/>
         </w:rPr>
       </w:pPr>
-      <w:proofErr w:type="spellStart"/>
       <w:r>
         <w:rPr>
           <w:rFonts w:ascii="Courier New" w:eastAsia="Times New Roman" w:hAnsi="Courier New" w:cs="Courier New"/>
@@ -1625,7 +1282,6 @@
         </w:rPr>
         <w:t>palavras_separadas</w:t>
       </w:r>
-      <w:proofErr w:type="spellEnd"/>
     </w:p>
     <w:p>
       <w:pPr>
@@ -1703,6 +1359,583 @@
         </w:rPr>
         <w:t xml:space="preserve"> </w:t>
       </w:r>
+      <w:r>
+        <w:rPr>
+          <w:rFonts w:ascii="Times New Roman" w:hAnsi="Times New Roman" w:cs="Times New Roman"/>
+          <w:sz w:val="24"/>
+          <w:szCs w:val="24"/>
+        </w:rPr>
+        <w:t xml:space="preserve">Separando </w:t>
+      </w:r>
+      <w:r>
+        <w:rPr>
+          <w:rFonts w:ascii="Times New Roman" w:hAnsi="Times New Roman" w:cs="Times New Roman"/>
+          <w:sz w:val="24"/>
+          <w:szCs w:val="24"/>
+        </w:rPr>
+        <w:t>Palavras De Tokens</w:t>
+      </w:r>
+      <w:r>
+        <w:rPr>
+          <w:rFonts w:ascii="Times New Roman" w:hAnsi="Times New Roman" w:cs="Times New Roman"/>
+          <w:sz w:val="24"/>
+          <w:szCs w:val="24"/>
+        </w:rPr>
+        <w:t>:</w:t>
+      </w:r>
+    </w:p>
+    <w:p>
+      <w:pPr>
+        <w:pStyle w:val="PargrafodaLista"/>
+        <w:numPr>
+          <w:ilvl w:val="2"/>
+          <w:numId w:val="2"/>
+        </w:numPr>
+        <w:spacing w:before="240" w:line="360" w:lineRule="auto"/>
+        <w:jc w:val="both"/>
+        <w:rPr>
+          <w:rFonts w:ascii="Times New Roman" w:hAnsi="Times New Roman" w:cs="Times New Roman"/>
+          <w:sz w:val="24"/>
+          <w:szCs w:val="24"/>
+        </w:rPr>
+      </w:pPr>
+      <w:r>
+        <w:rPr>
+          <w:rFonts w:ascii="Times New Roman" w:hAnsi="Times New Roman" w:cs="Times New Roman"/>
+          <w:sz w:val="24"/>
+          <w:szCs w:val="24"/>
+        </w:rPr>
+        <w:t xml:space="preserve">Podemos </w:t>
+      </w:r>
+      <w:r>
+        <w:rPr>
+          <w:rFonts w:ascii="Times New Roman" w:hAnsi="Times New Roman" w:cs="Times New Roman"/>
+          <w:sz w:val="24"/>
+          <w:szCs w:val="24"/>
+        </w:rPr>
+        <w:t xml:space="preserve">criar uma função para </w:t>
+      </w:r>
+      <w:r>
+        <w:rPr>
+          <w:rFonts w:ascii="Times New Roman" w:hAnsi="Times New Roman" w:cs="Times New Roman"/>
+          <w:sz w:val="24"/>
+          <w:szCs w:val="24"/>
+        </w:rPr>
+        <w:t>separar fazendo um for que percorra toda a nossa lista de tokens e</w:t>
+      </w:r>
+      <w:r>
+        <w:rPr>
+          <w:rFonts w:ascii="Times New Roman" w:hAnsi="Times New Roman" w:cs="Times New Roman"/>
+          <w:sz w:val="24"/>
+          <w:szCs w:val="24"/>
+        </w:rPr>
+        <w:t>,</w:t>
+      </w:r>
+      <w:r>
+        <w:rPr>
+          <w:rFonts w:ascii="Times New Roman" w:hAnsi="Times New Roman" w:cs="Times New Roman"/>
+          <w:sz w:val="24"/>
+          <w:szCs w:val="24"/>
+        </w:rPr>
+        <w:t xml:space="preserve"> se a palavra atual Isalpha()</w:t>
+      </w:r>
+      <w:r>
+        <w:rPr>
+          <w:rFonts w:ascii="Times New Roman" w:hAnsi="Times New Roman" w:cs="Times New Roman"/>
+          <w:sz w:val="24"/>
+          <w:szCs w:val="24"/>
+        </w:rPr>
+        <w:t>, ou seja, for alfabética, não contendo números, pontuação e afins</w:t>
+      </w:r>
+      <w:r>
+        <w:rPr>
+          <w:rFonts w:ascii="Times New Roman" w:hAnsi="Times New Roman" w:cs="Times New Roman"/>
+          <w:sz w:val="24"/>
+          <w:szCs w:val="24"/>
+        </w:rPr>
+        <w:t>, então adiciona a uma nova lista, retornando ela no final:</w:t>
+      </w:r>
+    </w:p>
+    <w:p>
+      <w:pPr>
+        <w:shd w:val="clear" w:color="auto" w:fill="1E1E1E"/>
+        <w:spacing w:after="0" w:line="285" w:lineRule="atLeast"/>
+        <w:rPr>
+          <w:rFonts w:ascii="Courier New" w:eastAsia="Times New Roman" w:hAnsi="Courier New" w:cs="Courier New"/>
+          <w:color w:val="D4D4D4"/>
+          <w:sz w:val="21"/>
+          <w:szCs w:val="21"/>
+          <w:lang w:eastAsia="pt-BR"/>
+        </w:rPr>
+      </w:pPr>
+      <w:r>
+        <w:rPr>
+          <w:rFonts w:ascii="Courier New" w:eastAsia="Times New Roman" w:hAnsi="Courier New" w:cs="Courier New"/>
+          <w:color w:val="569CD6"/>
+          <w:sz w:val="21"/>
+          <w:szCs w:val="21"/>
+          <w:lang w:eastAsia="pt-BR"/>
+        </w:rPr>
+        <w:t>def</w:t>
+      </w:r>
+      <w:r>
+        <w:rPr>
+          <w:rFonts w:ascii="Courier New" w:eastAsia="Times New Roman" w:hAnsi="Courier New" w:cs="Courier New"/>
+          <w:color w:val="D4D4D4"/>
+          <w:sz w:val="21"/>
+          <w:szCs w:val="21"/>
+          <w:lang w:eastAsia="pt-BR"/>
+        </w:rPr>
+        <w:t> </w:t>
+      </w:r>
+      <w:r>
+        <w:rPr>
+          <w:rFonts w:ascii="Courier New" w:eastAsia="Times New Roman" w:hAnsi="Courier New" w:cs="Courier New"/>
+          <w:color w:val="DCDCAA"/>
+          <w:sz w:val="21"/>
+          <w:szCs w:val="21"/>
+          <w:lang w:eastAsia="pt-BR"/>
+        </w:rPr>
+        <w:t>separa_palavras</w:t>
+      </w:r>
+      <w:r>
+        <w:rPr>
+          <w:rFonts w:ascii="Courier New" w:eastAsia="Times New Roman" w:hAnsi="Courier New" w:cs="Courier New"/>
+          <w:color w:val="D4D4D4"/>
+          <w:sz w:val="21"/>
+          <w:szCs w:val="21"/>
+          <w:lang w:eastAsia="pt-BR"/>
+        </w:rPr>
+        <w:t>(</w:t>
+      </w:r>
+      <w:r>
+        <w:rPr>
+          <w:rFonts w:ascii="Courier New" w:eastAsia="Times New Roman" w:hAnsi="Courier New" w:cs="Courier New"/>
+          <w:color w:val="9CDCFE"/>
+          <w:sz w:val="21"/>
+          <w:szCs w:val="21"/>
+          <w:lang w:eastAsia="pt-BR"/>
+        </w:rPr>
+        <w:t>lista_tokens</w:t>
+      </w:r>
+      <w:r>
+        <w:rPr>
+          <w:rFonts w:ascii="Courier New" w:eastAsia="Times New Roman" w:hAnsi="Courier New" w:cs="Courier New"/>
+          <w:color w:val="D4D4D4"/>
+          <w:sz w:val="21"/>
+          <w:szCs w:val="21"/>
+          <w:lang w:eastAsia="pt-BR"/>
+        </w:rPr>
+        <w:t>: </w:t>
+      </w:r>
+      <w:r>
+        <w:rPr>
+          <w:rFonts w:ascii="Courier New" w:eastAsia="Times New Roman" w:hAnsi="Courier New" w:cs="Courier New"/>
+          <w:color w:val="9CDCFE"/>
+          <w:sz w:val="21"/>
+          <w:szCs w:val="21"/>
+          <w:lang w:eastAsia="pt-BR"/>
+        </w:rPr>
+        <w:t>list</w:t>
+      </w:r>
+      <w:r>
+        <w:rPr>
+          <w:rFonts w:ascii="Courier New" w:eastAsia="Times New Roman" w:hAnsi="Courier New" w:cs="Courier New"/>
+          <w:color w:val="D4D4D4"/>
+          <w:sz w:val="21"/>
+          <w:szCs w:val="21"/>
+          <w:lang w:eastAsia="pt-BR"/>
+        </w:rPr>
+        <w:t>)</w:t>
+      </w:r>
+      <w:r>
+        <w:rPr>
+          <w:rFonts w:ascii="Courier New" w:eastAsia="Times New Roman" w:hAnsi="Courier New" w:cs="Courier New"/>
+          <w:color w:val="DCDCDC"/>
+          <w:sz w:val="21"/>
+          <w:szCs w:val="21"/>
+          <w:lang w:eastAsia="pt-BR"/>
+        </w:rPr>
+        <w:t>:</w:t>
+      </w:r>
+    </w:p>
+    <w:p>
+      <w:pPr>
+        <w:shd w:val="clear" w:color="auto" w:fill="1E1E1E"/>
+        <w:spacing w:after="0" w:line="285" w:lineRule="atLeast"/>
+        <w:rPr>
+          <w:rFonts w:ascii="Courier New" w:eastAsia="Times New Roman" w:hAnsi="Courier New" w:cs="Courier New"/>
+          <w:color w:val="D4D4D4"/>
+          <w:sz w:val="21"/>
+          <w:szCs w:val="21"/>
+          <w:lang w:eastAsia="pt-BR"/>
+        </w:rPr>
+      </w:pPr>
+      <w:r>
+        <w:rPr>
+          <w:rFonts w:ascii="Courier New" w:eastAsia="Times New Roman" w:hAnsi="Courier New" w:cs="Courier New"/>
+          <w:color w:val="D4D4D4"/>
+          <w:sz w:val="21"/>
+          <w:szCs w:val="21"/>
+          <w:lang w:eastAsia="pt-BR"/>
+        </w:rPr>
+        <w:t>  lista_palavras = </w:t>
+      </w:r>
+      <w:r>
+        <w:rPr>
+          <w:rFonts w:ascii="Courier New" w:eastAsia="Times New Roman" w:hAnsi="Courier New" w:cs="Courier New"/>
+          <w:color w:val="DCDCDC"/>
+          <w:sz w:val="21"/>
+          <w:szCs w:val="21"/>
+          <w:lang w:eastAsia="pt-BR"/>
+        </w:rPr>
+        <w:t>[]</w:t>
+      </w:r>
+    </w:p>
+    <w:p>
+      <w:pPr>
+        <w:shd w:val="clear" w:color="auto" w:fill="1E1E1E"/>
+        <w:spacing w:after="0" w:line="285" w:lineRule="atLeast"/>
+        <w:rPr>
+          <w:rFonts w:ascii="Courier New" w:eastAsia="Times New Roman" w:hAnsi="Courier New" w:cs="Courier New"/>
+          <w:color w:val="D4D4D4"/>
+          <w:sz w:val="21"/>
+          <w:szCs w:val="21"/>
+          <w:lang w:eastAsia="pt-BR"/>
+        </w:rPr>
+      </w:pPr>
+      <w:r>
+        <w:rPr>
+          <w:rFonts w:ascii="Courier New" w:eastAsia="Times New Roman" w:hAnsi="Courier New" w:cs="Courier New"/>
+          <w:color w:val="D4D4D4"/>
+          <w:sz w:val="21"/>
+          <w:szCs w:val="21"/>
+          <w:lang w:eastAsia="pt-BR"/>
+        </w:rPr>
+        <w:t>  </w:t>
+      </w:r>
+      <w:r>
+        <w:rPr>
+          <w:rFonts w:ascii="Courier New" w:eastAsia="Times New Roman" w:hAnsi="Courier New" w:cs="Courier New"/>
+          <w:color w:val="C586C0"/>
+          <w:sz w:val="21"/>
+          <w:szCs w:val="21"/>
+          <w:lang w:eastAsia="pt-BR"/>
+        </w:rPr>
+        <w:t>for</w:t>
+      </w:r>
+      <w:r>
+        <w:rPr>
+          <w:rFonts w:ascii="Courier New" w:eastAsia="Times New Roman" w:hAnsi="Courier New" w:cs="Courier New"/>
+          <w:color w:val="D4D4D4"/>
+          <w:sz w:val="21"/>
+          <w:szCs w:val="21"/>
+          <w:lang w:eastAsia="pt-BR"/>
+        </w:rPr>
+        <w:t> token </w:t>
+      </w:r>
+      <w:r>
+        <w:rPr>
+          <w:rFonts w:ascii="Courier New" w:eastAsia="Times New Roman" w:hAnsi="Courier New" w:cs="Courier New"/>
+          <w:color w:val="82C6FF"/>
+          <w:sz w:val="21"/>
+          <w:szCs w:val="21"/>
+          <w:lang w:eastAsia="pt-BR"/>
+        </w:rPr>
+        <w:t>in</w:t>
+      </w:r>
+      <w:r>
+        <w:rPr>
+          <w:rFonts w:ascii="Courier New" w:eastAsia="Times New Roman" w:hAnsi="Courier New" w:cs="Courier New"/>
+          <w:color w:val="D4D4D4"/>
+          <w:sz w:val="21"/>
+          <w:szCs w:val="21"/>
+          <w:lang w:eastAsia="pt-BR"/>
+        </w:rPr>
+        <w:t> lista_tokens</w:t>
+      </w:r>
+      <w:r>
+        <w:rPr>
+          <w:rFonts w:ascii="Courier New" w:eastAsia="Times New Roman" w:hAnsi="Courier New" w:cs="Courier New"/>
+          <w:color w:val="DCDCDC"/>
+          <w:sz w:val="21"/>
+          <w:szCs w:val="21"/>
+          <w:lang w:eastAsia="pt-BR"/>
+        </w:rPr>
+        <w:t>:</w:t>
+      </w:r>
+    </w:p>
+    <w:p>
+      <w:pPr>
+        <w:shd w:val="clear" w:color="auto" w:fill="1E1E1E"/>
+        <w:spacing w:after="0" w:line="285" w:lineRule="atLeast"/>
+        <w:rPr>
+          <w:rFonts w:ascii="Courier New" w:eastAsia="Times New Roman" w:hAnsi="Courier New" w:cs="Courier New"/>
+          <w:color w:val="D4D4D4"/>
+          <w:sz w:val="21"/>
+          <w:szCs w:val="21"/>
+          <w:lang w:eastAsia="pt-BR"/>
+        </w:rPr>
+      </w:pPr>
+      <w:r>
+        <w:rPr>
+          <w:rFonts w:ascii="Courier New" w:eastAsia="Times New Roman" w:hAnsi="Courier New" w:cs="Courier New"/>
+          <w:color w:val="D4D4D4"/>
+          <w:sz w:val="21"/>
+          <w:szCs w:val="21"/>
+          <w:lang w:eastAsia="pt-BR"/>
+        </w:rPr>
+        <w:t>    </w:t>
+      </w:r>
+      <w:r>
+        <w:rPr>
+          <w:rFonts w:ascii="Courier New" w:eastAsia="Times New Roman" w:hAnsi="Courier New" w:cs="Courier New"/>
+          <w:color w:val="C586C0"/>
+          <w:sz w:val="21"/>
+          <w:szCs w:val="21"/>
+          <w:lang w:eastAsia="pt-BR"/>
+        </w:rPr>
+        <w:t>if</w:t>
+      </w:r>
+      <w:r>
+        <w:rPr>
+          <w:rFonts w:ascii="Courier New" w:eastAsia="Times New Roman" w:hAnsi="Courier New" w:cs="Courier New"/>
+          <w:color w:val="D4D4D4"/>
+          <w:sz w:val="21"/>
+          <w:szCs w:val="21"/>
+          <w:lang w:eastAsia="pt-BR"/>
+        </w:rPr>
+        <w:t> token.isalpha</w:t>
+      </w:r>
+      <w:r>
+        <w:rPr>
+          <w:rFonts w:ascii="Courier New" w:eastAsia="Times New Roman" w:hAnsi="Courier New" w:cs="Courier New"/>
+          <w:color w:val="DCDCDC"/>
+          <w:sz w:val="21"/>
+          <w:szCs w:val="21"/>
+          <w:lang w:eastAsia="pt-BR"/>
+        </w:rPr>
+        <w:t>():</w:t>
+      </w:r>
+    </w:p>
+    <w:p>
+      <w:pPr>
+        <w:shd w:val="clear" w:color="auto" w:fill="1E1E1E"/>
+        <w:spacing w:after="0" w:line="285" w:lineRule="atLeast"/>
+        <w:rPr>
+          <w:rFonts w:ascii="Courier New" w:eastAsia="Times New Roman" w:hAnsi="Courier New" w:cs="Courier New"/>
+          <w:color w:val="D4D4D4"/>
+          <w:sz w:val="21"/>
+          <w:szCs w:val="21"/>
+          <w:lang w:eastAsia="pt-BR"/>
+        </w:rPr>
+      </w:pPr>
+      <w:r>
+        <w:rPr>
+          <w:rFonts w:ascii="Courier New" w:eastAsia="Times New Roman" w:hAnsi="Courier New" w:cs="Courier New"/>
+          <w:color w:val="D4D4D4"/>
+          <w:sz w:val="21"/>
+          <w:szCs w:val="21"/>
+          <w:lang w:eastAsia="pt-BR"/>
+        </w:rPr>
+        <w:t>      lista_palavras.append</w:t>
+      </w:r>
+      <w:r>
+        <w:rPr>
+          <w:rFonts w:ascii="Courier New" w:eastAsia="Times New Roman" w:hAnsi="Courier New" w:cs="Courier New"/>
+          <w:color w:val="DCDCDC"/>
+          <w:sz w:val="21"/>
+          <w:szCs w:val="21"/>
+          <w:lang w:eastAsia="pt-BR"/>
+        </w:rPr>
+        <w:t>(</w:t>
+      </w:r>
+      <w:r>
+        <w:rPr>
+          <w:rFonts w:ascii="Courier New" w:eastAsia="Times New Roman" w:hAnsi="Courier New" w:cs="Courier New"/>
+          <w:color w:val="D4D4D4"/>
+          <w:sz w:val="21"/>
+          <w:szCs w:val="21"/>
+          <w:lang w:eastAsia="pt-BR"/>
+        </w:rPr>
+        <w:t>token</w:t>
+      </w:r>
+      <w:r>
+        <w:rPr>
+          <w:rFonts w:ascii="Courier New" w:eastAsia="Times New Roman" w:hAnsi="Courier New" w:cs="Courier New"/>
+          <w:color w:val="DCDCDC"/>
+          <w:sz w:val="21"/>
+          <w:szCs w:val="21"/>
+          <w:lang w:eastAsia="pt-BR"/>
+        </w:rPr>
+        <w:t>)</w:t>
+      </w:r>
+    </w:p>
+    <w:p>
+      <w:pPr>
+        <w:shd w:val="clear" w:color="auto" w:fill="1E1E1E"/>
+        <w:spacing w:after="0" w:line="285" w:lineRule="atLeast"/>
+        <w:rPr>
+          <w:rFonts w:ascii="Courier New" w:eastAsia="Times New Roman" w:hAnsi="Courier New" w:cs="Courier New"/>
+          <w:color w:val="D4D4D4"/>
+          <w:sz w:val="21"/>
+          <w:szCs w:val="21"/>
+          <w:lang w:eastAsia="pt-BR"/>
+        </w:rPr>
+      </w:pPr>
+      <w:r>
+        <w:rPr>
+          <w:rFonts w:ascii="Courier New" w:eastAsia="Times New Roman" w:hAnsi="Courier New" w:cs="Courier New"/>
+          <w:color w:val="D4D4D4"/>
+          <w:sz w:val="21"/>
+          <w:szCs w:val="21"/>
+          <w:lang w:eastAsia="pt-BR"/>
+        </w:rPr>
+        <w:t>  </w:t>
+      </w:r>
+      <w:r>
+        <w:rPr>
+          <w:rFonts w:ascii="Courier New" w:eastAsia="Times New Roman" w:hAnsi="Courier New" w:cs="Courier New"/>
+          <w:color w:val="C586C0"/>
+          <w:sz w:val="21"/>
+          <w:szCs w:val="21"/>
+          <w:lang w:eastAsia="pt-BR"/>
+        </w:rPr>
+        <w:t>return</w:t>
+      </w:r>
+      <w:r>
+        <w:rPr>
+          <w:rFonts w:ascii="Courier New" w:eastAsia="Times New Roman" w:hAnsi="Courier New" w:cs="Courier New"/>
+          <w:color w:val="D4D4D4"/>
+          <w:sz w:val="21"/>
+          <w:szCs w:val="21"/>
+          <w:lang w:eastAsia="pt-BR"/>
+        </w:rPr>
+        <w:t> lista_palavras</w:t>
+      </w:r>
+    </w:p>
+    <w:p>
+      <w:pPr>
+        <w:shd w:val="clear" w:color="auto" w:fill="1E1E1E"/>
+        <w:spacing w:after="0" w:line="285" w:lineRule="atLeast"/>
+        <w:rPr>
+          <w:rFonts w:ascii="Courier New" w:eastAsia="Times New Roman" w:hAnsi="Courier New" w:cs="Courier New"/>
+          <w:color w:val="D4D4D4"/>
+          <w:sz w:val="21"/>
+          <w:szCs w:val="21"/>
+          <w:lang w:eastAsia="pt-BR"/>
+        </w:rPr>
+      </w:pPr>
+      <w:r>
+        <w:rPr>
+          <w:rFonts w:ascii="Courier New" w:eastAsia="Times New Roman" w:hAnsi="Courier New" w:cs="Courier New"/>
+          <w:color w:val="D4D4D4"/>
+          <w:sz w:val="21"/>
+          <w:szCs w:val="21"/>
+          <w:lang w:eastAsia="pt-BR"/>
+        </w:rPr>
+        <w:t>separa_palavras</w:t>
+      </w:r>
+      <w:r>
+        <w:rPr>
+          <w:rFonts w:ascii="Courier New" w:eastAsia="Times New Roman" w:hAnsi="Courier New" w:cs="Courier New"/>
+          <w:color w:val="DCDCDC"/>
+          <w:sz w:val="21"/>
+          <w:szCs w:val="21"/>
+          <w:lang w:eastAsia="pt-BR"/>
+        </w:rPr>
+        <w:t>(</w:t>
+      </w:r>
+      <w:r>
+        <w:rPr>
+          <w:rFonts w:ascii="Courier New" w:eastAsia="Times New Roman" w:hAnsi="Courier New" w:cs="Courier New"/>
+          <w:color w:val="D4D4D4"/>
+          <w:sz w:val="21"/>
+          <w:szCs w:val="21"/>
+          <w:lang w:eastAsia="pt-BR"/>
+        </w:rPr>
+        <w:t>palavras_separadas</w:t>
+      </w:r>
+      <w:r>
+        <w:rPr>
+          <w:rFonts w:ascii="Courier New" w:eastAsia="Times New Roman" w:hAnsi="Courier New" w:cs="Courier New"/>
+          <w:color w:val="DCDCDC"/>
+          <w:sz w:val="21"/>
+          <w:szCs w:val="21"/>
+          <w:lang w:eastAsia="pt-BR"/>
+        </w:rPr>
+        <w:t>)</w:t>
+      </w:r>
+    </w:p>
+    <w:p>
+      <w:pPr>
+        <w:spacing w:before="240" w:line="360" w:lineRule="auto"/>
+        <w:jc w:val="center"/>
+        <w:rPr>
+          <w:rFonts w:ascii="Times New Roman" w:hAnsi="Times New Roman" w:cs="Times New Roman"/>
+          <w:sz w:val="24"/>
+          <w:szCs w:val="24"/>
+        </w:rPr>
+      </w:pPr>
+      <w:r>
+        <w:rPr>
+          <w:rFonts w:ascii="Times New Roman" w:hAnsi="Times New Roman" w:cs="Times New Roman"/>
+          <w:sz w:val="24"/>
+          <w:szCs w:val="24"/>
+        </w:rPr>
+        <w:lastRenderedPageBreak/>
+        <w:drawing>
+          <wp:inline distT="0" distB="0" distL="0" distR="0" wp14:anchorId="7BFB1CE8" wp14:editId="6B90EAC9">
+            <wp:extent cx="1705213" cy="266737"/>
+            <wp:effectExtent l="0" t="0" r="9525" b="0"/>
+            <wp:docPr id="3" name="Imagem 3"/>
+            <wp:cNvGraphicFramePr>
+              <a:graphicFrameLocks xmlns:a="http://schemas.openxmlformats.org/drawingml/2006/main" noChangeAspect="1"/>
+            </wp:cNvGraphicFramePr>
+            <a:graphic xmlns:a="http://schemas.openxmlformats.org/drawingml/2006/main">
+              <a:graphicData uri="http://schemas.openxmlformats.org/drawingml/2006/picture">
+                <pic:pic xmlns:pic="http://schemas.openxmlformats.org/drawingml/2006/picture">
+                  <pic:nvPicPr>
+                    <pic:cNvPr id="1" name=""/>
+                    <pic:cNvPicPr/>
+                  </pic:nvPicPr>
+                  <pic:blipFill>
+                    <a:blip r:embed="rId9"/>
+                    <a:stretch>
+                      <a:fillRect/>
+                    </a:stretch>
+                  </pic:blipFill>
+                  <pic:spPr>
+                    <a:xfrm>
+                      <a:off x="0" y="0"/>
+                      <a:ext cx="1705213" cy="266737"/>
+                    </a:xfrm>
+                    <a:prstGeom prst="rect">
+                      <a:avLst/>
+                    </a:prstGeom>
+                  </pic:spPr>
+                </pic:pic>
+              </a:graphicData>
+            </a:graphic>
+          </wp:inline>
+        </w:drawing>
+      </w:r>
+    </w:p>
+    <w:p>
+      <w:pPr>
+        <w:pStyle w:val="PargrafodaLista"/>
+        <w:numPr>
+          <w:ilvl w:val="2"/>
+          <w:numId w:val="2"/>
+        </w:numPr>
+        <w:spacing w:before="240" w:line="360" w:lineRule="auto"/>
+        <w:jc w:val="both"/>
+        <w:rPr>
+          <w:rFonts w:ascii="Times New Roman" w:hAnsi="Times New Roman" w:cs="Times New Roman"/>
+          <w:sz w:val="24"/>
+          <w:szCs w:val="24"/>
+        </w:rPr>
+      </w:pPr>
     </w:p>
     <w:sectPr>
       <w:pgSz w:w="11906" w:h="16838"/>

</xml_diff>

<commit_message>
Contando Palavras Do Corpus
Fizemos a mesma coisa que com o texto exemplo, mas usando nosso corpus
</commit_message>
<xml_diff>
--- a/Data Science/Formação Data Science/Corretor Ortográfico em Python - Aplicando técnicas de NLP/Anotações/Corretor Ortográfico em Python – Aplicando técnicas de NLP.docx
+++ b/Data Science/Formação Data Science/Corretor Ortográfico em Python - Aplicando técnicas de NLP/Anotações/Corretor Ortográfico em Python – Aplicando técnicas de NLP.docx
@@ -1909,6 +1909,352 @@
                     <a:xfrm>
                       <a:off x="0" y="0"/>
                       <a:ext cx="1705213" cy="266737"/>
+                    </a:xfrm>
+                    <a:prstGeom prst="rect">
+                      <a:avLst/>
+                    </a:prstGeom>
+                  </pic:spPr>
+                </pic:pic>
+              </a:graphicData>
+            </a:graphic>
+          </wp:inline>
+        </w:drawing>
+      </w:r>
+    </w:p>
+    <w:p>
+      <w:pPr>
+        <w:pStyle w:val="PargrafodaLista"/>
+        <w:numPr>
+          <w:ilvl w:val="1"/>
+          <w:numId w:val="2"/>
+        </w:numPr>
+        <w:spacing w:before="240" w:line="360" w:lineRule="auto"/>
+        <w:jc w:val="both"/>
+        <w:rPr>
+          <w:rFonts w:ascii="Times New Roman" w:hAnsi="Times New Roman" w:cs="Times New Roman"/>
+          <w:sz w:val="24"/>
+          <w:szCs w:val="24"/>
+        </w:rPr>
+      </w:pPr>
+      <w:r>
+        <w:rPr>
+          <w:rFonts w:ascii="Times New Roman" w:hAnsi="Times New Roman" w:cs="Times New Roman"/>
+          <w:sz w:val="24"/>
+          <w:szCs w:val="24"/>
+        </w:rPr>
+        <w:t xml:space="preserve"> </w:t>
+      </w:r>
+      <w:r>
+        <w:rPr>
+          <w:rFonts w:ascii="Times New Roman" w:hAnsi="Times New Roman" w:cs="Times New Roman"/>
+          <w:sz w:val="24"/>
+          <w:szCs w:val="24"/>
+        </w:rPr>
+        <w:t>Contando Palavras Do Corpus</w:t>
+      </w:r>
+      <w:r>
+        <w:rPr>
+          <w:rFonts w:ascii="Times New Roman" w:hAnsi="Times New Roman" w:cs="Times New Roman"/>
+          <w:sz w:val="24"/>
+          <w:szCs w:val="24"/>
+        </w:rPr>
+        <w:t>:</w:t>
+      </w:r>
+    </w:p>
+    <w:p>
+      <w:pPr>
+        <w:pStyle w:val="PargrafodaLista"/>
+        <w:numPr>
+          <w:ilvl w:val="2"/>
+          <w:numId w:val="2"/>
+        </w:numPr>
+        <w:spacing w:before="240" w:line="360" w:lineRule="auto"/>
+        <w:jc w:val="both"/>
+        <w:rPr>
+          <w:rFonts w:ascii="Times New Roman" w:hAnsi="Times New Roman" w:cs="Times New Roman"/>
+          <w:sz w:val="24"/>
+          <w:szCs w:val="24"/>
+        </w:rPr>
+      </w:pPr>
+      <w:r>
+        <w:rPr>
+          <w:rFonts w:ascii="Times New Roman" w:hAnsi="Times New Roman" w:cs="Times New Roman"/>
+          <w:sz w:val="24"/>
+          <w:szCs w:val="24"/>
+        </w:rPr>
+        <w:t>Fizemos exatamente a mesma coisa que acima, mas com o nosso artigo, e fizemos a contagem da quantidade de palavras. Podemos ver que temos um número BEM significativo de palavras no nosso corpus:</w:t>
+      </w:r>
+    </w:p>
+    <w:p>
+      <w:pPr>
+        <w:shd w:val="clear" w:color="auto" w:fill="1E1E1E"/>
+        <w:spacing w:after="0" w:line="285" w:lineRule="atLeast"/>
+        <w:rPr>
+          <w:rFonts w:ascii="Courier New" w:eastAsia="Times New Roman" w:hAnsi="Courier New" w:cs="Courier New"/>
+          <w:color w:val="D4D4D4"/>
+          <w:sz w:val="21"/>
+          <w:szCs w:val="21"/>
+          <w:lang w:eastAsia="pt-BR"/>
+        </w:rPr>
+      </w:pPr>
+      <w:r>
+        <w:rPr>
+          <w:rFonts w:ascii="Courier New" w:eastAsia="Times New Roman" w:hAnsi="Courier New" w:cs="Courier New"/>
+          <w:color w:val="D4D4D4"/>
+          <w:sz w:val="21"/>
+          <w:szCs w:val="21"/>
+          <w:lang w:eastAsia="pt-BR"/>
+        </w:rPr>
+        <w:t>lista_tokens = nltk.tokenize.word_tokenize</w:t>
+      </w:r>
+      <w:r>
+        <w:rPr>
+          <w:rFonts w:ascii="Courier New" w:eastAsia="Times New Roman" w:hAnsi="Courier New" w:cs="Courier New"/>
+          <w:color w:val="DCDCDC"/>
+          <w:sz w:val="21"/>
+          <w:szCs w:val="21"/>
+          <w:lang w:eastAsia="pt-BR"/>
+        </w:rPr>
+        <w:t>(</w:t>
+      </w:r>
+      <w:r>
+        <w:rPr>
+          <w:rFonts w:ascii="Courier New" w:eastAsia="Times New Roman" w:hAnsi="Courier New" w:cs="Courier New"/>
+          <w:color w:val="D4D4D4"/>
+          <w:sz w:val="21"/>
+          <w:szCs w:val="21"/>
+          <w:lang w:eastAsia="pt-BR"/>
+        </w:rPr>
+        <w:t>artigos</w:t>
+      </w:r>
+      <w:r>
+        <w:rPr>
+          <w:rFonts w:ascii="Courier New" w:eastAsia="Times New Roman" w:hAnsi="Courier New" w:cs="Courier New"/>
+          <w:color w:val="DCDCDC"/>
+          <w:sz w:val="21"/>
+          <w:szCs w:val="21"/>
+          <w:lang w:eastAsia="pt-BR"/>
+        </w:rPr>
+        <w:t>)</w:t>
+      </w:r>
+    </w:p>
+    <w:p>
+      <w:pPr>
+        <w:shd w:val="clear" w:color="auto" w:fill="1E1E1E"/>
+        <w:spacing w:after="0" w:line="285" w:lineRule="atLeast"/>
+        <w:rPr>
+          <w:rFonts w:ascii="Courier New" w:eastAsia="Times New Roman" w:hAnsi="Courier New" w:cs="Courier New"/>
+          <w:color w:val="D4D4D4"/>
+          <w:sz w:val="21"/>
+          <w:szCs w:val="21"/>
+          <w:lang w:eastAsia="pt-BR"/>
+        </w:rPr>
+      </w:pPr>
+      <w:r>
+        <w:rPr>
+          <w:rFonts w:ascii="Courier New" w:eastAsia="Times New Roman" w:hAnsi="Courier New" w:cs="Courier New"/>
+          <w:color w:val="D4D4D4"/>
+          <w:sz w:val="21"/>
+          <w:szCs w:val="21"/>
+          <w:lang w:eastAsia="pt-BR"/>
+        </w:rPr>
+        <w:t>lista_palavras = separa_palavras</w:t>
+      </w:r>
+      <w:r>
+        <w:rPr>
+          <w:rFonts w:ascii="Courier New" w:eastAsia="Times New Roman" w:hAnsi="Courier New" w:cs="Courier New"/>
+          <w:color w:val="DCDCDC"/>
+          <w:sz w:val="21"/>
+          <w:szCs w:val="21"/>
+          <w:lang w:eastAsia="pt-BR"/>
+        </w:rPr>
+        <w:t>(</w:t>
+      </w:r>
+      <w:r>
+        <w:rPr>
+          <w:rFonts w:ascii="Courier New" w:eastAsia="Times New Roman" w:hAnsi="Courier New" w:cs="Courier New"/>
+          <w:color w:val="D4D4D4"/>
+          <w:sz w:val="21"/>
+          <w:szCs w:val="21"/>
+          <w:lang w:eastAsia="pt-BR"/>
+        </w:rPr>
+        <w:t>lista_tokens</w:t>
+      </w:r>
+      <w:r>
+        <w:rPr>
+          <w:rFonts w:ascii="Courier New" w:eastAsia="Times New Roman" w:hAnsi="Courier New" w:cs="Courier New"/>
+          <w:color w:val="DCDCDC"/>
+          <w:sz w:val="21"/>
+          <w:szCs w:val="21"/>
+          <w:lang w:eastAsia="pt-BR"/>
+        </w:rPr>
+        <w:t>)</w:t>
+      </w:r>
+    </w:p>
+    <w:p>
+      <w:pPr>
+        <w:shd w:val="clear" w:color="auto" w:fill="1E1E1E"/>
+        <w:spacing w:after="0" w:line="285" w:lineRule="atLeast"/>
+        <w:rPr>
+          <w:rFonts w:ascii="Courier New" w:eastAsia="Times New Roman" w:hAnsi="Courier New" w:cs="Courier New"/>
+          <w:color w:val="D4D4D4"/>
+          <w:sz w:val="21"/>
+          <w:szCs w:val="21"/>
+          <w:lang w:eastAsia="pt-BR"/>
+        </w:rPr>
+      </w:pPr>
+      <w:r>
+        <w:rPr>
+          <w:rFonts w:ascii="Courier New" w:eastAsia="Times New Roman" w:hAnsi="Courier New" w:cs="Courier New"/>
+          <w:color w:val="DCDCAA"/>
+          <w:sz w:val="21"/>
+          <w:szCs w:val="21"/>
+          <w:lang w:eastAsia="pt-BR"/>
+        </w:rPr>
+        <w:t>print</w:t>
+      </w:r>
+      <w:r>
+        <w:rPr>
+          <w:rFonts w:ascii="Courier New" w:eastAsia="Times New Roman" w:hAnsi="Courier New" w:cs="Courier New"/>
+          <w:color w:val="DCDCDC"/>
+          <w:sz w:val="21"/>
+          <w:szCs w:val="21"/>
+          <w:lang w:eastAsia="pt-BR"/>
+        </w:rPr>
+        <w:t>(</w:t>
+      </w:r>
+      <w:r>
+        <w:rPr>
+          <w:rFonts w:ascii="Courier New" w:eastAsia="Times New Roman" w:hAnsi="Courier New" w:cs="Courier New"/>
+          <w:color w:val="569CD6"/>
+          <w:sz w:val="21"/>
+          <w:szCs w:val="21"/>
+          <w:lang w:eastAsia="pt-BR"/>
+        </w:rPr>
+        <w:t>f</w:t>
+      </w:r>
+      <w:r>
+        <w:rPr>
+          <w:rFonts w:ascii="Courier New" w:eastAsia="Times New Roman" w:hAnsi="Courier New" w:cs="Courier New"/>
+          <w:color w:val="CE9178"/>
+          <w:sz w:val="21"/>
+          <w:szCs w:val="21"/>
+          <w:lang w:eastAsia="pt-BR"/>
+        </w:rPr>
+        <w:t>'O número de palavras é: </w:t>
+      </w:r>
+      <w:r>
+        <w:rPr>
+          <w:rFonts w:ascii="Courier New" w:eastAsia="Times New Roman" w:hAnsi="Courier New" w:cs="Courier New"/>
+          <w:color w:val="DCDCDC"/>
+          <w:sz w:val="21"/>
+          <w:szCs w:val="21"/>
+          <w:lang w:eastAsia="pt-BR"/>
+        </w:rPr>
+        <w:t>{</w:t>
+      </w:r>
+      <w:r>
+        <w:rPr>
+          <w:rFonts w:ascii="Courier New" w:eastAsia="Times New Roman" w:hAnsi="Courier New" w:cs="Courier New"/>
+          <w:color w:val="DCDCAA"/>
+          <w:sz w:val="21"/>
+          <w:szCs w:val="21"/>
+          <w:lang w:eastAsia="pt-BR"/>
+        </w:rPr>
+        <w:t>len</w:t>
+      </w:r>
+      <w:r>
+        <w:rPr>
+          <w:rFonts w:ascii="Courier New" w:eastAsia="Times New Roman" w:hAnsi="Courier New" w:cs="Courier New"/>
+          <w:color w:val="DCDCDC"/>
+          <w:sz w:val="21"/>
+          <w:szCs w:val="21"/>
+          <w:lang w:eastAsia="pt-BR"/>
+        </w:rPr>
+        <w:t>(</w:t>
+      </w:r>
+      <w:r>
+        <w:rPr>
+          <w:rFonts w:ascii="Courier New" w:eastAsia="Times New Roman" w:hAnsi="Courier New" w:cs="Courier New"/>
+          <w:color w:val="D4D4D4"/>
+          <w:sz w:val="21"/>
+          <w:szCs w:val="21"/>
+          <w:lang w:eastAsia="pt-BR"/>
+        </w:rPr>
+        <w:t>lista_palavras</w:t>
+      </w:r>
+      <w:r>
+        <w:rPr>
+          <w:rFonts w:ascii="Courier New" w:eastAsia="Times New Roman" w:hAnsi="Courier New" w:cs="Courier New"/>
+          <w:color w:val="DCDCDC"/>
+          <w:sz w:val="21"/>
+          <w:szCs w:val="21"/>
+          <w:lang w:eastAsia="pt-BR"/>
+        </w:rPr>
+        <w:t>)}</w:t>
+      </w:r>
+      <w:r>
+        <w:rPr>
+          <w:rFonts w:ascii="Courier New" w:eastAsia="Times New Roman" w:hAnsi="Courier New" w:cs="Courier New"/>
+          <w:color w:val="CE9178"/>
+          <w:sz w:val="21"/>
+          <w:szCs w:val="21"/>
+          <w:lang w:eastAsia="pt-BR"/>
+        </w:rPr>
+        <w:t>'</w:t>
+      </w:r>
+      <w:r>
+        <w:rPr>
+          <w:rFonts w:ascii="Courier New" w:eastAsia="Times New Roman" w:hAnsi="Courier New" w:cs="Courier New"/>
+          <w:color w:val="DCDCDC"/>
+          <w:sz w:val="21"/>
+          <w:szCs w:val="21"/>
+          <w:lang w:eastAsia="pt-BR"/>
+        </w:rPr>
+        <w:t>)</w:t>
+      </w:r>
+    </w:p>
+    <w:p>
+      <w:pPr>
+        <w:spacing w:before="240" w:line="360" w:lineRule="auto"/>
+        <w:jc w:val="center"/>
+        <w:rPr>
+          <w:rFonts w:ascii="Times New Roman" w:hAnsi="Times New Roman" w:cs="Times New Roman"/>
+          <w:sz w:val="24"/>
+          <w:szCs w:val="24"/>
+        </w:rPr>
+      </w:pPr>
+      <w:r>
+        <w:rPr>
+          <w:rFonts w:ascii="Times New Roman" w:hAnsi="Times New Roman" w:cs="Times New Roman"/>
+          <w:sz w:val="24"/>
+          <w:szCs w:val="24"/>
+        </w:rPr>
+        <w:drawing>
+          <wp:inline distT="0" distB="0" distL="0" distR="0" wp14:anchorId="6A365CE6" wp14:editId="4296C32A">
+            <wp:extent cx="2305372" cy="219106"/>
+            <wp:effectExtent l="0" t="0" r="0" b="9525"/>
+            <wp:docPr id="4" name="Imagem 4"/>
+            <wp:cNvGraphicFramePr>
+              <a:graphicFrameLocks xmlns:a="http://schemas.openxmlformats.org/drawingml/2006/main" noChangeAspect="1"/>
+            </wp:cNvGraphicFramePr>
+            <a:graphic xmlns:a="http://schemas.openxmlformats.org/drawingml/2006/main">
+              <a:graphicData uri="http://schemas.openxmlformats.org/drawingml/2006/picture">
+                <pic:pic xmlns:pic="http://schemas.openxmlformats.org/drawingml/2006/picture">
+                  <pic:nvPicPr>
+                    <pic:cNvPr id="1" name=""/>
+                    <pic:cNvPicPr/>
+                  </pic:nvPicPr>
+                  <pic:blipFill>
+                    <a:blip r:embed="rId10"/>
+                    <a:stretch>
+                      <a:fillRect/>
+                    </a:stretch>
+                  </pic:blipFill>
+                  <pic:spPr>
+                    <a:xfrm>
+                      <a:off x="0" y="0"/>
+                      <a:ext cx="2305372" cy="219106"/>
                     </a:xfrm>
                     <a:prstGeom prst="rect">
                       <a:avLst/>

</xml_diff>

<commit_message>
Construindo a Função Corretor
Começamos a construir o corretor
</commit_message>
<xml_diff>
--- a/Data Science/Formação Data Science/Corretor Ortográfico em Python - Aplicando técnicas de NLP/Anotações/Corretor Ortográfico em Python – Aplicando técnicas de NLP.docx
+++ b/Data Science/Formação Data Science/Corretor Ortográfico em Python - Aplicando técnicas de NLP/Anotações/Corretor Ortográfico em Python – Aplicando técnicas de NLP.docx
@@ -4771,89 +4771,15 @@
     <w:p>
       <w:pPr>
         <w:shd w:val="clear" w:color="auto" w:fill="1E1E1E"/>
-        <w:spacing w:after="0" w:line="285" w:lineRule="atLeast"/>
-        <w:rPr>
-          <w:rFonts w:ascii="Courier New" w:eastAsia="Times New Roman" w:hAnsi="Courier New" w:cs="Courier New"/>
-          <w:color w:val="D4D4D4"/>
-          <w:sz w:val="21"/>
-          <w:szCs w:val="21"/>
-          <w:lang w:eastAsia="pt-BR"/>
-        </w:rPr>
-      </w:pPr>
-      <w:proofErr w:type="spellStart"/>
-      <w:r>
-        <w:rPr>
-          <w:rFonts w:ascii="Courier New" w:eastAsia="Times New Roman" w:hAnsi="Courier New" w:cs="Courier New"/>
-          <w:color w:val="569CD6"/>
-          <w:sz w:val="21"/>
-          <w:szCs w:val="21"/>
-          <w:lang w:eastAsia="pt-BR"/>
-        </w:rPr>
-        <w:t>def</w:t>
-      </w:r>
-      <w:proofErr w:type="spellEnd"/>
-      <w:r>
-        <w:rPr>
-          <w:rFonts w:ascii="Courier New" w:eastAsia="Times New Roman" w:hAnsi="Courier New" w:cs="Courier New"/>
-          <w:color w:val="D4D4D4"/>
-          <w:sz w:val="21"/>
-          <w:szCs w:val="21"/>
-          <w:lang w:eastAsia="pt-BR"/>
-        </w:rPr>
-        <w:t> </w:t>
-      </w:r>
-      <w:proofErr w:type="spellStart"/>
-      <w:r>
-        <w:rPr>
-          <w:rFonts w:ascii="Courier New" w:eastAsia="Times New Roman" w:hAnsi="Courier New" w:cs="Courier New"/>
-          <w:color w:val="DCDCAA"/>
-          <w:sz w:val="21"/>
-          <w:szCs w:val="21"/>
-          <w:lang w:eastAsia="pt-BR"/>
-        </w:rPr>
-        <w:t>insere_letras</w:t>
-      </w:r>
-      <w:proofErr w:type="spellEnd"/>
-      <w:r>
-        <w:rPr>
-          <w:rFonts w:ascii="Courier New" w:eastAsia="Times New Roman" w:hAnsi="Courier New" w:cs="Courier New"/>
-          <w:color w:val="D4D4D4"/>
-          <w:sz w:val="21"/>
-          <w:szCs w:val="21"/>
-          <w:lang w:eastAsia="pt-BR"/>
-        </w:rPr>
-        <w:t>(</w:t>
-      </w:r>
-      <w:r>
-        <w:rPr>
-          <w:rFonts w:ascii="Courier New" w:eastAsia="Times New Roman" w:hAnsi="Courier New" w:cs="Courier New"/>
-          <w:color w:val="9CDCFE"/>
-          <w:sz w:val="21"/>
-          <w:szCs w:val="21"/>
-          <w:lang w:eastAsia="pt-BR"/>
-        </w:rPr>
-        <w:t>fatias</w:t>
-      </w:r>
-      <w:r>
-        <w:rPr>
-          <w:rFonts w:ascii="Courier New" w:eastAsia="Times New Roman" w:hAnsi="Courier New" w:cs="Courier New"/>
-          <w:color w:val="D4D4D4"/>
-          <w:sz w:val="21"/>
-          <w:szCs w:val="21"/>
-          <w:lang w:eastAsia="pt-BR"/>
-        </w:rPr>
-        <w:t>)</w:t>
-      </w:r>
-      <w:r>
-        <w:rPr>
-          <w:rFonts w:ascii="Courier New" w:eastAsia="Times New Roman" w:hAnsi="Courier New" w:cs="Courier New"/>
-          <w:color w:val="DCDCDC"/>
-          <w:sz w:val="21"/>
-          <w:szCs w:val="21"/>
-          <w:lang w:eastAsia="pt-BR"/>
-        </w:rPr>
-        <w:t>:</w:t>
-      </w:r>
+        <w:spacing w:after="240" w:line="285" w:lineRule="atLeast"/>
+        <w:rPr>
+          <w:rFonts w:ascii="Courier New" w:eastAsia="Times New Roman" w:hAnsi="Courier New" w:cs="Courier New"/>
+          <w:color w:val="D4D4D4"/>
+          <w:sz w:val="21"/>
+          <w:szCs w:val="21"/>
+          <w:lang w:eastAsia="pt-BR"/>
+        </w:rPr>
+      </w:pPr>
     </w:p>
     <w:p>
       <w:pPr>
@@ -4867,47 +4793,79 @@
           <w:lang w:eastAsia="pt-BR"/>
         </w:rPr>
       </w:pPr>
-      <w:r>
-        <w:rPr>
-          <w:rFonts w:ascii="Courier New" w:eastAsia="Times New Roman" w:hAnsi="Courier New" w:cs="Courier New"/>
-          <w:color w:val="D4D4D4"/>
-          <w:sz w:val="21"/>
-          <w:szCs w:val="21"/>
-          <w:lang w:eastAsia="pt-BR"/>
-        </w:rPr>
-        <w:t>  </w:t>
-      </w:r>
-      <w:proofErr w:type="spellStart"/>
-      <w:r>
-        <w:rPr>
-          <w:rFonts w:ascii="Courier New" w:eastAsia="Times New Roman" w:hAnsi="Courier New" w:cs="Courier New"/>
-          <w:color w:val="D4D4D4"/>
-          <w:sz w:val="21"/>
-          <w:szCs w:val="21"/>
-          <w:lang w:eastAsia="pt-BR"/>
-        </w:rPr>
-        <w:t>novas_palavras</w:t>
-      </w:r>
-      <w:proofErr w:type="spellEnd"/>
-      <w:r>
-        <w:rPr>
-          <w:rFonts w:ascii="Courier New" w:eastAsia="Times New Roman" w:hAnsi="Courier New" w:cs="Courier New"/>
-          <w:color w:val="D4D4D4"/>
-          <w:sz w:val="21"/>
-          <w:szCs w:val="21"/>
-          <w:lang w:eastAsia="pt-BR"/>
-        </w:rPr>
-        <w:t> = </w:t>
-      </w:r>
-      <w:r>
-        <w:rPr>
-          <w:rFonts w:ascii="Courier New" w:eastAsia="Times New Roman" w:hAnsi="Courier New" w:cs="Courier New"/>
-          <w:color w:val="DCDCDC"/>
-          <w:sz w:val="21"/>
-          <w:szCs w:val="21"/>
-          <w:lang w:eastAsia="pt-BR"/>
-        </w:rPr>
-        <w:t>[]</w:t>
+      <w:proofErr w:type="spellStart"/>
+      <w:r>
+        <w:rPr>
+          <w:rFonts w:ascii="Courier New" w:eastAsia="Times New Roman" w:hAnsi="Courier New" w:cs="Courier New"/>
+          <w:color w:val="569CD6"/>
+          <w:sz w:val="21"/>
+          <w:szCs w:val="21"/>
+          <w:lang w:eastAsia="pt-BR"/>
+        </w:rPr>
+        <w:t>def</w:t>
+      </w:r>
+      <w:proofErr w:type="spellEnd"/>
+      <w:r>
+        <w:rPr>
+          <w:rFonts w:ascii="Courier New" w:eastAsia="Times New Roman" w:hAnsi="Courier New" w:cs="Courier New"/>
+          <w:color w:val="D4D4D4"/>
+          <w:sz w:val="21"/>
+          <w:szCs w:val="21"/>
+          <w:lang w:eastAsia="pt-BR"/>
+        </w:rPr>
+        <w:t> </w:t>
+      </w:r>
+      <w:proofErr w:type="spellStart"/>
+      <w:r>
+        <w:rPr>
+          <w:rFonts w:ascii="Courier New" w:eastAsia="Times New Roman" w:hAnsi="Courier New" w:cs="Courier New"/>
+          <w:color w:val="DCDCAA"/>
+          <w:sz w:val="21"/>
+          <w:szCs w:val="21"/>
+          <w:lang w:eastAsia="pt-BR"/>
+        </w:rPr>
+        <w:t>insere_letras</w:t>
+      </w:r>
+      <w:proofErr w:type="spellEnd"/>
+      <w:r>
+        <w:rPr>
+          <w:rFonts w:ascii="Courier New" w:eastAsia="Times New Roman" w:hAnsi="Courier New" w:cs="Courier New"/>
+          <w:color w:val="D4D4D4"/>
+          <w:sz w:val="21"/>
+          <w:szCs w:val="21"/>
+          <w:lang w:eastAsia="pt-BR"/>
+        </w:rPr>
+        <w:t>(</w:t>
+      </w:r>
+      <w:r>
+        <w:rPr>
+          <w:rFonts w:ascii="Courier New" w:eastAsia="Times New Roman" w:hAnsi="Courier New" w:cs="Courier New"/>
+          <w:color w:val="9CDCFE"/>
+          <w:sz w:val="21"/>
+          <w:szCs w:val="21"/>
+          <w:lang w:eastAsia="pt-BR"/>
+        </w:rPr>
+        <w:t>fatias</w:t>
+      </w:r>
+      <w:r>
+        <w:rPr>
+          <w:rFonts w:ascii="Courier New" w:eastAsia="Times New Roman" w:hAnsi="Courier New" w:cs="Courier New"/>
+          <w:color w:val="D4D4D4"/>
+          <w:sz w:val="21"/>
+          <w:szCs w:val="21"/>
+          <w:lang w:eastAsia="pt-BR"/>
+        </w:rPr>
+        <w:t>)</w:t>
+      </w:r>
+      <w:r>
+        <w:rPr>
+          <w:rFonts w:ascii="Courier New" w:eastAsia="Times New Roman" w:hAnsi="Courier New" w:cs="Courier New"/>
+          <w:color w:val="DCDCDC"/>
+          <w:sz w:val="21"/>
+          <w:szCs w:val="21"/>
+          <w:lang w:eastAsia="pt-BR"/>
+        </w:rPr>
+        <w:t>:</w:t>
       </w:r>
     </w:p>
     <w:p>
@@ -4930,39 +4888,39 @@
           <w:szCs w:val="21"/>
           <w:lang w:eastAsia="pt-BR"/>
         </w:rPr>
-        <w:t>  letras = </w:t>
-      </w:r>
-      <w:r>
-        <w:rPr>
-          <w:rFonts w:ascii="Courier New" w:eastAsia="Times New Roman" w:hAnsi="Courier New" w:cs="Courier New"/>
-          <w:color w:val="CE9178"/>
-          <w:sz w:val="21"/>
-          <w:szCs w:val="21"/>
-          <w:lang w:eastAsia="pt-BR"/>
-        </w:rPr>
-        <w:t>'</w:t>
-      </w:r>
-      <w:proofErr w:type="spellStart"/>
-      <w:r>
-        <w:rPr>
-          <w:rFonts w:ascii="Courier New" w:eastAsia="Times New Roman" w:hAnsi="Courier New" w:cs="Courier New"/>
-          <w:color w:val="CE9178"/>
-          <w:sz w:val="21"/>
-          <w:szCs w:val="21"/>
-          <w:lang w:eastAsia="pt-BR"/>
-        </w:rPr>
-        <w:t>abcdefghijklmnopqrstuvwxyzàáâãèéêìíîòóôõùúûç</w:t>
-      </w:r>
-      <w:proofErr w:type="spellEnd"/>
-      <w:r>
-        <w:rPr>
-          <w:rFonts w:ascii="Courier New" w:eastAsia="Times New Roman" w:hAnsi="Courier New" w:cs="Courier New"/>
-          <w:color w:val="CE9178"/>
-          <w:sz w:val="21"/>
-          <w:szCs w:val="21"/>
-          <w:lang w:eastAsia="pt-BR"/>
-        </w:rPr>
-        <w:t>'</w:t>
+        <w:t>  </w:t>
+      </w:r>
+      <w:proofErr w:type="spellStart"/>
+      <w:r>
+        <w:rPr>
+          <w:rFonts w:ascii="Courier New" w:eastAsia="Times New Roman" w:hAnsi="Courier New" w:cs="Courier New"/>
+          <w:color w:val="D4D4D4"/>
+          <w:sz w:val="21"/>
+          <w:szCs w:val="21"/>
+          <w:lang w:eastAsia="pt-BR"/>
+        </w:rPr>
+        <w:t>novas_palavras</w:t>
+      </w:r>
+      <w:proofErr w:type="spellEnd"/>
+      <w:r>
+        <w:rPr>
+          <w:rFonts w:ascii="Courier New" w:eastAsia="Times New Roman" w:hAnsi="Courier New" w:cs="Courier New"/>
+          <w:color w:val="D4D4D4"/>
+          <w:sz w:val="21"/>
+          <w:szCs w:val="21"/>
+          <w:lang w:eastAsia="pt-BR"/>
+        </w:rPr>
+        <w:t> = </w:t>
+      </w:r>
+      <w:r>
+        <w:rPr>
+          <w:rFonts w:ascii="Courier New" w:eastAsia="Times New Roman" w:hAnsi="Courier New" w:cs="Courier New"/>
+          <w:color w:val="DCDCDC"/>
+          <w:sz w:val="21"/>
+          <w:szCs w:val="21"/>
+          <w:lang w:eastAsia="pt-BR"/>
+        </w:rPr>
+        <w:t>[]</w:t>
       </w:r>
     </w:p>
     <w:p>
@@ -4985,77 +4943,39 @@
           <w:szCs w:val="21"/>
           <w:lang w:eastAsia="pt-BR"/>
         </w:rPr>
-        <w:t>  </w:t>
-      </w:r>
-      <w:r>
-        <w:rPr>
-          <w:rFonts w:ascii="Courier New" w:eastAsia="Times New Roman" w:hAnsi="Courier New" w:cs="Courier New"/>
-          <w:color w:val="C586C0"/>
-          <w:sz w:val="21"/>
-          <w:szCs w:val="21"/>
-          <w:lang w:eastAsia="pt-BR"/>
-        </w:rPr>
-        <w:t>for</w:t>
-      </w:r>
-      <w:r>
-        <w:rPr>
-          <w:rFonts w:ascii="Courier New" w:eastAsia="Times New Roman" w:hAnsi="Courier New" w:cs="Courier New"/>
-          <w:color w:val="D4D4D4"/>
-          <w:sz w:val="21"/>
-          <w:szCs w:val="21"/>
-          <w:lang w:eastAsia="pt-BR"/>
-        </w:rPr>
-        <w:t> E</w:t>
-      </w:r>
-      <w:r>
-        <w:rPr>
-          <w:rFonts w:ascii="Courier New" w:eastAsia="Times New Roman" w:hAnsi="Courier New" w:cs="Courier New"/>
-          <w:color w:val="DCDCDC"/>
-          <w:sz w:val="21"/>
-          <w:szCs w:val="21"/>
-          <w:lang w:eastAsia="pt-BR"/>
-        </w:rPr>
-        <w:t>,</w:t>
-      </w:r>
-      <w:r>
-        <w:rPr>
-          <w:rFonts w:ascii="Courier New" w:eastAsia="Times New Roman" w:hAnsi="Courier New" w:cs="Courier New"/>
-          <w:color w:val="D4D4D4"/>
-          <w:sz w:val="21"/>
-          <w:szCs w:val="21"/>
-          <w:lang w:eastAsia="pt-BR"/>
-        </w:rPr>
-        <w:t> D </w:t>
-      </w:r>
-      <w:r>
-        <w:rPr>
-          <w:rFonts w:ascii="Courier New" w:eastAsia="Times New Roman" w:hAnsi="Courier New" w:cs="Courier New"/>
-          <w:color w:val="82C6FF"/>
-          <w:sz w:val="21"/>
-          <w:szCs w:val="21"/>
-          <w:lang w:eastAsia="pt-BR"/>
-        </w:rPr>
-        <w:t>in</w:t>
-      </w:r>
-      <w:r>
-        <w:rPr>
-          <w:rFonts w:ascii="Courier New" w:eastAsia="Times New Roman" w:hAnsi="Courier New" w:cs="Courier New"/>
-          <w:color w:val="D4D4D4"/>
-          <w:sz w:val="21"/>
-          <w:szCs w:val="21"/>
-          <w:lang w:eastAsia="pt-BR"/>
-        </w:rPr>
-        <w:t> fatias</w:t>
-      </w:r>
-      <w:r>
-        <w:rPr>
-          <w:rFonts w:ascii="Courier New" w:eastAsia="Times New Roman" w:hAnsi="Courier New" w:cs="Courier New"/>
-          <w:color w:val="DCDCDC"/>
-          <w:sz w:val="21"/>
-          <w:szCs w:val="21"/>
-          <w:lang w:eastAsia="pt-BR"/>
-        </w:rPr>
-        <w:t>:</w:t>
+        <w:t>  letras = </w:t>
+      </w:r>
+      <w:r>
+        <w:rPr>
+          <w:rFonts w:ascii="Courier New" w:eastAsia="Times New Roman" w:hAnsi="Courier New" w:cs="Courier New"/>
+          <w:color w:val="CE9178"/>
+          <w:sz w:val="21"/>
+          <w:szCs w:val="21"/>
+          <w:lang w:eastAsia="pt-BR"/>
+        </w:rPr>
+        <w:t>'</w:t>
+      </w:r>
+      <w:proofErr w:type="spellStart"/>
+      <w:r>
+        <w:rPr>
+          <w:rFonts w:ascii="Courier New" w:eastAsia="Times New Roman" w:hAnsi="Courier New" w:cs="Courier New"/>
+          <w:color w:val="CE9178"/>
+          <w:sz w:val="21"/>
+          <w:szCs w:val="21"/>
+          <w:lang w:eastAsia="pt-BR"/>
+        </w:rPr>
+        <w:t>abcdefghijklmnopqrstuvwxyzàáâãèéêìíîòóôõùúûç</w:t>
+      </w:r>
+      <w:proofErr w:type="spellEnd"/>
+      <w:r>
+        <w:rPr>
+          <w:rFonts w:ascii="Courier New" w:eastAsia="Times New Roman" w:hAnsi="Courier New" w:cs="Courier New"/>
+          <w:color w:val="CE9178"/>
+          <w:sz w:val="21"/>
+          <w:szCs w:val="21"/>
+          <w:lang w:eastAsia="pt-BR"/>
+        </w:rPr>
+        <w:t>'</w:t>
       </w:r>
     </w:p>
     <w:p>
@@ -5078,7 +4998,7 @@
           <w:szCs w:val="21"/>
           <w:lang w:eastAsia="pt-BR"/>
         </w:rPr>
-        <w:t>    </w:t>
+        <w:t>  </w:t>
       </w:r>
       <w:r>
         <w:rPr>
@@ -5098,7 +5018,27 @@
           <w:szCs w:val="21"/>
           <w:lang w:eastAsia="pt-BR"/>
         </w:rPr>
-        <w:t> letra </w:t>
+        <w:t> E</w:t>
+      </w:r>
+      <w:r>
+        <w:rPr>
+          <w:rFonts w:ascii="Courier New" w:eastAsia="Times New Roman" w:hAnsi="Courier New" w:cs="Courier New"/>
+          <w:color w:val="DCDCDC"/>
+          <w:sz w:val="21"/>
+          <w:szCs w:val="21"/>
+          <w:lang w:eastAsia="pt-BR"/>
+        </w:rPr>
+        <w:t>,</w:t>
+      </w:r>
+      <w:r>
+        <w:rPr>
+          <w:rFonts w:ascii="Courier New" w:eastAsia="Times New Roman" w:hAnsi="Courier New" w:cs="Courier New"/>
+          <w:color w:val="D4D4D4"/>
+          <w:sz w:val="21"/>
+          <w:szCs w:val="21"/>
+          <w:lang w:eastAsia="pt-BR"/>
+        </w:rPr>
+        <w:t> D </w:t>
       </w:r>
       <w:r>
         <w:rPr>
@@ -5118,7 +5058,7 @@
           <w:szCs w:val="21"/>
           <w:lang w:eastAsia="pt-BR"/>
         </w:rPr>
-        <w:t> letras</w:t>
+        <w:t> fatias</w:t>
       </w:r>
       <w:r>
         <w:rPr>
@@ -5151,49 +5091,57 @@
           <w:szCs w:val="21"/>
           <w:lang w:eastAsia="pt-BR"/>
         </w:rPr>
-        <w:t>      </w:t>
-      </w:r>
-      <w:proofErr w:type="spellStart"/>
-      <w:r>
-        <w:rPr>
-          <w:rFonts w:ascii="Courier New" w:eastAsia="Times New Roman" w:hAnsi="Courier New" w:cs="Courier New"/>
-          <w:color w:val="D4D4D4"/>
-          <w:sz w:val="21"/>
-          <w:szCs w:val="21"/>
-          <w:lang w:eastAsia="pt-BR"/>
-        </w:rPr>
-        <w:t>novas_palavras.append</w:t>
-      </w:r>
-      <w:proofErr w:type="spellEnd"/>
-      <w:r>
-        <w:rPr>
-          <w:rFonts w:ascii="Courier New" w:eastAsia="Times New Roman" w:hAnsi="Courier New" w:cs="Courier New"/>
-          <w:color w:val="DCDCDC"/>
-          <w:sz w:val="21"/>
-          <w:szCs w:val="21"/>
-          <w:lang w:eastAsia="pt-BR"/>
-        </w:rPr>
-        <w:t>(</w:t>
-      </w:r>
-      <w:r>
-        <w:rPr>
-          <w:rFonts w:ascii="Courier New" w:eastAsia="Times New Roman" w:hAnsi="Courier New" w:cs="Courier New"/>
-          <w:color w:val="D4D4D4"/>
-          <w:sz w:val="21"/>
-          <w:szCs w:val="21"/>
-          <w:lang w:eastAsia="pt-BR"/>
-        </w:rPr>
-        <w:t>E + letra + D</w:t>
-      </w:r>
-      <w:r>
-        <w:rPr>
-          <w:rFonts w:ascii="Courier New" w:eastAsia="Times New Roman" w:hAnsi="Courier New" w:cs="Courier New"/>
-          <w:color w:val="DCDCDC"/>
-          <w:sz w:val="21"/>
-          <w:szCs w:val="21"/>
-          <w:lang w:eastAsia="pt-BR"/>
-        </w:rPr>
-        <w:t>)</w:t>
+        <w:t>    </w:t>
+      </w:r>
+      <w:r>
+        <w:rPr>
+          <w:rFonts w:ascii="Courier New" w:eastAsia="Times New Roman" w:hAnsi="Courier New" w:cs="Courier New"/>
+          <w:color w:val="C586C0"/>
+          <w:sz w:val="21"/>
+          <w:szCs w:val="21"/>
+          <w:lang w:eastAsia="pt-BR"/>
+        </w:rPr>
+        <w:t>for</w:t>
+      </w:r>
+      <w:r>
+        <w:rPr>
+          <w:rFonts w:ascii="Courier New" w:eastAsia="Times New Roman" w:hAnsi="Courier New" w:cs="Courier New"/>
+          <w:color w:val="D4D4D4"/>
+          <w:sz w:val="21"/>
+          <w:szCs w:val="21"/>
+          <w:lang w:eastAsia="pt-BR"/>
+        </w:rPr>
+        <w:t> letra </w:t>
+      </w:r>
+      <w:r>
+        <w:rPr>
+          <w:rFonts w:ascii="Courier New" w:eastAsia="Times New Roman" w:hAnsi="Courier New" w:cs="Courier New"/>
+          <w:color w:val="82C6FF"/>
+          <w:sz w:val="21"/>
+          <w:szCs w:val="21"/>
+          <w:lang w:eastAsia="pt-BR"/>
+        </w:rPr>
+        <w:t>in</w:t>
+      </w:r>
+      <w:r>
+        <w:rPr>
+          <w:rFonts w:ascii="Courier New" w:eastAsia="Times New Roman" w:hAnsi="Courier New" w:cs="Courier New"/>
+          <w:color w:val="D4D4D4"/>
+          <w:sz w:val="21"/>
+          <w:szCs w:val="21"/>
+          <w:lang w:eastAsia="pt-BR"/>
+        </w:rPr>
+        <w:t> letras</w:t>
+      </w:r>
+      <w:r>
+        <w:rPr>
+          <w:rFonts w:ascii="Courier New" w:eastAsia="Times New Roman" w:hAnsi="Courier New" w:cs="Courier New"/>
+          <w:color w:val="DCDCDC"/>
+          <w:sz w:val="21"/>
+          <w:szCs w:val="21"/>
+          <w:lang w:eastAsia="pt-BR"/>
+        </w:rPr>
+        <w:t>:</w:t>
       </w:r>
     </w:p>
     <w:p>
@@ -5216,6 +5164,71 @@
           <w:szCs w:val="21"/>
           <w:lang w:eastAsia="pt-BR"/>
         </w:rPr>
+        <w:t>      </w:t>
+      </w:r>
+      <w:proofErr w:type="spellStart"/>
+      <w:r>
+        <w:rPr>
+          <w:rFonts w:ascii="Courier New" w:eastAsia="Times New Roman" w:hAnsi="Courier New" w:cs="Courier New"/>
+          <w:color w:val="D4D4D4"/>
+          <w:sz w:val="21"/>
+          <w:szCs w:val="21"/>
+          <w:lang w:eastAsia="pt-BR"/>
+        </w:rPr>
+        <w:t>novas_palavras.append</w:t>
+      </w:r>
+      <w:proofErr w:type="spellEnd"/>
+      <w:r>
+        <w:rPr>
+          <w:rFonts w:ascii="Courier New" w:eastAsia="Times New Roman" w:hAnsi="Courier New" w:cs="Courier New"/>
+          <w:color w:val="DCDCDC"/>
+          <w:sz w:val="21"/>
+          <w:szCs w:val="21"/>
+          <w:lang w:eastAsia="pt-BR"/>
+        </w:rPr>
+        <w:t>(</w:t>
+      </w:r>
+      <w:r>
+        <w:rPr>
+          <w:rFonts w:ascii="Courier New" w:eastAsia="Times New Roman" w:hAnsi="Courier New" w:cs="Courier New"/>
+          <w:color w:val="D4D4D4"/>
+          <w:sz w:val="21"/>
+          <w:szCs w:val="21"/>
+          <w:lang w:eastAsia="pt-BR"/>
+        </w:rPr>
+        <w:t>E + letra + D</w:t>
+      </w:r>
+      <w:r>
+        <w:rPr>
+          <w:rFonts w:ascii="Courier New" w:eastAsia="Times New Roman" w:hAnsi="Courier New" w:cs="Courier New"/>
+          <w:color w:val="DCDCDC"/>
+          <w:sz w:val="21"/>
+          <w:szCs w:val="21"/>
+          <w:lang w:eastAsia="pt-BR"/>
+        </w:rPr>
+        <w:t>)</w:t>
+      </w:r>
+    </w:p>
+    <w:p>
+      <w:pPr>
+        <w:shd w:val="clear" w:color="auto" w:fill="1E1E1E"/>
+        <w:spacing w:after="0" w:line="285" w:lineRule="atLeast"/>
+        <w:rPr>
+          <w:rFonts w:ascii="Courier New" w:eastAsia="Times New Roman" w:hAnsi="Courier New" w:cs="Courier New"/>
+          <w:color w:val="D4D4D4"/>
+          <w:sz w:val="21"/>
+          <w:szCs w:val="21"/>
+          <w:lang w:eastAsia="pt-BR"/>
+        </w:rPr>
+      </w:pPr>
+      <w:r>
+        <w:rPr>
+          <w:rFonts w:ascii="Courier New" w:eastAsia="Times New Roman" w:hAnsi="Courier New" w:cs="Courier New"/>
+          <w:color w:val="D4D4D4"/>
+          <w:sz w:val="21"/>
+          <w:szCs w:val="21"/>
+          <w:lang w:eastAsia="pt-BR"/>
+        </w:rPr>
         <w:t>  </w:t>
       </w:r>
       <w:proofErr w:type="spellStart"/>
@@ -5593,7 +5606,7 @@
           <w:szCs w:val="21"/>
           <w:lang w:eastAsia="pt-BR"/>
         </w:rPr>
-        <w:t>lista</w:t>
+        <w:t>palavra</w:t>
       </w:r>
       <w:r>
         <w:rPr>
@@ -5633,7 +5646,7 @@
           <w:szCs w:val="21"/>
           <w:lang w:eastAsia="pt-BR"/>
         </w:rPr>
-        <w:t>lista</w:t>
+        <w:t>palavra</w:t>
       </w:r>
       <w:r>
         <w:rPr>
@@ -5686,6 +5699,7 @@
           <w:szCs w:val="21"/>
           <w:lang w:eastAsia="pt-BR"/>
         </w:rPr>
+        <w:lastRenderedPageBreak/>
         <w:t>  </w:t>
       </w:r>
       <w:proofErr w:type="spellStart"/>
@@ -5773,7 +5787,6 @@
           <w:szCs w:val="21"/>
           <w:lang w:eastAsia="pt-BR"/>
         </w:rPr>
-        <w:lastRenderedPageBreak/>
         <w:t>  </w:t>
       </w:r>
       <w:proofErr w:type="spellStart"/>
@@ -6080,6 +6093,488 @@
         </w:rPr>
         <w:t>...</w:t>
       </w:r>
+    </w:p>
+    <w:p>
+      <w:pPr>
+        <w:pStyle w:val="PargrafodaLista"/>
+        <w:numPr>
+          <w:ilvl w:val="1"/>
+          <w:numId w:val="2"/>
+        </w:numPr>
+        <w:spacing w:before="240" w:line="360" w:lineRule="auto"/>
+        <w:jc w:val="both"/>
+        <w:rPr>
+          <w:rFonts w:ascii="Times New Roman" w:hAnsi="Times New Roman" w:cs="Times New Roman"/>
+          <w:sz w:val="24"/>
+          <w:szCs w:val="24"/>
+        </w:rPr>
+      </w:pPr>
+      <w:r>
+        <w:rPr>
+          <w:rFonts w:ascii="Times New Roman" w:hAnsi="Times New Roman" w:cs="Times New Roman"/>
+          <w:sz w:val="24"/>
+          <w:szCs w:val="24"/>
+        </w:rPr>
+        <w:t xml:space="preserve"> </w:t>
+      </w:r>
+      <w:r>
+        <w:rPr>
+          <w:rFonts w:ascii="Times New Roman" w:hAnsi="Times New Roman" w:cs="Times New Roman"/>
+          <w:sz w:val="24"/>
+          <w:szCs w:val="24"/>
+        </w:rPr>
+        <w:t xml:space="preserve">Construindo a </w:t>
+      </w:r>
+      <w:r>
+        <w:rPr>
+          <w:rFonts w:ascii="Times New Roman" w:hAnsi="Times New Roman" w:cs="Times New Roman"/>
+          <w:sz w:val="24"/>
+          <w:szCs w:val="24"/>
+        </w:rPr>
+        <w:t>F</w:t>
+      </w:r>
+      <w:r>
+        <w:rPr>
+          <w:rFonts w:ascii="Times New Roman" w:hAnsi="Times New Roman" w:cs="Times New Roman"/>
+          <w:sz w:val="24"/>
+          <w:szCs w:val="24"/>
+        </w:rPr>
+        <w:t xml:space="preserve">unção </w:t>
+      </w:r>
+      <w:r>
+        <w:rPr>
+          <w:rFonts w:ascii="Times New Roman" w:hAnsi="Times New Roman" w:cs="Times New Roman"/>
+          <w:sz w:val="24"/>
+          <w:szCs w:val="24"/>
+        </w:rPr>
+        <w:t>C</w:t>
+      </w:r>
+      <w:r>
+        <w:rPr>
+          <w:rFonts w:ascii="Times New Roman" w:hAnsi="Times New Roman" w:cs="Times New Roman"/>
+          <w:sz w:val="24"/>
+          <w:szCs w:val="24"/>
+        </w:rPr>
+        <w:t>orretor</w:t>
+      </w:r>
+      <w:r>
+        <w:rPr>
+          <w:rFonts w:ascii="Times New Roman" w:hAnsi="Times New Roman" w:cs="Times New Roman"/>
+          <w:sz w:val="24"/>
+          <w:szCs w:val="24"/>
+        </w:rPr>
+        <w:t>:</w:t>
+      </w:r>
+    </w:p>
+    <w:p>
+      <w:pPr>
+        <w:pStyle w:val="PargrafodaLista"/>
+        <w:numPr>
+          <w:ilvl w:val="2"/>
+          <w:numId w:val="2"/>
+        </w:numPr>
+        <w:spacing w:before="240" w:line="360" w:lineRule="auto"/>
+        <w:jc w:val="both"/>
+        <w:rPr>
+          <w:rFonts w:ascii="Times New Roman" w:hAnsi="Times New Roman" w:cs="Times New Roman"/>
+          <w:sz w:val="24"/>
+          <w:szCs w:val="24"/>
+        </w:rPr>
+      </w:pPr>
+      <w:r>
+        <w:rPr>
+          <w:rFonts w:ascii="Times New Roman" w:hAnsi="Times New Roman" w:cs="Times New Roman"/>
+          <w:sz w:val="24"/>
+          <w:szCs w:val="24"/>
+        </w:rPr>
+        <w:t xml:space="preserve">Demos início passando como parâmetro a palavra que queremos corrigir. Nossa função tem uma variável que recebe o gerador de palavras que gera as palavras a partir da palavra errada. Temos uma segunda variável que é a que recebe a palavra correta através da função </w:t>
+      </w:r>
+      <w:proofErr w:type="spellStart"/>
+      <w:r>
+        <w:rPr>
+          <w:rFonts w:ascii="Times New Roman" w:hAnsi="Times New Roman" w:cs="Times New Roman"/>
+          <w:sz w:val="24"/>
+          <w:szCs w:val="24"/>
+        </w:rPr>
+        <w:t>max</w:t>
+      </w:r>
+      <w:proofErr w:type="spellEnd"/>
+      <w:r>
+        <w:rPr>
+          <w:rFonts w:ascii="Times New Roman" w:hAnsi="Times New Roman" w:cs="Times New Roman"/>
+          <w:sz w:val="24"/>
+          <w:szCs w:val="24"/>
+        </w:rPr>
+        <w:t>() que retorna o valor de maior probabilidade através da chave probabilidade, que é outra função que não criamos ainda.</w:t>
+      </w:r>
+      <w:r>
+        <w:rPr>
+          <w:rFonts w:ascii="Times New Roman" w:hAnsi="Times New Roman" w:cs="Times New Roman"/>
+          <w:sz w:val="24"/>
+          <w:szCs w:val="24"/>
+        </w:rPr>
+        <w:t xml:space="preserve"> No final ela retorna a palavra certa:</w:t>
+      </w:r>
+    </w:p>
+    <w:p>
+      <w:pPr>
+        <w:shd w:val="clear" w:color="auto" w:fill="1E1E1E"/>
+        <w:spacing w:after="0" w:line="285" w:lineRule="atLeast"/>
+        <w:rPr>
+          <w:rFonts w:ascii="Courier New" w:eastAsia="Times New Roman" w:hAnsi="Courier New" w:cs="Courier New"/>
+          <w:color w:val="D4D4D4"/>
+          <w:sz w:val="21"/>
+          <w:szCs w:val="21"/>
+          <w:lang w:eastAsia="pt-BR"/>
+        </w:rPr>
+      </w:pPr>
+      <w:proofErr w:type="spellStart"/>
+      <w:r>
+        <w:rPr>
+          <w:rFonts w:ascii="Courier New" w:eastAsia="Times New Roman" w:hAnsi="Courier New" w:cs="Courier New"/>
+          <w:color w:val="569CD6"/>
+          <w:sz w:val="21"/>
+          <w:szCs w:val="21"/>
+          <w:lang w:eastAsia="pt-BR"/>
+        </w:rPr>
+        <w:t>def</w:t>
+      </w:r>
+      <w:proofErr w:type="spellEnd"/>
+      <w:r>
+        <w:rPr>
+          <w:rFonts w:ascii="Courier New" w:eastAsia="Times New Roman" w:hAnsi="Courier New" w:cs="Courier New"/>
+          <w:color w:val="D4D4D4"/>
+          <w:sz w:val="21"/>
+          <w:szCs w:val="21"/>
+          <w:lang w:eastAsia="pt-BR"/>
+        </w:rPr>
+        <w:t> </w:t>
+      </w:r>
+      <w:r>
+        <w:rPr>
+          <w:rFonts w:ascii="Courier New" w:eastAsia="Times New Roman" w:hAnsi="Courier New" w:cs="Courier New"/>
+          <w:color w:val="DCDCAA"/>
+          <w:sz w:val="21"/>
+          <w:szCs w:val="21"/>
+          <w:lang w:eastAsia="pt-BR"/>
+        </w:rPr>
+        <w:t>corretor</w:t>
+      </w:r>
+      <w:r>
+        <w:rPr>
+          <w:rFonts w:ascii="Courier New" w:eastAsia="Times New Roman" w:hAnsi="Courier New" w:cs="Courier New"/>
+          <w:color w:val="D4D4D4"/>
+          <w:sz w:val="21"/>
+          <w:szCs w:val="21"/>
+          <w:lang w:eastAsia="pt-BR"/>
+        </w:rPr>
+        <w:t>(</w:t>
+      </w:r>
+      <w:r>
+        <w:rPr>
+          <w:rFonts w:ascii="Courier New" w:eastAsia="Times New Roman" w:hAnsi="Courier New" w:cs="Courier New"/>
+          <w:color w:val="9CDCFE"/>
+          <w:sz w:val="21"/>
+          <w:szCs w:val="21"/>
+          <w:lang w:eastAsia="pt-BR"/>
+        </w:rPr>
+        <w:t>palavra</w:t>
+      </w:r>
+      <w:r>
+        <w:rPr>
+          <w:rFonts w:ascii="Courier New" w:eastAsia="Times New Roman" w:hAnsi="Courier New" w:cs="Courier New"/>
+          <w:color w:val="D4D4D4"/>
+          <w:sz w:val="21"/>
+          <w:szCs w:val="21"/>
+          <w:lang w:eastAsia="pt-BR"/>
+        </w:rPr>
+        <w:t>)</w:t>
+      </w:r>
+      <w:r>
+        <w:rPr>
+          <w:rFonts w:ascii="Courier New" w:eastAsia="Times New Roman" w:hAnsi="Courier New" w:cs="Courier New"/>
+          <w:color w:val="DCDCDC"/>
+          <w:sz w:val="21"/>
+          <w:szCs w:val="21"/>
+          <w:lang w:eastAsia="pt-BR"/>
+        </w:rPr>
+        <w:t>:</w:t>
+      </w:r>
+    </w:p>
+    <w:p>
+      <w:pPr>
+        <w:shd w:val="clear" w:color="auto" w:fill="1E1E1E"/>
+        <w:spacing w:after="0" w:line="285" w:lineRule="atLeast"/>
+        <w:rPr>
+          <w:rFonts w:ascii="Courier New" w:eastAsia="Times New Roman" w:hAnsi="Courier New" w:cs="Courier New"/>
+          <w:color w:val="D4D4D4"/>
+          <w:sz w:val="21"/>
+          <w:szCs w:val="21"/>
+          <w:lang w:eastAsia="pt-BR"/>
+        </w:rPr>
+      </w:pPr>
+      <w:r>
+        <w:rPr>
+          <w:rFonts w:ascii="Courier New" w:eastAsia="Times New Roman" w:hAnsi="Courier New" w:cs="Courier New"/>
+          <w:color w:val="D4D4D4"/>
+          <w:sz w:val="21"/>
+          <w:szCs w:val="21"/>
+          <w:lang w:eastAsia="pt-BR"/>
+        </w:rPr>
+        <w:t>  </w:t>
+      </w:r>
+      <w:proofErr w:type="spellStart"/>
+      <w:r>
+        <w:rPr>
+          <w:rFonts w:ascii="Courier New" w:eastAsia="Times New Roman" w:hAnsi="Courier New" w:cs="Courier New"/>
+          <w:color w:val="D4D4D4"/>
+          <w:sz w:val="21"/>
+          <w:szCs w:val="21"/>
+          <w:lang w:eastAsia="pt-BR"/>
+        </w:rPr>
+        <w:t>palavras_geradas</w:t>
+      </w:r>
+      <w:proofErr w:type="spellEnd"/>
+      <w:r>
+        <w:rPr>
+          <w:rFonts w:ascii="Courier New" w:eastAsia="Times New Roman" w:hAnsi="Courier New" w:cs="Courier New"/>
+          <w:color w:val="D4D4D4"/>
+          <w:sz w:val="21"/>
+          <w:szCs w:val="21"/>
+          <w:lang w:eastAsia="pt-BR"/>
+        </w:rPr>
+        <w:t> = </w:t>
+      </w:r>
+      <w:proofErr w:type="spellStart"/>
+      <w:r>
+        <w:rPr>
+          <w:rFonts w:ascii="Courier New" w:eastAsia="Times New Roman" w:hAnsi="Courier New" w:cs="Courier New"/>
+          <w:color w:val="D4D4D4"/>
+          <w:sz w:val="21"/>
+          <w:szCs w:val="21"/>
+          <w:lang w:eastAsia="pt-BR"/>
+        </w:rPr>
+        <w:t>gerador_palavras</w:t>
+      </w:r>
+      <w:proofErr w:type="spellEnd"/>
+      <w:r>
+        <w:rPr>
+          <w:rFonts w:ascii="Courier New" w:eastAsia="Times New Roman" w:hAnsi="Courier New" w:cs="Courier New"/>
+          <w:color w:val="DCDCDC"/>
+          <w:sz w:val="21"/>
+          <w:szCs w:val="21"/>
+          <w:lang w:eastAsia="pt-BR"/>
+        </w:rPr>
+        <w:t>(</w:t>
+      </w:r>
+      <w:r>
+        <w:rPr>
+          <w:rFonts w:ascii="Courier New" w:eastAsia="Times New Roman" w:hAnsi="Courier New" w:cs="Courier New"/>
+          <w:color w:val="D4D4D4"/>
+          <w:sz w:val="21"/>
+          <w:szCs w:val="21"/>
+          <w:lang w:eastAsia="pt-BR"/>
+        </w:rPr>
+        <w:t>palavra</w:t>
+      </w:r>
+      <w:r>
+        <w:rPr>
+          <w:rFonts w:ascii="Courier New" w:eastAsia="Times New Roman" w:hAnsi="Courier New" w:cs="Courier New"/>
+          <w:color w:val="DCDCDC"/>
+          <w:sz w:val="21"/>
+          <w:szCs w:val="21"/>
+          <w:lang w:eastAsia="pt-BR"/>
+        </w:rPr>
+        <w:t>)</w:t>
+      </w:r>
+    </w:p>
+    <w:p>
+      <w:pPr>
+        <w:shd w:val="clear" w:color="auto" w:fill="1E1E1E"/>
+        <w:spacing w:after="0" w:line="285" w:lineRule="atLeast"/>
+        <w:rPr>
+          <w:rFonts w:ascii="Courier New" w:eastAsia="Times New Roman" w:hAnsi="Courier New" w:cs="Courier New"/>
+          <w:color w:val="D4D4D4"/>
+          <w:sz w:val="21"/>
+          <w:szCs w:val="21"/>
+          <w:lang w:eastAsia="pt-BR"/>
+        </w:rPr>
+      </w:pPr>
+      <w:r>
+        <w:rPr>
+          <w:rFonts w:ascii="Courier New" w:eastAsia="Times New Roman" w:hAnsi="Courier New" w:cs="Courier New"/>
+          <w:color w:val="D4D4D4"/>
+          <w:sz w:val="21"/>
+          <w:szCs w:val="21"/>
+          <w:lang w:eastAsia="pt-BR"/>
+        </w:rPr>
+        <w:t>  </w:t>
+      </w:r>
+      <w:proofErr w:type="spellStart"/>
+      <w:r>
+        <w:rPr>
+          <w:rFonts w:ascii="Courier New" w:eastAsia="Times New Roman" w:hAnsi="Courier New" w:cs="Courier New"/>
+          <w:color w:val="D4D4D4"/>
+          <w:sz w:val="21"/>
+          <w:szCs w:val="21"/>
+          <w:lang w:eastAsia="pt-BR"/>
+        </w:rPr>
+        <w:t>palavra_correta</w:t>
+      </w:r>
+      <w:proofErr w:type="spellEnd"/>
+      <w:r>
+        <w:rPr>
+          <w:rFonts w:ascii="Courier New" w:eastAsia="Times New Roman" w:hAnsi="Courier New" w:cs="Courier New"/>
+          <w:color w:val="D4D4D4"/>
+          <w:sz w:val="21"/>
+          <w:szCs w:val="21"/>
+          <w:lang w:eastAsia="pt-BR"/>
+        </w:rPr>
+        <w:t> = </w:t>
+      </w:r>
+      <w:proofErr w:type="spellStart"/>
+      <w:r>
+        <w:rPr>
+          <w:rFonts w:ascii="Courier New" w:eastAsia="Times New Roman" w:hAnsi="Courier New" w:cs="Courier New"/>
+          <w:color w:val="DCDCAA"/>
+          <w:sz w:val="21"/>
+          <w:szCs w:val="21"/>
+          <w:lang w:eastAsia="pt-BR"/>
+        </w:rPr>
+        <w:t>max</w:t>
+      </w:r>
+      <w:proofErr w:type="spellEnd"/>
+      <w:r>
+        <w:rPr>
+          <w:rFonts w:ascii="Courier New" w:eastAsia="Times New Roman" w:hAnsi="Courier New" w:cs="Courier New"/>
+          <w:color w:val="DCDCDC"/>
+          <w:sz w:val="21"/>
+          <w:szCs w:val="21"/>
+          <w:lang w:eastAsia="pt-BR"/>
+        </w:rPr>
+        <w:t>(</w:t>
+      </w:r>
+      <w:proofErr w:type="spellStart"/>
+      <w:r>
+        <w:rPr>
+          <w:rFonts w:ascii="Courier New" w:eastAsia="Times New Roman" w:hAnsi="Courier New" w:cs="Courier New"/>
+          <w:color w:val="D4D4D4"/>
+          <w:sz w:val="21"/>
+          <w:szCs w:val="21"/>
+          <w:lang w:eastAsia="pt-BR"/>
+        </w:rPr>
+        <w:t>palavras_geradas</w:t>
+      </w:r>
+      <w:proofErr w:type="spellEnd"/>
+      <w:r>
+        <w:rPr>
+          <w:rFonts w:ascii="Courier New" w:eastAsia="Times New Roman" w:hAnsi="Courier New" w:cs="Courier New"/>
+          <w:color w:val="DCDCDC"/>
+          <w:sz w:val="21"/>
+          <w:szCs w:val="21"/>
+          <w:lang w:eastAsia="pt-BR"/>
+        </w:rPr>
+        <w:t>,</w:t>
+      </w:r>
+      <w:r>
+        <w:rPr>
+          <w:rFonts w:ascii="Courier New" w:eastAsia="Times New Roman" w:hAnsi="Courier New" w:cs="Courier New"/>
+          <w:color w:val="D4D4D4"/>
+          <w:sz w:val="21"/>
+          <w:szCs w:val="21"/>
+          <w:lang w:eastAsia="pt-BR"/>
+        </w:rPr>
+        <w:t> </w:t>
+      </w:r>
+      <w:proofErr w:type="spellStart"/>
+      <w:r>
+        <w:rPr>
+          <w:rFonts w:ascii="Courier New" w:eastAsia="Times New Roman" w:hAnsi="Courier New" w:cs="Courier New"/>
+          <w:color w:val="D4D4D4"/>
+          <w:sz w:val="21"/>
+          <w:szCs w:val="21"/>
+          <w:lang w:eastAsia="pt-BR"/>
+        </w:rPr>
+        <w:t>key</w:t>
+      </w:r>
+      <w:proofErr w:type="spellEnd"/>
+      <w:r>
+        <w:rPr>
+          <w:rFonts w:ascii="Courier New" w:eastAsia="Times New Roman" w:hAnsi="Courier New" w:cs="Courier New"/>
+          <w:color w:val="D4D4D4"/>
+          <w:sz w:val="21"/>
+          <w:szCs w:val="21"/>
+          <w:lang w:eastAsia="pt-BR"/>
+        </w:rPr>
+        <w:t> = probabilidade</w:t>
+      </w:r>
+      <w:r>
+        <w:rPr>
+          <w:rFonts w:ascii="Courier New" w:eastAsia="Times New Roman" w:hAnsi="Courier New" w:cs="Courier New"/>
+          <w:color w:val="DCDCDC"/>
+          <w:sz w:val="21"/>
+          <w:szCs w:val="21"/>
+          <w:lang w:eastAsia="pt-BR"/>
+        </w:rPr>
+        <w:t>)</w:t>
+      </w:r>
+    </w:p>
+    <w:p>
+      <w:pPr>
+        <w:shd w:val="clear" w:color="auto" w:fill="1E1E1E"/>
+        <w:spacing w:after="0" w:line="285" w:lineRule="atLeast"/>
+        <w:rPr>
+          <w:rFonts w:ascii="Courier New" w:eastAsia="Times New Roman" w:hAnsi="Courier New" w:cs="Courier New"/>
+          <w:color w:val="D4D4D4"/>
+          <w:sz w:val="21"/>
+          <w:szCs w:val="21"/>
+          <w:lang w:eastAsia="pt-BR"/>
+        </w:rPr>
+      </w:pPr>
+      <w:r>
+        <w:rPr>
+          <w:rFonts w:ascii="Courier New" w:eastAsia="Times New Roman" w:hAnsi="Courier New" w:cs="Courier New"/>
+          <w:color w:val="D4D4D4"/>
+          <w:sz w:val="21"/>
+          <w:szCs w:val="21"/>
+          <w:lang w:eastAsia="pt-BR"/>
+        </w:rPr>
+        <w:t>  </w:t>
+      </w:r>
+      <w:proofErr w:type="spellStart"/>
+      <w:r>
+        <w:rPr>
+          <w:rFonts w:ascii="Courier New" w:eastAsia="Times New Roman" w:hAnsi="Courier New" w:cs="Courier New"/>
+          <w:color w:val="C586C0"/>
+          <w:sz w:val="21"/>
+          <w:szCs w:val="21"/>
+          <w:lang w:eastAsia="pt-BR"/>
+        </w:rPr>
+        <w:t>return</w:t>
+      </w:r>
+      <w:proofErr w:type="spellEnd"/>
+      <w:r>
+        <w:rPr>
+          <w:rFonts w:ascii="Courier New" w:eastAsia="Times New Roman" w:hAnsi="Courier New" w:cs="Courier New"/>
+          <w:color w:val="D4D4D4"/>
+          <w:sz w:val="21"/>
+          <w:szCs w:val="21"/>
+          <w:lang w:eastAsia="pt-BR"/>
+        </w:rPr>
+        <w:t> </w:t>
+      </w:r>
+      <w:proofErr w:type="spellStart"/>
+      <w:r>
+        <w:rPr>
+          <w:rFonts w:ascii="Courier New" w:eastAsia="Times New Roman" w:hAnsi="Courier New" w:cs="Courier New"/>
+          <w:color w:val="D4D4D4"/>
+          <w:sz w:val="21"/>
+          <w:szCs w:val="21"/>
+          <w:lang w:eastAsia="pt-BR"/>
+        </w:rPr>
+        <w:t>palavra_correta</w:t>
+      </w:r>
+      <w:proofErr w:type="spellEnd"/>
     </w:p>
     <w:p>
       <w:pPr>

</xml_diff>

<commit_message>
Probabilidade Das Palavras Geradas
Fizemos a função que retorna o cálculo da probabilidade de cada palavra, fazendo com que o corretor devolva corretamente cada palavra com letra faltante.
</commit_message>
<xml_diff>
--- a/Data Science/Formação Data Science/Corretor Ortográfico em Python - Aplicando técnicas de NLP/Anotações/Corretor Ortográfico em Python – Aplicando técnicas de NLP.docx
+++ b/Data Science/Formação Data Science/Corretor Ortográfico em Python - Aplicando técnicas de NLP/Anotações/Corretor Ortográfico em Python – Aplicando técnicas de NLP.docx
@@ -119,25 +119,7 @@
           <w:sz w:val="24"/>
           <w:szCs w:val="24"/>
         </w:rPr>
-        <w:t xml:space="preserve">Link das </w:t>
-      </w:r>
-      <w:proofErr w:type="spellStart"/>
-      <w:r>
-        <w:rPr>
-          <w:rFonts w:ascii="Times New Roman" w:hAnsi="Times New Roman" w:cs="Times New Roman"/>
-          <w:sz w:val="24"/>
-          <w:szCs w:val="24"/>
-        </w:rPr>
-        <w:t>libs</w:t>
-      </w:r>
-      <w:proofErr w:type="spellEnd"/>
-      <w:r>
-        <w:rPr>
-          <w:rFonts w:ascii="Times New Roman" w:hAnsi="Times New Roman" w:cs="Times New Roman"/>
-          <w:sz w:val="24"/>
-          <w:szCs w:val="24"/>
-        </w:rPr>
-        <w:t>:</w:t>
+        <w:t>Link das libs:</w:t>
       </w:r>
     </w:p>
     <w:p>
@@ -235,25 +217,7 @@
           <w:sz w:val="24"/>
           <w:szCs w:val="24"/>
         </w:rPr>
-        <w:t xml:space="preserve"> Responsável por fazer o intermédio da comunicação entre humanos e máquinas, tendo diversas aplicações como o google assistente, siri, </w:t>
-      </w:r>
-      <w:proofErr w:type="spellStart"/>
-      <w:r>
-        <w:rPr>
-          <w:rFonts w:ascii="Times New Roman" w:hAnsi="Times New Roman" w:cs="Times New Roman"/>
-          <w:sz w:val="24"/>
-          <w:szCs w:val="24"/>
-        </w:rPr>
-        <w:t>alexa</w:t>
-      </w:r>
-      <w:proofErr w:type="spellEnd"/>
-      <w:r>
-        <w:rPr>
-          <w:rFonts w:ascii="Times New Roman" w:hAnsi="Times New Roman" w:cs="Times New Roman"/>
-          <w:sz w:val="24"/>
-          <w:szCs w:val="24"/>
-        </w:rPr>
-        <w:t xml:space="preserve"> dentre outras possibilidades como análise de sentimento</w:t>
+        <w:t xml:space="preserve"> Responsável por fazer o intermédio da comunicação entre humanos e máquinas, tendo diversas aplicações como o google assistente, siri, alexa dentre outras possibilidades como análise de sentimento</w:t>
       </w:r>
       <w:r>
         <w:rPr>
@@ -380,7 +344,6 @@
           <w:lang w:eastAsia="pt-BR"/>
         </w:rPr>
       </w:pPr>
-      <w:proofErr w:type="spellStart"/>
       <w:r>
         <w:rPr>
           <w:rFonts w:ascii="Courier New" w:eastAsia="Times New Roman" w:hAnsi="Courier New" w:cs="Courier New"/>
@@ -391,7 +354,6 @@
         </w:rPr>
         <w:t>with</w:t>
       </w:r>
-      <w:proofErr w:type="spellEnd"/>
       <w:r>
         <w:rPr>
           <w:rFonts w:ascii="Courier New" w:eastAsia="Times New Roman" w:hAnsi="Courier New" w:cs="Courier New"/>
@@ -533,20 +495,8 @@
           <w:szCs w:val="21"/>
           <w:lang w:eastAsia="pt-BR"/>
         </w:rPr>
-        <w:t>  artigos = </w:t>
-      </w:r>
-      <w:proofErr w:type="spellStart"/>
-      <w:r>
-        <w:rPr>
-          <w:rFonts w:ascii="Courier New" w:eastAsia="Times New Roman" w:hAnsi="Courier New" w:cs="Courier New"/>
-          <w:color w:val="D4D4D4"/>
-          <w:sz w:val="21"/>
-          <w:szCs w:val="21"/>
-          <w:lang w:eastAsia="pt-BR"/>
-        </w:rPr>
-        <w:t>f.read</w:t>
-      </w:r>
-      <w:proofErr w:type="spellEnd"/>
+        <w:t>  artigos = f.read</w:t>
+      </w:r>
       <w:r>
         <w:rPr>
           <w:rFonts w:ascii="Courier New" w:eastAsia="Times New Roman" w:hAnsi="Courier New" w:cs="Courier New"/>
@@ -579,25 +529,7 @@
           <w:sz w:val="24"/>
           <w:szCs w:val="24"/>
         </w:rPr>
-        <w:t xml:space="preserve">Assim, quando </w:t>
-      </w:r>
-      <w:proofErr w:type="spellStart"/>
-      <w:r>
-        <w:rPr>
-          <w:rFonts w:ascii="Times New Roman" w:hAnsi="Times New Roman" w:cs="Times New Roman"/>
-          <w:sz w:val="24"/>
-          <w:szCs w:val="24"/>
-        </w:rPr>
-        <w:t>printarmos</w:t>
-      </w:r>
-      <w:proofErr w:type="spellEnd"/>
-      <w:r>
-        <w:rPr>
-          <w:rFonts w:ascii="Times New Roman" w:hAnsi="Times New Roman" w:cs="Times New Roman"/>
-          <w:sz w:val="24"/>
-          <w:szCs w:val="24"/>
-        </w:rPr>
-        <w:t xml:space="preserve"> artigos, todo o nosso corpus será exibido.</w:t>
+        <w:t>Assim, quando printarmos artigos, todo o nosso corpus será exibido.</w:t>
       </w:r>
     </w:p>
     <w:p>
@@ -623,7 +555,6 @@
         </w:rPr>
         <w:t xml:space="preserve"> </w:t>
       </w:r>
-      <w:proofErr w:type="spellStart"/>
       <w:r>
         <w:rPr>
           <w:rFonts w:ascii="Times New Roman" w:hAnsi="Times New Roman" w:cs="Times New Roman"/>
@@ -632,7 +563,6 @@
         </w:rPr>
         <w:t>Tokenização</w:t>
       </w:r>
-      <w:proofErr w:type="spellEnd"/>
       <w:r>
         <w:rPr>
           <w:rFonts w:ascii="Times New Roman" w:hAnsi="Times New Roman" w:cs="Times New Roman"/>
@@ -734,7 +664,6 @@
           <w:lang w:eastAsia="pt-BR"/>
         </w:rPr>
       </w:pPr>
-      <w:proofErr w:type="spellStart"/>
       <w:r>
         <w:rPr>
           <w:rFonts w:ascii="Courier New" w:eastAsia="Times New Roman" w:hAnsi="Courier New" w:cs="Courier New"/>
@@ -744,18 +673,7 @@
           <w:lang w:eastAsia="pt-BR"/>
         </w:rPr>
         <w:lastRenderedPageBreak/>
-        <w:t>texto_exemplo</w:t>
-      </w:r>
-      <w:proofErr w:type="spellEnd"/>
-      <w:r>
-        <w:rPr>
-          <w:rFonts w:ascii="Courier New" w:eastAsia="Times New Roman" w:hAnsi="Courier New" w:cs="Courier New"/>
-          <w:color w:val="D4D4D4"/>
-          <w:sz w:val="21"/>
-          <w:szCs w:val="21"/>
-          <w:lang w:eastAsia="pt-BR"/>
-        </w:rPr>
-        <w:t> = </w:t>
+        <w:t>texto_exemplo = </w:t>
       </w:r>
       <w:r>
         <w:rPr>
@@ -788,20 +706,8 @@
           <w:szCs w:val="21"/>
           <w:lang w:eastAsia="pt-BR"/>
         </w:rPr>
-        <w:t>token = </w:t>
-      </w:r>
-      <w:proofErr w:type="spellStart"/>
-      <w:r>
-        <w:rPr>
-          <w:rFonts w:ascii="Courier New" w:eastAsia="Times New Roman" w:hAnsi="Courier New" w:cs="Courier New"/>
-          <w:color w:val="D4D4D4"/>
-          <w:sz w:val="21"/>
-          <w:szCs w:val="21"/>
-          <w:lang w:eastAsia="pt-BR"/>
-        </w:rPr>
-        <w:t>texto_exemplo.split</w:t>
-      </w:r>
-      <w:proofErr w:type="spellEnd"/>
+        <w:t>token = texto_exemplo.split</w:t>
+      </w:r>
       <w:r>
         <w:rPr>
           <w:rFonts w:ascii="Courier New" w:eastAsia="Times New Roman" w:hAnsi="Courier New" w:cs="Courier New"/>
@@ -845,7 +751,6 @@
         </w:rPr>
         <w:t>(</w:t>
       </w:r>
-      <w:proofErr w:type="spellStart"/>
       <w:r>
         <w:rPr>
           <w:rFonts w:ascii="Courier New" w:eastAsia="Times New Roman" w:hAnsi="Courier New" w:cs="Courier New"/>
@@ -856,7 +761,6 @@
         </w:rPr>
         <w:t>palavras_separadas</w:t>
       </w:r>
-      <w:proofErr w:type="spellEnd"/>
       <w:r>
         <w:rPr>
           <w:rFonts w:ascii="Courier New" w:eastAsia="Times New Roman" w:hAnsi="Courier New" w:cs="Courier New"/>
@@ -1062,25 +966,7 @@
           <w:sz w:val="24"/>
           <w:szCs w:val="24"/>
         </w:rPr>
-        <w:t xml:space="preserve">Como contar a quantidade de caracteres de um texto usando </w:t>
-      </w:r>
-      <w:proofErr w:type="spellStart"/>
-      <w:r>
-        <w:rPr>
-          <w:rFonts w:ascii="Times New Roman" w:hAnsi="Times New Roman" w:cs="Times New Roman"/>
-          <w:sz w:val="24"/>
-          <w:szCs w:val="24"/>
-        </w:rPr>
-        <w:t>len</w:t>
-      </w:r>
-      <w:proofErr w:type="spellEnd"/>
-      <w:r>
-        <w:rPr>
-          <w:rFonts w:ascii="Times New Roman" w:hAnsi="Times New Roman" w:cs="Times New Roman"/>
-          <w:sz w:val="24"/>
-          <w:szCs w:val="24"/>
-        </w:rPr>
-        <w:t>().</w:t>
+        <w:t>Como contar a quantidade de caracteres de um texto usando len().</w:t>
       </w:r>
     </w:p>
     <w:p>
@@ -1118,31 +1004,7 @@
           <w:szCs w:val="24"/>
           <w:u w:val="single"/>
         </w:rPr>
-        <w:t xml:space="preserve">Aula 2 – Utilizando NLTK Para </w:t>
-      </w:r>
-      <w:proofErr w:type="spellStart"/>
-      <w:r>
-        <w:rPr>
-          <w:rFonts w:ascii="Times New Roman" w:hAnsi="Times New Roman" w:cs="Times New Roman"/>
-          <w:b/>
-          <w:bCs/>
-          <w:sz w:val="24"/>
-          <w:szCs w:val="24"/>
-          <w:u w:val="single"/>
-        </w:rPr>
-        <w:t>Tokenizar</w:t>
-      </w:r>
-      <w:proofErr w:type="spellEnd"/>
-      <w:r>
-        <w:rPr>
-          <w:rFonts w:ascii="Times New Roman" w:hAnsi="Times New Roman" w:cs="Times New Roman"/>
-          <w:b/>
-          <w:bCs/>
-          <w:sz w:val="24"/>
-          <w:szCs w:val="24"/>
-          <w:u w:val="single"/>
-        </w:rPr>
-        <w:t xml:space="preserve"> Um Texto:</w:t>
+        <w:t>Aula 2 – Utilizando NLTK Para Tokenizar Um Texto:</w:t>
       </w:r>
     </w:p>
     <w:p>
@@ -1174,18 +1036,8 @@
           <w:sz w:val="24"/>
           <w:szCs w:val="24"/>
         </w:rPr>
-        <w:t xml:space="preserve">Refinando a </w:t>
-      </w:r>
-      <w:proofErr w:type="spellStart"/>
-      <w:r>
-        <w:rPr>
-          <w:rFonts w:ascii="Times New Roman" w:hAnsi="Times New Roman" w:cs="Times New Roman"/>
-          <w:sz w:val="24"/>
-          <w:szCs w:val="24"/>
-        </w:rPr>
-        <w:t>Tokenização</w:t>
-      </w:r>
-      <w:proofErr w:type="spellEnd"/>
+        <w:t>Refinando a Tokenização</w:t>
+      </w:r>
       <w:r>
         <w:rPr>
           <w:rFonts w:ascii="Times New Roman" w:hAnsi="Times New Roman" w:cs="Times New Roman"/>
@@ -1200,25 +1052,7 @@
           <w:sz w:val="24"/>
           <w:szCs w:val="24"/>
         </w:rPr>
-        <w:t xml:space="preserve"> natural </w:t>
-      </w:r>
-      <w:proofErr w:type="spellStart"/>
-      <w:r>
-        <w:rPr>
-          <w:rFonts w:ascii="Times New Roman" w:hAnsi="Times New Roman" w:cs="Times New Roman"/>
-          <w:sz w:val="24"/>
-          <w:szCs w:val="24"/>
-        </w:rPr>
-        <w:t>linguage</w:t>
-      </w:r>
-      <w:proofErr w:type="spellEnd"/>
-      <w:r>
-        <w:rPr>
-          <w:rFonts w:ascii="Times New Roman" w:hAnsi="Times New Roman" w:cs="Times New Roman"/>
-          <w:sz w:val="24"/>
-          <w:szCs w:val="24"/>
-        </w:rPr>
-        <w:t xml:space="preserve"> toolkit</w:t>
+        <w:t xml:space="preserve"> natural linguage toolkit</w:t>
       </w:r>
     </w:p>
     <w:p>
@@ -1242,61 +1076,15 @@
           <w:sz w:val="24"/>
           <w:szCs w:val="24"/>
         </w:rPr>
-        <w:t xml:space="preserve">Importamos e fizemos a instalação do </w:t>
-      </w:r>
-      <w:proofErr w:type="spellStart"/>
-      <w:r>
-        <w:rPr>
-          <w:rFonts w:ascii="Times New Roman" w:hAnsi="Times New Roman" w:cs="Times New Roman"/>
-          <w:sz w:val="24"/>
-          <w:szCs w:val="24"/>
-        </w:rPr>
-        <w:t>punkt</w:t>
-      </w:r>
-      <w:proofErr w:type="spellEnd"/>
-      <w:r>
-        <w:rPr>
-          <w:rFonts w:ascii="Times New Roman" w:hAnsi="Times New Roman" w:cs="Times New Roman"/>
-          <w:sz w:val="24"/>
-          <w:szCs w:val="24"/>
-        </w:rPr>
-        <w:t xml:space="preserve"> para podermos utilizar o método </w:t>
-      </w:r>
-      <w:proofErr w:type="spellStart"/>
-      <w:r>
-        <w:rPr>
-          <w:rFonts w:ascii="Times New Roman" w:hAnsi="Times New Roman" w:cs="Times New Roman"/>
-          <w:sz w:val="24"/>
-          <w:szCs w:val="24"/>
-        </w:rPr>
-        <w:t>nltk.tokenize.word_tokenize</w:t>
-      </w:r>
-      <w:proofErr w:type="spellEnd"/>
-      <w:r>
-        <w:rPr>
-          <w:rFonts w:ascii="Times New Roman" w:hAnsi="Times New Roman" w:cs="Times New Roman"/>
-          <w:sz w:val="24"/>
-          <w:szCs w:val="24"/>
-        </w:rPr>
-        <w:t>(</w:t>
-      </w:r>
-      <w:proofErr w:type="spellStart"/>
-      <w:r>
-        <w:rPr>
-          <w:rFonts w:ascii="Times New Roman" w:hAnsi="Times New Roman" w:cs="Times New Roman"/>
-          <w:sz w:val="24"/>
-          <w:szCs w:val="24"/>
-        </w:rPr>
-        <w:t>texto_exemplo</w:t>
-      </w:r>
-      <w:proofErr w:type="spellEnd"/>
-      <w:r>
-        <w:rPr>
-          <w:rFonts w:ascii="Times New Roman" w:hAnsi="Times New Roman" w:cs="Times New Roman"/>
-          <w:sz w:val="24"/>
-          <w:szCs w:val="24"/>
-        </w:rPr>
-        <w:t>)</w:t>
+        <w:t xml:space="preserve">Importamos e fizemos a instalação do punkt para podermos utilizar o método </w:t>
+      </w:r>
+      <w:r>
+        <w:rPr>
+          <w:rFonts w:ascii="Times New Roman" w:hAnsi="Times New Roman" w:cs="Times New Roman"/>
+          <w:sz w:val="24"/>
+          <w:szCs w:val="24"/>
+        </w:rPr>
+        <w:t>nltk.tokenize.word_tokenize(texto_exemplo)</w:t>
       </w:r>
       <w:r>
         <w:rPr>
@@ -1337,20 +1125,8 @@
           <w:szCs w:val="21"/>
           <w:lang w:eastAsia="pt-BR"/>
         </w:rPr>
-        <w:t> </w:t>
-      </w:r>
-      <w:proofErr w:type="spellStart"/>
-      <w:r>
-        <w:rPr>
-          <w:rFonts w:ascii="Courier New" w:eastAsia="Times New Roman" w:hAnsi="Courier New" w:cs="Courier New"/>
-          <w:color w:val="D4D4D4"/>
-          <w:sz w:val="21"/>
-          <w:szCs w:val="21"/>
-          <w:lang w:eastAsia="pt-BR"/>
-        </w:rPr>
-        <w:t>nltk</w:t>
-      </w:r>
-      <w:proofErr w:type="spellEnd"/>
+        <w:t> nltk</w:t>
+      </w:r>
     </w:p>
     <w:p>
       <w:pPr>
@@ -1364,7 +1140,6 @@
           <w:lang w:eastAsia="pt-BR"/>
         </w:rPr>
       </w:pPr>
-      <w:proofErr w:type="spellStart"/>
       <w:r>
         <w:rPr>
           <w:rFonts w:ascii="Courier New" w:eastAsia="Times New Roman" w:hAnsi="Courier New" w:cs="Courier New"/>
@@ -1375,7 +1150,6 @@
         </w:rPr>
         <w:t>nltk.download</w:t>
       </w:r>
-      <w:proofErr w:type="spellEnd"/>
       <w:r>
         <w:rPr>
           <w:rFonts w:ascii="Courier New" w:eastAsia="Times New Roman" w:hAnsi="Courier New" w:cs="Courier New"/>
@@ -1394,29 +1168,7 @@
           <w:szCs w:val="21"/>
           <w:lang w:eastAsia="pt-BR"/>
         </w:rPr>
-        <w:t>'</w:t>
-      </w:r>
-      <w:proofErr w:type="spellStart"/>
-      <w:r>
-        <w:rPr>
-          <w:rFonts w:ascii="Courier New" w:eastAsia="Times New Roman" w:hAnsi="Courier New" w:cs="Courier New"/>
-          <w:color w:val="CE9178"/>
-          <w:sz w:val="21"/>
-          <w:szCs w:val="21"/>
-          <w:lang w:eastAsia="pt-BR"/>
-        </w:rPr>
-        <w:t>punkt</w:t>
-      </w:r>
-      <w:proofErr w:type="spellEnd"/>
-      <w:r>
-        <w:rPr>
-          <w:rFonts w:ascii="Courier New" w:eastAsia="Times New Roman" w:hAnsi="Courier New" w:cs="Courier New"/>
-          <w:color w:val="CE9178"/>
-          <w:sz w:val="21"/>
-          <w:szCs w:val="21"/>
-          <w:lang w:eastAsia="pt-BR"/>
-        </w:rPr>
-        <w:t>'</w:t>
+        <w:t>'punkt'</w:t>
       </w:r>
       <w:r>
         <w:rPr>
@@ -1467,40 +1219,16 @@
           <w:lang w:eastAsia="pt-BR"/>
         </w:rPr>
       </w:pPr>
-      <w:proofErr w:type="spellStart"/>
-      <w:r>
-        <w:rPr>
-          <w:rFonts w:ascii="Courier New" w:eastAsia="Times New Roman" w:hAnsi="Courier New" w:cs="Courier New"/>
-          <w:color w:val="D4D4D4"/>
-          <w:sz w:val="21"/>
-          <w:szCs w:val="21"/>
-          <w:lang w:eastAsia="pt-BR"/>
-        </w:rPr>
-        <w:t>palavras_separadas</w:t>
-      </w:r>
-      <w:proofErr w:type="spellEnd"/>
-      <w:r>
-        <w:rPr>
-          <w:rFonts w:ascii="Courier New" w:eastAsia="Times New Roman" w:hAnsi="Courier New" w:cs="Courier New"/>
-          <w:color w:val="D4D4D4"/>
-          <w:sz w:val="21"/>
-          <w:szCs w:val="21"/>
-          <w:lang w:eastAsia="pt-BR"/>
-        </w:rPr>
-        <w:t> = </w:t>
-      </w:r>
-      <w:proofErr w:type="spellStart"/>
-      <w:r>
-        <w:rPr>
-          <w:rFonts w:ascii="Courier New" w:eastAsia="Times New Roman" w:hAnsi="Courier New" w:cs="Courier New"/>
-          <w:color w:val="D4D4D4"/>
-          <w:sz w:val="21"/>
-          <w:szCs w:val="21"/>
-          <w:lang w:eastAsia="pt-BR"/>
-        </w:rPr>
-        <w:t>nltk.tokenize.word_tokenize</w:t>
-      </w:r>
-      <w:proofErr w:type="spellEnd"/>
+      <w:r>
+        <w:rPr>
+          <w:rFonts w:ascii="Courier New" w:eastAsia="Times New Roman" w:hAnsi="Courier New" w:cs="Courier New"/>
+          <w:color w:val="D4D4D4"/>
+          <w:sz w:val="21"/>
+          <w:szCs w:val="21"/>
+          <w:lang w:eastAsia="pt-BR"/>
+        </w:rPr>
+        <w:t>palavras_separadas = nltk.tokenize.word_tokenize</w:t>
+      </w:r>
       <w:r>
         <w:rPr>
           <w:rFonts w:ascii="Courier New" w:eastAsia="Times New Roman" w:hAnsi="Courier New" w:cs="Courier New"/>
@@ -1511,7 +1239,6 @@
         </w:rPr>
         <w:t>(</w:t>
       </w:r>
-      <w:proofErr w:type="spellStart"/>
       <w:r>
         <w:rPr>
           <w:rFonts w:ascii="Courier New" w:eastAsia="Times New Roman" w:hAnsi="Courier New" w:cs="Courier New"/>
@@ -1522,7 +1249,6 @@
         </w:rPr>
         <w:t>texto_exemplo</w:t>
       </w:r>
-      <w:proofErr w:type="spellEnd"/>
       <w:r>
         <w:rPr>
           <w:rFonts w:ascii="Courier New" w:eastAsia="Times New Roman" w:hAnsi="Courier New" w:cs="Courier New"/>
@@ -1546,7 +1272,6 @@
           <w:lang w:eastAsia="pt-BR"/>
         </w:rPr>
       </w:pPr>
-      <w:proofErr w:type="spellStart"/>
       <w:r>
         <w:rPr>
           <w:rFonts w:ascii="Courier New" w:eastAsia="Times New Roman" w:hAnsi="Courier New" w:cs="Courier New"/>
@@ -1557,7 +1282,6 @@
         </w:rPr>
         <w:t>palavras_separadas</w:t>
       </w:r>
-      <w:proofErr w:type="spellEnd"/>
     </w:p>
     <w:p>
       <w:pPr>
@@ -1744,7 +1468,6 @@
           <w:lang w:eastAsia="pt-BR"/>
         </w:rPr>
       </w:pPr>
-      <w:proofErr w:type="spellStart"/>
       <w:r>
         <w:rPr>
           <w:rFonts w:ascii="Courier New" w:eastAsia="Times New Roman" w:hAnsi="Courier New" w:cs="Courier New"/>
@@ -1755,7 +1478,6 @@
         </w:rPr>
         <w:t>def</w:t>
       </w:r>
-      <w:proofErr w:type="spellEnd"/>
       <w:r>
         <w:rPr>
           <w:rFonts w:ascii="Courier New" w:eastAsia="Times New Roman" w:hAnsi="Courier New" w:cs="Courier New"/>
@@ -1766,7 +1488,6 @@
         </w:rPr>
         <w:t> </w:t>
       </w:r>
-      <w:proofErr w:type="spellStart"/>
       <w:r>
         <w:rPr>
           <w:rFonts w:ascii="Courier New" w:eastAsia="Times New Roman" w:hAnsi="Courier New" w:cs="Courier New"/>
@@ -1777,7 +1498,6 @@
         </w:rPr>
         <w:t>separa_palavras</w:t>
       </w:r>
-      <w:proofErr w:type="spellEnd"/>
       <w:r>
         <w:rPr>
           <w:rFonts w:ascii="Courier New" w:eastAsia="Times New Roman" w:hAnsi="Courier New" w:cs="Courier New"/>
@@ -1788,7 +1508,6 @@
         </w:rPr>
         <w:t>(</w:t>
       </w:r>
-      <w:proofErr w:type="spellStart"/>
       <w:r>
         <w:rPr>
           <w:rFonts w:ascii="Courier New" w:eastAsia="Times New Roman" w:hAnsi="Courier New" w:cs="Courier New"/>
@@ -1799,7 +1518,6 @@
         </w:rPr>
         <w:t>lista_tokens</w:t>
       </w:r>
-      <w:proofErr w:type="spellEnd"/>
       <w:r>
         <w:rPr>
           <w:rFonts w:ascii="Courier New" w:eastAsia="Times New Roman" w:hAnsi="Courier New" w:cs="Courier New"/>
@@ -1810,7 +1528,6 @@
         </w:rPr>
         <w:t>: </w:t>
       </w:r>
-      <w:proofErr w:type="spellStart"/>
       <w:r>
         <w:rPr>
           <w:rFonts w:ascii="Courier New" w:eastAsia="Times New Roman" w:hAnsi="Courier New" w:cs="Courier New"/>
@@ -1821,7 +1538,6 @@
         </w:rPr>
         <w:t>list</w:t>
       </w:r>
-      <w:proofErr w:type="spellEnd"/>
       <w:r>
         <w:rPr>
           <w:rFonts w:ascii="Courier New" w:eastAsia="Times New Roman" w:hAnsi="Courier New" w:cs="Courier New"/>
@@ -1863,29 +1579,7 @@
           <w:szCs w:val="21"/>
           <w:lang w:eastAsia="pt-BR"/>
         </w:rPr>
-        <w:t>  </w:t>
-      </w:r>
-      <w:proofErr w:type="spellStart"/>
-      <w:r>
-        <w:rPr>
-          <w:rFonts w:ascii="Courier New" w:eastAsia="Times New Roman" w:hAnsi="Courier New" w:cs="Courier New"/>
-          <w:color w:val="D4D4D4"/>
-          <w:sz w:val="21"/>
-          <w:szCs w:val="21"/>
-          <w:lang w:eastAsia="pt-BR"/>
-        </w:rPr>
-        <w:t>lista_palavras</w:t>
-      </w:r>
-      <w:proofErr w:type="spellEnd"/>
-      <w:r>
-        <w:rPr>
-          <w:rFonts w:ascii="Courier New" w:eastAsia="Times New Roman" w:hAnsi="Courier New" w:cs="Courier New"/>
-          <w:color w:val="D4D4D4"/>
-          <w:sz w:val="21"/>
-          <w:szCs w:val="21"/>
-          <w:lang w:eastAsia="pt-BR"/>
-        </w:rPr>
-        <w:t> = </w:t>
+        <w:t>  lista_palavras = </w:t>
       </w:r>
       <w:r>
         <w:rPr>
@@ -1958,20 +1652,8 @@
           <w:szCs w:val="21"/>
           <w:lang w:eastAsia="pt-BR"/>
         </w:rPr>
-        <w:t> </w:t>
-      </w:r>
-      <w:proofErr w:type="spellStart"/>
-      <w:r>
-        <w:rPr>
-          <w:rFonts w:ascii="Courier New" w:eastAsia="Times New Roman" w:hAnsi="Courier New" w:cs="Courier New"/>
-          <w:color w:val="D4D4D4"/>
-          <w:sz w:val="21"/>
-          <w:szCs w:val="21"/>
-          <w:lang w:eastAsia="pt-BR"/>
-        </w:rPr>
-        <w:t>lista_tokens</w:t>
-      </w:r>
-      <w:proofErr w:type="spellEnd"/>
+        <w:t> lista_tokens</w:t>
+      </w:r>
       <w:r>
         <w:rPr>
           <w:rFonts w:ascii="Courier New" w:eastAsia="Times New Roman" w:hAnsi="Courier New" w:cs="Courier New"/>
@@ -2023,20 +1705,8 @@
           <w:szCs w:val="21"/>
           <w:lang w:eastAsia="pt-BR"/>
         </w:rPr>
-        <w:t> </w:t>
-      </w:r>
-      <w:proofErr w:type="spellStart"/>
-      <w:r>
-        <w:rPr>
-          <w:rFonts w:ascii="Courier New" w:eastAsia="Times New Roman" w:hAnsi="Courier New" w:cs="Courier New"/>
-          <w:color w:val="D4D4D4"/>
-          <w:sz w:val="21"/>
-          <w:szCs w:val="21"/>
-          <w:lang w:eastAsia="pt-BR"/>
-        </w:rPr>
-        <w:t>token.isalpha</w:t>
-      </w:r>
-      <w:proofErr w:type="spellEnd"/>
+        <w:t> token.isalpha</w:t>
+      </w:r>
       <w:r>
         <w:rPr>
           <w:rFonts w:ascii="Courier New" w:eastAsia="Times New Roman" w:hAnsi="Courier New" w:cs="Courier New"/>
@@ -2068,20 +1738,8 @@
           <w:szCs w:val="21"/>
           <w:lang w:eastAsia="pt-BR"/>
         </w:rPr>
-        <w:t>      </w:t>
-      </w:r>
-      <w:proofErr w:type="spellStart"/>
-      <w:r>
-        <w:rPr>
-          <w:rFonts w:ascii="Courier New" w:eastAsia="Times New Roman" w:hAnsi="Courier New" w:cs="Courier New"/>
-          <w:color w:val="D4D4D4"/>
-          <w:sz w:val="21"/>
-          <w:szCs w:val="21"/>
-          <w:lang w:eastAsia="pt-BR"/>
-        </w:rPr>
-        <w:t>lista_palavras.append</w:t>
-      </w:r>
-      <w:proofErr w:type="spellEnd"/>
+        <w:t>      lista_palavras.append</w:t>
+      </w:r>
       <w:r>
         <w:rPr>
           <w:rFonts w:ascii="Courier New" w:eastAsia="Times New Roman" w:hAnsi="Courier New" w:cs="Courier New"/>
@@ -2135,7 +1793,6 @@
         </w:rPr>
         <w:t>  </w:t>
       </w:r>
-      <w:proofErr w:type="spellStart"/>
       <w:r>
         <w:rPr>
           <w:rFonts w:ascii="Courier New" w:eastAsia="Times New Roman" w:hAnsi="Courier New" w:cs="Courier New"/>
@@ -2146,29 +1803,16 @@
         </w:rPr>
         <w:t>return</w:t>
       </w:r>
-      <w:proofErr w:type="spellEnd"/>
-      <w:r>
-        <w:rPr>
-          <w:rFonts w:ascii="Courier New" w:eastAsia="Times New Roman" w:hAnsi="Courier New" w:cs="Courier New"/>
-          <w:color w:val="D4D4D4"/>
-          <w:sz w:val="21"/>
-          <w:szCs w:val="21"/>
-          <w:lang w:eastAsia="pt-BR"/>
-        </w:rPr>
-        <w:t> </w:t>
-      </w:r>
-      <w:proofErr w:type="spellStart"/>
-      <w:r>
-        <w:rPr>
-          <w:rFonts w:ascii="Courier New" w:eastAsia="Times New Roman" w:hAnsi="Courier New" w:cs="Courier New"/>
-          <w:color w:val="D4D4D4"/>
-          <w:sz w:val="21"/>
-          <w:szCs w:val="21"/>
-          <w:lang w:eastAsia="pt-BR"/>
-        </w:rPr>
-        <w:t>lista_palavras</w:t>
-      </w:r>
-      <w:proofErr w:type="spellEnd"/>
+      <w:r>
+        <w:rPr>
+          <w:rFonts w:ascii="Courier New" w:eastAsia="Times New Roman" w:hAnsi="Courier New" w:cs="Courier New"/>
+          <w:color w:val="D4D4D4"/>
+          <w:sz w:val="21"/>
+          <w:szCs w:val="21"/>
+          <w:lang w:eastAsia="pt-BR"/>
+        </w:rPr>
+        <w:t> lista_palavras</w:t>
+      </w:r>
     </w:p>
     <w:p>
       <w:pPr>
@@ -2182,7 +1826,6 @@
           <w:lang w:eastAsia="pt-BR"/>
         </w:rPr>
       </w:pPr>
-      <w:proofErr w:type="spellStart"/>
       <w:r>
         <w:rPr>
           <w:rFonts w:ascii="Courier New" w:eastAsia="Times New Roman" w:hAnsi="Courier New" w:cs="Courier New"/>
@@ -2193,7 +1836,6 @@
         </w:rPr>
         <w:t>separa_palavras</w:t>
       </w:r>
-      <w:proofErr w:type="spellEnd"/>
       <w:r>
         <w:rPr>
           <w:rFonts w:ascii="Courier New" w:eastAsia="Times New Roman" w:hAnsi="Courier New" w:cs="Courier New"/>
@@ -2204,7 +1846,6 @@
         </w:rPr>
         <w:t>(</w:t>
       </w:r>
-      <w:proofErr w:type="spellStart"/>
       <w:r>
         <w:rPr>
           <w:rFonts w:ascii="Courier New" w:eastAsia="Times New Roman" w:hAnsi="Courier New" w:cs="Courier New"/>
@@ -2215,7 +1856,6 @@
         </w:rPr>
         <w:t>palavras_separadas</w:t>
       </w:r>
-      <w:proofErr w:type="spellEnd"/>
       <w:r>
         <w:rPr>
           <w:rFonts w:ascii="Courier New" w:eastAsia="Times New Roman" w:hAnsi="Courier New" w:cs="Courier New"/>
@@ -2357,40 +1997,16 @@
           <w:lang w:eastAsia="pt-BR"/>
         </w:rPr>
       </w:pPr>
-      <w:proofErr w:type="spellStart"/>
-      <w:r>
-        <w:rPr>
-          <w:rFonts w:ascii="Courier New" w:eastAsia="Times New Roman" w:hAnsi="Courier New" w:cs="Courier New"/>
-          <w:color w:val="D4D4D4"/>
-          <w:sz w:val="21"/>
-          <w:szCs w:val="21"/>
-          <w:lang w:eastAsia="pt-BR"/>
-        </w:rPr>
-        <w:t>lista_tokens</w:t>
-      </w:r>
-      <w:proofErr w:type="spellEnd"/>
-      <w:r>
-        <w:rPr>
-          <w:rFonts w:ascii="Courier New" w:eastAsia="Times New Roman" w:hAnsi="Courier New" w:cs="Courier New"/>
-          <w:color w:val="D4D4D4"/>
-          <w:sz w:val="21"/>
-          <w:szCs w:val="21"/>
-          <w:lang w:eastAsia="pt-BR"/>
-        </w:rPr>
-        <w:t> = </w:t>
-      </w:r>
-      <w:proofErr w:type="spellStart"/>
-      <w:r>
-        <w:rPr>
-          <w:rFonts w:ascii="Courier New" w:eastAsia="Times New Roman" w:hAnsi="Courier New" w:cs="Courier New"/>
-          <w:color w:val="D4D4D4"/>
-          <w:sz w:val="21"/>
-          <w:szCs w:val="21"/>
-          <w:lang w:eastAsia="pt-BR"/>
-        </w:rPr>
-        <w:t>nltk.tokenize.word_tokenize</w:t>
-      </w:r>
-      <w:proofErr w:type="spellEnd"/>
+      <w:r>
+        <w:rPr>
+          <w:rFonts w:ascii="Courier New" w:eastAsia="Times New Roman" w:hAnsi="Courier New" w:cs="Courier New"/>
+          <w:color w:val="D4D4D4"/>
+          <w:sz w:val="21"/>
+          <w:szCs w:val="21"/>
+          <w:lang w:eastAsia="pt-BR"/>
+        </w:rPr>
+        <w:t>lista_tokens = nltk.tokenize.word_tokenize</w:t>
+      </w:r>
       <w:r>
         <w:rPr>
           <w:rFonts w:ascii="Courier New" w:eastAsia="Times New Roman" w:hAnsi="Courier New" w:cs="Courier New"/>
@@ -2434,40 +2050,16 @@
           <w:lang w:eastAsia="pt-BR"/>
         </w:rPr>
       </w:pPr>
-      <w:proofErr w:type="spellStart"/>
-      <w:r>
-        <w:rPr>
-          <w:rFonts w:ascii="Courier New" w:eastAsia="Times New Roman" w:hAnsi="Courier New" w:cs="Courier New"/>
-          <w:color w:val="D4D4D4"/>
-          <w:sz w:val="21"/>
-          <w:szCs w:val="21"/>
-          <w:lang w:eastAsia="pt-BR"/>
-        </w:rPr>
-        <w:t>lista_palavras</w:t>
-      </w:r>
-      <w:proofErr w:type="spellEnd"/>
-      <w:r>
-        <w:rPr>
-          <w:rFonts w:ascii="Courier New" w:eastAsia="Times New Roman" w:hAnsi="Courier New" w:cs="Courier New"/>
-          <w:color w:val="D4D4D4"/>
-          <w:sz w:val="21"/>
-          <w:szCs w:val="21"/>
-          <w:lang w:eastAsia="pt-BR"/>
-        </w:rPr>
-        <w:t> = </w:t>
-      </w:r>
-      <w:proofErr w:type="spellStart"/>
-      <w:r>
-        <w:rPr>
-          <w:rFonts w:ascii="Courier New" w:eastAsia="Times New Roman" w:hAnsi="Courier New" w:cs="Courier New"/>
-          <w:color w:val="D4D4D4"/>
-          <w:sz w:val="21"/>
-          <w:szCs w:val="21"/>
-          <w:lang w:eastAsia="pt-BR"/>
-        </w:rPr>
-        <w:t>separa_palavras</w:t>
-      </w:r>
-      <w:proofErr w:type="spellEnd"/>
+      <w:r>
+        <w:rPr>
+          <w:rFonts w:ascii="Courier New" w:eastAsia="Times New Roman" w:hAnsi="Courier New" w:cs="Courier New"/>
+          <w:color w:val="D4D4D4"/>
+          <w:sz w:val="21"/>
+          <w:szCs w:val="21"/>
+          <w:lang w:eastAsia="pt-BR"/>
+        </w:rPr>
+        <w:t>lista_palavras = separa_palavras</w:t>
+      </w:r>
       <w:r>
         <w:rPr>
           <w:rFonts w:ascii="Courier New" w:eastAsia="Times New Roman" w:hAnsi="Courier New" w:cs="Courier New"/>
@@ -2478,7 +2070,6 @@
         </w:rPr>
         <w:t>(</w:t>
       </w:r>
-      <w:proofErr w:type="spellStart"/>
       <w:r>
         <w:rPr>
           <w:rFonts w:ascii="Courier New" w:eastAsia="Times New Roman" w:hAnsi="Courier New" w:cs="Courier New"/>
@@ -2489,7 +2080,6 @@
         </w:rPr>
         <w:t>lista_tokens</w:t>
       </w:r>
-      <w:proofErr w:type="spellEnd"/>
       <w:r>
         <w:rPr>
           <w:rFonts w:ascii="Courier New" w:eastAsia="Times New Roman" w:hAnsi="Courier New" w:cs="Courier New"/>
@@ -2533,7 +2123,6 @@
         </w:rPr>
         <w:t>(</w:t>
       </w:r>
-      <w:proofErr w:type="spellStart"/>
       <w:r>
         <w:rPr>
           <w:rFonts w:ascii="Courier New" w:eastAsia="Times New Roman" w:hAnsi="Courier New" w:cs="Courier New"/>
@@ -2552,18 +2141,7 @@
           <w:szCs w:val="21"/>
           <w:lang w:eastAsia="pt-BR"/>
         </w:rPr>
-        <w:t>'O</w:t>
-      </w:r>
-      <w:proofErr w:type="spellEnd"/>
-      <w:r>
-        <w:rPr>
-          <w:rFonts w:ascii="Courier New" w:eastAsia="Times New Roman" w:hAnsi="Courier New" w:cs="Courier New"/>
-          <w:color w:val="CE9178"/>
-          <w:sz w:val="21"/>
-          <w:szCs w:val="21"/>
-          <w:lang w:eastAsia="pt-BR"/>
-        </w:rPr>
-        <w:t> número de palavras é: </w:t>
+        <w:t>'O número de palavras é: </w:t>
       </w:r>
       <w:r>
         <w:rPr>
@@ -2575,7 +2153,6 @@
         </w:rPr>
         <w:t>{</w:t>
       </w:r>
-      <w:proofErr w:type="spellStart"/>
       <w:r>
         <w:rPr>
           <w:rFonts w:ascii="Courier New" w:eastAsia="Times New Roman" w:hAnsi="Courier New" w:cs="Courier New"/>
@@ -2586,7 +2163,6 @@
         </w:rPr>
         <w:t>len</w:t>
       </w:r>
-      <w:proofErr w:type="spellEnd"/>
       <w:r>
         <w:rPr>
           <w:rFonts w:ascii="Courier New" w:eastAsia="Times New Roman" w:hAnsi="Courier New" w:cs="Courier New"/>
@@ -2597,7 +2173,6 @@
         </w:rPr>
         <w:t>(</w:t>
       </w:r>
-      <w:proofErr w:type="spellStart"/>
       <w:r>
         <w:rPr>
           <w:rFonts w:ascii="Courier New" w:eastAsia="Times New Roman" w:hAnsi="Courier New" w:cs="Courier New"/>
@@ -2608,7 +2183,6 @@
         </w:rPr>
         <w:t>lista_palavras</w:t>
       </w:r>
-      <w:proofErr w:type="spellEnd"/>
       <w:r>
         <w:rPr>
           <w:rFonts w:ascii="Courier New" w:eastAsia="Times New Roman" w:hAnsi="Courier New" w:cs="Courier New"/>
@@ -2817,7 +2391,6 @@
           <w:lang w:eastAsia="pt-BR"/>
         </w:rPr>
       </w:pPr>
-      <w:proofErr w:type="spellStart"/>
       <w:r>
         <w:rPr>
           <w:rFonts w:ascii="Courier New" w:eastAsia="Times New Roman" w:hAnsi="Courier New" w:cs="Courier New"/>
@@ -2828,7 +2401,6 @@
         </w:rPr>
         <w:t>def</w:t>
       </w:r>
-      <w:proofErr w:type="spellEnd"/>
       <w:r>
         <w:rPr>
           <w:rFonts w:ascii="Courier New" w:eastAsia="Times New Roman" w:hAnsi="Courier New" w:cs="Courier New"/>
@@ -2839,7 +2411,6 @@
         </w:rPr>
         <w:t> </w:t>
       </w:r>
-      <w:proofErr w:type="spellStart"/>
       <w:r>
         <w:rPr>
           <w:rFonts w:ascii="Courier New" w:eastAsia="Times New Roman" w:hAnsi="Courier New" w:cs="Courier New"/>
@@ -2850,7 +2421,6 @@
         </w:rPr>
         <w:t>normalizacao</w:t>
       </w:r>
-      <w:proofErr w:type="spellEnd"/>
       <w:r>
         <w:rPr>
           <w:rFonts w:ascii="Courier New" w:eastAsia="Times New Roman" w:hAnsi="Courier New" w:cs="Courier New"/>
@@ -2861,7 +2431,6 @@
         </w:rPr>
         <w:t>(</w:t>
       </w:r>
-      <w:proofErr w:type="spellStart"/>
       <w:r>
         <w:rPr>
           <w:rFonts w:ascii="Courier New" w:eastAsia="Times New Roman" w:hAnsi="Courier New" w:cs="Courier New"/>
@@ -2872,7 +2441,6 @@
         </w:rPr>
         <w:t>lista_palavras</w:t>
       </w:r>
-      <w:proofErr w:type="spellEnd"/>
       <w:r>
         <w:rPr>
           <w:rFonts w:ascii="Courier New" w:eastAsia="Times New Roman" w:hAnsi="Courier New" w:cs="Courier New"/>
@@ -2883,7 +2451,6 @@
         </w:rPr>
         <w:t>: </w:t>
       </w:r>
-      <w:proofErr w:type="spellStart"/>
       <w:r>
         <w:rPr>
           <w:rFonts w:ascii="Courier New" w:eastAsia="Times New Roman" w:hAnsi="Courier New" w:cs="Courier New"/>
@@ -2894,7 +2461,6 @@
         </w:rPr>
         <w:t>list</w:t>
       </w:r>
-      <w:proofErr w:type="spellEnd"/>
       <w:r>
         <w:rPr>
           <w:rFonts w:ascii="Courier New" w:eastAsia="Times New Roman" w:hAnsi="Courier New" w:cs="Courier New"/>
@@ -2936,29 +2502,7 @@
           <w:szCs w:val="21"/>
           <w:lang w:eastAsia="pt-BR"/>
         </w:rPr>
-        <w:t>  </w:t>
-      </w:r>
-      <w:proofErr w:type="spellStart"/>
-      <w:r>
-        <w:rPr>
-          <w:rFonts w:ascii="Courier New" w:eastAsia="Times New Roman" w:hAnsi="Courier New" w:cs="Courier New"/>
-          <w:color w:val="D4D4D4"/>
-          <w:sz w:val="21"/>
-          <w:szCs w:val="21"/>
-          <w:lang w:eastAsia="pt-BR"/>
-        </w:rPr>
-        <w:t>lista_normalizada</w:t>
-      </w:r>
-      <w:proofErr w:type="spellEnd"/>
-      <w:r>
-        <w:rPr>
-          <w:rFonts w:ascii="Courier New" w:eastAsia="Times New Roman" w:hAnsi="Courier New" w:cs="Courier New"/>
-          <w:color w:val="D4D4D4"/>
-          <w:sz w:val="21"/>
-          <w:szCs w:val="21"/>
-          <w:lang w:eastAsia="pt-BR"/>
-        </w:rPr>
-        <w:t> = </w:t>
+        <w:t>  lista_normalizada = </w:t>
       </w:r>
       <w:r>
         <w:rPr>
@@ -3031,20 +2575,8 @@
           <w:szCs w:val="21"/>
           <w:lang w:eastAsia="pt-BR"/>
         </w:rPr>
-        <w:t> </w:t>
-      </w:r>
-      <w:proofErr w:type="spellStart"/>
-      <w:r>
-        <w:rPr>
-          <w:rFonts w:ascii="Courier New" w:eastAsia="Times New Roman" w:hAnsi="Courier New" w:cs="Courier New"/>
-          <w:color w:val="D4D4D4"/>
-          <w:sz w:val="21"/>
-          <w:szCs w:val="21"/>
-          <w:lang w:eastAsia="pt-BR"/>
-        </w:rPr>
-        <w:t>lista_palavras</w:t>
-      </w:r>
-      <w:proofErr w:type="spellEnd"/>
+        <w:t> lista_palavras</w:t>
+      </w:r>
       <w:r>
         <w:rPr>
           <w:rFonts w:ascii="Courier New" w:eastAsia="Times New Roman" w:hAnsi="Courier New" w:cs="Courier New"/>
@@ -3076,20 +2608,8 @@
           <w:szCs w:val="21"/>
           <w:lang w:eastAsia="pt-BR"/>
         </w:rPr>
-        <w:t>    </w:t>
-      </w:r>
-      <w:proofErr w:type="spellStart"/>
-      <w:r>
-        <w:rPr>
-          <w:rFonts w:ascii="Courier New" w:eastAsia="Times New Roman" w:hAnsi="Courier New" w:cs="Courier New"/>
-          <w:color w:val="D4D4D4"/>
-          <w:sz w:val="21"/>
-          <w:szCs w:val="21"/>
-          <w:lang w:eastAsia="pt-BR"/>
-        </w:rPr>
-        <w:t>lista_normalizada.append</w:t>
-      </w:r>
-      <w:proofErr w:type="spellEnd"/>
+        <w:t>    lista_normalizada.append</w:t>
+      </w:r>
       <w:r>
         <w:rPr>
           <w:rFonts w:ascii="Courier New" w:eastAsia="Times New Roman" w:hAnsi="Courier New" w:cs="Courier New"/>
@@ -3100,7 +2620,6 @@
         </w:rPr>
         <w:t>(</w:t>
       </w:r>
-      <w:proofErr w:type="spellStart"/>
       <w:r>
         <w:rPr>
           <w:rFonts w:ascii="Courier New" w:eastAsia="Times New Roman" w:hAnsi="Courier New" w:cs="Courier New"/>
@@ -3111,7 +2630,6 @@
         </w:rPr>
         <w:t>palavra.lower</w:t>
       </w:r>
-      <w:proofErr w:type="spellEnd"/>
       <w:r>
         <w:rPr>
           <w:rFonts w:ascii="Courier New" w:eastAsia="Times New Roman" w:hAnsi="Courier New" w:cs="Courier New"/>
@@ -3145,7 +2663,6 @@
         </w:rPr>
         <w:t>  </w:t>
       </w:r>
-      <w:proofErr w:type="spellStart"/>
       <w:r>
         <w:rPr>
           <w:rFonts w:ascii="Courier New" w:eastAsia="Times New Roman" w:hAnsi="Courier New" w:cs="Courier New"/>
@@ -3156,29 +2673,16 @@
         </w:rPr>
         <w:t>return</w:t>
       </w:r>
-      <w:proofErr w:type="spellEnd"/>
-      <w:r>
-        <w:rPr>
-          <w:rFonts w:ascii="Courier New" w:eastAsia="Times New Roman" w:hAnsi="Courier New" w:cs="Courier New"/>
-          <w:color w:val="D4D4D4"/>
-          <w:sz w:val="21"/>
-          <w:szCs w:val="21"/>
-          <w:lang w:eastAsia="pt-BR"/>
-        </w:rPr>
-        <w:t> </w:t>
-      </w:r>
-      <w:proofErr w:type="spellStart"/>
-      <w:r>
-        <w:rPr>
-          <w:rFonts w:ascii="Courier New" w:eastAsia="Times New Roman" w:hAnsi="Courier New" w:cs="Courier New"/>
-          <w:color w:val="D4D4D4"/>
-          <w:sz w:val="21"/>
-          <w:szCs w:val="21"/>
-          <w:lang w:eastAsia="pt-BR"/>
-        </w:rPr>
-        <w:t>lista_normalizada</w:t>
-      </w:r>
-      <w:proofErr w:type="spellEnd"/>
+      <w:r>
+        <w:rPr>
+          <w:rFonts w:ascii="Courier New" w:eastAsia="Times New Roman" w:hAnsi="Courier New" w:cs="Courier New"/>
+          <w:color w:val="D4D4D4"/>
+          <w:sz w:val="21"/>
+          <w:szCs w:val="21"/>
+          <w:lang w:eastAsia="pt-BR"/>
+        </w:rPr>
+        <w:t> lista_normalizada</w:t>
+      </w:r>
     </w:p>
     <w:p>
       <w:pPr>
@@ -3313,27 +2817,15 @@
           <w:lang w:eastAsia="pt-BR"/>
         </w:rPr>
       </w:pPr>
-      <w:proofErr w:type="spellStart"/>
-      <w:r>
-        <w:rPr>
-          <w:rFonts w:ascii="Courier New" w:eastAsia="Times New Roman" w:hAnsi="Courier New" w:cs="Courier New"/>
-          <w:color w:val="D4D4D4"/>
-          <w:sz w:val="21"/>
-          <w:szCs w:val="21"/>
-          <w:lang w:eastAsia="pt-BR"/>
-        </w:rPr>
-        <w:t>lista_unica</w:t>
-      </w:r>
-      <w:proofErr w:type="spellEnd"/>
-      <w:r>
-        <w:rPr>
-          <w:rFonts w:ascii="Courier New" w:eastAsia="Times New Roman" w:hAnsi="Courier New" w:cs="Courier New"/>
-          <w:color w:val="D4D4D4"/>
-          <w:sz w:val="21"/>
-          <w:szCs w:val="21"/>
-          <w:lang w:eastAsia="pt-BR"/>
-        </w:rPr>
-        <w:t> = </w:t>
+      <w:r>
+        <w:rPr>
+          <w:rFonts w:ascii="Courier New" w:eastAsia="Times New Roman" w:hAnsi="Courier New" w:cs="Courier New"/>
+          <w:color w:val="D4D4D4"/>
+          <w:sz w:val="21"/>
+          <w:szCs w:val="21"/>
+          <w:lang w:eastAsia="pt-BR"/>
+        </w:rPr>
+        <w:t>lista_unica = </w:t>
       </w:r>
       <w:r>
         <w:rPr>
@@ -3355,7 +2847,6 @@
         </w:rPr>
         <w:t>(</w:t>
       </w:r>
-      <w:proofErr w:type="spellStart"/>
       <w:r>
         <w:rPr>
           <w:rFonts w:ascii="Courier New" w:eastAsia="Times New Roman" w:hAnsi="Courier New" w:cs="Courier New"/>
@@ -3366,7 +2857,6 @@
         </w:rPr>
         <w:t>lista_normalizada</w:t>
       </w:r>
-      <w:proofErr w:type="spellEnd"/>
       <w:r>
         <w:rPr>
           <w:rFonts w:ascii="Courier New" w:eastAsia="Times New Roman" w:hAnsi="Courier New" w:cs="Courier New"/>
@@ -3390,7 +2880,6 @@
           <w:lang w:eastAsia="pt-BR"/>
         </w:rPr>
       </w:pPr>
-      <w:proofErr w:type="spellStart"/>
       <w:r>
         <w:rPr>
           <w:rFonts w:ascii="Courier New" w:eastAsia="Times New Roman" w:hAnsi="Courier New" w:cs="Courier New"/>
@@ -3401,7 +2890,6 @@
         </w:rPr>
         <w:t>len</w:t>
       </w:r>
-      <w:proofErr w:type="spellEnd"/>
       <w:r>
         <w:rPr>
           <w:rFonts w:ascii="Courier New" w:eastAsia="Times New Roman" w:hAnsi="Courier New" w:cs="Courier New"/>
@@ -3412,7 +2900,6 @@
         </w:rPr>
         <w:t>(</w:t>
       </w:r>
-      <w:proofErr w:type="spellStart"/>
       <w:r>
         <w:rPr>
           <w:rFonts w:ascii="Courier New" w:eastAsia="Times New Roman" w:hAnsi="Courier New" w:cs="Courier New"/>
@@ -3423,7 +2910,6 @@
         </w:rPr>
         <w:t>lista_unica</w:t>
       </w:r>
-      <w:proofErr w:type="spellEnd"/>
       <w:r>
         <w:rPr>
           <w:rFonts w:ascii="Courier New" w:eastAsia="Times New Roman" w:hAnsi="Courier New" w:cs="Courier New"/>
@@ -3605,25 +3091,7 @@
           <w:sz w:val="24"/>
           <w:szCs w:val="24"/>
         </w:rPr>
-        <w:t xml:space="preserve">Como </w:t>
-      </w:r>
-      <w:proofErr w:type="spellStart"/>
-      <w:r>
-        <w:rPr>
-          <w:rFonts w:ascii="Times New Roman" w:hAnsi="Times New Roman" w:cs="Times New Roman"/>
-          <w:sz w:val="24"/>
-          <w:szCs w:val="24"/>
-        </w:rPr>
-        <w:t>tokenizar</w:t>
-      </w:r>
-      <w:proofErr w:type="spellEnd"/>
-      <w:r>
-        <w:rPr>
-          <w:rFonts w:ascii="Times New Roman" w:hAnsi="Times New Roman" w:cs="Times New Roman"/>
-          <w:sz w:val="24"/>
-          <w:szCs w:val="24"/>
-        </w:rPr>
-        <w:t xml:space="preserve"> um texto usando NLTK</w:t>
+        <w:t>Como tokenizar um texto usando NLTK</w:t>
       </w:r>
       <w:r>
         <w:rPr>
@@ -3930,27 +3398,15 @@
           <w:lang w:eastAsia="pt-BR"/>
         </w:rPr>
       </w:pPr>
-      <w:proofErr w:type="spellStart"/>
-      <w:r>
-        <w:rPr>
-          <w:rFonts w:ascii="Courier New" w:eastAsia="Times New Roman" w:hAnsi="Courier New" w:cs="Courier New"/>
-          <w:color w:val="D4D4D4"/>
-          <w:sz w:val="21"/>
-          <w:szCs w:val="21"/>
-          <w:lang w:eastAsia="pt-BR"/>
-        </w:rPr>
-        <w:t>palavra_exemplo</w:t>
-      </w:r>
-      <w:proofErr w:type="spellEnd"/>
-      <w:r>
-        <w:rPr>
-          <w:rFonts w:ascii="Courier New" w:eastAsia="Times New Roman" w:hAnsi="Courier New" w:cs="Courier New"/>
-          <w:color w:val="D4D4D4"/>
-          <w:sz w:val="21"/>
-          <w:szCs w:val="21"/>
-          <w:lang w:eastAsia="pt-BR"/>
-        </w:rPr>
-        <w:t> = </w:t>
+      <w:r>
+        <w:rPr>
+          <w:rFonts w:ascii="Courier New" w:eastAsia="Times New Roman" w:hAnsi="Courier New" w:cs="Courier New"/>
+          <w:color w:val="D4D4D4"/>
+          <w:sz w:val="21"/>
+          <w:szCs w:val="21"/>
+          <w:lang w:eastAsia="pt-BR"/>
+        </w:rPr>
+        <w:t>palavra_exemplo = </w:t>
       </w:r>
       <w:r>
         <w:rPr>
@@ -3960,29 +3416,7 @@
           <w:szCs w:val="21"/>
           <w:lang w:eastAsia="pt-BR"/>
         </w:rPr>
-        <w:t>'</w:t>
-      </w:r>
-      <w:proofErr w:type="spellStart"/>
-      <w:r>
-        <w:rPr>
-          <w:rFonts w:ascii="Courier New" w:eastAsia="Times New Roman" w:hAnsi="Courier New" w:cs="Courier New"/>
-          <w:color w:val="CE9178"/>
-          <w:sz w:val="21"/>
-          <w:szCs w:val="21"/>
-          <w:lang w:eastAsia="pt-BR"/>
-        </w:rPr>
-        <w:t>lgica</w:t>
-      </w:r>
-      <w:proofErr w:type="spellEnd"/>
-      <w:r>
-        <w:rPr>
-          <w:rFonts w:ascii="Courier New" w:eastAsia="Times New Roman" w:hAnsi="Courier New" w:cs="Courier New"/>
-          <w:color w:val="CE9178"/>
-          <w:sz w:val="21"/>
-          <w:szCs w:val="21"/>
-          <w:lang w:eastAsia="pt-BR"/>
-        </w:rPr>
-        <w:t>'</w:t>
+        <w:t>'lgica'</w:t>
       </w:r>
     </w:p>
     <w:p>
@@ -4010,7 +3444,6 @@
           <w:lang w:eastAsia="pt-BR"/>
         </w:rPr>
       </w:pPr>
-      <w:proofErr w:type="spellStart"/>
       <w:r>
         <w:rPr>
           <w:rFonts w:ascii="Courier New" w:eastAsia="Times New Roman" w:hAnsi="Courier New" w:cs="Courier New"/>
@@ -4021,7 +3454,6 @@
         </w:rPr>
         <w:t>def</w:t>
       </w:r>
-      <w:proofErr w:type="spellEnd"/>
       <w:r>
         <w:rPr>
           <w:rFonts w:ascii="Courier New" w:eastAsia="Times New Roman" w:hAnsi="Courier New" w:cs="Courier New"/>
@@ -4032,7 +3464,6 @@
         </w:rPr>
         <w:t> </w:t>
       </w:r>
-      <w:proofErr w:type="spellStart"/>
       <w:r>
         <w:rPr>
           <w:rFonts w:ascii="Courier New" w:eastAsia="Times New Roman" w:hAnsi="Courier New" w:cs="Courier New"/>
@@ -4043,7 +3474,6 @@
         </w:rPr>
         <w:t>gerador_palavras</w:t>
       </w:r>
-      <w:proofErr w:type="spellEnd"/>
       <w:r>
         <w:rPr>
           <w:rFonts w:ascii="Courier New" w:eastAsia="Times New Roman" w:hAnsi="Courier New" w:cs="Courier New"/>
@@ -4200,7 +3630,6 @@
         </w:rPr>
         <w:t>(</w:t>
       </w:r>
-      <w:proofErr w:type="spellStart"/>
       <w:r>
         <w:rPr>
           <w:rFonts w:ascii="Courier New" w:eastAsia="Times New Roman" w:hAnsi="Courier New" w:cs="Courier New"/>
@@ -4211,7 +3640,6 @@
         </w:rPr>
         <w:t>len</w:t>
       </w:r>
-      <w:proofErr w:type="spellEnd"/>
       <w:r>
         <w:rPr>
           <w:rFonts w:ascii="Courier New" w:eastAsia="Times New Roman" w:hAnsi="Courier New" w:cs="Courier New"/>
@@ -4293,20 +3721,8 @@
           <w:szCs w:val="21"/>
           <w:lang w:eastAsia="pt-BR"/>
         </w:rPr>
-        <w:t>    </w:t>
-      </w:r>
-      <w:proofErr w:type="spellStart"/>
-      <w:r>
-        <w:rPr>
-          <w:rFonts w:ascii="Courier New" w:eastAsia="Times New Roman" w:hAnsi="Courier New" w:cs="Courier New"/>
-          <w:color w:val="D4D4D4"/>
-          <w:sz w:val="21"/>
-          <w:szCs w:val="21"/>
-          <w:lang w:eastAsia="pt-BR"/>
-        </w:rPr>
-        <w:t>fatias.append</w:t>
-      </w:r>
-      <w:proofErr w:type="spellEnd"/>
+        <w:t>    fatias.append</w:t>
+      </w:r>
       <w:r>
         <w:rPr>
           <w:rFonts w:ascii="Courier New" w:eastAsia="Times New Roman" w:hAnsi="Courier New" w:cs="Courier New"/>
@@ -4499,7 +3915,6 @@
           <w:lang w:eastAsia="pt-BR"/>
         </w:rPr>
       </w:pPr>
-      <w:proofErr w:type="spellStart"/>
       <w:r>
         <w:rPr>
           <w:rFonts w:ascii="Courier New" w:eastAsia="Times New Roman" w:hAnsi="Courier New" w:cs="Courier New"/>
@@ -4510,7 +3925,6 @@
         </w:rPr>
         <w:t>gerador_palavras</w:t>
       </w:r>
-      <w:proofErr w:type="spellEnd"/>
       <w:r>
         <w:rPr>
           <w:rFonts w:ascii="Courier New" w:eastAsia="Times New Roman" w:hAnsi="Courier New" w:cs="Courier New"/>
@@ -4521,7 +3935,6 @@
         </w:rPr>
         <w:t>(</w:t>
       </w:r>
-      <w:proofErr w:type="spellStart"/>
       <w:r>
         <w:rPr>
           <w:rFonts w:ascii="Courier New" w:eastAsia="Times New Roman" w:hAnsi="Courier New" w:cs="Courier New"/>
@@ -4532,7 +3945,6 @@
         </w:rPr>
         <w:t>palavra_exemplo</w:t>
       </w:r>
-      <w:proofErr w:type="spellEnd"/>
       <w:r>
         <w:rPr>
           <w:rFonts w:ascii="Courier New" w:eastAsia="Times New Roman" w:hAnsi="Courier New" w:cs="Courier New"/>
@@ -4713,27 +4125,15 @@
           <w:lang w:eastAsia="pt-BR"/>
         </w:rPr>
       </w:pPr>
-      <w:proofErr w:type="spellStart"/>
-      <w:r>
-        <w:rPr>
-          <w:rFonts w:ascii="Courier New" w:eastAsia="Times New Roman" w:hAnsi="Courier New" w:cs="Courier New"/>
-          <w:color w:val="D4D4D4"/>
-          <w:sz w:val="21"/>
-          <w:szCs w:val="21"/>
-          <w:lang w:eastAsia="pt-BR"/>
-        </w:rPr>
-        <w:t>palavra_exemplo</w:t>
-      </w:r>
-      <w:proofErr w:type="spellEnd"/>
-      <w:r>
-        <w:rPr>
-          <w:rFonts w:ascii="Courier New" w:eastAsia="Times New Roman" w:hAnsi="Courier New" w:cs="Courier New"/>
-          <w:color w:val="D4D4D4"/>
-          <w:sz w:val="21"/>
-          <w:szCs w:val="21"/>
-          <w:lang w:eastAsia="pt-BR"/>
-        </w:rPr>
-        <w:t> = </w:t>
+      <w:r>
+        <w:rPr>
+          <w:rFonts w:ascii="Courier New" w:eastAsia="Times New Roman" w:hAnsi="Courier New" w:cs="Courier New"/>
+          <w:color w:val="D4D4D4"/>
+          <w:sz w:val="21"/>
+          <w:szCs w:val="21"/>
+          <w:lang w:eastAsia="pt-BR"/>
+        </w:rPr>
+        <w:t>palavra_exemplo = </w:t>
       </w:r>
       <w:r>
         <w:rPr>
@@ -4743,29 +4143,7 @@
           <w:szCs w:val="21"/>
           <w:lang w:eastAsia="pt-BR"/>
         </w:rPr>
-        <w:t>'</w:t>
-      </w:r>
-      <w:proofErr w:type="spellStart"/>
-      <w:r>
-        <w:rPr>
-          <w:rFonts w:ascii="Courier New" w:eastAsia="Times New Roman" w:hAnsi="Courier New" w:cs="Courier New"/>
-          <w:color w:val="CE9178"/>
-          <w:sz w:val="21"/>
-          <w:szCs w:val="21"/>
-          <w:lang w:eastAsia="pt-BR"/>
-        </w:rPr>
-        <w:t>lgica</w:t>
-      </w:r>
-      <w:proofErr w:type="spellEnd"/>
-      <w:r>
-        <w:rPr>
-          <w:rFonts w:ascii="Courier New" w:eastAsia="Times New Roman" w:hAnsi="Courier New" w:cs="Courier New"/>
-          <w:color w:val="CE9178"/>
-          <w:sz w:val="21"/>
-          <w:szCs w:val="21"/>
-          <w:lang w:eastAsia="pt-BR"/>
-        </w:rPr>
-        <w:t>'</w:t>
+        <w:t>'lgica'</w:t>
       </w:r>
     </w:p>
     <w:p>
@@ -4793,7 +4171,6 @@
           <w:lang w:eastAsia="pt-BR"/>
         </w:rPr>
       </w:pPr>
-      <w:proofErr w:type="spellStart"/>
       <w:r>
         <w:rPr>
           <w:rFonts w:ascii="Courier New" w:eastAsia="Times New Roman" w:hAnsi="Courier New" w:cs="Courier New"/>
@@ -4804,7 +4181,6 @@
         </w:rPr>
         <w:t>def</w:t>
       </w:r>
-      <w:proofErr w:type="spellEnd"/>
       <w:r>
         <w:rPr>
           <w:rFonts w:ascii="Courier New" w:eastAsia="Times New Roman" w:hAnsi="Courier New" w:cs="Courier New"/>
@@ -4815,7 +4191,6 @@
         </w:rPr>
         <w:t> </w:t>
       </w:r>
-      <w:proofErr w:type="spellStart"/>
       <w:r>
         <w:rPr>
           <w:rFonts w:ascii="Courier New" w:eastAsia="Times New Roman" w:hAnsi="Courier New" w:cs="Courier New"/>
@@ -4826,7 +4201,6 @@
         </w:rPr>
         <w:t>insere_letras</w:t>
       </w:r>
-      <w:proofErr w:type="spellEnd"/>
       <w:r>
         <w:rPr>
           <w:rFonts w:ascii="Courier New" w:eastAsia="Times New Roman" w:hAnsi="Courier New" w:cs="Courier New"/>
@@ -4888,29 +4262,7 @@
           <w:szCs w:val="21"/>
           <w:lang w:eastAsia="pt-BR"/>
         </w:rPr>
-        <w:t>  </w:t>
-      </w:r>
-      <w:proofErr w:type="spellStart"/>
-      <w:r>
-        <w:rPr>
-          <w:rFonts w:ascii="Courier New" w:eastAsia="Times New Roman" w:hAnsi="Courier New" w:cs="Courier New"/>
-          <w:color w:val="D4D4D4"/>
-          <w:sz w:val="21"/>
-          <w:szCs w:val="21"/>
-          <w:lang w:eastAsia="pt-BR"/>
-        </w:rPr>
-        <w:t>novas_palavras</w:t>
-      </w:r>
-      <w:proofErr w:type="spellEnd"/>
-      <w:r>
-        <w:rPr>
-          <w:rFonts w:ascii="Courier New" w:eastAsia="Times New Roman" w:hAnsi="Courier New" w:cs="Courier New"/>
-          <w:color w:val="D4D4D4"/>
-          <w:sz w:val="21"/>
-          <w:szCs w:val="21"/>
-          <w:lang w:eastAsia="pt-BR"/>
-        </w:rPr>
-        <w:t> = </w:t>
+        <w:t>  novas_palavras = </w:t>
       </w:r>
       <w:r>
         <w:rPr>
@@ -4953,29 +4305,7 @@
           <w:szCs w:val="21"/>
           <w:lang w:eastAsia="pt-BR"/>
         </w:rPr>
-        <w:t>'</w:t>
-      </w:r>
-      <w:proofErr w:type="spellStart"/>
-      <w:r>
-        <w:rPr>
-          <w:rFonts w:ascii="Courier New" w:eastAsia="Times New Roman" w:hAnsi="Courier New" w:cs="Courier New"/>
-          <w:color w:val="CE9178"/>
-          <w:sz w:val="21"/>
-          <w:szCs w:val="21"/>
-          <w:lang w:eastAsia="pt-BR"/>
-        </w:rPr>
-        <w:t>abcdefghijklmnopqrstuvwxyzàáâãèéêìíîòóôõùúûç</w:t>
-      </w:r>
-      <w:proofErr w:type="spellEnd"/>
-      <w:r>
-        <w:rPr>
-          <w:rFonts w:ascii="Courier New" w:eastAsia="Times New Roman" w:hAnsi="Courier New" w:cs="Courier New"/>
-          <w:color w:val="CE9178"/>
-          <w:sz w:val="21"/>
-          <w:szCs w:val="21"/>
-          <w:lang w:eastAsia="pt-BR"/>
-        </w:rPr>
-        <w:t>'</w:t>
+        <w:t>'abcdefghijklmnopqrstuvwxyzàáâãèéêìíîòóôõùúûç'</w:t>
       </w:r>
     </w:p>
     <w:p>
@@ -5164,20 +4494,8 @@
           <w:szCs w:val="21"/>
           <w:lang w:eastAsia="pt-BR"/>
         </w:rPr>
-        <w:t>      </w:t>
-      </w:r>
-      <w:proofErr w:type="spellStart"/>
-      <w:r>
-        <w:rPr>
-          <w:rFonts w:ascii="Courier New" w:eastAsia="Times New Roman" w:hAnsi="Courier New" w:cs="Courier New"/>
-          <w:color w:val="D4D4D4"/>
-          <w:sz w:val="21"/>
-          <w:szCs w:val="21"/>
-          <w:lang w:eastAsia="pt-BR"/>
-        </w:rPr>
-        <w:t>novas_palavras.append</w:t>
-      </w:r>
-      <w:proofErr w:type="spellEnd"/>
+        <w:t>      novas_palavras.append</w:t>
+      </w:r>
       <w:r>
         <w:rPr>
           <w:rFonts w:ascii="Courier New" w:eastAsia="Times New Roman" w:hAnsi="Courier New" w:cs="Courier New"/>
@@ -5231,7 +4549,6 @@
         </w:rPr>
         <w:t>  </w:t>
       </w:r>
-      <w:proofErr w:type="spellStart"/>
       <w:r>
         <w:rPr>
           <w:rFonts w:ascii="Courier New" w:eastAsia="Times New Roman" w:hAnsi="Courier New" w:cs="Courier New"/>
@@ -5242,29 +4559,16 @@
         </w:rPr>
         <w:t>return</w:t>
       </w:r>
-      <w:proofErr w:type="spellEnd"/>
-      <w:r>
-        <w:rPr>
-          <w:rFonts w:ascii="Courier New" w:eastAsia="Times New Roman" w:hAnsi="Courier New" w:cs="Courier New"/>
-          <w:color w:val="D4D4D4"/>
-          <w:sz w:val="21"/>
-          <w:szCs w:val="21"/>
-          <w:lang w:eastAsia="pt-BR"/>
-        </w:rPr>
-        <w:t> </w:t>
-      </w:r>
-      <w:proofErr w:type="spellStart"/>
-      <w:r>
-        <w:rPr>
-          <w:rFonts w:ascii="Courier New" w:eastAsia="Times New Roman" w:hAnsi="Courier New" w:cs="Courier New"/>
-          <w:color w:val="D4D4D4"/>
-          <w:sz w:val="21"/>
-          <w:szCs w:val="21"/>
-          <w:lang w:eastAsia="pt-BR"/>
-        </w:rPr>
-        <w:t>novas_palavras</w:t>
-      </w:r>
-      <w:proofErr w:type="spellEnd"/>
+      <w:r>
+        <w:rPr>
+          <w:rFonts w:ascii="Courier New" w:eastAsia="Times New Roman" w:hAnsi="Courier New" w:cs="Courier New"/>
+          <w:color w:val="D4D4D4"/>
+          <w:sz w:val="21"/>
+          <w:szCs w:val="21"/>
+          <w:lang w:eastAsia="pt-BR"/>
+        </w:rPr>
+        <w:t> novas_palavras</w:t>
+      </w:r>
     </w:p>
     <w:p>
       <w:pPr>
@@ -5291,7 +4595,6 @@
           <w:lang w:eastAsia="pt-BR"/>
         </w:rPr>
       </w:pPr>
-      <w:proofErr w:type="spellStart"/>
       <w:r>
         <w:rPr>
           <w:rFonts w:ascii="Courier New" w:eastAsia="Times New Roman" w:hAnsi="Courier New" w:cs="Courier New"/>
@@ -5302,7 +4605,6 @@
         </w:rPr>
         <w:t>def</w:t>
       </w:r>
-      <w:proofErr w:type="spellEnd"/>
       <w:r>
         <w:rPr>
           <w:rFonts w:ascii="Courier New" w:eastAsia="Times New Roman" w:hAnsi="Courier New" w:cs="Courier New"/>
@@ -5313,7 +4615,6 @@
         </w:rPr>
         <w:t> </w:t>
       </w:r>
-      <w:proofErr w:type="spellStart"/>
       <w:r>
         <w:rPr>
           <w:rFonts w:ascii="Courier New" w:eastAsia="Times New Roman" w:hAnsi="Courier New" w:cs="Courier New"/>
@@ -5324,7 +4625,6 @@
         </w:rPr>
         <w:t>gerador_palavras</w:t>
       </w:r>
-      <w:proofErr w:type="spellEnd"/>
       <w:r>
         <w:rPr>
           <w:rFonts w:ascii="Courier New" w:eastAsia="Times New Roman" w:hAnsi="Courier New" w:cs="Courier New"/>
@@ -5481,7 +4781,6 @@
         </w:rPr>
         <w:t>(</w:t>
       </w:r>
-      <w:proofErr w:type="spellStart"/>
       <w:r>
         <w:rPr>
           <w:rFonts w:ascii="Courier New" w:eastAsia="Times New Roman" w:hAnsi="Courier New" w:cs="Courier New"/>
@@ -5492,7 +4791,6 @@
         </w:rPr>
         <w:t>len</w:t>
       </w:r>
-      <w:proofErr w:type="spellEnd"/>
       <w:r>
         <w:rPr>
           <w:rFonts w:ascii="Courier New" w:eastAsia="Times New Roman" w:hAnsi="Courier New" w:cs="Courier New"/>
@@ -5574,20 +4872,8 @@
           <w:szCs w:val="21"/>
           <w:lang w:eastAsia="pt-BR"/>
         </w:rPr>
-        <w:t>    </w:t>
-      </w:r>
-      <w:proofErr w:type="spellStart"/>
-      <w:r>
-        <w:rPr>
-          <w:rFonts w:ascii="Courier New" w:eastAsia="Times New Roman" w:hAnsi="Courier New" w:cs="Courier New"/>
-          <w:color w:val="D4D4D4"/>
-          <w:sz w:val="21"/>
-          <w:szCs w:val="21"/>
-          <w:lang w:eastAsia="pt-BR"/>
-        </w:rPr>
-        <w:t>fatias.append</w:t>
-      </w:r>
-      <w:proofErr w:type="spellEnd"/>
+        <w:t>    fatias.append</w:t>
+      </w:r>
       <w:r>
         <w:rPr>
           <w:rFonts w:ascii="Courier New" w:eastAsia="Times New Roman" w:hAnsi="Courier New" w:cs="Courier New"/>
@@ -5700,42 +4986,8 @@
           <w:lang w:eastAsia="pt-BR"/>
         </w:rPr>
         <w:lastRenderedPageBreak/>
-        <w:t>  </w:t>
-      </w:r>
-      <w:proofErr w:type="spellStart"/>
-      <w:r>
-        <w:rPr>
-          <w:rFonts w:ascii="Courier New" w:eastAsia="Times New Roman" w:hAnsi="Courier New" w:cs="Courier New"/>
-          <w:color w:val="D4D4D4"/>
-          <w:sz w:val="21"/>
-          <w:szCs w:val="21"/>
-          <w:lang w:eastAsia="pt-BR"/>
-        </w:rPr>
-        <w:t>palavras_geradas</w:t>
-      </w:r>
-      <w:proofErr w:type="spellEnd"/>
-      <w:r>
-        <w:rPr>
-          <w:rFonts w:ascii="Courier New" w:eastAsia="Times New Roman" w:hAnsi="Courier New" w:cs="Courier New"/>
-          <w:color w:val="D4D4D4"/>
-          <w:sz w:val="21"/>
-          <w:szCs w:val="21"/>
-          <w:lang w:eastAsia="pt-BR"/>
-        </w:rPr>
-        <w:t> = </w:t>
-      </w:r>
-      <w:proofErr w:type="spellStart"/>
-      <w:r>
-        <w:rPr>
-          <w:rFonts w:ascii="Courier New" w:eastAsia="Times New Roman" w:hAnsi="Courier New" w:cs="Courier New"/>
-          <w:color w:val="D4D4D4"/>
-          <w:sz w:val="21"/>
-          <w:szCs w:val="21"/>
-          <w:lang w:eastAsia="pt-BR"/>
-        </w:rPr>
-        <w:t>insere_letras</w:t>
-      </w:r>
-      <w:proofErr w:type="spellEnd"/>
+        <w:t>  palavras_geradas = insere_letras</w:t>
+      </w:r>
       <w:r>
         <w:rPr>
           <w:rFonts w:ascii="Courier New" w:eastAsia="Times New Roman" w:hAnsi="Courier New" w:cs="Courier New"/>
@@ -5789,7 +5041,6 @@
         </w:rPr>
         <w:t>  </w:t>
       </w:r>
-      <w:proofErr w:type="spellStart"/>
       <w:r>
         <w:rPr>
           <w:rFonts w:ascii="Courier New" w:eastAsia="Times New Roman" w:hAnsi="Courier New" w:cs="Courier New"/>
@@ -5800,29 +5051,16 @@
         </w:rPr>
         <w:t>return</w:t>
       </w:r>
-      <w:proofErr w:type="spellEnd"/>
-      <w:r>
-        <w:rPr>
-          <w:rFonts w:ascii="Courier New" w:eastAsia="Times New Roman" w:hAnsi="Courier New" w:cs="Courier New"/>
-          <w:color w:val="D4D4D4"/>
-          <w:sz w:val="21"/>
-          <w:szCs w:val="21"/>
-          <w:lang w:eastAsia="pt-BR"/>
-        </w:rPr>
-        <w:t> </w:t>
-      </w:r>
-      <w:proofErr w:type="spellStart"/>
-      <w:r>
-        <w:rPr>
-          <w:rFonts w:ascii="Courier New" w:eastAsia="Times New Roman" w:hAnsi="Courier New" w:cs="Courier New"/>
-          <w:color w:val="D4D4D4"/>
-          <w:sz w:val="21"/>
-          <w:szCs w:val="21"/>
-          <w:lang w:eastAsia="pt-BR"/>
-        </w:rPr>
-        <w:t>palavras_geradas</w:t>
-      </w:r>
-      <w:proofErr w:type="spellEnd"/>
+      <w:r>
+        <w:rPr>
+          <w:rFonts w:ascii="Courier New" w:eastAsia="Times New Roman" w:hAnsi="Courier New" w:cs="Courier New"/>
+          <w:color w:val="D4D4D4"/>
+          <w:sz w:val="21"/>
+          <w:szCs w:val="21"/>
+          <w:lang w:eastAsia="pt-BR"/>
+        </w:rPr>
+        <w:t> palavras_geradas</w:t>
+      </w:r>
     </w:p>
     <w:p>
       <w:pPr>
@@ -5849,40 +5087,16 @@
           <w:lang w:eastAsia="pt-BR"/>
         </w:rPr>
       </w:pPr>
-      <w:proofErr w:type="spellStart"/>
-      <w:r>
-        <w:rPr>
-          <w:rFonts w:ascii="Courier New" w:eastAsia="Times New Roman" w:hAnsi="Courier New" w:cs="Courier New"/>
-          <w:color w:val="D4D4D4"/>
-          <w:sz w:val="21"/>
-          <w:szCs w:val="21"/>
-          <w:lang w:eastAsia="pt-BR"/>
-        </w:rPr>
-        <w:t>palavras_geradas</w:t>
-      </w:r>
-      <w:proofErr w:type="spellEnd"/>
-      <w:r>
-        <w:rPr>
-          <w:rFonts w:ascii="Courier New" w:eastAsia="Times New Roman" w:hAnsi="Courier New" w:cs="Courier New"/>
-          <w:color w:val="D4D4D4"/>
-          <w:sz w:val="21"/>
-          <w:szCs w:val="21"/>
-          <w:lang w:eastAsia="pt-BR"/>
-        </w:rPr>
-        <w:t> = </w:t>
-      </w:r>
-      <w:proofErr w:type="spellStart"/>
-      <w:r>
-        <w:rPr>
-          <w:rFonts w:ascii="Courier New" w:eastAsia="Times New Roman" w:hAnsi="Courier New" w:cs="Courier New"/>
-          <w:color w:val="D4D4D4"/>
-          <w:sz w:val="21"/>
-          <w:szCs w:val="21"/>
-          <w:lang w:eastAsia="pt-BR"/>
-        </w:rPr>
-        <w:t>gerador_palavras</w:t>
-      </w:r>
-      <w:proofErr w:type="spellEnd"/>
+      <w:r>
+        <w:rPr>
+          <w:rFonts w:ascii="Courier New" w:eastAsia="Times New Roman" w:hAnsi="Courier New" w:cs="Courier New"/>
+          <w:color w:val="D4D4D4"/>
+          <w:sz w:val="21"/>
+          <w:szCs w:val="21"/>
+          <w:lang w:eastAsia="pt-BR"/>
+        </w:rPr>
+        <w:t>palavras_geradas = gerador_palavras</w:t>
+      </w:r>
       <w:r>
         <w:rPr>
           <w:rFonts w:ascii="Courier New" w:eastAsia="Times New Roman" w:hAnsi="Courier New" w:cs="Courier New"/>
@@ -5893,7 +5107,6 @@
         </w:rPr>
         <w:t>(</w:t>
       </w:r>
-      <w:proofErr w:type="spellStart"/>
       <w:r>
         <w:rPr>
           <w:rFonts w:ascii="Courier New" w:eastAsia="Times New Roman" w:hAnsi="Courier New" w:cs="Courier New"/>
@@ -5904,7 +5117,6 @@
         </w:rPr>
         <w:t>palavra_exemplo</w:t>
       </w:r>
-      <w:proofErr w:type="spellEnd"/>
       <w:r>
         <w:rPr>
           <w:rFonts w:ascii="Courier New" w:eastAsia="Times New Roman" w:hAnsi="Courier New" w:cs="Courier New"/>
@@ -5928,7 +5140,6 @@
           <w:lang w:eastAsia="pt-BR"/>
         </w:rPr>
       </w:pPr>
-      <w:proofErr w:type="spellStart"/>
       <w:r>
         <w:rPr>
           <w:rFonts w:ascii="Courier New" w:eastAsia="Times New Roman" w:hAnsi="Courier New" w:cs="Courier New"/>
@@ -5939,7 +5150,6 @@
         </w:rPr>
         <w:t>palavras_geradas</w:t>
       </w:r>
-      <w:proofErr w:type="spellEnd"/>
     </w:p>
     <w:p>
       <w:pPr>
@@ -6187,25 +5397,7 @@
           <w:sz w:val="24"/>
           <w:szCs w:val="24"/>
         </w:rPr>
-        <w:t xml:space="preserve">Demos início passando como parâmetro a palavra que queremos corrigir. Nossa função tem uma variável que recebe o gerador de palavras que gera as palavras a partir da palavra errada. Temos uma segunda variável que é a que recebe a palavra correta através da função </w:t>
-      </w:r>
-      <w:proofErr w:type="spellStart"/>
-      <w:r>
-        <w:rPr>
-          <w:rFonts w:ascii="Times New Roman" w:hAnsi="Times New Roman" w:cs="Times New Roman"/>
-          <w:sz w:val="24"/>
-          <w:szCs w:val="24"/>
-        </w:rPr>
-        <w:t>max</w:t>
-      </w:r>
-      <w:proofErr w:type="spellEnd"/>
-      <w:r>
-        <w:rPr>
-          <w:rFonts w:ascii="Times New Roman" w:hAnsi="Times New Roman" w:cs="Times New Roman"/>
-          <w:sz w:val="24"/>
-          <w:szCs w:val="24"/>
-        </w:rPr>
-        <w:t>() que retorna o valor de maior probabilidade através da chave probabilidade, que é outra função que não criamos ainda.</w:t>
+        <w:t>Demos início passando como parâmetro a palavra que queremos corrigir. Nossa função tem uma variável que recebe o gerador de palavras que gera as palavras a partir da palavra errada. Temos uma segunda variável que é a que recebe a palavra correta através da função max() que retorna o valor de maior probabilidade através da chave probabilidade, que é outra função que não criamos ainda.</w:t>
       </w:r>
       <w:r>
         <w:rPr>
@@ -6228,7 +5420,6 @@
           <w:lang w:eastAsia="pt-BR"/>
         </w:rPr>
       </w:pPr>
-      <w:proofErr w:type="spellStart"/>
       <w:r>
         <w:rPr>
           <w:rFonts w:ascii="Courier New" w:eastAsia="Times New Roman" w:hAnsi="Courier New" w:cs="Courier New"/>
@@ -6239,7 +5430,6 @@
         </w:rPr>
         <w:t>def</w:t>
       </w:r>
-      <w:proofErr w:type="spellEnd"/>
       <w:r>
         <w:rPr>
           <w:rFonts w:ascii="Courier New" w:eastAsia="Times New Roman" w:hAnsi="Courier New" w:cs="Courier New"/>
@@ -6321,42 +5511,8 @@
           <w:szCs w:val="21"/>
           <w:lang w:eastAsia="pt-BR"/>
         </w:rPr>
-        <w:t>  </w:t>
-      </w:r>
-      <w:proofErr w:type="spellStart"/>
-      <w:r>
-        <w:rPr>
-          <w:rFonts w:ascii="Courier New" w:eastAsia="Times New Roman" w:hAnsi="Courier New" w:cs="Courier New"/>
-          <w:color w:val="D4D4D4"/>
-          <w:sz w:val="21"/>
-          <w:szCs w:val="21"/>
-          <w:lang w:eastAsia="pt-BR"/>
-        </w:rPr>
-        <w:t>palavras_geradas</w:t>
-      </w:r>
-      <w:proofErr w:type="spellEnd"/>
-      <w:r>
-        <w:rPr>
-          <w:rFonts w:ascii="Courier New" w:eastAsia="Times New Roman" w:hAnsi="Courier New" w:cs="Courier New"/>
-          <w:color w:val="D4D4D4"/>
-          <w:sz w:val="21"/>
-          <w:szCs w:val="21"/>
-          <w:lang w:eastAsia="pt-BR"/>
-        </w:rPr>
-        <w:t> = </w:t>
-      </w:r>
-      <w:proofErr w:type="spellStart"/>
-      <w:r>
-        <w:rPr>
-          <w:rFonts w:ascii="Courier New" w:eastAsia="Times New Roman" w:hAnsi="Courier New" w:cs="Courier New"/>
-          <w:color w:val="D4D4D4"/>
-          <w:sz w:val="21"/>
-          <w:szCs w:val="21"/>
-          <w:lang w:eastAsia="pt-BR"/>
-        </w:rPr>
-        <w:t>gerador_palavras</w:t>
-      </w:r>
-      <w:proofErr w:type="spellEnd"/>
+        <w:t>  palavras_geradas = gerador_palavras</w:t>
+      </w:r>
       <w:r>
         <w:rPr>
           <w:rFonts w:ascii="Courier New" w:eastAsia="Times New Roman" w:hAnsi="Courier New" w:cs="Courier New"/>
@@ -6408,31 +5564,8 @@
           <w:szCs w:val="21"/>
           <w:lang w:eastAsia="pt-BR"/>
         </w:rPr>
-        <w:t>  </w:t>
-      </w:r>
-      <w:proofErr w:type="spellStart"/>
-      <w:r>
-        <w:rPr>
-          <w:rFonts w:ascii="Courier New" w:eastAsia="Times New Roman" w:hAnsi="Courier New" w:cs="Courier New"/>
-          <w:color w:val="D4D4D4"/>
-          <w:sz w:val="21"/>
-          <w:szCs w:val="21"/>
-          <w:lang w:eastAsia="pt-BR"/>
-        </w:rPr>
-        <w:t>palavra_correta</w:t>
-      </w:r>
-      <w:proofErr w:type="spellEnd"/>
-      <w:r>
-        <w:rPr>
-          <w:rFonts w:ascii="Courier New" w:eastAsia="Times New Roman" w:hAnsi="Courier New" w:cs="Courier New"/>
-          <w:color w:val="D4D4D4"/>
-          <w:sz w:val="21"/>
-          <w:szCs w:val="21"/>
-          <w:lang w:eastAsia="pt-BR"/>
-        </w:rPr>
-        <w:t> = </w:t>
-      </w:r>
-      <w:proofErr w:type="spellStart"/>
+        <w:t>  palavra_correta = </w:t>
+      </w:r>
       <w:r>
         <w:rPr>
           <w:rFonts w:ascii="Courier New" w:eastAsia="Times New Roman" w:hAnsi="Courier New" w:cs="Courier New"/>
@@ -6443,7 +5576,6 @@
         </w:rPr>
         <w:t>max</w:t>
       </w:r>
-      <w:proofErr w:type="spellEnd"/>
       <w:r>
         <w:rPr>
           <w:rFonts w:ascii="Courier New" w:eastAsia="Times New Roman" w:hAnsi="Courier New" w:cs="Courier New"/>
@@ -6454,7 +5586,6 @@
         </w:rPr>
         <w:t>(</w:t>
       </w:r>
-      <w:proofErr w:type="spellStart"/>
       <w:r>
         <w:rPr>
           <w:rFonts w:ascii="Courier New" w:eastAsia="Times New Roman" w:hAnsi="Courier New" w:cs="Courier New"/>
@@ -6465,7 +5596,6 @@
         </w:rPr>
         <w:t>palavras_geradas</w:t>
       </w:r>
-      <w:proofErr w:type="spellEnd"/>
       <w:r>
         <w:rPr>
           <w:rFonts w:ascii="Courier New" w:eastAsia="Times New Roman" w:hAnsi="Courier New" w:cs="Courier New"/>
@@ -6484,29 +5614,7 @@
           <w:szCs w:val="21"/>
           <w:lang w:eastAsia="pt-BR"/>
         </w:rPr>
-        <w:t> </w:t>
-      </w:r>
-      <w:proofErr w:type="spellStart"/>
-      <w:r>
-        <w:rPr>
-          <w:rFonts w:ascii="Courier New" w:eastAsia="Times New Roman" w:hAnsi="Courier New" w:cs="Courier New"/>
-          <w:color w:val="D4D4D4"/>
-          <w:sz w:val="21"/>
-          <w:szCs w:val="21"/>
-          <w:lang w:eastAsia="pt-BR"/>
-        </w:rPr>
-        <w:t>key</w:t>
-      </w:r>
-      <w:proofErr w:type="spellEnd"/>
-      <w:r>
-        <w:rPr>
-          <w:rFonts w:ascii="Courier New" w:eastAsia="Times New Roman" w:hAnsi="Courier New" w:cs="Courier New"/>
-          <w:color w:val="D4D4D4"/>
-          <w:sz w:val="21"/>
-          <w:szCs w:val="21"/>
-          <w:lang w:eastAsia="pt-BR"/>
-        </w:rPr>
-        <w:t> = probabilidade</w:t>
+        <w:t> key = probabilidade</w:t>
       </w:r>
       <w:r>
         <w:rPr>
@@ -6541,7 +5649,6 @@
         </w:rPr>
         <w:t>  </w:t>
       </w:r>
-      <w:proofErr w:type="spellStart"/>
       <w:r>
         <w:rPr>
           <w:rFonts w:ascii="Courier New" w:eastAsia="Times New Roman" w:hAnsi="Courier New" w:cs="Courier New"/>
@@ -6552,29 +5659,64 @@
         </w:rPr>
         <w:t>return</w:t>
       </w:r>
-      <w:proofErr w:type="spellEnd"/>
-      <w:r>
-        <w:rPr>
-          <w:rFonts w:ascii="Courier New" w:eastAsia="Times New Roman" w:hAnsi="Courier New" w:cs="Courier New"/>
-          <w:color w:val="D4D4D4"/>
-          <w:sz w:val="21"/>
-          <w:szCs w:val="21"/>
-          <w:lang w:eastAsia="pt-BR"/>
-        </w:rPr>
-        <w:t> </w:t>
-      </w:r>
-      <w:proofErr w:type="spellStart"/>
-      <w:r>
-        <w:rPr>
-          <w:rFonts w:ascii="Courier New" w:eastAsia="Times New Roman" w:hAnsi="Courier New" w:cs="Courier New"/>
-          <w:color w:val="D4D4D4"/>
-          <w:sz w:val="21"/>
-          <w:szCs w:val="21"/>
-          <w:lang w:eastAsia="pt-BR"/>
-        </w:rPr>
-        <w:t>palavra_correta</w:t>
-      </w:r>
-      <w:proofErr w:type="spellEnd"/>
+      <w:r>
+        <w:rPr>
+          <w:rFonts w:ascii="Courier New" w:eastAsia="Times New Roman" w:hAnsi="Courier New" w:cs="Courier New"/>
+          <w:color w:val="D4D4D4"/>
+          <w:sz w:val="21"/>
+          <w:szCs w:val="21"/>
+          <w:lang w:eastAsia="pt-BR"/>
+        </w:rPr>
+        <w:t> palavra_correta</w:t>
+      </w:r>
+    </w:p>
+    <w:p>
+      <w:pPr>
+        <w:pStyle w:val="PargrafodaLista"/>
+        <w:numPr>
+          <w:ilvl w:val="1"/>
+          <w:numId w:val="2"/>
+        </w:numPr>
+        <w:spacing w:before="240" w:line="360" w:lineRule="auto"/>
+        <w:jc w:val="both"/>
+        <w:rPr>
+          <w:rFonts w:ascii="Times New Roman" w:hAnsi="Times New Roman" w:cs="Times New Roman"/>
+          <w:sz w:val="24"/>
+          <w:szCs w:val="24"/>
+        </w:rPr>
+      </w:pPr>
+      <w:r>
+        <w:rPr>
+          <w:rFonts w:ascii="Times New Roman" w:hAnsi="Times New Roman" w:cs="Times New Roman"/>
+          <w:sz w:val="24"/>
+          <w:szCs w:val="24"/>
+        </w:rPr>
+        <w:t xml:space="preserve"> </w:t>
+      </w:r>
+      <w:r>
+        <w:rPr>
+          <w:rFonts w:ascii="Times New Roman" w:hAnsi="Times New Roman" w:cs="Times New Roman"/>
+          <w:sz w:val="24"/>
+          <w:szCs w:val="24"/>
+        </w:rPr>
+        <w:t xml:space="preserve">Probabilidade </w:t>
+      </w:r>
+      <w:r>
+        <w:rPr>
+          <w:rFonts w:ascii="Times New Roman" w:hAnsi="Times New Roman" w:cs="Times New Roman"/>
+          <w:sz w:val="24"/>
+          <w:szCs w:val="24"/>
+        </w:rPr>
+        <w:t>Das Palavras Geradas</w:t>
+      </w:r>
+      <w:r>
+        <w:rPr>
+          <w:rFonts w:ascii="Times New Roman" w:hAnsi="Times New Roman" w:cs="Times New Roman"/>
+          <w:sz w:val="24"/>
+          <w:szCs w:val="24"/>
+        </w:rPr>
+        <w:t>:</w:t>
+      </w:r>
     </w:p>
     <w:p>
       <w:pPr>
@@ -6591,6 +5733,574 @@
           <w:szCs w:val="24"/>
         </w:rPr>
       </w:pPr>
+      <w:r>
+        <w:rPr>
+          <w:rFonts w:ascii="Times New Roman" w:hAnsi="Times New Roman" w:cs="Times New Roman"/>
+          <w:sz w:val="24"/>
+          <w:szCs w:val="24"/>
+        </w:rPr>
+        <w:t>O primeiro passo é calcular a probabilidade delas a partir da divisão da frequência da palavra dividido pelo total de palavras.</w:t>
+      </w:r>
+    </w:p>
+    <w:p>
+      <w:pPr>
+        <w:pStyle w:val="PargrafodaLista"/>
+        <w:numPr>
+          <w:ilvl w:val="2"/>
+          <w:numId w:val="2"/>
+        </w:numPr>
+        <w:spacing w:before="240" w:line="360" w:lineRule="auto"/>
+        <w:jc w:val="both"/>
+        <w:rPr>
+          <w:rFonts w:ascii="Times New Roman" w:hAnsi="Times New Roman" w:cs="Times New Roman"/>
+          <w:sz w:val="24"/>
+          <w:szCs w:val="24"/>
+        </w:rPr>
+      </w:pPr>
+      <w:r>
+        <w:rPr>
+          <w:rFonts w:ascii="Times New Roman" w:hAnsi="Times New Roman" w:cs="Times New Roman"/>
+          <w:sz w:val="24"/>
+          <w:szCs w:val="24"/>
+        </w:rPr>
+        <w:lastRenderedPageBreak/>
+        <w:t>O nltk já nos ajuda a fazer isso</w:t>
+      </w:r>
+      <w:r>
+        <w:rPr>
+          <w:rFonts w:ascii="Times New Roman" w:hAnsi="Times New Roman" w:cs="Times New Roman"/>
+          <w:sz w:val="24"/>
+          <w:szCs w:val="24"/>
+        </w:rPr>
+        <w:t xml:space="preserve"> com o </w:t>
+      </w:r>
+      <w:r>
+        <w:rPr>
+          <w:rFonts w:ascii="Times New Roman" w:hAnsi="Times New Roman" w:cs="Times New Roman"/>
+          <w:sz w:val="24"/>
+          <w:szCs w:val="24"/>
+        </w:rPr>
+        <w:t>nltk.FreqDist(lista_normalizada)</w:t>
+      </w:r>
+      <w:r>
+        <w:rPr>
+          <w:rFonts w:ascii="Times New Roman" w:hAnsi="Times New Roman" w:cs="Times New Roman"/>
+          <w:sz w:val="24"/>
+          <w:szCs w:val="24"/>
+        </w:rPr>
+        <w:t>, nos devolvendo uma lista de tuplas da palavra e sua frequência:</w:t>
+      </w:r>
+    </w:p>
+    <w:p>
+      <w:pPr>
+        <w:shd w:val="clear" w:color="auto" w:fill="1E1E1E"/>
+        <w:spacing w:after="0" w:line="285" w:lineRule="atLeast"/>
+        <w:rPr>
+          <w:rFonts w:ascii="Courier New" w:eastAsia="Times New Roman" w:hAnsi="Courier New" w:cs="Courier New"/>
+          <w:color w:val="D4D4D4"/>
+          <w:sz w:val="21"/>
+          <w:szCs w:val="21"/>
+          <w:lang w:eastAsia="pt-BR"/>
+        </w:rPr>
+      </w:pPr>
+      <w:r>
+        <w:rPr>
+          <w:rFonts w:ascii="Courier New" w:eastAsia="Times New Roman" w:hAnsi="Courier New" w:cs="Courier New"/>
+          <w:color w:val="D4D4D4"/>
+          <w:sz w:val="21"/>
+          <w:szCs w:val="21"/>
+          <w:lang w:eastAsia="pt-BR"/>
+        </w:rPr>
+        <w:t>frequencia = nltk.FreqDist</w:t>
+      </w:r>
+      <w:r>
+        <w:rPr>
+          <w:rFonts w:ascii="Courier New" w:eastAsia="Times New Roman" w:hAnsi="Courier New" w:cs="Courier New"/>
+          <w:color w:val="DCDCDC"/>
+          <w:sz w:val="21"/>
+          <w:szCs w:val="21"/>
+          <w:lang w:eastAsia="pt-BR"/>
+        </w:rPr>
+        <w:t>(</w:t>
+      </w:r>
+      <w:r>
+        <w:rPr>
+          <w:rFonts w:ascii="Courier New" w:eastAsia="Times New Roman" w:hAnsi="Courier New" w:cs="Courier New"/>
+          <w:color w:val="D4D4D4"/>
+          <w:sz w:val="21"/>
+          <w:szCs w:val="21"/>
+          <w:lang w:eastAsia="pt-BR"/>
+        </w:rPr>
+        <w:t>lista_normalizada</w:t>
+      </w:r>
+      <w:r>
+        <w:rPr>
+          <w:rFonts w:ascii="Courier New" w:eastAsia="Times New Roman" w:hAnsi="Courier New" w:cs="Courier New"/>
+          <w:color w:val="DCDCDC"/>
+          <w:sz w:val="21"/>
+          <w:szCs w:val="21"/>
+          <w:lang w:eastAsia="pt-BR"/>
+        </w:rPr>
+        <w:t>)</w:t>
+      </w:r>
+    </w:p>
+    <w:p>
+      <w:pPr>
+        <w:shd w:val="clear" w:color="auto" w:fill="1E1E1E"/>
+        <w:spacing w:after="0" w:line="285" w:lineRule="atLeast"/>
+        <w:rPr>
+          <w:rFonts w:ascii="Courier New" w:eastAsia="Times New Roman" w:hAnsi="Courier New" w:cs="Courier New"/>
+          <w:color w:val="D4D4D4"/>
+          <w:sz w:val="21"/>
+          <w:szCs w:val="21"/>
+          <w:lang w:eastAsia="pt-BR"/>
+        </w:rPr>
+      </w:pPr>
+      <w:r>
+        <w:rPr>
+          <w:rFonts w:ascii="Courier New" w:eastAsia="Times New Roman" w:hAnsi="Courier New" w:cs="Courier New"/>
+          <w:color w:val="D4D4D4"/>
+          <w:sz w:val="21"/>
+          <w:szCs w:val="21"/>
+          <w:lang w:eastAsia="pt-BR"/>
+        </w:rPr>
+        <w:t>frequencia</w:t>
+      </w:r>
+      <w:r>
+        <w:rPr>
+          <w:rFonts w:ascii="Courier New" w:eastAsia="Times New Roman" w:hAnsi="Courier New" w:cs="Courier New"/>
+          <w:color w:val="DCDCDC"/>
+          <w:sz w:val="21"/>
+          <w:szCs w:val="21"/>
+          <w:lang w:eastAsia="pt-BR"/>
+        </w:rPr>
+        <w:t>[</w:t>
+      </w:r>
+      <w:r>
+        <w:rPr>
+          <w:rFonts w:ascii="Courier New" w:eastAsia="Times New Roman" w:hAnsi="Courier New" w:cs="Courier New"/>
+          <w:color w:val="CE9178"/>
+          <w:sz w:val="21"/>
+          <w:szCs w:val="21"/>
+          <w:lang w:eastAsia="pt-BR"/>
+        </w:rPr>
+        <w:t>"lógica"</w:t>
+      </w:r>
+      <w:r>
+        <w:rPr>
+          <w:rFonts w:ascii="Courier New" w:eastAsia="Times New Roman" w:hAnsi="Courier New" w:cs="Courier New"/>
+          <w:color w:val="DCDCDC"/>
+          <w:sz w:val="21"/>
+          <w:szCs w:val="21"/>
+          <w:lang w:eastAsia="pt-BR"/>
+        </w:rPr>
+        <w:t>]</w:t>
+      </w:r>
+    </w:p>
+    <w:p>
+      <w:pPr>
+        <w:spacing w:before="240" w:line="360" w:lineRule="auto"/>
+        <w:jc w:val="center"/>
+        <w:rPr>
+          <w:rFonts w:ascii="Times New Roman" w:hAnsi="Times New Roman" w:cs="Times New Roman"/>
+          <w:sz w:val="24"/>
+          <w:szCs w:val="24"/>
+        </w:rPr>
+      </w:pPr>
+      <w:r>
+        <w:rPr>
+          <w:rFonts w:ascii="Times New Roman" w:hAnsi="Times New Roman" w:cs="Times New Roman"/>
+          <w:sz w:val="24"/>
+          <w:szCs w:val="24"/>
+        </w:rPr>
+        <w:drawing>
+          <wp:inline distT="0" distB="0" distL="0" distR="0" wp14:anchorId="3D1392E9" wp14:editId="32F7C4AB">
+            <wp:extent cx="219106" cy="123842"/>
+            <wp:effectExtent l="0" t="0" r="9525" b="0"/>
+            <wp:docPr id="11" name="Imagem 11"/>
+            <wp:cNvGraphicFramePr>
+              <a:graphicFrameLocks xmlns:a="http://schemas.openxmlformats.org/drawingml/2006/main" noChangeAspect="1"/>
+            </wp:cNvGraphicFramePr>
+            <a:graphic xmlns:a="http://schemas.openxmlformats.org/drawingml/2006/main">
+              <a:graphicData uri="http://schemas.openxmlformats.org/drawingml/2006/picture">
+                <pic:pic xmlns:pic="http://schemas.openxmlformats.org/drawingml/2006/picture">
+                  <pic:nvPicPr>
+                    <pic:cNvPr id="1" name=""/>
+                    <pic:cNvPicPr/>
+                  </pic:nvPicPr>
+                  <pic:blipFill>
+                    <a:blip r:embed="rId17"/>
+                    <a:stretch>
+                      <a:fillRect/>
+                    </a:stretch>
+                  </pic:blipFill>
+                  <pic:spPr>
+                    <a:xfrm>
+                      <a:off x="0" y="0"/>
+                      <a:ext cx="219106" cy="123842"/>
+                    </a:xfrm>
+                    <a:prstGeom prst="rect">
+                      <a:avLst/>
+                    </a:prstGeom>
+                  </pic:spPr>
+                </pic:pic>
+              </a:graphicData>
+            </a:graphic>
+          </wp:inline>
+        </w:drawing>
+      </w:r>
+    </w:p>
+    <w:p>
+      <w:pPr>
+        <w:pStyle w:val="PargrafodaLista"/>
+        <w:numPr>
+          <w:ilvl w:val="3"/>
+          <w:numId w:val="2"/>
+        </w:numPr>
+        <w:spacing w:before="240" w:line="360" w:lineRule="auto"/>
+        <w:jc w:val="both"/>
+        <w:rPr>
+          <w:rFonts w:ascii="Times New Roman" w:hAnsi="Times New Roman" w:cs="Times New Roman"/>
+          <w:sz w:val="24"/>
+          <w:szCs w:val="24"/>
+        </w:rPr>
+      </w:pPr>
+      <w:r>
+        <w:rPr>
+          <w:rFonts w:ascii="Times New Roman" w:hAnsi="Times New Roman" w:cs="Times New Roman"/>
+          <w:sz w:val="24"/>
+          <w:szCs w:val="24"/>
+        </w:rPr>
+        <w:t xml:space="preserve"> A partir disso conseguimos construir nossa função de probabilidade</w:t>
+      </w:r>
+      <w:r>
+        <w:rPr>
+          <w:rFonts w:ascii="Times New Roman" w:hAnsi="Times New Roman" w:cs="Times New Roman"/>
+          <w:sz w:val="24"/>
+          <w:szCs w:val="24"/>
+        </w:rPr>
+        <w:t>:</w:t>
+      </w:r>
+    </w:p>
+    <w:p>
+      <w:pPr>
+        <w:shd w:val="clear" w:color="auto" w:fill="1E1E1E"/>
+        <w:spacing w:after="0" w:line="285" w:lineRule="atLeast"/>
+        <w:rPr>
+          <w:rFonts w:ascii="Courier New" w:eastAsia="Times New Roman" w:hAnsi="Courier New" w:cs="Courier New"/>
+          <w:color w:val="D4D4D4"/>
+          <w:sz w:val="21"/>
+          <w:szCs w:val="21"/>
+          <w:lang w:eastAsia="pt-BR"/>
+        </w:rPr>
+      </w:pPr>
+      <w:r>
+        <w:rPr>
+          <w:rFonts w:ascii="Courier New" w:eastAsia="Times New Roman" w:hAnsi="Courier New" w:cs="Courier New"/>
+          <w:color w:val="569CD6"/>
+          <w:sz w:val="21"/>
+          <w:szCs w:val="21"/>
+          <w:lang w:eastAsia="pt-BR"/>
+        </w:rPr>
+        <w:t>def</w:t>
+      </w:r>
+      <w:r>
+        <w:rPr>
+          <w:rFonts w:ascii="Courier New" w:eastAsia="Times New Roman" w:hAnsi="Courier New" w:cs="Courier New"/>
+          <w:color w:val="D4D4D4"/>
+          <w:sz w:val="21"/>
+          <w:szCs w:val="21"/>
+          <w:lang w:eastAsia="pt-BR"/>
+        </w:rPr>
+        <w:t> </w:t>
+      </w:r>
+      <w:r>
+        <w:rPr>
+          <w:rFonts w:ascii="Courier New" w:eastAsia="Times New Roman" w:hAnsi="Courier New" w:cs="Courier New"/>
+          <w:color w:val="DCDCAA"/>
+          <w:sz w:val="21"/>
+          <w:szCs w:val="21"/>
+          <w:lang w:eastAsia="pt-BR"/>
+        </w:rPr>
+        <w:t>probabilidade</w:t>
+      </w:r>
+      <w:r>
+        <w:rPr>
+          <w:rFonts w:ascii="Courier New" w:eastAsia="Times New Roman" w:hAnsi="Courier New" w:cs="Courier New"/>
+          <w:color w:val="D4D4D4"/>
+          <w:sz w:val="21"/>
+          <w:szCs w:val="21"/>
+          <w:lang w:eastAsia="pt-BR"/>
+        </w:rPr>
+        <w:t>(</w:t>
+      </w:r>
+      <w:r>
+        <w:rPr>
+          <w:rFonts w:ascii="Courier New" w:eastAsia="Times New Roman" w:hAnsi="Courier New" w:cs="Courier New"/>
+          <w:color w:val="9CDCFE"/>
+          <w:sz w:val="21"/>
+          <w:szCs w:val="21"/>
+          <w:lang w:eastAsia="pt-BR"/>
+        </w:rPr>
+        <w:t>palavras_geradas</w:t>
+      </w:r>
+      <w:r>
+        <w:rPr>
+          <w:rFonts w:ascii="Courier New" w:eastAsia="Times New Roman" w:hAnsi="Courier New" w:cs="Courier New"/>
+          <w:color w:val="D4D4D4"/>
+          <w:sz w:val="21"/>
+          <w:szCs w:val="21"/>
+          <w:lang w:eastAsia="pt-BR"/>
+        </w:rPr>
+        <w:t>)</w:t>
+      </w:r>
+      <w:r>
+        <w:rPr>
+          <w:rFonts w:ascii="Courier New" w:eastAsia="Times New Roman" w:hAnsi="Courier New" w:cs="Courier New"/>
+          <w:color w:val="DCDCDC"/>
+          <w:sz w:val="21"/>
+          <w:szCs w:val="21"/>
+          <w:lang w:eastAsia="pt-BR"/>
+        </w:rPr>
+        <w:t>:</w:t>
+      </w:r>
+    </w:p>
+    <w:p>
+      <w:pPr>
+        <w:shd w:val="clear" w:color="auto" w:fill="1E1E1E"/>
+        <w:spacing w:after="0" w:line="285" w:lineRule="atLeast"/>
+        <w:rPr>
+          <w:rFonts w:ascii="Courier New" w:eastAsia="Times New Roman" w:hAnsi="Courier New" w:cs="Courier New"/>
+          <w:color w:val="D4D4D4"/>
+          <w:sz w:val="21"/>
+          <w:szCs w:val="21"/>
+          <w:lang w:eastAsia="pt-BR"/>
+        </w:rPr>
+      </w:pPr>
+      <w:r>
+        <w:rPr>
+          <w:rFonts w:ascii="Courier New" w:eastAsia="Times New Roman" w:hAnsi="Courier New" w:cs="Courier New"/>
+          <w:color w:val="D4D4D4"/>
+          <w:sz w:val="21"/>
+          <w:szCs w:val="21"/>
+          <w:lang w:eastAsia="pt-BR"/>
+        </w:rPr>
+        <w:t>  </w:t>
+      </w:r>
+      <w:r>
+        <w:rPr>
+          <w:rFonts w:ascii="Courier New" w:eastAsia="Times New Roman" w:hAnsi="Courier New" w:cs="Courier New"/>
+          <w:color w:val="C586C0"/>
+          <w:sz w:val="21"/>
+          <w:szCs w:val="21"/>
+          <w:lang w:eastAsia="pt-BR"/>
+        </w:rPr>
+        <w:t>return</w:t>
+      </w:r>
+      <w:r>
+        <w:rPr>
+          <w:rFonts w:ascii="Courier New" w:eastAsia="Times New Roman" w:hAnsi="Courier New" w:cs="Courier New"/>
+          <w:color w:val="D4D4D4"/>
+          <w:sz w:val="21"/>
+          <w:szCs w:val="21"/>
+          <w:lang w:eastAsia="pt-BR"/>
+        </w:rPr>
+        <w:t> frequencia</w:t>
+      </w:r>
+      <w:r>
+        <w:rPr>
+          <w:rFonts w:ascii="Courier New" w:eastAsia="Times New Roman" w:hAnsi="Courier New" w:cs="Courier New"/>
+          <w:color w:val="DCDCDC"/>
+          <w:sz w:val="21"/>
+          <w:szCs w:val="21"/>
+          <w:lang w:eastAsia="pt-BR"/>
+        </w:rPr>
+        <w:t>[</w:t>
+      </w:r>
+      <w:r>
+        <w:rPr>
+          <w:rFonts w:ascii="Courier New" w:eastAsia="Times New Roman" w:hAnsi="Courier New" w:cs="Courier New"/>
+          <w:color w:val="D4D4D4"/>
+          <w:sz w:val="21"/>
+          <w:szCs w:val="21"/>
+          <w:lang w:eastAsia="pt-BR"/>
+        </w:rPr>
+        <w:t>palavras_geradas</w:t>
+      </w:r>
+      <w:r>
+        <w:rPr>
+          <w:rFonts w:ascii="Courier New" w:eastAsia="Times New Roman" w:hAnsi="Courier New" w:cs="Courier New"/>
+          <w:color w:val="DCDCDC"/>
+          <w:sz w:val="21"/>
+          <w:szCs w:val="21"/>
+          <w:lang w:eastAsia="pt-BR"/>
+        </w:rPr>
+        <w:t>]</w:t>
+      </w:r>
+      <w:r>
+        <w:rPr>
+          <w:rFonts w:ascii="Courier New" w:eastAsia="Times New Roman" w:hAnsi="Courier New" w:cs="Courier New"/>
+          <w:color w:val="D4D4D4"/>
+          <w:sz w:val="21"/>
+          <w:szCs w:val="21"/>
+          <w:lang w:eastAsia="pt-BR"/>
+        </w:rPr>
+        <w:t>/total_palavras</w:t>
+      </w:r>
+    </w:p>
+    <w:p>
+      <w:pPr>
+        <w:pStyle w:val="PargrafodaLista"/>
+        <w:numPr>
+          <w:ilvl w:val="2"/>
+          <w:numId w:val="2"/>
+        </w:numPr>
+        <w:spacing w:before="240" w:line="360" w:lineRule="auto"/>
+        <w:jc w:val="both"/>
+        <w:rPr>
+          <w:rFonts w:ascii="Times New Roman" w:hAnsi="Times New Roman" w:cs="Times New Roman"/>
+          <w:sz w:val="24"/>
+          <w:szCs w:val="24"/>
+        </w:rPr>
+      </w:pPr>
+      <w:r>
+        <w:rPr>
+          <w:rFonts w:ascii="Times New Roman" w:hAnsi="Times New Roman" w:cs="Times New Roman"/>
+          <w:sz w:val="24"/>
+          <w:szCs w:val="24"/>
+        </w:rPr>
+        <w:t>A partir disso nosso corretor começou a funcionar adequadamente:</w:t>
+      </w:r>
+    </w:p>
+    <w:p>
+      <w:pPr>
+        <w:shd w:val="clear" w:color="auto" w:fill="1E1E1E"/>
+        <w:spacing w:after="0" w:line="285" w:lineRule="atLeast"/>
+        <w:rPr>
+          <w:rFonts w:ascii="Courier New" w:eastAsia="Times New Roman" w:hAnsi="Courier New" w:cs="Courier New"/>
+          <w:color w:val="D4D4D4"/>
+          <w:sz w:val="21"/>
+          <w:szCs w:val="21"/>
+          <w:lang w:eastAsia="pt-BR"/>
+        </w:rPr>
+      </w:pPr>
+      <w:r>
+        <w:rPr>
+          <w:rFonts w:ascii="Courier New" w:eastAsia="Times New Roman" w:hAnsi="Courier New" w:cs="Courier New"/>
+          <w:color w:val="D4D4D4"/>
+          <w:sz w:val="21"/>
+          <w:szCs w:val="21"/>
+          <w:lang w:eastAsia="pt-BR"/>
+        </w:rPr>
+        <w:t>corretor</w:t>
+      </w:r>
+      <w:r>
+        <w:rPr>
+          <w:rFonts w:ascii="Courier New" w:eastAsia="Times New Roman" w:hAnsi="Courier New" w:cs="Courier New"/>
+          <w:color w:val="DCDCDC"/>
+          <w:sz w:val="21"/>
+          <w:szCs w:val="21"/>
+          <w:lang w:eastAsia="pt-BR"/>
+        </w:rPr>
+        <w:t>(</w:t>
+      </w:r>
+      <w:r>
+        <w:rPr>
+          <w:rFonts w:ascii="Courier New" w:eastAsia="Times New Roman" w:hAnsi="Courier New" w:cs="Courier New"/>
+          <w:color w:val="CE9178"/>
+          <w:sz w:val="21"/>
+          <w:szCs w:val="21"/>
+          <w:lang w:eastAsia="pt-BR"/>
+        </w:rPr>
+        <w:t>'lgica'</w:t>
+      </w:r>
+      <w:r>
+        <w:rPr>
+          <w:rFonts w:ascii="Courier New" w:eastAsia="Times New Roman" w:hAnsi="Courier New" w:cs="Courier New"/>
+          <w:color w:val="DCDCDC"/>
+          <w:sz w:val="21"/>
+          <w:szCs w:val="21"/>
+          <w:lang w:eastAsia="pt-BR"/>
+        </w:rPr>
+        <w:t>)</w:t>
+      </w:r>
+    </w:p>
+    <w:p>
+      <w:pPr>
+        <w:spacing w:before="240" w:line="360" w:lineRule="auto"/>
+        <w:jc w:val="center"/>
+        <w:rPr>
+          <w:rFonts w:ascii="Times New Roman" w:hAnsi="Times New Roman" w:cs="Times New Roman"/>
+          <w:sz w:val="24"/>
+          <w:szCs w:val="24"/>
+        </w:rPr>
+      </w:pPr>
+      <w:r>
+        <w:rPr>
+          <w:rFonts w:ascii="Times New Roman" w:hAnsi="Times New Roman" w:cs="Times New Roman"/>
+          <w:sz w:val="24"/>
+          <w:szCs w:val="24"/>
+        </w:rPr>
+        <w:drawing>
+          <wp:inline distT="0" distB="0" distL="0" distR="0" wp14:anchorId="55523F63" wp14:editId="4F56A250">
+            <wp:extent cx="666843" cy="219106"/>
+            <wp:effectExtent l="0" t="0" r="0" b="9525"/>
+            <wp:docPr id="12" name="Imagem 12"/>
+            <wp:cNvGraphicFramePr>
+              <a:graphicFrameLocks xmlns:a="http://schemas.openxmlformats.org/drawingml/2006/main" noChangeAspect="1"/>
+            </wp:cNvGraphicFramePr>
+            <a:graphic xmlns:a="http://schemas.openxmlformats.org/drawingml/2006/main">
+              <a:graphicData uri="http://schemas.openxmlformats.org/drawingml/2006/picture">
+                <pic:pic xmlns:pic="http://schemas.openxmlformats.org/drawingml/2006/picture">
+                  <pic:nvPicPr>
+                    <pic:cNvPr id="1" name=""/>
+                    <pic:cNvPicPr/>
+                  </pic:nvPicPr>
+                  <pic:blipFill>
+                    <a:blip r:embed="rId18"/>
+                    <a:stretch>
+                      <a:fillRect/>
+                    </a:stretch>
+                  </pic:blipFill>
+                  <pic:spPr>
+                    <a:xfrm>
+                      <a:off x="0" y="0"/>
+                      <a:ext cx="666843" cy="219106"/>
+                    </a:xfrm>
+                    <a:prstGeom prst="rect">
+                      <a:avLst/>
+                    </a:prstGeom>
+                  </pic:spPr>
+                </pic:pic>
+              </a:graphicData>
+            </a:graphic>
+          </wp:inline>
+        </w:drawing>
+      </w:r>
+    </w:p>
+    <w:p>
+      <w:pPr>
+        <w:pStyle w:val="PargrafodaLista"/>
+        <w:numPr>
+          <w:ilvl w:val="2"/>
+          <w:numId w:val="2"/>
+        </w:numPr>
+        <w:spacing w:before="240" w:line="360" w:lineRule="auto"/>
+        <w:jc w:val="both"/>
+        <w:rPr>
+          <w:rFonts w:ascii="Times New Roman" w:hAnsi="Times New Roman" w:cs="Times New Roman"/>
+          <w:sz w:val="24"/>
+          <w:szCs w:val="24"/>
+        </w:rPr>
+      </w:pPr>
+      <w:r>
+        <w:rPr>
+          <w:rFonts w:ascii="Times New Roman" w:hAnsi="Times New Roman" w:cs="Times New Roman"/>
+          <w:sz w:val="24"/>
+          <w:szCs w:val="24"/>
+        </w:rPr>
+        <w:t>Apesar de ter funcionado corretamente, nosso corretor só corrige esse tipo de erro, por enquanto. Vamos incrementar na próxima aula.</w:t>
+      </w:r>
     </w:p>
     <w:sectPr>
       <w:pgSz w:w="11906" w:h="16838"/>

</xml_diff>

<commit_message>
Finalizei a aula 3
O que aprendemos
</commit_message>
<xml_diff>
--- a/Data Science/Formação Data Science/Corretor Ortográfico em Python - Aplicando técnicas de NLP/Anotações/Corretor Ortográfico em Python – Aplicando técnicas de NLP.docx
+++ b/Data Science/Formação Data Science/Corretor Ortográfico em Python - Aplicando técnicas de NLP/Anotações/Corretor Ortográfico em Python – Aplicando técnicas de NLP.docx
@@ -119,7 +119,25 @@
           <w:sz w:val="24"/>
           <w:szCs w:val="24"/>
         </w:rPr>
-        <w:t>Link das libs:</w:t>
+        <w:t xml:space="preserve">Link das </w:t>
+      </w:r>
+      <w:proofErr w:type="spellStart"/>
+      <w:r>
+        <w:rPr>
+          <w:rFonts w:ascii="Times New Roman" w:hAnsi="Times New Roman" w:cs="Times New Roman"/>
+          <w:sz w:val="24"/>
+          <w:szCs w:val="24"/>
+        </w:rPr>
+        <w:t>libs</w:t>
+      </w:r>
+      <w:proofErr w:type="spellEnd"/>
+      <w:r>
+        <w:rPr>
+          <w:rFonts w:ascii="Times New Roman" w:hAnsi="Times New Roman" w:cs="Times New Roman"/>
+          <w:sz w:val="24"/>
+          <w:szCs w:val="24"/>
+        </w:rPr>
+        <w:t>:</w:t>
       </w:r>
     </w:p>
     <w:p>
@@ -217,7 +235,25 @@
           <w:sz w:val="24"/>
           <w:szCs w:val="24"/>
         </w:rPr>
-        <w:t xml:space="preserve"> Responsável por fazer o intermédio da comunicação entre humanos e máquinas, tendo diversas aplicações como o google assistente, siri, alexa dentre outras possibilidades como análise de sentimento</w:t>
+        <w:t xml:space="preserve"> Responsável por fazer o intermédio da comunicação entre humanos e máquinas, tendo diversas aplicações como o google assistente, siri, </w:t>
+      </w:r>
+      <w:proofErr w:type="spellStart"/>
+      <w:r>
+        <w:rPr>
+          <w:rFonts w:ascii="Times New Roman" w:hAnsi="Times New Roman" w:cs="Times New Roman"/>
+          <w:sz w:val="24"/>
+          <w:szCs w:val="24"/>
+        </w:rPr>
+        <w:t>alexa</w:t>
+      </w:r>
+      <w:proofErr w:type="spellEnd"/>
+      <w:r>
+        <w:rPr>
+          <w:rFonts w:ascii="Times New Roman" w:hAnsi="Times New Roman" w:cs="Times New Roman"/>
+          <w:sz w:val="24"/>
+          <w:szCs w:val="24"/>
+        </w:rPr>
+        <w:t xml:space="preserve"> dentre outras possibilidades como análise de sentimento</w:t>
       </w:r>
       <w:r>
         <w:rPr>
@@ -344,6 +380,7 @@
           <w:lang w:eastAsia="pt-BR"/>
         </w:rPr>
       </w:pPr>
+      <w:proofErr w:type="spellStart"/>
       <w:r>
         <w:rPr>
           <w:rFonts w:ascii="Courier New" w:eastAsia="Times New Roman" w:hAnsi="Courier New" w:cs="Courier New"/>
@@ -354,6 +391,7 @@
         </w:rPr>
         <w:t>with</w:t>
       </w:r>
+      <w:proofErr w:type="spellEnd"/>
       <w:r>
         <w:rPr>
           <w:rFonts w:ascii="Courier New" w:eastAsia="Times New Roman" w:hAnsi="Courier New" w:cs="Courier New"/>
@@ -364,6 +402,7 @@
         </w:rPr>
         <w:t> </w:t>
       </w:r>
+      <w:proofErr w:type="gramStart"/>
       <w:r>
         <w:rPr>
           <w:rFonts w:ascii="Courier New" w:eastAsia="Times New Roman" w:hAnsi="Courier New" w:cs="Courier New"/>
@@ -384,6 +423,7 @@
         </w:rPr>
         <w:t>(</w:t>
       </w:r>
+      <w:proofErr w:type="gramEnd"/>
       <w:r>
         <w:rPr>
           <w:rFonts w:ascii="Courier New" w:eastAsia="Times New Roman" w:hAnsi="Courier New" w:cs="Courier New"/>
@@ -495,8 +535,22 @@
           <w:szCs w:val="21"/>
           <w:lang w:eastAsia="pt-BR"/>
         </w:rPr>
-        <w:t>  artigos = f.read</w:t>
-      </w:r>
+        <w:t>  artigos = </w:t>
+      </w:r>
+      <w:proofErr w:type="spellStart"/>
+      <w:proofErr w:type="gramStart"/>
+      <w:r>
+        <w:rPr>
+          <w:rFonts w:ascii="Courier New" w:eastAsia="Times New Roman" w:hAnsi="Courier New" w:cs="Courier New"/>
+          <w:color w:val="D4D4D4"/>
+          <w:sz w:val="21"/>
+          <w:szCs w:val="21"/>
+          <w:lang w:eastAsia="pt-BR"/>
+        </w:rPr>
+        <w:t>f.read</w:t>
+      </w:r>
+      <w:proofErr w:type="spellEnd"/>
+      <w:proofErr w:type="gramEnd"/>
       <w:r>
         <w:rPr>
           <w:rFonts w:ascii="Courier New" w:eastAsia="Times New Roman" w:hAnsi="Courier New" w:cs="Courier New"/>
@@ -529,7 +583,25 @@
           <w:sz w:val="24"/>
           <w:szCs w:val="24"/>
         </w:rPr>
-        <w:t>Assim, quando printarmos artigos, todo o nosso corpus será exibido.</w:t>
+        <w:t xml:space="preserve">Assim, quando </w:t>
+      </w:r>
+      <w:proofErr w:type="spellStart"/>
+      <w:r>
+        <w:rPr>
+          <w:rFonts w:ascii="Times New Roman" w:hAnsi="Times New Roman" w:cs="Times New Roman"/>
+          <w:sz w:val="24"/>
+          <w:szCs w:val="24"/>
+        </w:rPr>
+        <w:t>printarmos</w:t>
+      </w:r>
+      <w:proofErr w:type="spellEnd"/>
+      <w:r>
+        <w:rPr>
+          <w:rFonts w:ascii="Times New Roman" w:hAnsi="Times New Roman" w:cs="Times New Roman"/>
+          <w:sz w:val="24"/>
+          <w:szCs w:val="24"/>
+        </w:rPr>
+        <w:t xml:space="preserve"> artigos, todo o nosso corpus será exibido.</w:t>
       </w:r>
     </w:p>
     <w:p>
@@ -555,6 +627,7 @@
         </w:rPr>
         <w:t xml:space="preserve"> </w:t>
       </w:r>
+      <w:proofErr w:type="spellStart"/>
       <w:r>
         <w:rPr>
           <w:rFonts w:ascii="Times New Roman" w:hAnsi="Times New Roman" w:cs="Times New Roman"/>
@@ -563,6 +636,7 @@
         </w:rPr>
         <w:t>Tokenização</w:t>
       </w:r>
+      <w:proofErr w:type="spellEnd"/>
       <w:r>
         <w:rPr>
           <w:rFonts w:ascii="Times New Roman" w:hAnsi="Times New Roman" w:cs="Times New Roman"/>
@@ -641,7 +715,25 @@
           <w:sz w:val="24"/>
           <w:szCs w:val="24"/>
         </w:rPr>
-        <w:t>composto por palavras e pontuações, uma vez que quando utilizamos o método split() para quebrar todo o nosso texto em uma lista com palavras, ele não separa somente as palavras, mas a concatenação delas com a pontuação também</w:t>
+        <w:t xml:space="preserve">composto por palavras e pontuações, uma vez que quando utilizamos o método </w:t>
+      </w:r>
+      <w:proofErr w:type="gramStart"/>
+      <w:r>
+        <w:rPr>
+          <w:rFonts w:ascii="Times New Roman" w:hAnsi="Times New Roman" w:cs="Times New Roman"/>
+          <w:sz w:val="24"/>
+          <w:szCs w:val="24"/>
+        </w:rPr>
+        <w:t>split(</w:t>
+      </w:r>
+      <w:proofErr w:type="gramEnd"/>
+      <w:r>
+        <w:rPr>
+          <w:rFonts w:ascii="Times New Roman" w:hAnsi="Times New Roman" w:cs="Times New Roman"/>
+          <w:sz w:val="24"/>
+          <w:szCs w:val="24"/>
+        </w:rPr>
+        <w:t>) para quebrar todo o nosso texto em uma lista com palavras, ele não separa somente as palavras, mas a concatenação delas com a pontuação também</w:t>
       </w:r>
       <w:r>
         <w:rPr>
@@ -664,6 +756,7 @@
           <w:lang w:eastAsia="pt-BR"/>
         </w:rPr>
       </w:pPr>
+      <w:proofErr w:type="spellStart"/>
       <w:r>
         <w:rPr>
           <w:rFonts w:ascii="Courier New" w:eastAsia="Times New Roman" w:hAnsi="Courier New" w:cs="Courier New"/>
@@ -673,7 +766,18 @@
           <w:lang w:eastAsia="pt-BR"/>
         </w:rPr>
         <w:lastRenderedPageBreak/>
-        <w:t>texto_exemplo = </w:t>
+        <w:t>texto_exemplo</w:t>
+      </w:r>
+      <w:proofErr w:type="spellEnd"/>
+      <w:r>
+        <w:rPr>
+          <w:rFonts w:ascii="Courier New" w:eastAsia="Times New Roman" w:hAnsi="Courier New" w:cs="Courier New"/>
+          <w:color w:val="D4D4D4"/>
+          <w:sz w:val="21"/>
+          <w:szCs w:val="21"/>
+          <w:lang w:eastAsia="pt-BR"/>
+        </w:rPr>
+        <w:t> = </w:t>
       </w:r>
       <w:r>
         <w:rPr>
@@ -706,8 +810,32 @@
           <w:szCs w:val="21"/>
           <w:lang w:eastAsia="pt-BR"/>
         </w:rPr>
-        <w:t>token = texto_exemplo.split</w:t>
-      </w:r>
+        <w:t>token = </w:t>
+      </w:r>
+      <w:proofErr w:type="spellStart"/>
+      <w:r>
+        <w:rPr>
+          <w:rFonts w:ascii="Courier New" w:eastAsia="Times New Roman" w:hAnsi="Courier New" w:cs="Courier New"/>
+          <w:color w:val="D4D4D4"/>
+          <w:sz w:val="21"/>
+          <w:szCs w:val="21"/>
+          <w:lang w:eastAsia="pt-BR"/>
+        </w:rPr>
+        <w:t>texto_</w:t>
+      </w:r>
+      <w:proofErr w:type="gramStart"/>
+      <w:r>
+        <w:rPr>
+          <w:rFonts w:ascii="Courier New" w:eastAsia="Times New Roman" w:hAnsi="Courier New" w:cs="Courier New"/>
+          <w:color w:val="D4D4D4"/>
+          <w:sz w:val="21"/>
+          <w:szCs w:val="21"/>
+          <w:lang w:eastAsia="pt-BR"/>
+        </w:rPr>
+        <w:t>exemplo.split</w:t>
+      </w:r>
+      <w:proofErr w:type="spellEnd"/>
+      <w:proofErr w:type="gramEnd"/>
       <w:r>
         <w:rPr>
           <w:rFonts w:ascii="Courier New" w:eastAsia="Times New Roman" w:hAnsi="Courier New" w:cs="Courier New"/>
@@ -751,6 +879,7 @@
         </w:rPr>
         <w:t>(</w:t>
       </w:r>
+      <w:proofErr w:type="spellStart"/>
       <w:r>
         <w:rPr>
           <w:rFonts w:ascii="Courier New" w:eastAsia="Times New Roman" w:hAnsi="Courier New" w:cs="Courier New"/>
@@ -761,6 +890,7 @@
         </w:rPr>
         <w:t>palavras_separadas</w:t>
       </w:r>
+      <w:proofErr w:type="spellEnd"/>
       <w:r>
         <w:rPr>
           <w:rFonts w:ascii="Courier New" w:eastAsia="Times New Roman" w:hAnsi="Courier New" w:cs="Courier New"/>
@@ -966,7 +1096,35 @@
           <w:sz w:val="24"/>
           <w:szCs w:val="24"/>
         </w:rPr>
-        <w:t>Como contar a quantidade de caracteres de um texto usando len().</w:t>
+        <w:t xml:space="preserve">Como contar a quantidade de caracteres de um texto usando </w:t>
+      </w:r>
+      <w:proofErr w:type="spellStart"/>
+      <w:proofErr w:type="gramStart"/>
+      <w:r>
+        <w:rPr>
+          <w:rFonts w:ascii="Times New Roman" w:hAnsi="Times New Roman" w:cs="Times New Roman"/>
+          <w:sz w:val="24"/>
+          <w:szCs w:val="24"/>
+        </w:rPr>
+        <w:t>len</w:t>
+      </w:r>
+      <w:proofErr w:type="spellEnd"/>
+      <w:r>
+        <w:rPr>
+          <w:rFonts w:ascii="Times New Roman" w:hAnsi="Times New Roman" w:cs="Times New Roman"/>
+          <w:sz w:val="24"/>
+          <w:szCs w:val="24"/>
+        </w:rPr>
+        <w:t>(</w:t>
+      </w:r>
+      <w:proofErr w:type="gramEnd"/>
+      <w:r>
+        <w:rPr>
+          <w:rFonts w:ascii="Times New Roman" w:hAnsi="Times New Roman" w:cs="Times New Roman"/>
+          <w:sz w:val="24"/>
+          <w:szCs w:val="24"/>
+        </w:rPr>
+        <w:t>).</w:t>
       </w:r>
     </w:p>
     <w:p>
@@ -1004,7 +1162,31 @@
           <w:szCs w:val="24"/>
           <w:u w:val="single"/>
         </w:rPr>
-        <w:t>Aula 2 – Utilizando NLTK Para Tokenizar Um Texto:</w:t>
+        <w:t xml:space="preserve">Aula 2 – Utilizando NLTK Para </w:t>
+      </w:r>
+      <w:proofErr w:type="spellStart"/>
+      <w:r>
+        <w:rPr>
+          <w:rFonts w:ascii="Times New Roman" w:hAnsi="Times New Roman" w:cs="Times New Roman"/>
+          <w:b/>
+          <w:bCs/>
+          <w:sz w:val="24"/>
+          <w:szCs w:val="24"/>
+          <w:u w:val="single"/>
+        </w:rPr>
+        <w:t>Tokenizar</w:t>
+      </w:r>
+      <w:proofErr w:type="spellEnd"/>
+      <w:r>
+        <w:rPr>
+          <w:rFonts w:ascii="Times New Roman" w:hAnsi="Times New Roman" w:cs="Times New Roman"/>
+          <w:b/>
+          <w:bCs/>
+          <w:sz w:val="24"/>
+          <w:szCs w:val="24"/>
+          <w:u w:val="single"/>
+        </w:rPr>
+        <w:t xml:space="preserve"> Um Texto:</w:t>
       </w:r>
     </w:p>
     <w:p>
@@ -1036,8 +1218,18 @@
           <w:sz w:val="24"/>
           <w:szCs w:val="24"/>
         </w:rPr>
-        <w:t>Refinando a Tokenização</w:t>
-      </w:r>
+        <w:t xml:space="preserve">Refinando a </w:t>
+      </w:r>
+      <w:proofErr w:type="spellStart"/>
+      <w:r>
+        <w:rPr>
+          <w:rFonts w:ascii="Times New Roman" w:hAnsi="Times New Roman" w:cs="Times New Roman"/>
+          <w:sz w:val="24"/>
+          <w:szCs w:val="24"/>
+        </w:rPr>
+        <w:t>Tokenização</w:t>
+      </w:r>
+      <w:proofErr w:type="spellEnd"/>
       <w:r>
         <w:rPr>
           <w:rFonts w:ascii="Times New Roman" w:hAnsi="Times New Roman" w:cs="Times New Roman"/>
@@ -1052,7 +1244,25 @@
           <w:sz w:val="24"/>
           <w:szCs w:val="24"/>
         </w:rPr>
-        <w:t xml:space="preserve"> natural linguage toolkit</w:t>
+        <w:t xml:space="preserve"> natural </w:t>
+      </w:r>
+      <w:proofErr w:type="spellStart"/>
+      <w:r>
+        <w:rPr>
+          <w:rFonts w:ascii="Times New Roman" w:hAnsi="Times New Roman" w:cs="Times New Roman"/>
+          <w:sz w:val="24"/>
+          <w:szCs w:val="24"/>
+        </w:rPr>
+        <w:t>linguage</w:t>
+      </w:r>
+      <w:proofErr w:type="spellEnd"/>
+      <w:r>
+        <w:rPr>
+          <w:rFonts w:ascii="Times New Roman" w:hAnsi="Times New Roman" w:cs="Times New Roman"/>
+          <w:sz w:val="24"/>
+          <w:szCs w:val="24"/>
+        </w:rPr>
+        <w:t xml:space="preserve"> toolkit</w:t>
       </w:r>
     </w:p>
     <w:p>
@@ -1076,15 +1286,71 @@
           <w:sz w:val="24"/>
           <w:szCs w:val="24"/>
         </w:rPr>
-        <w:t xml:space="preserve">Importamos e fizemos a instalação do punkt para podermos utilizar o método </w:t>
-      </w:r>
-      <w:r>
-        <w:rPr>
-          <w:rFonts w:ascii="Times New Roman" w:hAnsi="Times New Roman" w:cs="Times New Roman"/>
-          <w:sz w:val="24"/>
-          <w:szCs w:val="24"/>
-        </w:rPr>
-        <w:t>nltk.tokenize.word_tokenize(texto_exemplo)</w:t>
+        <w:t xml:space="preserve">Importamos e fizemos a instalação do </w:t>
+      </w:r>
+      <w:proofErr w:type="spellStart"/>
+      <w:r>
+        <w:rPr>
+          <w:rFonts w:ascii="Times New Roman" w:hAnsi="Times New Roman" w:cs="Times New Roman"/>
+          <w:sz w:val="24"/>
+          <w:szCs w:val="24"/>
+        </w:rPr>
+        <w:t>punkt</w:t>
+      </w:r>
+      <w:proofErr w:type="spellEnd"/>
+      <w:r>
+        <w:rPr>
+          <w:rFonts w:ascii="Times New Roman" w:hAnsi="Times New Roman" w:cs="Times New Roman"/>
+          <w:sz w:val="24"/>
+          <w:szCs w:val="24"/>
+        </w:rPr>
+        <w:t xml:space="preserve"> para podermos utilizar o método </w:t>
+      </w:r>
+      <w:proofErr w:type="spellStart"/>
+      <w:proofErr w:type="gramStart"/>
+      <w:r>
+        <w:rPr>
+          <w:rFonts w:ascii="Times New Roman" w:hAnsi="Times New Roman" w:cs="Times New Roman"/>
+          <w:sz w:val="24"/>
+          <w:szCs w:val="24"/>
+        </w:rPr>
+        <w:t>nltk.tokenize</w:t>
+      </w:r>
+      <w:proofErr w:type="gramEnd"/>
+      <w:r>
+        <w:rPr>
+          <w:rFonts w:ascii="Times New Roman" w:hAnsi="Times New Roman" w:cs="Times New Roman"/>
+          <w:sz w:val="24"/>
+          <w:szCs w:val="24"/>
+        </w:rPr>
+        <w:t>.word_tokenize</w:t>
+      </w:r>
+      <w:proofErr w:type="spellEnd"/>
+      <w:r>
+        <w:rPr>
+          <w:rFonts w:ascii="Times New Roman" w:hAnsi="Times New Roman" w:cs="Times New Roman"/>
+          <w:sz w:val="24"/>
+          <w:szCs w:val="24"/>
+        </w:rPr>
+        <w:t>(</w:t>
+      </w:r>
+      <w:proofErr w:type="spellStart"/>
+      <w:r>
+        <w:rPr>
+          <w:rFonts w:ascii="Times New Roman" w:hAnsi="Times New Roman" w:cs="Times New Roman"/>
+          <w:sz w:val="24"/>
+          <w:szCs w:val="24"/>
+        </w:rPr>
+        <w:t>texto_exemplo</w:t>
+      </w:r>
+      <w:proofErr w:type="spellEnd"/>
+      <w:r>
+        <w:rPr>
+          <w:rFonts w:ascii="Times New Roman" w:hAnsi="Times New Roman" w:cs="Times New Roman"/>
+          <w:sz w:val="24"/>
+          <w:szCs w:val="24"/>
+        </w:rPr>
+        <w:t>)</w:t>
       </w:r>
       <w:r>
         <w:rPr>
@@ -1125,8 +1391,20 @@
           <w:szCs w:val="21"/>
           <w:lang w:eastAsia="pt-BR"/>
         </w:rPr>
-        <w:t> nltk</w:t>
-      </w:r>
+        <w:t> </w:t>
+      </w:r>
+      <w:proofErr w:type="spellStart"/>
+      <w:r>
+        <w:rPr>
+          <w:rFonts w:ascii="Courier New" w:eastAsia="Times New Roman" w:hAnsi="Courier New" w:cs="Courier New"/>
+          <w:color w:val="D4D4D4"/>
+          <w:sz w:val="21"/>
+          <w:szCs w:val="21"/>
+          <w:lang w:eastAsia="pt-BR"/>
+        </w:rPr>
+        <w:t>nltk</w:t>
+      </w:r>
+      <w:proofErr w:type="spellEnd"/>
     </w:p>
     <w:p>
       <w:pPr>
@@ -1140,6 +1418,8 @@
           <w:lang w:eastAsia="pt-BR"/>
         </w:rPr>
       </w:pPr>
+      <w:proofErr w:type="spellStart"/>
+      <w:proofErr w:type="gramStart"/>
       <w:r>
         <w:rPr>
           <w:rFonts w:ascii="Courier New" w:eastAsia="Times New Roman" w:hAnsi="Courier New" w:cs="Courier New"/>
@@ -1150,6 +1430,8 @@
         </w:rPr>
         <w:t>nltk.download</w:t>
       </w:r>
+      <w:proofErr w:type="spellEnd"/>
+      <w:proofErr w:type="gramEnd"/>
       <w:r>
         <w:rPr>
           <w:rFonts w:ascii="Courier New" w:eastAsia="Times New Roman" w:hAnsi="Courier New" w:cs="Courier New"/>
@@ -1168,7 +1450,29 @@
           <w:szCs w:val="21"/>
           <w:lang w:eastAsia="pt-BR"/>
         </w:rPr>
-        <w:t>'punkt'</w:t>
+        <w:t>'</w:t>
+      </w:r>
+      <w:proofErr w:type="spellStart"/>
+      <w:r>
+        <w:rPr>
+          <w:rFonts w:ascii="Courier New" w:eastAsia="Times New Roman" w:hAnsi="Courier New" w:cs="Courier New"/>
+          <w:color w:val="CE9178"/>
+          <w:sz w:val="21"/>
+          <w:szCs w:val="21"/>
+          <w:lang w:eastAsia="pt-BR"/>
+        </w:rPr>
+        <w:t>punkt</w:t>
+      </w:r>
+      <w:proofErr w:type="spellEnd"/>
+      <w:r>
+        <w:rPr>
+          <w:rFonts w:ascii="Courier New" w:eastAsia="Times New Roman" w:hAnsi="Courier New" w:cs="Courier New"/>
+          <w:color w:val="CE9178"/>
+          <w:sz w:val="21"/>
+          <w:szCs w:val="21"/>
+          <w:lang w:eastAsia="pt-BR"/>
+        </w:rPr>
+        <w:t>'</w:t>
       </w:r>
       <w:r>
         <w:rPr>
@@ -1219,16 +1523,52 @@
           <w:lang w:eastAsia="pt-BR"/>
         </w:rPr>
       </w:pPr>
-      <w:r>
-        <w:rPr>
-          <w:rFonts w:ascii="Courier New" w:eastAsia="Times New Roman" w:hAnsi="Courier New" w:cs="Courier New"/>
-          <w:color w:val="D4D4D4"/>
-          <w:sz w:val="21"/>
-          <w:szCs w:val="21"/>
-          <w:lang w:eastAsia="pt-BR"/>
-        </w:rPr>
-        <w:t>palavras_separadas = nltk.tokenize.word_tokenize</w:t>
-      </w:r>
+      <w:proofErr w:type="spellStart"/>
+      <w:r>
+        <w:rPr>
+          <w:rFonts w:ascii="Courier New" w:eastAsia="Times New Roman" w:hAnsi="Courier New" w:cs="Courier New"/>
+          <w:color w:val="D4D4D4"/>
+          <w:sz w:val="21"/>
+          <w:szCs w:val="21"/>
+          <w:lang w:eastAsia="pt-BR"/>
+        </w:rPr>
+        <w:t>palavras_separadas</w:t>
+      </w:r>
+      <w:proofErr w:type="spellEnd"/>
+      <w:r>
+        <w:rPr>
+          <w:rFonts w:ascii="Courier New" w:eastAsia="Times New Roman" w:hAnsi="Courier New" w:cs="Courier New"/>
+          <w:color w:val="D4D4D4"/>
+          <w:sz w:val="21"/>
+          <w:szCs w:val="21"/>
+          <w:lang w:eastAsia="pt-BR"/>
+        </w:rPr>
+        <w:t> = </w:t>
+      </w:r>
+      <w:proofErr w:type="spellStart"/>
+      <w:proofErr w:type="gramStart"/>
+      <w:r>
+        <w:rPr>
+          <w:rFonts w:ascii="Courier New" w:eastAsia="Times New Roman" w:hAnsi="Courier New" w:cs="Courier New"/>
+          <w:color w:val="D4D4D4"/>
+          <w:sz w:val="21"/>
+          <w:szCs w:val="21"/>
+          <w:lang w:eastAsia="pt-BR"/>
+        </w:rPr>
+        <w:t>nltk.tokenize</w:t>
+      </w:r>
+      <w:proofErr w:type="gramEnd"/>
+      <w:r>
+        <w:rPr>
+          <w:rFonts w:ascii="Courier New" w:eastAsia="Times New Roman" w:hAnsi="Courier New" w:cs="Courier New"/>
+          <w:color w:val="D4D4D4"/>
+          <w:sz w:val="21"/>
+          <w:szCs w:val="21"/>
+          <w:lang w:eastAsia="pt-BR"/>
+        </w:rPr>
+        <w:t>.word_tokenize</w:t>
+      </w:r>
+      <w:proofErr w:type="spellEnd"/>
       <w:r>
         <w:rPr>
           <w:rFonts w:ascii="Courier New" w:eastAsia="Times New Roman" w:hAnsi="Courier New" w:cs="Courier New"/>
@@ -1239,6 +1579,7 @@
         </w:rPr>
         <w:t>(</w:t>
       </w:r>
+      <w:proofErr w:type="spellStart"/>
       <w:r>
         <w:rPr>
           <w:rFonts w:ascii="Courier New" w:eastAsia="Times New Roman" w:hAnsi="Courier New" w:cs="Courier New"/>
@@ -1249,6 +1590,7 @@
         </w:rPr>
         <w:t>texto_exemplo</w:t>
       </w:r>
+      <w:proofErr w:type="spellEnd"/>
       <w:r>
         <w:rPr>
           <w:rFonts w:ascii="Courier New" w:eastAsia="Times New Roman" w:hAnsi="Courier New" w:cs="Courier New"/>
@@ -1272,6 +1614,7 @@
           <w:lang w:eastAsia="pt-BR"/>
         </w:rPr>
       </w:pPr>
+      <w:proofErr w:type="spellStart"/>
       <w:r>
         <w:rPr>
           <w:rFonts w:ascii="Courier New" w:eastAsia="Times New Roman" w:hAnsi="Courier New" w:cs="Courier New"/>
@@ -1282,6 +1625,7 @@
         </w:rPr>
         <w:t>palavras_separadas</w:t>
       </w:r>
+      <w:proofErr w:type="spellEnd"/>
     </w:p>
     <w:p>
       <w:pPr>
@@ -1437,7 +1781,25 @@
           <w:sz w:val="24"/>
           <w:szCs w:val="24"/>
         </w:rPr>
-        <w:t xml:space="preserve"> se a palavra atual Isalpha()</w:t>
+        <w:t xml:space="preserve"> se a palavra atual </w:t>
+      </w:r>
+      <w:proofErr w:type="gramStart"/>
+      <w:r>
+        <w:rPr>
+          <w:rFonts w:ascii="Times New Roman" w:hAnsi="Times New Roman" w:cs="Times New Roman"/>
+          <w:sz w:val="24"/>
+          <w:szCs w:val="24"/>
+        </w:rPr>
+        <w:t>Isalpha(</w:t>
+      </w:r>
+      <w:proofErr w:type="gramEnd"/>
+      <w:r>
+        <w:rPr>
+          <w:rFonts w:ascii="Times New Roman" w:hAnsi="Times New Roman" w:cs="Times New Roman"/>
+          <w:sz w:val="24"/>
+          <w:szCs w:val="24"/>
+        </w:rPr>
+        <w:t>)</w:t>
       </w:r>
       <w:r>
         <w:rPr>
@@ -1468,6 +1830,7 @@
           <w:lang w:eastAsia="pt-BR"/>
         </w:rPr>
       </w:pPr>
+      <w:proofErr w:type="spellStart"/>
       <w:r>
         <w:rPr>
           <w:rFonts w:ascii="Courier New" w:eastAsia="Times New Roman" w:hAnsi="Courier New" w:cs="Courier New"/>
@@ -1478,6 +1841,7 @@
         </w:rPr>
         <w:t>def</w:t>
       </w:r>
+      <w:proofErr w:type="spellEnd"/>
       <w:r>
         <w:rPr>
           <w:rFonts w:ascii="Courier New" w:eastAsia="Times New Roman" w:hAnsi="Courier New" w:cs="Courier New"/>
@@ -1488,6 +1852,7 @@
         </w:rPr>
         <w:t> </w:t>
       </w:r>
+      <w:proofErr w:type="spellStart"/>
       <w:r>
         <w:rPr>
           <w:rFonts w:ascii="Courier New" w:eastAsia="Times New Roman" w:hAnsi="Courier New" w:cs="Courier New"/>
@@ -1496,8 +1861,20 @@
           <w:szCs w:val="21"/>
           <w:lang w:eastAsia="pt-BR"/>
         </w:rPr>
-        <w:t>separa_palavras</w:t>
-      </w:r>
+        <w:t>separa_</w:t>
+      </w:r>
+      <w:proofErr w:type="gramStart"/>
+      <w:r>
+        <w:rPr>
+          <w:rFonts w:ascii="Courier New" w:eastAsia="Times New Roman" w:hAnsi="Courier New" w:cs="Courier New"/>
+          <w:color w:val="DCDCAA"/>
+          <w:sz w:val="21"/>
+          <w:szCs w:val="21"/>
+          <w:lang w:eastAsia="pt-BR"/>
+        </w:rPr>
+        <w:t>palavras</w:t>
+      </w:r>
+      <w:proofErr w:type="spellEnd"/>
       <w:r>
         <w:rPr>
           <w:rFonts w:ascii="Courier New" w:eastAsia="Times New Roman" w:hAnsi="Courier New" w:cs="Courier New"/>
@@ -1508,6 +1885,8 @@
         </w:rPr>
         <w:t>(</w:t>
       </w:r>
+      <w:proofErr w:type="spellStart"/>
+      <w:proofErr w:type="gramEnd"/>
       <w:r>
         <w:rPr>
           <w:rFonts w:ascii="Courier New" w:eastAsia="Times New Roman" w:hAnsi="Courier New" w:cs="Courier New"/>
@@ -1518,6 +1897,7 @@
         </w:rPr>
         <w:t>lista_tokens</w:t>
       </w:r>
+      <w:proofErr w:type="spellEnd"/>
       <w:r>
         <w:rPr>
           <w:rFonts w:ascii="Courier New" w:eastAsia="Times New Roman" w:hAnsi="Courier New" w:cs="Courier New"/>
@@ -1528,6 +1908,7 @@
         </w:rPr>
         <w:t>: </w:t>
       </w:r>
+      <w:proofErr w:type="spellStart"/>
       <w:r>
         <w:rPr>
           <w:rFonts w:ascii="Courier New" w:eastAsia="Times New Roman" w:hAnsi="Courier New" w:cs="Courier New"/>
@@ -1538,6 +1919,7 @@
         </w:rPr>
         <w:t>list</w:t>
       </w:r>
+      <w:proofErr w:type="spellEnd"/>
       <w:r>
         <w:rPr>
           <w:rFonts w:ascii="Courier New" w:eastAsia="Times New Roman" w:hAnsi="Courier New" w:cs="Courier New"/>
@@ -1579,7 +1961,29 @@
           <w:szCs w:val="21"/>
           <w:lang w:eastAsia="pt-BR"/>
         </w:rPr>
-        <w:t>  lista_palavras = </w:t>
+        <w:t>  </w:t>
+      </w:r>
+      <w:proofErr w:type="spellStart"/>
+      <w:r>
+        <w:rPr>
+          <w:rFonts w:ascii="Courier New" w:eastAsia="Times New Roman" w:hAnsi="Courier New" w:cs="Courier New"/>
+          <w:color w:val="D4D4D4"/>
+          <w:sz w:val="21"/>
+          <w:szCs w:val="21"/>
+          <w:lang w:eastAsia="pt-BR"/>
+        </w:rPr>
+        <w:t>lista_palavras</w:t>
+      </w:r>
+      <w:proofErr w:type="spellEnd"/>
+      <w:r>
+        <w:rPr>
+          <w:rFonts w:ascii="Courier New" w:eastAsia="Times New Roman" w:hAnsi="Courier New" w:cs="Courier New"/>
+          <w:color w:val="D4D4D4"/>
+          <w:sz w:val="21"/>
+          <w:szCs w:val="21"/>
+          <w:lang w:eastAsia="pt-BR"/>
+        </w:rPr>
+        <w:t> = </w:t>
       </w:r>
       <w:r>
         <w:rPr>
@@ -1652,8 +2056,20 @@
           <w:szCs w:val="21"/>
           <w:lang w:eastAsia="pt-BR"/>
         </w:rPr>
-        <w:t> lista_tokens</w:t>
-      </w:r>
+        <w:t> </w:t>
+      </w:r>
+      <w:proofErr w:type="spellStart"/>
+      <w:r>
+        <w:rPr>
+          <w:rFonts w:ascii="Courier New" w:eastAsia="Times New Roman" w:hAnsi="Courier New" w:cs="Courier New"/>
+          <w:color w:val="D4D4D4"/>
+          <w:sz w:val="21"/>
+          <w:szCs w:val="21"/>
+          <w:lang w:eastAsia="pt-BR"/>
+        </w:rPr>
+        <w:t>lista_tokens</w:t>
+      </w:r>
+      <w:proofErr w:type="spellEnd"/>
       <w:r>
         <w:rPr>
           <w:rFonts w:ascii="Courier New" w:eastAsia="Times New Roman" w:hAnsi="Courier New" w:cs="Courier New"/>
@@ -1705,8 +2121,22 @@
           <w:szCs w:val="21"/>
           <w:lang w:eastAsia="pt-BR"/>
         </w:rPr>
-        <w:t> token.isalpha</w:t>
-      </w:r>
+        <w:t> </w:t>
+      </w:r>
+      <w:proofErr w:type="spellStart"/>
+      <w:proofErr w:type="gramStart"/>
+      <w:r>
+        <w:rPr>
+          <w:rFonts w:ascii="Courier New" w:eastAsia="Times New Roman" w:hAnsi="Courier New" w:cs="Courier New"/>
+          <w:color w:val="D4D4D4"/>
+          <w:sz w:val="21"/>
+          <w:szCs w:val="21"/>
+          <w:lang w:eastAsia="pt-BR"/>
+        </w:rPr>
+        <w:t>token.isalpha</w:t>
+      </w:r>
+      <w:proofErr w:type="spellEnd"/>
+      <w:proofErr w:type="gramEnd"/>
       <w:r>
         <w:rPr>
           <w:rFonts w:ascii="Courier New" w:eastAsia="Times New Roman" w:hAnsi="Courier New" w:cs="Courier New"/>
@@ -1738,8 +2168,32 @@
           <w:szCs w:val="21"/>
           <w:lang w:eastAsia="pt-BR"/>
         </w:rPr>
-        <w:t>      lista_palavras.append</w:t>
-      </w:r>
+        <w:t>      </w:t>
+      </w:r>
+      <w:proofErr w:type="spellStart"/>
+      <w:r>
+        <w:rPr>
+          <w:rFonts w:ascii="Courier New" w:eastAsia="Times New Roman" w:hAnsi="Courier New" w:cs="Courier New"/>
+          <w:color w:val="D4D4D4"/>
+          <w:sz w:val="21"/>
+          <w:szCs w:val="21"/>
+          <w:lang w:eastAsia="pt-BR"/>
+        </w:rPr>
+        <w:t>lista_</w:t>
+      </w:r>
+      <w:proofErr w:type="gramStart"/>
+      <w:r>
+        <w:rPr>
+          <w:rFonts w:ascii="Courier New" w:eastAsia="Times New Roman" w:hAnsi="Courier New" w:cs="Courier New"/>
+          <w:color w:val="D4D4D4"/>
+          <w:sz w:val="21"/>
+          <w:szCs w:val="21"/>
+          <w:lang w:eastAsia="pt-BR"/>
+        </w:rPr>
+        <w:t>palavras.append</w:t>
+      </w:r>
+      <w:proofErr w:type="spellEnd"/>
+      <w:proofErr w:type="gramEnd"/>
       <w:r>
         <w:rPr>
           <w:rFonts w:ascii="Courier New" w:eastAsia="Times New Roman" w:hAnsi="Courier New" w:cs="Courier New"/>
@@ -1793,6 +2247,7 @@
         </w:rPr>
         <w:t>  </w:t>
       </w:r>
+      <w:proofErr w:type="spellStart"/>
       <w:r>
         <w:rPr>
           <w:rFonts w:ascii="Courier New" w:eastAsia="Times New Roman" w:hAnsi="Courier New" w:cs="Courier New"/>
@@ -1803,16 +2258,29 @@
         </w:rPr>
         <w:t>return</w:t>
       </w:r>
-      <w:r>
-        <w:rPr>
-          <w:rFonts w:ascii="Courier New" w:eastAsia="Times New Roman" w:hAnsi="Courier New" w:cs="Courier New"/>
-          <w:color w:val="D4D4D4"/>
-          <w:sz w:val="21"/>
-          <w:szCs w:val="21"/>
-          <w:lang w:eastAsia="pt-BR"/>
-        </w:rPr>
-        <w:t> lista_palavras</w:t>
-      </w:r>
+      <w:proofErr w:type="spellEnd"/>
+      <w:r>
+        <w:rPr>
+          <w:rFonts w:ascii="Courier New" w:eastAsia="Times New Roman" w:hAnsi="Courier New" w:cs="Courier New"/>
+          <w:color w:val="D4D4D4"/>
+          <w:sz w:val="21"/>
+          <w:szCs w:val="21"/>
+          <w:lang w:eastAsia="pt-BR"/>
+        </w:rPr>
+        <w:t> </w:t>
+      </w:r>
+      <w:proofErr w:type="spellStart"/>
+      <w:r>
+        <w:rPr>
+          <w:rFonts w:ascii="Courier New" w:eastAsia="Times New Roman" w:hAnsi="Courier New" w:cs="Courier New"/>
+          <w:color w:val="D4D4D4"/>
+          <w:sz w:val="21"/>
+          <w:szCs w:val="21"/>
+          <w:lang w:eastAsia="pt-BR"/>
+        </w:rPr>
+        <w:t>lista_palavras</w:t>
+      </w:r>
+      <w:proofErr w:type="spellEnd"/>
     </w:p>
     <w:p>
       <w:pPr>
@@ -1826,6 +2294,7 @@
           <w:lang w:eastAsia="pt-BR"/>
         </w:rPr>
       </w:pPr>
+      <w:proofErr w:type="spellStart"/>
       <w:r>
         <w:rPr>
           <w:rFonts w:ascii="Courier New" w:eastAsia="Times New Roman" w:hAnsi="Courier New" w:cs="Courier New"/>
@@ -1836,6 +2305,7 @@
         </w:rPr>
         <w:t>separa_palavras</w:t>
       </w:r>
+      <w:proofErr w:type="spellEnd"/>
       <w:r>
         <w:rPr>
           <w:rFonts w:ascii="Courier New" w:eastAsia="Times New Roman" w:hAnsi="Courier New" w:cs="Courier New"/>
@@ -1846,6 +2316,7 @@
         </w:rPr>
         <w:t>(</w:t>
       </w:r>
+      <w:proofErr w:type="spellStart"/>
       <w:r>
         <w:rPr>
           <w:rFonts w:ascii="Courier New" w:eastAsia="Times New Roman" w:hAnsi="Courier New" w:cs="Courier New"/>
@@ -1856,6 +2327,7 @@
         </w:rPr>
         <w:t>palavras_separadas</w:t>
       </w:r>
+      <w:proofErr w:type="spellEnd"/>
       <w:r>
         <w:rPr>
           <w:rFonts w:ascii="Courier New" w:eastAsia="Times New Roman" w:hAnsi="Courier New" w:cs="Courier New"/>
@@ -1997,16 +2469,52 @@
           <w:lang w:eastAsia="pt-BR"/>
         </w:rPr>
       </w:pPr>
-      <w:r>
-        <w:rPr>
-          <w:rFonts w:ascii="Courier New" w:eastAsia="Times New Roman" w:hAnsi="Courier New" w:cs="Courier New"/>
-          <w:color w:val="D4D4D4"/>
-          <w:sz w:val="21"/>
-          <w:szCs w:val="21"/>
-          <w:lang w:eastAsia="pt-BR"/>
-        </w:rPr>
-        <w:t>lista_tokens = nltk.tokenize.word_tokenize</w:t>
-      </w:r>
+      <w:proofErr w:type="spellStart"/>
+      <w:r>
+        <w:rPr>
+          <w:rFonts w:ascii="Courier New" w:eastAsia="Times New Roman" w:hAnsi="Courier New" w:cs="Courier New"/>
+          <w:color w:val="D4D4D4"/>
+          <w:sz w:val="21"/>
+          <w:szCs w:val="21"/>
+          <w:lang w:eastAsia="pt-BR"/>
+        </w:rPr>
+        <w:t>lista_tokens</w:t>
+      </w:r>
+      <w:proofErr w:type="spellEnd"/>
+      <w:r>
+        <w:rPr>
+          <w:rFonts w:ascii="Courier New" w:eastAsia="Times New Roman" w:hAnsi="Courier New" w:cs="Courier New"/>
+          <w:color w:val="D4D4D4"/>
+          <w:sz w:val="21"/>
+          <w:szCs w:val="21"/>
+          <w:lang w:eastAsia="pt-BR"/>
+        </w:rPr>
+        <w:t> = </w:t>
+      </w:r>
+      <w:proofErr w:type="spellStart"/>
+      <w:proofErr w:type="gramStart"/>
+      <w:r>
+        <w:rPr>
+          <w:rFonts w:ascii="Courier New" w:eastAsia="Times New Roman" w:hAnsi="Courier New" w:cs="Courier New"/>
+          <w:color w:val="D4D4D4"/>
+          <w:sz w:val="21"/>
+          <w:szCs w:val="21"/>
+          <w:lang w:eastAsia="pt-BR"/>
+        </w:rPr>
+        <w:t>nltk.tokenize</w:t>
+      </w:r>
+      <w:proofErr w:type="gramEnd"/>
+      <w:r>
+        <w:rPr>
+          <w:rFonts w:ascii="Courier New" w:eastAsia="Times New Roman" w:hAnsi="Courier New" w:cs="Courier New"/>
+          <w:color w:val="D4D4D4"/>
+          <w:sz w:val="21"/>
+          <w:szCs w:val="21"/>
+          <w:lang w:eastAsia="pt-BR"/>
+        </w:rPr>
+        <w:t>.word_tokenize</w:t>
+      </w:r>
+      <w:proofErr w:type="spellEnd"/>
       <w:r>
         <w:rPr>
           <w:rFonts w:ascii="Courier New" w:eastAsia="Times New Roman" w:hAnsi="Courier New" w:cs="Courier New"/>
@@ -2050,16 +2558,40 @@
           <w:lang w:eastAsia="pt-BR"/>
         </w:rPr>
       </w:pPr>
-      <w:r>
-        <w:rPr>
-          <w:rFonts w:ascii="Courier New" w:eastAsia="Times New Roman" w:hAnsi="Courier New" w:cs="Courier New"/>
-          <w:color w:val="D4D4D4"/>
-          <w:sz w:val="21"/>
-          <w:szCs w:val="21"/>
-          <w:lang w:eastAsia="pt-BR"/>
-        </w:rPr>
-        <w:t>lista_palavras = separa_palavras</w:t>
-      </w:r>
+      <w:proofErr w:type="spellStart"/>
+      <w:r>
+        <w:rPr>
+          <w:rFonts w:ascii="Courier New" w:eastAsia="Times New Roman" w:hAnsi="Courier New" w:cs="Courier New"/>
+          <w:color w:val="D4D4D4"/>
+          <w:sz w:val="21"/>
+          <w:szCs w:val="21"/>
+          <w:lang w:eastAsia="pt-BR"/>
+        </w:rPr>
+        <w:t>lista_palavras</w:t>
+      </w:r>
+      <w:proofErr w:type="spellEnd"/>
+      <w:r>
+        <w:rPr>
+          <w:rFonts w:ascii="Courier New" w:eastAsia="Times New Roman" w:hAnsi="Courier New" w:cs="Courier New"/>
+          <w:color w:val="D4D4D4"/>
+          <w:sz w:val="21"/>
+          <w:szCs w:val="21"/>
+          <w:lang w:eastAsia="pt-BR"/>
+        </w:rPr>
+        <w:t> = </w:t>
+      </w:r>
+      <w:proofErr w:type="spellStart"/>
+      <w:r>
+        <w:rPr>
+          <w:rFonts w:ascii="Courier New" w:eastAsia="Times New Roman" w:hAnsi="Courier New" w:cs="Courier New"/>
+          <w:color w:val="D4D4D4"/>
+          <w:sz w:val="21"/>
+          <w:szCs w:val="21"/>
+          <w:lang w:eastAsia="pt-BR"/>
+        </w:rPr>
+        <w:t>separa_palavras</w:t>
+      </w:r>
+      <w:proofErr w:type="spellEnd"/>
       <w:r>
         <w:rPr>
           <w:rFonts w:ascii="Courier New" w:eastAsia="Times New Roman" w:hAnsi="Courier New" w:cs="Courier New"/>
@@ -2070,6 +2602,7 @@
         </w:rPr>
         <w:t>(</w:t>
       </w:r>
+      <w:proofErr w:type="spellStart"/>
       <w:r>
         <w:rPr>
           <w:rFonts w:ascii="Courier New" w:eastAsia="Times New Roman" w:hAnsi="Courier New" w:cs="Courier New"/>
@@ -2080,6 +2613,7 @@
         </w:rPr>
         <w:t>lista_tokens</w:t>
       </w:r>
+      <w:proofErr w:type="spellEnd"/>
       <w:r>
         <w:rPr>
           <w:rFonts w:ascii="Courier New" w:eastAsia="Times New Roman" w:hAnsi="Courier New" w:cs="Courier New"/>
@@ -2103,6 +2637,7 @@
           <w:lang w:eastAsia="pt-BR"/>
         </w:rPr>
       </w:pPr>
+      <w:proofErr w:type="gramStart"/>
       <w:r>
         <w:rPr>
           <w:rFonts w:ascii="Courier New" w:eastAsia="Times New Roman" w:hAnsi="Courier New" w:cs="Courier New"/>
@@ -2123,6 +2658,8 @@
         </w:rPr>
         <w:t>(</w:t>
       </w:r>
+      <w:proofErr w:type="spellStart"/>
+      <w:proofErr w:type="gramEnd"/>
       <w:r>
         <w:rPr>
           <w:rFonts w:ascii="Courier New" w:eastAsia="Times New Roman" w:hAnsi="Courier New" w:cs="Courier New"/>
@@ -2141,7 +2678,18 @@
           <w:szCs w:val="21"/>
           <w:lang w:eastAsia="pt-BR"/>
         </w:rPr>
-        <w:t>'O número de palavras é: </w:t>
+        <w:t>'O</w:t>
+      </w:r>
+      <w:proofErr w:type="spellEnd"/>
+      <w:r>
+        <w:rPr>
+          <w:rFonts w:ascii="Courier New" w:eastAsia="Times New Roman" w:hAnsi="Courier New" w:cs="Courier New"/>
+          <w:color w:val="CE9178"/>
+          <w:sz w:val="21"/>
+          <w:szCs w:val="21"/>
+          <w:lang w:eastAsia="pt-BR"/>
+        </w:rPr>
+        <w:t> número de palavras é: </w:t>
       </w:r>
       <w:r>
         <w:rPr>
@@ -2153,6 +2701,7 @@
         </w:rPr>
         <w:t>{</w:t>
       </w:r>
+      <w:proofErr w:type="spellStart"/>
       <w:r>
         <w:rPr>
           <w:rFonts w:ascii="Courier New" w:eastAsia="Times New Roman" w:hAnsi="Courier New" w:cs="Courier New"/>
@@ -2163,6 +2712,7 @@
         </w:rPr>
         <w:t>len</w:t>
       </w:r>
+      <w:proofErr w:type="spellEnd"/>
       <w:r>
         <w:rPr>
           <w:rFonts w:ascii="Courier New" w:eastAsia="Times New Roman" w:hAnsi="Courier New" w:cs="Courier New"/>
@@ -2173,6 +2723,7 @@
         </w:rPr>
         <w:t>(</w:t>
       </w:r>
+      <w:proofErr w:type="spellStart"/>
       <w:r>
         <w:rPr>
           <w:rFonts w:ascii="Courier New" w:eastAsia="Times New Roman" w:hAnsi="Courier New" w:cs="Courier New"/>
@@ -2183,6 +2734,7 @@
         </w:rPr>
         <w:t>lista_palavras</w:t>
       </w:r>
+      <w:proofErr w:type="spellEnd"/>
       <w:r>
         <w:rPr>
           <w:rFonts w:ascii="Courier New" w:eastAsia="Times New Roman" w:hAnsi="Courier New" w:cs="Courier New"/>
@@ -2391,6 +2943,7 @@
           <w:lang w:eastAsia="pt-BR"/>
         </w:rPr>
       </w:pPr>
+      <w:proofErr w:type="spellStart"/>
       <w:r>
         <w:rPr>
           <w:rFonts w:ascii="Courier New" w:eastAsia="Times New Roman" w:hAnsi="Courier New" w:cs="Courier New"/>
@@ -2401,6 +2954,7 @@
         </w:rPr>
         <w:t>def</w:t>
       </w:r>
+      <w:proofErr w:type="spellEnd"/>
       <w:r>
         <w:rPr>
           <w:rFonts w:ascii="Courier New" w:eastAsia="Times New Roman" w:hAnsi="Courier New" w:cs="Courier New"/>
@@ -2411,6 +2965,8 @@
         </w:rPr>
         <w:t> </w:t>
       </w:r>
+      <w:proofErr w:type="spellStart"/>
+      <w:proofErr w:type="gramStart"/>
       <w:r>
         <w:rPr>
           <w:rFonts w:ascii="Courier New" w:eastAsia="Times New Roman" w:hAnsi="Courier New" w:cs="Courier New"/>
@@ -2421,6 +2977,7 @@
         </w:rPr>
         <w:t>normalizacao</w:t>
       </w:r>
+      <w:proofErr w:type="spellEnd"/>
       <w:r>
         <w:rPr>
           <w:rFonts w:ascii="Courier New" w:eastAsia="Times New Roman" w:hAnsi="Courier New" w:cs="Courier New"/>
@@ -2431,6 +2988,8 @@
         </w:rPr>
         <w:t>(</w:t>
       </w:r>
+      <w:proofErr w:type="spellStart"/>
+      <w:proofErr w:type="gramEnd"/>
       <w:r>
         <w:rPr>
           <w:rFonts w:ascii="Courier New" w:eastAsia="Times New Roman" w:hAnsi="Courier New" w:cs="Courier New"/>
@@ -2441,6 +3000,7 @@
         </w:rPr>
         <w:t>lista_palavras</w:t>
       </w:r>
+      <w:proofErr w:type="spellEnd"/>
       <w:r>
         <w:rPr>
           <w:rFonts w:ascii="Courier New" w:eastAsia="Times New Roman" w:hAnsi="Courier New" w:cs="Courier New"/>
@@ -2451,6 +3011,7 @@
         </w:rPr>
         <w:t>: </w:t>
       </w:r>
+      <w:proofErr w:type="spellStart"/>
       <w:r>
         <w:rPr>
           <w:rFonts w:ascii="Courier New" w:eastAsia="Times New Roman" w:hAnsi="Courier New" w:cs="Courier New"/>
@@ -2461,6 +3022,7 @@
         </w:rPr>
         <w:t>list</w:t>
       </w:r>
+      <w:proofErr w:type="spellEnd"/>
       <w:r>
         <w:rPr>
           <w:rFonts w:ascii="Courier New" w:eastAsia="Times New Roman" w:hAnsi="Courier New" w:cs="Courier New"/>
@@ -2502,7 +3064,29 @@
           <w:szCs w:val="21"/>
           <w:lang w:eastAsia="pt-BR"/>
         </w:rPr>
-        <w:t>  lista_normalizada = </w:t>
+        <w:t>  </w:t>
+      </w:r>
+      <w:proofErr w:type="spellStart"/>
+      <w:r>
+        <w:rPr>
+          <w:rFonts w:ascii="Courier New" w:eastAsia="Times New Roman" w:hAnsi="Courier New" w:cs="Courier New"/>
+          <w:color w:val="D4D4D4"/>
+          <w:sz w:val="21"/>
+          <w:szCs w:val="21"/>
+          <w:lang w:eastAsia="pt-BR"/>
+        </w:rPr>
+        <w:t>lista_normalizada</w:t>
+      </w:r>
+      <w:proofErr w:type="spellEnd"/>
+      <w:r>
+        <w:rPr>
+          <w:rFonts w:ascii="Courier New" w:eastAsia="Times New Roman" w:hAnsi="Courier New" w:cs="Courier New"/>
+          <w:color w:val="D4D4D4"/>
+          <w:sz w:val="21"/>
+          <w:szCs w:val="21"/>
+          <w:lang w:eastAsia="pt-BR"/>
+        </w:rPr>
+        <w:t> = </w:t>
       </w:r>
       <w:r>
         <w:rPr>
@@ -2575,8 +3159,20 @@
           <w:szCs w:val="21"/>
           <w:lang w:eastAsia="pt-BR"/>
         </w:rPr>
-        <w:t> lista_palavras</w:t>
-      </w:r>
+        <w:t> </w:t>
+      </w:r>
+      <w:proofErr w:type="spellStart"/>
+      <w:r>
+        <w:rPr>
+          <w:rFonts w:ascii="Courier New" w:eastAsia="Times New Roman" w:hAnsi="Courier New" w:cs="Courier New"/>
+          <w:color w:val="D4D4D4"/>
+          <w:sz w:val="21"/>
+          <w:szCs w:val="21"/>
+          <w:lang w:eastAsia="pt-BR"/>
+        </w:rPr>
+        <w:t>lista_palavras</w:t>
+      </w:r>
+      <w:proofErr w:type="spellEnd"/>
       <w:r>
         <w:rPr>
           <w:rFonts w:ascii="Courier New" w:eastAsia="Times New Roman" w:hAnsi="Courier New" w:cs="Courier New"/>
@@ -2608,8 +3204,32 @@
           <w:szCs w:val="21"/>
           <w:lang w:eastAsia="pt-BR"/>
         </w:rPr>
-        <w:t>    lista_normalizada.append</w:t>
-      </w:r>
+        <w:t>    </w:t>
+      </w:r>
+      <w:proofErr w:type="spellStart"/>
+      <w:r>
+        <w:rPr>
+          <w:rFonts w:ascii="Courier New" w:eastAsia="Times New Roman" w:hAnsi="Courier New" w:cs="Courier New"/>
+          <w:color w:val="D4D4D4"/>
+          <w:sz w:val="21"/>
+          <w:szCs w:val="21"/>
+          <w:lang w:eastAsia="pt-BR"/>
+        </w:rPr>
+        <w:t>lista_</w:t>
+      </w:r>
+      <w:proofErr w:type="gramStart"/>
+      <w:r>
+        <w:rPr>
+          <w:rFonts w:ascii="Courier New" w:eastAsia="Times New Roman" w:hAnsi="Courier New" w:cs="Courier New"/>
+          <w:color w:val="D4D4D4"/>
+          <w:sz w:val="21"/>
+          <w:szCs w:val="21"/>
+          <w:lang w:eastAsia="pt-BR"/>
+        </w:rPr>
+        <w:t>normalizada.append</w:t>
+      </w:r>
+      <w:proofErr w:type="spellEnd"/>
+      <w:proofErr w:type="gramEnd"/>
       <w:r>
         <w:rPr>
           <w:rFonts w:ascii="Courier New" w:eastAsia="Times New Roman" w:hAnsi="Courier New" w:cs="Courier New"/>
@@ -2620,6 +3240,7 @@
         </w:rPr>
         <w:t>(</w:t>
       </w:r>
+      <w:proofErr w:type="spellStart"/>
       <w:r>
         <w:rPr>
           <w:rFonts w:ascii="Courier New" w:eastAsia="Times New Roman" w:hAnsi="Courier New" w:cs="Courier New"/>
@@ -2630,6 +3251,7 @@
         </w:rPr>
         <w:t>palavra.lower</w:t>
       </w:r>
+      <w:proofErr w:type="spellEnd"/>
       <w:r>
         <w:rPr>
           <w:rFonts w:ascii="Courier New" w:eastAsia="Times New Roman" w:hAnsi="Courier New" w:cs="Courier New"/>
@@ -2663,6 +3285,7 @@
         </w:rPr>
         <w:t>  </w:t>
       </w:r>
+      <w:proofErr w:type="spellStart"/>
       <w:r>
         <w:rPr>
           <w:rFonts w:ascii="Courier New" w:eastAsia="Times New Roman" w:hAnsi="Courier New" w:cs="Courier New"/>
@@ -2673,16 +3296,29 @@
         </w:rPr>
         <w:t>return</w:t>
       </w:r>
-      <w:r>
-        <w:rPr>
-          <w:rFonts w:ascii="Courier New" w:eastAsia="Times New Roman" w:hAnsi="Courier New" w:cs="Courier New"/>
-          <w:color w:val="D4D4D4"/>
-          <w:sz w:val="21"/>
-          <w:szCs w:val="21"/>
-          <w:lang w:eastAsia="pt-BR"/>
-        </w:rPr>
-        <w:t> lista_normalizada</w:t>
-      </w:r>
+      <w:proofErr w:type="spellEnd"/>
+      <w:r>
+        <w:rPr>
+          <w:rFonts w:ascii="Courier New" w:eastAsia="Times New Roman" w:hAnsi="Courier New" w:cs="Courier New"/>
+          <w:color w:val="D4D4D4"/>
+          <w:sz w:val="21"/>
+          <w:szCs w:val="21"/>
+          <w:lang w:eastAsia="pt-BR"/>
+        </w:rPr>
+        <w:t> </w:t>
+      </w:r>
+      <w:proofErr w:type="spellStart"/>
+      <w:r>
+        <w:rPr>
+          <w:rFonts w:ascii="Courier New" w:eastAsia="Times New Roman" w:hAnsi="Courier New" w:cs="Courier New"/>
+          <w:color w:val="D4D4D4"/>
+          <w:sz w:val="21"/>
+          <w:szCs w:val="21"/>
+          <w:lang w:eastAsia="pt-BR"/>
+        </w:rPr>
+        <w:t>lista_normalizada</w:t>
+      </w:r>
+      <w:proofErr w:type="spellEnd"/>
     </w:p>
     <w:p>
       <w:pPr>
@@ -2777,7 +3413,25 @@
           <w:sz w:val="24"/>
           <w:szCs w:val="24"/>
         </w:rPr>
-        <w:t>Para remover as repetições de uma lista utilizamos o set().</w:t>
+        <w:t xml:space="preserve">Para remover as repetições de uma lista utilizamos o </w:t>
+      </w:r>
+      <w:proofErr w:type="gramStart"/>
+      <w:r>
+        <w:rPr>
+          <w:rFonts w:ascii="Times New Roman" w:hAnsi="Times New Roman" w:cs="Times New Roman"/>
+          <w:sz w:val="24"/>
+          <w:szCs w:val="24"/>
+        </w:rPr>
+        <w:t>set(</w:t>
+      </w:r>
+      <w:proofErr w:type="gramEnd"/>
+      <w:r>
+        <w:rPr>
+          <w:rFonts w:ascii="Times New Roman" w:hAnsi="Times New Roman" w:cs="Times New Roman"/>
+          <w:sz w:val="24"/>
+          <w:szCs w:val="24"/>
+        </w:rPr>
+        <w:t>).</w:t>
       </w:r>
       <w:r>
         <w:rPr>
@@ -2817,15 +3471,27 @@
           <w:lang w:eastAsia="pt-BR"/>
         </w:rPr>
       </w:pPr>
-      <w:r>
-        <w:rPr>
-          <w:rFonts w:ascii="Courier New" w:eastAsia="Times New Roman" w:hAnsi="Courier New" w:cs="Courier New"/>
-          <w:color w:val="D4D4D4"/>
-          <w:sz w:val="21"/>
-          <w:szCs w:val="21"/>
-          <w:lang w:eastAsia="pt-BR"/>
-        </w:rPr>
-        <w:t>lista_unica = </w:t>
+      <w:proofErr w:type="spellStart"/>
+      <w:r>
+        <w:rPr>
+          <w:rFonts w:ascii="Courier New" w:eastAsia="Times New Roman" w:hAnsi="Courier New" w:cs="Courier New"/>
+          <w:color w:val="D4D4D4"/>
+          <w:sz w:val="21"/>
+          <w:szCs w:val="21"/>
+          <w:lang w:eastAsia="pt-BR"/>
+        </w:rPr>
+        <w:t>lista_unica</w:t>
+      </w:r>
+      <w:proofErr w:type="spellEnd"/>
+      <w:r>
+        <w:rPr>
+          <w:rFonts w:ascii="Courier New" w:eastAsia="Times New Roman" w:hAnsi="Courier New" w:cs="Courier New"/>
+          <w:color w:val="D4D4D4"/>
+          <w:sz w:val="21"/>
+          <w:szCs w:val="21"/>
+          <w:lang w:eastAsia="pt-BR"/>
+        </w:rPr>
+        <w:t> = </w:t>
       </w:r>
       <w:r>
         <w:rPr>
@@ -2847,6 +3513,7 @@
         </w:rPr>
         <w:t>(</w:t>
       </w:r>
+      <w:proofErr w:type="spellStart"/>
       <w:r>
         <w:rPr>
           <w:rFonts w:ascii="Courier New" w:eastAsia="Times New Roman" w:hAnsi="Courier New" w:cs="Courier New"/>
@@ -2857,6 +3524,7 @@
         </w:rPr>
         <w:t>lista_normalizada</w:t>
       </w:r>
+      <w:proofErr w:type="spellEnd"/>
       <w:r>
         <w:rPr>
           <w:rFonts w:ascii="Courier New" w:eastAsia="Times New Roman" w:hAnsi="Courier New" w:cs="Courier New"/>
@@ -2880,6 +3548,7 @@
           <w:lang w:eastAsia="pt-BR"/>
         </w:rPr>
       </w:pPr>
+      <w:proofErr w:type="spellStart"/>
       <w:r>
         <w:rPr>
           <w:rFonts w:ascii="Courier New" w:eastAsia="Times New Roman" w:hAnsi="Courier New" w:cs="Courier New"/>
@@ -2890,6 +3559,7 @@
         </w:rPr>
         <w:t>len</w:t>
       </w:r>
+      <w:proofErr w:type="spellEnd"/>
       <w:r>
         <w:rPr>
           <w:rFonts w:ascii="Courier New" w:eastAsia="Times New Roman" w:hAnsi="Courier New" w:cs="Courier New"/>
@@ -2900,6 +3570,7 @@
         </w:rPr>
         <w:t>(</w:t>
       </w:r>
+      <w:proofErr w:type="spellStart"/>
       <w:r>
         <w:rPr>
           <w:rFonts w:ascii="Courier New" w:eastAsia="Times New Roman" w:hAnsi="Courier New" w:cs="Courier New"/>
@@ -2910,6 +3581,7 @@
         </w:rPr>
         <w:t>lista_unica</w:t>
       </w:r>
+      <w:proofErr w:type="spellEnd"/>
       <w:r>
         <w:rPr>
           <w:rFonts w:ascii="Courier New" w:eastAsia="Times New Roman" w:hAnsi="Courier New" w:cs="Courier New"/>
@@ -3091,7 +3763,25 @@
           <w:sz w:val="24"/>
           <w:szCs w:val="24"/>
         </w:rPr>
-        <w:t>Como tokenizar um texto usando NLTK</w:t>
+        <w:t xml:space="preserve">Como </w:t>
+      </w:r>
+      <w:proofErr w:type="spellStart"/>
+      <w:r>
+        <w:rPr>
+          <w:rFonts w:ascii="Times New Roman" w:hAnsi="Times New Roman" w:cs="Times New Roman"/>
+          <w:sz w:val="24"/>
+          <w:szCs w:val="24"/>
+        </w:rPr>
+        <w:t>tokenizar</w:t>
+      </w:r>
+      <w:proofErr w:type="spellEnd"/>
+      <w:r>
+        <w:rPr>
+          <w:rFonts w:ascii="Times New Roman" w:hAnsi="Times New Roman" w:cs="Times New Roman"/>
+          <w:sz w:val="24"/>
+          <w:szCs w:val="24"/>
+        </w:rPr>
+        <w:t xml:space="preserve"> um texto usando NLTK</w:t>
       </w:r>
       <w:r>
         <w:rPr>
@@ -3398,15 +4088,27 @@
           <w:lang w:eastAsia="pt-BR"/>
         </w:rPr>
       </w:pPr>
-      <w:r>
-        <w:rPr>
-          <w:rFonts w:ascii="Courier New" w:eastAsia="Times New Roman" w:hAnsi="Courier New" w:cs="Courier New"/>
-          <w:color w:val="D4D4D4"/>
-          <w:sz w:val="21"/>
-          <w:szCs w:val="21"/>
-          <w:lang w:eastAsia="pt-BR"/>
-        </w:rPr>
-        <w:t>palavra_exemplo = </w:t>
+      <w:proofErr w:type="spellStart"/>
+      <w:r>
+        <w:rPr>
+          <w:rFonts w:ascii="Courier New" w:eastAsia="Times New Roman" w:hAnsi="Courier New" w:cs="Courier New"/>
+          <w:color w:val="D4D4D4"/>
+          <w:sz w:val="21"/>
+          <w:szCs w:val="21"/>
+          <w:lang w:eastAsia="pt-BR"/>
+        </w:rPr>
+        <w:t>palavra_exemplo</w:t>
+      </w:r>
+      <w:proofErr w:type="spellEnd"/>
+      <w:r>
+        <w:rPr>
+          <w:rFonts w:ascii="Courier New" w:eastAsia="Times New Roman" w:hAnsi="Courier New" w:cs="Courier New"/>
+          <w:color w:val="D4D4D4"/>
+          <w:sz w:val="21"/>
+          <w:szCs w:val="21"/>
+          <w:lang w:eastAsia="pt-BR"/>
+        </w:rPr>
+        <w:t> = </w:t>
       </w:r>
       <w:r>
         <w:rPr>
@@ -3416,7 +4118,29 @@
           <w:szCs w:val="21"/>
           <w:lang w:eastAsia="pt-BR"/>
         </w:rPr>
-        <w:t>'lgica'</w:t>
+        <w:t>'</w:t>
+      </w:r>
+      <w:proofErr w:type="spellStart"/>
+      <w:r>
+        <w:rPr>
+          <w:rFonts w:ascii="Courier New" w:eastAsia="Times New Roman" w:hAnsi="Courier New" w:cs="Courier New"/>
+          <w:color w:val="CE9178"/>
+          <w:sz w:val="21"/>
+          <w:szCs w:val="21"/>
+          <w:lang w:eastAsia="pt-BR"/>
+        </w:rPr>
+        <w:t>lgica</w:t>
+      </w:r>
+      <w:proofErr w:type="spellEnd"/>
+      <w:r>
+        <w:rPr>
+          <w:rFonts w:ascii="Courier New" w:eastAsia="Times New Roman" w:hAnsi="Courier New" w:cs="Courier New"/>
+          <w:color w:val="CE9178"/>
+          <w:sz w:val="21"/>
+          <w:szCs w:val="21"/>
+          <w:lang w:eastAsia="pt-BR"/>
+        </w:rPr>
+        <w:t>'</w:t>
       </w:r>
     </w:p>
     <w:p>
@@ -3444,6 +4168,7 @@
           <w:lang w:eastAsia="pt-BR"/>
         </w:rPr>
       </w:pPr>
+      <w:proofErr w:type="spellStart"/>
       <w:r>
         <w:rPr>
           <w:rFonts w:ascii="Courier New" w:eastAsia="Times New Roman" w:hAnsi="Courier New" w:cs="Courier New"/>
@@ -3454,6 +4179,7 @@
         </w:rPr>
         <w:t>def</w:t>
       </w:r>
+      <w:proofErr w:type="spellEnd"/>
       <w:r>
         <w:rPr>
           <w:rFonts w:ascii="Courier New" w:eastAsia="Times New Roman" w:hAnsi="Courier New" w:cs="Courier New"/>
@@ -3464,6 +4190,7 @@
         </w:rPr>
         <w:t> </w:t>
       </w:r>
+      <w:proofErr w:type="spellStart"/>
       <w:r>
         <w:rPr>
           <w:rFonts w:ascii="Courier New" w:eastAsia="Times New Roman" w:hAnsi="Courier New" w:cs="Courier New"/>
@@ -3474,6 +4201,7 @@
         </w:rPr>
         <w:t>gerador_palavras</w:t>
       </w:r>
+      <w:proofErr w:type="spellEnd"/>
       <w:r>
         <w:rPr>
           <w:rFonts w:ascii="Courier New" w:eastAsia="Times New Roman" w:hAnsi="Courier New" w:cs="Courier New"/>
@@ -3630,6 +4358,7 @@
         </w:rPr>
         <w:t>(</w:t>
       </w:r>
+      <w:proofErr w:type="spellStart"/>
       <w:r>
         <w:rPr>
           <w:rFonts w:ascii="Courier New" w:eastAsia="Times New Roman" w:hAnsi="Courier New" w:cs="Courier New"/>
@@ -3640,6 +4369,7 @@
         </w:rPr>
         <w:t>len</w:t>
       </w:r>
+      <w:proofErr w:type="spellEnd"/>
       <w:r>
         <w:rPr>
           <w:rFonts w:ascii="Courier New" w:eastAsia="Times New Roman" w:hAnsi="Courier New" w:cs="Courier New"/>
@@ -3721,8 +4451,22 @@
           <w:szCs w:val="21"/>
           <w:lang w:eastAsia="pt-BR"/>
         </w:rPr>
-        <w:t>    fatias.append</w:t>
-      </w:r>
+        <w:t>    </w:t>
+      </w:r>
+      <w:proofErr w:type="spellStart"/>
+      <w:proofErr w:type="gramStart"/>
+      <w:r>
+        <w:rPr>
+          <w:rFonts w:ascii="Courier New" w:eastAsia="Times New Roman" w:hAnsi="Courier New" w:cs="Courier New"/>
+          <w:color w:val="D4D4D4"/>
+          <w:sz w:val="21"/>
+          <w:szCs w:val="21"/>
+          <w:lang w:eastAsia="pt-BR"/>
+        </w:rPr>
+        <w:t>fatias.append</w:t>
+      </w:r>
+      <w:proofErr w:type="spellEnd"/>
+      <w:proofErr w:type="gramEnd"/>
       <w:r>
         <w:rPr>
           <w:rFonts w:ascii="Courier New" w:eastAsia="Times New Roman" w:hAnsi="Courier New" w:cs="Courier New"/>
@@ -3915,6 +4659,7 @@
           <w:lang w:eastAsia="pt-BR"/>
         </w:rPr>
       </w:pPr>
+      <w:proofErr w:type="spellStart"/>
       <w:r>
         <w:rPr>
           <w:rFonts w:ascii="Courier New" w:eastAsia="Times New Roman" w:hAnsi="Courier New" w:cs="Courier New"/>
@@ -3925,6 +4670,7 @@
         </w:rPr>
         <w:t>gerador_palavras</w:t>
       </w:r>
+      <w:proofErr w:type="spellEnd"/>
       <w:r>
         <w:rPr>
           <w:rFonts w:ascii="Courier New" w:eastAsia="Times New Roman" w:hAnsi="Courier New" w:cs="Courier New"/>
@@ -3935,6 +4681,7 @@
         </w:rPr>
         <w:t>(</w:t>
       </w:r>
+      <w:proofErr w:type="spellStart"/>
       <w:r>
         <w:rPr>
           <w:rFonts w:ascii="Courier New" w:eastAsia="Times New Roman" w:hAnsi="Courier New" w:cs="Courier New"/>
@@ -3945,6 +4692,7 @@
         </w:rPr>
         <w:t>palavra_exemplo</w:t>
       </w:r>
+      <w:proofErr w:type="spellEnd"/>
       <w:r>
         <w:rPr>
           <w:rFonts w:ascii="Courier New" w:eastAsia="Times New Roman" w:hAnsi="Courier New" w:cs="Courier New"/>
@@ -4125,15 +4873,27 @@
           <w:lang w:eastAsia="pt-BR"/>
         </w:rPr>
       </w:pPr>
-      <w:r>
-        <w:rPr>
-          <w:rFonts w:ascii="Courier New" w:eastAsia="Times New Roman" w:hAnsi="Courier New" w:cs="Courier New"/>
-          <w:color w:val="D4D4D4"/>
-          <w:sz w:val="21"/>
-          <w:szCs w:val="21"/>
-          <w:lang w:eastAsia="pt-BR"/>
-        </w:rPr>
-        <w:t>palavra_exemplo = </w:t>
+      <w:proofErr w:type="spellStart"/>
+      <w:r>
+        <w:rPr>
+          <w:rFonts w:ascii="Courier New" w:eastAsia="Times New Roman" w:hAnsi="Courier New" w:cs="Courier New"/>
+          <w:color w:val="D4D4D4"/>
+          <w:sz w:val="21"/>
+          <w:szCs w:val="21"/>
+          <w:lang w:eastAsia="pt-BR"/>
+        </w:rPr>
+        <w:t>palavra_exemplo</w:t>
+      </w:r>
+      <w:proofErr w:type="spellEnd"/>
+      <w:r>
+        <w:rPr>
+          <w:rFonts w:ascii="Courier New" w:eastAsia="Times New Roman" w:hAnsi="Courier New" w:cs="Courier New"/>
+          <w:color w:val="D4D4D4"/>
+          <w:sz w:val="21"/>
+          <w:szCs w:val="21"/>
+          <w:lang w:eastAsia="pt-BR"/>
+        </w:rPr>
+        <w:t> = </w:t>
       </w:r>
       <w:r>
         <w:rPr>
@@ -4143,7 +4903,29 @@
           <w:szCs w:val="21"/>
           <w:lang w:eastAsia="pt-BR"/>
         </w:rPr>
-        <w:t>'lgica'</w:t>
+        <w:t>'</w:t>
+      </w:r>
+      <w:proofErr w:type="spellStart"/>
+      <w:r>
+        <w:rPr>
+          <w:rFonts w:ascii="Courier New" w:eastAsia="Times New Roman" w:hAnsi="Courier New" w:cs="Courier New"/>
+          <w:color w:val="CE9178"/>
+          <w:sz w:val="21"/>
+          <w:szCs w:val="21"/>
+          <w:lang w:eastAsia="pt-BR"/>
+        </w:rPr>
+        <w:t>lgica</w:t>
+      </w:r>
+      <w:proofErr w:type="spellEnd"/>
+      <w:r>
+        <w:rPr>
+          <w:rFonts w:ascii="Courier New" w:eastAsia="Times New Roman" w:hAnsi="Courier New" w:cs="Courier New"/>
+          <w:color w:val="CE9178"/>
+          <w:sz w:val="21"/>
+          <w:szCs w:val="21"/>
+          <w:lang w:eastAsia="pt-BR"/>
+        </w:rPr>
+        <w:t>'</w:t>
       </w:r>
     </w:p>
     <w:p>
@@ -4171,6 +4953,7 @@
           <w:lang w:eastAsia="pt-BR"/>
         </w:rPr>
       </w:pPr>
+      <w:proofErr w:type="spellStart"/>
       <w:r>
         <w:rPr>
           <w:rFonts w:ascii="Courier New" w:eastAsia="Times New Roman" w:hAnsi="Courier New" w:cs="Courier New"/>
@@ -4181,6 +4964,7 @@
         </w:rPr>
         <w:t>def</w:t>
       </w:r>
+      <w:proofErr w:type="spellEnd"/>
       <w:r>
         <w:rPr>
           <w:rFonts w:ascii="Courier New" w:eastAsia="Times New Roman" w:hAnsi="Courier New" w:cs="Courier New"/>
@@ -4191,6 +4975,7 @@
         </w:rPr>
         <w:t> </w:t>
       </w:r>
+      <w:proofErr w:type="spellStart"/>
       <w:r>
         <w:rPr>
           <w:rFonts w:ascii="Courier New" w:eastAsia="Times New Roman" w:hAnsi="Courier New" w:cs="Courier New"/>
@@ -4201,6 +4986,7 @@
         </w:rPr>
         <w:t>insere_letras</w:t>
       </w:r>
+      <w:proofErr w:type="spellEnd"/>
       <w:r>
         <w:rPr>
           <w:rFonts w:ascii="Courier New" w:eastAsia="Times New Roman" w:hAnsi="Courier New" w:cs="Courier New"/>
@@ -4262,7 +5048,29 @@
           <w:szCs w:val="21"/>
           <w:lang w:eastAsia="pt-BR"/>
         </w:rPr>
-        <w:t>  novas_palavras = </w:t>
+        <w:t>  </w:t>
+      </w:r>
+      <w:proofErr w:type="spellStart"/>
+      <w:r>
+        <w:rPr>
+          <w:rFonts w:ascii="Courier New" w:eastAsia="Times New Roman" w:hAnsi="Courier New" w:cs="Courier New"/>
+          <w:color w:val="D4D4D4"/>
+          <w:sz w:val="21"/>
+          <w:szCs w:val="21"/>
+          <w:lang w:eastAsia="pt-BR"/>
+        </w:rPr>
+        <w:t>novas_palavras</w:t>
+      </w:r>
+      <w:proofErr w:type="spellEnd"/>
+      <w:r>
+        <w:rPr>
+          <w:rFonts w:ascii="Courier New" w:eastAsia="Times New Roman" w:hAnsi="Courier New" w:cs="Courier New"/>
+          <w:color w:val="D4D4D4"/>
+          <w:sz w:val="21"/>
+          <w:szCs w:val="21"/>
+          <w:lang w:eastAsia="pt-BR"/>
+        </w:rPr>
+        <w:t> = </w:t>
       </w:r>
       <w:r>
         <w:rPr>
@@ -4305,7 +5113,29 @@
           <w:szCs w:val="21"/>
           <w:lang w:eastAsia="pt-BR"/>
         </w:rPr>
-        <w:t>'abcdefghijklmnopqrstuvwxyzàáâãèéêìíîòóôõùúûç'</w:t>
+        <w:t>'</w:t>
+      </w:r>
+      <w:proofErr w:type="spellStart"/>
+      <w:r>
+        <w:rPr>
+          <w:rFonts w:ascii="Courier New" w:eastAsia="Times New Roman" w:hAnsi="Courier New" w:cs="Courier New"/>
+          <w:color w:val="CE9178"/>
+          <w:sz w:val="21"/>
+          <w:szCs w:val="21"/>
+          <w:lang w:eastAsia="pt-BR"/>
+        </w:rPr>
+        <w:t>abcdefghijklmnopqrstuvwxyzàáâãèéêìíîòóôõùúûç</w:t>
+      </w:r>
+      <w:proofErr w:type="spellEnd"/>
+      <w:r>
+        <w:rPr>
+          <w:rFonts w:ascii="Courier New" w:eastAsia="Times New Roman" w:hAnsi="Courier New" w:cs="Courier New"/>
+          <w:color w:val="CE9178"/>
+          <w:sz w:val="21"/>
+          <w:szCs w:val="21"/>
+          <w:lang w:eastAsia="pt-BR"/>
+        </w:rPr>
+        <w:t>'</w:t>
       </w:r>
     </w:p>
     <w:p>
@@ -4494,8 +5324,32 @@
           <w:szCs w:val="21"/>
           <w:lang w:eastAsia="pt-BR"/>
         </w:rPr>
-        <w:t>      novas_palavras.append</w:t>
-      </w:r>
+        <w:t>      </w:t>
+      </w:r>
+      <w:proofErr w:type="spellStart"/>
+      <w:r>
+        <w:rPr>
+          <w:rFonts w:ascii="Courier New" w:eastAsia="Times New Roman" w:hAnsi="Courier New" w:cs="Courier New"/>
+          <w:color w:val="D4D4D4"/>
+          <w:sz w:val="21"/>
+          <w:szCs w:val="21"/>
+          <w:lang w:eastAsia="pt-BR"/>
+        </w:rPr>
+        <w:t>novas_</w:t>
+      </w:r>
+      <w:proofErr w:type="gramStart"/>
+      <w:r>
+        <w:rPr>
+          <w:rFonts w:ascii="Courier New" w:eastAsia="Times New Roman" w:hAnsi="Courier New" w:cs="Courier New"/>
+          <w:color w:val="D4D4D4"/>
+          <w:sz w:val="21"/>
+          <w:szCs w:val="21"/>
+          <w:lang w:eastAsia="pt-BR"/>
+        </w:rPr>
+        <w:t>palavras.append</w:t>
+      </w:r>
+      <w:proofErr w:type="spellEnd"/>
+      <w:proofErr w:type="gramEnd"/>
       <w:r>
         <w:rPr>
           <w:rFonts w:ascii="Courier New" w:eastAsia="Times New Roman" w:hAnsi="Courier New" w:cs="Courier New"/>
@@ -4549,6 +5403,7 @@
         </w:rPr>
         <w:t>  </w:t>
       </w:r>
+      <w:proofErr w:type="spellStart"/>
       <w:r>
         <w:rPr>
           <w:rFonts w:ascii="Courier New" w:eastAsia="Times New Roman" w:hAnsi="Courier New" w:cs="Courier New"/>
@@ -4559,16 +5414,29 @@
         </w:rPr>
         <w:t>return</w:t>
       </w:r>
-      <w:r>
-        <w:rPr>
-          <w:rFonts w:ascii="Courier New" w:eastAsia="Times New Roman" w:hAnsi="Courier New" w:cs="Courier New"/>
-          <w:color w:val="D4D4D4"/>
-          <w:sz w:val="21"/>
-          <w:szCs w:val="21"/>
-          <w:lang w:eastAsia="pt-BR"/>
-        </w:rPr>
-        <w:t> novas_palavras</w:t>
-      </w:r>
+      <w:proofErr w:type="spellEnd"/>
+      <w:r>
+        <w:rPr>
+          <w:rFonts w:ascii="Courier New" w:eastAsia="Times New Roman" w:hAnsi="Courier New" w:cs="Courier New"/>
+          <w:color w:val="D4D4D4"/>
+          <w:sz w:val="21"/>
+          <w:szCs w:val="21"/>
+          <w:lang w:eastAsia="pt-BR"/>
+        </w:rPr>
+        <w:t> </w:t>
+      </w:r>
+      <w:proofErr w:type="spellStart"/>
+      <w:r>
+        <w:rPr>
+          <w:rFonts w:ascii="Courier New" w:eastAsia="Times New Roman" w:hAnsi="Courier New" w:cs="Courier New"/>
+          <w:color w:val="D4D4D4"/>
+          <w:sz w:val="21"/>
+          <w:szCs w:val="21"/>
+          <w:lang w:eastAsia="pt-BR"/>
+        </w:rPr>
+        <w:t>novas_palavras</w:t>
+      </w:r>
+      <w:proofErr w:type="spellEnd"/>
     </w:p>
     <w:p>
       <w:pPr>
@@ -4595,6 +5463,7 @@
           <w:lang w:eastAsia="pt-BR"/>
         </w:rPr>
       </w:pPr>
+      <w:proofErr w:type="spellStart"/>
       <w:r>
         <w:rPr>
           <w:rFonts w:ascii="Courier New" w:eastAsia="Times New Roman" w:hAnsi="Courier New" w:cs="Courier New"/>
@@ -4605,6 +5474,7 @@
         </w:rPr>
         <w:t>def</w:t>
       </w:r>
+      <w:proofErr w:type="spellEnd"/>
       <w:r>
         <w:rPr>
           <w:rFonts w:ascii="Courier New" w:eastAsia="Times New Roman" w:hAnsi="Courier New" w:cs="Courier New"/>
@@ -4615,6 +5485,7 @@
         </w:rPr>
         <w:t> </w:t>
       </w:r>
+      <w:proofErr w:type="spellStart"/>
       <w:r>
         <w:rPr>
           <w:rFonts w:ascii="Courier New" w:eastAsia="Times New Roman" w:hAnsi="Courier New" w:cs="Courier New"/>
@@ -4625,6 +5496,7 @@
         </w:rPr>
         <w:t>gerador_palavras</w:t>
       </w:r>
+      <w:proofErr w:type="spellEnd"/>
       <w:r>
         <w:rPr>
           <w:rFonts w:ascii="Courier New" w:eastAsia="Times New Roman" w:hAnsi="Courier New" w:cs="Courier New"/>
@@ -4781,6 +5653,7 @@
         </w:rPr>
         <w:t>(</w:t>
       </w:r>
+      <w:proofErr w:type="spellStart"/>
       <w:r>
         <w:rPr>
           <w:rFonts w:ascii="Courier New" w:eastAsia="Times New Roman" w:hAnsi="Courier New" w:cs="Courier New"/>
@@ -4791,6 +5664,7 @@
         </w:rPr>
         <w:t>len</w:t>
       </w:r>
+      <w:proofErr w:type="spellEnd"/>
       <w:r>
         <w:rPr>
           <w:rFonts w:ascii="Courier New" w:eastAsia="Times New Roman" w:hAnsi="Courier New" w:cs="Courier New"/>
@@ -4872,8 +5746,22 @@
           <w:szCs w:val="21"/>
           <w:lang w:eastAsia="pt-BR"/>
         </w:rPr>
-        <w:t>    fatias.append</w:t>
-      </w:r>
+        <w:t>    </w:t>
+      </w:r>
+      <w:proofErr w:type="spellStart"/>
+      <w:proofErr w:type="gramStart"/>
+      <w:r>
+        <w:rPr>
+          <w:rFonts w:ascii="Courier New" w:eastAsia="Times New Roman" w:hAnsi="Courier New" w:cs="Courier New"/>
+          <w:color w:val="D4D4D4"/>
+          <w:sz w:val="21"/>
+          <w:szCs w:val="21"/>
+          <w:lang w:eastAsia="pt-BR"/>
+        </w:rPr>
+        <w:t>fatias.append</w:t>
+      </w:r>
+      <w:proofErr w:type="spellEnd"/>
+      <w:proofErr w:type="gramEnd"/>
       <w:r>
         <w:rPr>
           <w:rFonts w:ascii="Courier New" w:eastAsia="Times New Roman" w:hAnsi="Courier New" w:cs="Courier New"/>
@@ -4986,8 +5874,42 @@
           <w:lang w:eastAsia="pt-BR"/>
         </w:rPr>
         <w:lastRenderedPageBreak/>
-        <w:t>  palavras_geradas = insere_letras</w:t>
-      </w:r>
+        <w:t>  </w:t>
+      </w:r>
+      <w:proofErr w:type="spellStart"/>
+      <w:r>
+        <w:rPr>
+          <w:rFonts w:ascii="Courier New" w:eastAsia="Times New Roman" w:hAnsi="Courier New" w:cs="Courier New"/>
+          <w:color w:val="D4D4D4"/>
+          <w:sz w:val="21"/>
+          <w:szCs w:val="21"/>
+          <w:lang w:eastAsia="pt-BR"/>
+        </w:rPr>
+        <w:t>palavras_geradas</w:t>
+      </w:r>
+      <w:proofErr w:type="spellEnd"/>
+      <w:r>
+        <w:rPr>
+          <w:rFonts w:ascii="Courier New" w:eastAsia="Times New Roman" w:hAnsi="Courier New" w:cs="Courier New"/>
+          <w:color w:val="D4D4D4"/>
+          <w:sz w:val="21"/>
+          <w:szCs w:val="21"/>
+          <w:lang w:eastAsia="pt-BR"/>
+        </w:rPr>
+        <w:t> = </w:t>
+      </w:r>
+      <w:proofErr w:type="spellStart"/>
+      <w:r>
+        <w:rPr>
+          <w:rFonts w:ascii="Courier New" w:eastAsia="Times New Roman" w:hAnsi="Courier New" w:cs="Courier New"/>
+          <w:color w:val="D4D4D4"/>
+          <w:sz w:val="21"/>
+          <w:szCs w:val="21"/>
+          <w:lang w:eastAsia="pt-BR"/>
+        </w:rPr>
+        <w:t>insere_letras</w:t>
+      </w:r>
+      <w:proofErr w:type="spellEnd"/>
       <w:r>
         <w:rPr>
           <w:rFonts w:ascii="Courier New" w:eastAsia="Times New Roman" w:hAnsi="Courier New" w:cs="Courier New"/>
@@ -5041,6 +5963,7 @@
         </w:rPr>
         <w:t>  </w:t>
       </w:r>
+      <w:proofErr w:type="spellStart"/>
       <w:r>
         <w:rPr>
           <w:rFonts w:ascii="Courier New" w:eastAsia="Times New Roman" w:hAnsi="Courier New" w:cs="Courier New"/>
@@ -5051,16 +5974,29 @@
         </w:rPr>
         <w:t>return</w:t>
       </w:r>
-      <w:r>
-        <w:rPr>
-          <w:rFonts w:ascii="Courier New" w:eastAsia="Times New Roman" w:hAnsi="Courier New" w:cs="Courier New"/>
-          <w:color w:val="D4D4D4"/>
-          <w:sz w:val="21"/>
-          <w:szCs w:val="21"/>
-          <w:lang w:eastAsia="pt-BR"/>
-        </w:rPr>
-        <w:t> palavras_geradas</w:t>
-      </w:r>
+      <w:proofErr w:type="spellEnd"/>
+      <w:r>
+        <w:rPr>
+          <w:rFonts w:ascii="Courier New" w:eastAsia="Times New Roman" w:hAnsi="Courier New" w:cs="Courier New"/>
+          <w:color w:val="D4D4D4"/>
+          <w:sz w:val="21"/>
+          <w:szCs w:val="21"/>
+          <w:lang w:eastAsia="pt-BR"/>
+        </w:rPr>
+        <w:t> </w:t>
+      </w:r>
+      <w:proofErr w:type="spellStart"/>
+      <w:r>
+        <w:rPr>
+          <w:rFonts w:ascii="Courier New" w:eastAsia="Times New Roman" w:hAnsi="Courier New" w:cs="Courier New"/>
+          <w:color w:val="D4D4D4"/>
+          <w:sz w:val="21"/>
+          <w:szCs w:val="21"/>
+          <w:lang w:eastAsia="pt-BR"/>
+        </w:rPr>
+        <w:t>palavras_geradas</w:t>
+      </w:r>
+      <w:proofErr w:type="spellEnd"/>
     </w:p>
     <w:p>
       <w:pPr>
@@ -5087,16 +6023,40 @@
           <w:lang w:eastAsia="pt-BR"/>
         </w:rPr>
       </w:pPr>
-      <w:r>
-        <w:rPr>
-          <w:rFonts w:ascii="Courier New" w:eastAsia="Times New Roman" w:hAnsi="Courier New" w:cs="Courier New"/>
-          <w:color w:val="D4D4D4"/>
-          <w:sz w:val="21"/>
-          <w:szCs w:val="21"/>
-          <w:lang w:eastAsia="pt-BR"/>
-        </w:rPr>
-        <w:t>palavras_geradas = gerador_palavras</w:t>
-      </w:r>
+      <w:proofErr w:type="spellStart"/>
+      <w:r>
+        <w:rPr>
+          <w:rFonts w:ascii="Courier New" w:eastAsia="Times New Roman" w:hAnsi="Courier New" w:cs="Courier New"/>
+          <w:color w:val="D4D4D4"/>
+          <w:sz w:val="21"/>
+          <w:szCs w:val="21"/>
+          <w:lang w:eastAsia="pt-BR"/>
+        </w:rPr>
+        <w:t>palavras_geradas</w:t>
+      </w:r>
+      <w:proofErr w:type="spellEnd"/>
+      <w:r>
+        <w:rPr>
+          <w:rFonts w:ascii="Courier New" w:eastAsia="Times New Roman" w:hAnsi="Courier New" w:cs="Courier New"/>
+          <w:color w:val="D4D4D4"/>
+          <w:sz w:val="21"/>
+          <w:szCs w:val="21"/>
+          <w:lang w:eastAsia="pt-BR"/>
+        </w:rPr>
+        <w:t> = </w:t>
+      </w:r>
+      <w:proofErr w:type="spellStart"/>
+      <w:r>
+        <w:rPr>
+          <w:rFonts w:ascii="Courier New" w:eastAsia="Times New Roman" w:hAnsi="Courier New" w:cs="Courier New"/>
+          <w:color w:val="D4D4D4"/>
+          <w:sz w:val="21"/>
+          <w:szCs w:val="21"/>
+          <w:lang w:eastAsia="pt-BR"/>
+        </w:rPr>
+        <w:t>gerador_palavras</w:t>
+      </w:r>
+      <w:proofErr w:type="spellEnd"/>
       <w:r>
         <w:rPr>
           <w:rFonts w:ascii="Courier New" w:eastAsia="Times New Roman" w:hAnsi="Courier New" w:cs="Courier New"/>
@@ -5107,6 +6067,7 @@
         </w:rPr>
         <w:t>(</w:t>
       </w:r>
+      <w:proofErr w:type="spellStart"/>
       <w:r>
         <w:rPr>
           <w:rFonts w:ascii="Courier New" w:eastAsia="Times New Roman" w:hAnsi="Courier New" w:cs="Courier New"/>
@@ -5117,6 +6078,7 @@
         </w:rPr>
         <w:t>palavra_exemplo</w:t>
       </w:r>
+      <w:proofErr w:type="spellEnd"/>
       <w:r>
         <w:rPr>
           <w:rFonts w:ascii="Courier New" w:eastAsia="Times New Roman" w:hAnsi="Courier New" w:cs="Courier New"/>
@@ -5140,6 +6102,7 @@
           <w:lang w:eastAsia="pt-BR"/>
         </w:rPr>
       </w:pPr>
+      <w:proofErr w:type="spellStart"/>
       <w:r>
         <w:rPr>
           <w:rFonts w:ascii="Courier New" w:eastAsia="Times New Roman" w:hAnsi="Courier New" w:cs="Courier New"/>
@@ -5150,6 +6113,7 @@
         </w:rPr>
         <w:t>palavras_geradas</w:t>
       </w:r>
+      <w:proofErr w:type="spellEnd"/>
     </w:p>
     <w:p>
       <w:pPr>
@@ -5397,7 +6361,35 @@
           <w:sz w:val="24"/>
           <w:szCs w:val="24"/>
         </w:rPr>
-        <w:t>Demos início passando como parâmetro a palavra que queremos corrigir. Nossa função tem uma variável que recebe o gerador de palavras que gera as palavras a partir da palavra errada. Temos uma segunda variável que é a que recebe a palavra correta através da função max() que retorna o valor de maior probabilidade através da chave probabilidade, que é outra função que não criamos ainda.</w:t>
+        <w:t xml:space="preserve">Demos início passando como parâmetro a palavra que queremos corrigir. Nossa função tem uma variável que recebe o gerador de palavras que gera as palavras a partir da palavra errada. Temos uma segunda variável que é a que recebe a palavra correta através da função </w:t>
+      </w:r>
+      <w:proofErr w:type="spellStart"/>
+      <w:proofErr w:type="gramStart"/>
+      <w:r>
+        <w:rPr>
+          <w:rFonts w:ascii="Times New Roman" w:hAnsi="Times New Roman" w:cs="Times New Roman"/>
+          <w:sz w:val="24"/>
+          <w:szCs w:val="24"/>
+        </w:rPr>
+        <w:t>max</w:t>
+      </w:r>
+      <w:proofErr w:type="spellEnd"/>
+      <w:r>
+        <w:rPr>
+          <w:rFonts w:ascii="Times New Roman" w:hAnsi="Times New Roman" w:cs="Times New Roman"/>
+          <w:sz w:val="24"/>
+          <w:szCs w:val="24"/>
+        </w:rPr>
+        <w:t>(</w:t>
+      </w:r>
+      <w:proofErr w:type="gramEnd"/>
+      <w:r>
+        <w:rPr>
+          <w:rFonts w:ascii="Times New Roman" w:hAnsi="Times New Roman" w:cs="Times New Roman"/>
+          <w:sz w:val="24"/>
+          <w:szCs w:val="24"/>
+        </w:rPr>
+        <w:t>) que retorna o valor de maior probabilidade através da chave probabilidade, que é outra função que não criamos ainda.</w:t>
       </w:r>
       <w:r>
         <w:rPr>
@@ -5420,6 +6412,7 @@
           <w:lang w:eastAsia="pt-BR"/>
         </w:rPr>
       </w:pPr>
+      <w:proofErr w:type="spellStart"/>
       <w:r>
         <w:rPr>
           <w:rFonts w:ascii="Courier New" w:eastAsia="Times New Roman" w:hAnsi="Courier New" w:cs="Courier New"/>
@@ -5430,6 +6423,7 @@
         </w:rPr>
         <w:t>def</w:t>
       </w:r>
+      <w:proofErr w:type="spellEnd"/>
       <w:r>
         <w:rPr>
           <w:rFonts w:ascii="Courier New" w:eastAsia="Times New Roman" w:hAnsi="Courier New" w:cs="Courier New"/>
@@ -5511,8 +6505,42 @@
           <w:szCs w:val="21"/>
           <w:lang w:eastAsia="pt-BR"/>
         </w:rPr>
-        <w:t>  palavras_geradas = gerador_palavras</w:t>
-      </w:r>
+        <w:t>  </w:t>
+      </w:r>
+      <w:proofErr w:type="spellStart"/>
+      <w:r>
+        <w:rPr>
+          <w:rFonts w:ascii="Courier New" w:eastAsia="Times New Roman" w:hAnsi="Courier New" w:cs="Courier New"/>
+          <w:color w:val="D4D4D4"/>
+          <w:sz w:val="21"/>
+          <w:szCs w:val="21"/>
+          <w:lang w:eastAsia="pt-BR"/>
+        </w:rPr>
+        <w:t>palavras_geradas</w:t>
+      </w:r>
+      <w:proofErr w:type="spellEnd"/>
+      <w:r>
+        <w:rPr>
+          <w:rFonts w:ascii="Courier New" w:eastAsia="Times New Roman" w:hAnsi="Courier New" w:cs="Courier New"/>
+          <w:color w:val="D4D4D4"/>
+          <w:sz w:val="21"/>
+          <w:szCs w:val="21"/>
+          <w:lang w:eastAsia="pt-BR"/>
+        </w:rPr>
+        <w:t> = </w:t>
+      </w:r>
+      <w:proofErr w:type="spellStart"/>
+      <w:r>
+        <w:rPr>
+          <w:rFonts w:ascii="Courier New" w:eastAsia="Times New Roman" w:hAnsi="Courier New" w:cs="Courier New"/>
+          <w:color w:val="D4D4D4"/>
+          <w:sz w:val="21"/>
+          <w:szCs w:val="21"/>
+          <w:lang w:eastAsia="pt-BR"/>
+        </w:rPr>
+        <w:t>gerador_palavras</w:t>
+      </w:r>
+      <w:proofErr w:type="spellEnd"/>
       <w:r>
         <w:rPr>
           <w:rFonts w:ascii="Courier New" w:eastAsia="Times New Roman" w:hAnsi="Courier New" w:cs="Courier New"/>
@@ -5564,8 +6592,32 @@
           <w:szCs w:val="21"/>
           <w:lang w:eastAsia="pt-BR"/>
         </w:rPr>
-        <w:t>  palavra_correta = </w:t>
-      </w:r>
+        <w:t>  </w:t>
+      </w:r>
+      <w:proofErr w:type="spellStart"/>
+      <w:r>
+        <w:rPr>
+          <w:rFonts w:ascii="Courier New" w:eastAsia="Times New Roman" w:hAnsi="Courier New" w:cs="Courier New"/>
+          <w:color w:val="D4D4D4"/>
+          <w:sz w:val="21"/>
+          <w:szCs w:val="21"/>
+          <w:lang w:eastAsia="pt-BR"/>
+        </w:rPr>
+        <w:t>palavra_correta</w:t>
+      </w:r>
+      <w:proofErr w:type="spellEnd"/>
+      <w:r>
+        <w:rPr>
+          <w:rFonts w:ascii="Courier New" w:eastAsia="Times New Roman" w:hAnsi="Courier New" w:cs="Courier New"/>
+          <w:color w:val="D4D4D4"/>
+          <w:sz w:val="21"/>
+          <w:szCs w:val="21"/>
+          <w:lang w:eastAsia="pt-BR"/>
+        </w:rPr>
+        <w:t> = </w:t>
+      </w:r>
+      <w:proofErr w:type="spellStart"/>
+      <w:proofErr w:type="gramStart"/>
       <w:r>
         <w:rPr>
           <w:rFonts w:ascii="Courier New" w:eastAsia="Times New Roman" w:hAnsi="Courier New" w:cs="Courier New"/>
@@ -5576,6 +6628,7 @@
         </w:rPr>
         <w:t>max</w:t>
       </w:r>
+      <w:proofErr w:type="spellEnd"/>
       <w:r>
         <w:rPr>
           <w:rFonts w:ascii="Courier New" w:eastAsia="Times New Roman" w:hAnsi="Courier New" w:cs="Courier New"/>
@@ -5586,6 +6639,8 @@
         </w:rPr>
         <w:t>(</w:t>
       </w:r>
+      <w:proofErr w:type="spellStart"/>
+      <w:proofErr w:type="gramEnd"/>
       <w:r>
         <w:rPr>
           <w:rFonts w:ascii="Courier New" w:eastAsia="Times New Roman" w:hAnsi="Courier New" w:cs="Courier New"/>
@@ -5596,6 +6651,7 @@
         </w:rPr>
         <w:t>palavras_geradas</w:t>
       </w:r>
+      <w:proofErr w:type="spellEnd"/>
       <w:r>
         <w:rPr>
           <w:rFonts w:ascii="Courier New" w:eastAsia="Times New Roman" w:hAnsi="Courier New" w:cs="Courier New"/>
@@ -5614,7 +6670,29 @@
           <w:szCs w:val="21"/>
           <w:lang w:eastAsia="pt-BR"/>
         </w:rPr>
-        <w:t> key = probabilidade</w:t>
+        <w:t> </w:t>
+      </w:r>
+      <w:proofErr w:type="spellStart"/>
+      <w:r>
+        <w:rPr>
+          <w:rFonts w:ascii="Courier New" w:eastAsia="Times New Roman" w:hAnsi="Courier New" w:cs="Courier New"/>
+          <w:color w:val="D4D4D4"/>
+          <w:sz w:val="21"/>
+          <w:szCs w:val="21"/>
+          <w:lang w:eastAsia="pt-BR"/>
+        </w:rPr>
+        <w:t>key</w:t>
+      </w:r>
+      <w:proofErr w:type="spellEnd"/>
+      <w:r>
+        <w:rPr>
+          <w:rFonts w:ascii="Courier New" w:eastAsia="Times New Roman" w:hAnsi="Courier New" w:cs="Courier New"/>
+          <w:color w:val="D4D4D4"/>
+          <w:sz w:val="21"/>
+          <w:szCs w:val="21"/>
+          <w:lang w:eastAsia="pt-BR"/>
+        </w:rPr>
+        <w:t> = probabilidade</w:t>
       </w:r>
       <w:r>
         <w:rPr>
@@ -5649,6 +6727,7 @@
         </w:rPr>
         <w:t>  </w:t>
       </w:r>
+      <w:proofErr w:type="spellStart"/>
       <w:r>
         <w:rPr>
           <w:rFonts w:ascii="Courier New" w:eastAsia="Times New Roman" w:hAnsi="Courier New" w:cs="Courier New"/>
@@ -5659,16 +6738,29 @@
         </w:rPr>
         <w:t>return</w:t>
       </w:r>
-      <w:r>
-        <w:rPr>
-          <w:rFonts w:ascii="Courier New" w:eastAsia="Times New Roman" w:hAnsi="Courier New" w:cs="Courier New"/>
-          <w:color w:val="D4D4D4"/>
-          <w:sz w:val="21"/>
-          <w:szCs w:val="21"/>
-          <w:lang w:eastAsia="pt-BR"/>
-        </w:rPr>
-        <w:t> palavra_correta</w:t>
-      </w:r>
+      <w:proofErr w:type="spellEnd"/>
+      <w:r>
+        <w:rPr>
+          <w:rFonts w:ascii="Courier New" w:eastAsia="Times New Roman" w:hAnsi="Courier New" w:cs="Courier New"/>
+          <w:color w:val="D4D4D4"/>
+          <w:sz w:val="21"/>
+          <w:szCs w:val="21"/>
+          <w:lang w:eastAsia="pt-BR"/>
+        </w:rPr>
+        <w:t> </w:t>
+      </w:r>
+      <w:proofErr w:type="spellStart"/>
+      <w:r>
+        <w:rPr>
+          <w:rFonts w:ascii="Courier New" w:eastAsia="Times New Roman" w:hAnsi="Courier New" w:cs="Courier New"/>
+          <w:color w:val="D4D4D4"/>
+          <w:sz w:val="21"/>
+          <w:szCs w:val="21"/>
+          <w:lang w:eastAsia="pt-BR"/>
+        </w:rPr>
+        <w:t>palavra_correta</w:t>
+      </w:r>
+      <w:proofErr w:type="spellEnd"/>
     </w:p>
     <w:p>
       <w:pPr>
@@ -5764,7 +6856,25 @@
           <w:szCs w:val="24"/>
         </w:rPr>
         <w:lastRenderedPageBreak/>
-        <w:t>O nltk já nos ajuda a fazer isso</w:t>
+        <w:t xml:space="preserve">O </w:t>
+      </w:r>
+      <w:proofErr w:type="spellStart"/>
+      <w:r>
+        <w:rPr>
+          <w:rFonts w:ascii="Times New Roman" w:hAnsi="Times New Roman" w:cs="Times New Roman"/>
+          <w:sz w:val="24"/>
+          <w:szCs w:val="24"/>
+        </w:rPr>
+        <w:t>nltk</w:t>
+      </w:r>
+      <w:proofErr w:type="spellEnd"/>
+      <w:r>
+        <w:rPr>
+          <w:rFonts w:ascii="Times New Roman" w:hAnsi="Times New Roman" w:cs="Times New Roman"/>
+          <w:sz w:val="24"/>
+          <w:szCs w:val="24"/>
+        </w:rPr>
+        <w:t xml:space="preserve"> já nos ajuda a fazer isso</w:t>
       </w:r>
       <w:r>
         <w:rPr>
@@ -5774,13 +6884,43 @@
         </w:rPr>
         <w:t xml:space="preserve"> com o </w:t>
       </w:r>
-      <w:r>
-        <w:rPr>
-          <w:rFonts w:ascii="Times New Roman" w:hAnsi="Times New Roman" w:cs="Times New Roman"/>
-          <w:sz w:val="24"/>
-          <w:szCs w:val="24"/>
-        </w:rPr>
-        <w:t>nltk.FreqDist(lista_normalizada)</w:t>
+      <w:proofErr w:type="spellStart"/>
+      <w:proofErr w:type="gramStart"/>
+      <w:r>
+        <w:rPr>
+          <w:rFonts w:ascii="Times New Roman" w:hAnsi="Times New Roman" w:cs="Times New Roman"/>
+          <w:sz w:val="24"/>
+          <w:szCs w:val="24"/>
+        </w:rPr>
+        <w:t>nltk.FreqDist</w:t>
+      </w:r>
+      <w:proofErr w:type="spellEnd"/>
+      <w:proofErr w:type="gramEnd"/>
+      <w:r>
+        <w:rPr>
+          <w:rFonts w:ascii="Times New Roman" w:hAnsi="Times New Roman" w:cs="Times New Roman"/>
+          <w:sz w:val="24"/>
+          <w:szCs w:val="24"/>
+        </w:rPr>
+        <w:t>(</w:t>
+      </w:r>
+      <w:proofErr w:type="spellStart"/>
+      <w:r>
+        <w:rPr>
+          <w:rFonts w:ascii="Times New Roman" w:hAnsi="Times New Roman" w:cs="Times New Roman"/>
+          <w:sz w:val="24"/>
+          <w:szCs w:val="24"/>
+        </w:rPr>
+        <w:t>lista_normalizada</w:t>
+      </w:r>
+      <w:proofErr w:type="spellEnd"/>
+      <w:r>
+        <w:rPr>
+          <w:rFonts w:ascii="Times New Roman" w:hAnsi="Times New Roman" w:cs="Times New Roman"/>
+          <w:sz w:val="24"/>
+          <w:szCs w:val="24"/>
+        </w:rPr>
+        <w:t>)</w:t>
       </w:r>
       <w:r>
         <w:rPr>
@@ -5803,16 +6943,42 @@
           <w:lang w:eastAsia="pt-BR"/>
         </w:rPr>
       </w:pPr>
-      <w:r>
-        <w:rPr>
-          <w:rFonts w:ascii="Courier New" w:eastAsia="Times New Roman" w:hAnsi="Courier New" w:cs="Courier New"/>
-          <w:color w:val="D4D4D4"/>
-          <w:sz w:val="21"/>
-          <w:szCs w:val="21"/>
-          <w:lang w:eastAsia="pt-BR"/>
-        </w:rPr>
-        <w:t>frequencia = nltk.FreqDist</w:t>
-      </w:r>
+      <w:proofErr w:type="spellStart"/>
+      <w:r>
+        <w:rPr>
+          <w:rFonts w:ascii="Courier New" w:eastAsia="Times New Roman" w:hAnsi="Courier New" w:cs="Courier New"/>
+          <w:color w:val="D4D4D4"/>
+          <w:sz w:val="21"/>
+          <w:szCs w:val="21"/>
+          <w:lang w:eastAsia="pt-BR"/>
+        </w:rPr>
+        <w:t>frequencia</w:t>
+      </w:r>
+      <w:proofErr w:type="spellEnd"/>
+      <w:r>
+        <w:rPr>
+          <w:rFonts w:ascii="Courier New" w:eastAsia="Times New Roman" w:hAnsi="Courier New" w:cs="Courier New"/>
+          <w:color w:val="D4D4D4"/>
+          <w:sz w:val="21"/>
+          <w:szCs w:val="21"/>
+          <w:lang w:eastAsia="pt-BR"/>
+        </w:rPr>
+        <w:t> = </w:t>
+      </w:r>
+      <w:proofErr w:type="spellStart"/>
+      <w:proofErr w:type="gramStart"/>
+      <w:r>
+        <w:rPr>
+          <w:rFonts w:ascii="Courier New" w:eastAsia="Times New Roman" w:hAnsi="Courier New" w:cs="Courier New"/>
+          <w:color w:val="D4D4D4"/>
+          <w:sz w:val="21"/>
+          <w:szCs w:val="21"/>
+          <w:lang w:eastAsia="pt-BR"/>
+        </w:rPr>
+        <w:t>nltk.FreqDist</w:t>
+      </w:r>
+      <w:proofErr w:type="spellEnd"/>
+      <w:proofErr w:type="gramEnd"/>
       <w:r>
         <w:rPr>
           <w:rFonts w:ascii="Courier New" w:eastAsia="Times New Roman" w:hAnsi="Courier New" w:cs="Courier New"/>
@@ -5823,6 +6989,7 @@
         </w:rPr>
         <w:t>(</w:t>
       </w:r>
+      <w:proofErr w:type="spellStart"/>
       <w:r>
         <w:rPr>
           <w:rFonts w:ascii="Courier New" w:eastAsia="Times New Roman" w:hAnsi="Courier New" w:cs="Courier New"/>
@@ -5833,6 +7000,7 @@
         </w:rPr>
         <w:t>lista_normalizada</w:t>
       </w:r>
+      <w:proofErr w:type="spellEnd"/>
       <w:r>
         <w:rPr>
           <w:rFonts w:ascii="Courier New" w:eastAsia="Times New Roman" w:hAnsi="Courier New" w:cs="Courier New"/>
@@ -5856,6 +7024,7 @@
           <w:lang w:eastAsia="pt-BR"/>
         </w:rPr>
       </w:pPr>
+      <w:proofErr w:type="spellStart"/>
       <w:r>
         <w:rPr>
           <w:rFonts w:ascii="Courier New" w:eastAsia="Times New Roman" w:hAnsi="Courier New" w:cs="Courier New"/>
@@ -5866,6 +7035,7 @@
         </w:rPr>
         <w:t>frequencia</w:t>
       </w:r>
+      <w:proofErr w:type="spellEnd"/>
       <w:r>
         <w:rPr>
           <w:rFonts w:ascii="Courier New" w:eastAsia="Times New Roman" w:hAnsi="Courier New" w:cs="Courier New"/>
@@ -5994,6 +7164,7 @@
           <w:lang w:eastAsia="pt-BR"/>
         </w:rPr>
       </w:pPr>
+      <w:proofErr w:type="spellStart"/>
       <w:r>
         <w:rPr>
           <w:rFonts w:ascii="Courier New" w:eastAsia="Times New Roman" w:hAnsi="Courier New" w:cs="Courier New"/>
@@ -6004,6 +7175,7 @@
         </w:rPr>
         <w:t>def</w:t>
       </w:r>
+      <w:proofErr w:type="spellEnd"/>
       <w:r>
         <w:rPr>
           <w:rFonts w:ascii="Courier New" w:eastAsia="Times New Roman" w:hAnsi="Courier New" w:cs="Courier New"/>
@@ -6034,6 +7206,7 @@
         </w:rPr>
         <w:t>(</w:t>
       </w:r>
+      <w:proofErr w:type="spellStart"/>
       <w:r>
         <w:rPr>
           <w:rFonts w:ascii="Courier New" w:eastAsia="Times New Roman" w:hAnsi="Courier New" w:cs="Courier New"/>
@@ -6044,6 +7217,7 @@
         </w:rPr>
         <w:t>palavras_geradas</w:t>
       </w:r>
+      <w:proofErr w:type="spellEnd"/>
       <w:r>
         <w:rPr>
           <w:rFonts w:ascii="Courier New" w:eastAsia="Times New Roman" w:hAnsi="Courier New" w:cs="Courier New"/>
@@ -6087,6 +7261,7 @@
         </w:rPr>
         <w:t>  </w:t>
       </w:r>
+      <w:proofErr w:type="spellStart"/>
       <w:r>
         <w:rPr>
           <w:rFonts w:ascii="Courier New" w:eastAsia="Times New Roman" w:hAnsi="Courier New" w:cs="Courier New"/>
@@ -6097,16 +7272,29 @@
         </w:rPr>
         <w:t>return</w:t>
       </w:r>
-      <w:r>
-        <w:rPr>
-          <w:rFonts w:ascii="Courier New" w:eastAsia="Times New Roman" w:hAnsi="Courier New" w:cs="Courier New"/>
-          <w:color w:val="D4D4D4"/>
-          <w:sz w:val="21"/>
-          <w:szCs w:val="21"/>
-          <w:lang w:eastAsia="pt-BR"/>
-        </w:rPr>
-        <w:t> frequencia</w:t>
-      </w:r>
+      <w:proofErr w:type="spellEnd"/>
+      <w:r>
+        <w:rPr>
+          <w:rFonts w:ascii="Courier New" w:eastAsia="Times New Roman" w:hAnsi="Courier New" w:cs="Courier New"/>
+          <w:color w:val="D4D4D4"/>
+          <w:sz w:val="21"/>
+          <w:szCs w:val="21"/>
+          <w:lang w:eastAsia="pt-BR"/>
+        </w:rPr>
+        <w:t> </w:t>
+      </w:r>
+      <w:proofErr w:type="spellStart"/>
+      <w:r>
+        <w:rPr>
+          <w:rFonts w:ascii="Courier New" w:eastAsia="Times New Roman" w:hAnsi="Courier New" w:cs="Courier New"/>
+          <w:color w:val="D4D4D4"/>
+          <w:sz w:val="21"/>
+          <w:szCs w:val="21"/>
+          <w:lang w:eastAsia="pt-BR"/>
+        </w:rPr>
+        <w:t>frequencia</w:t>
+      </w:r>
+      <w:proofErr w:type="spellEnd"/>
       <w:r>
         <w:rPr>
           <w:rFonts w:ascii="Courier New" w:eastAsia="Times New Roman" w:hAnsi="Courier New" w:cs="Courier New"/>
@@ -6117,16 +7305,29 @@
         </w:rPr>
         <w:t>[</w:t>
       </w:r>
-      <w:r>
-        <w:rPr>
-          <w:rFonts w:ascii="Courier New" w:eastAsia="Times New Roman" w:hAnsi="Courier New" w:cs="Courier New"/>
-          <w:color w:val="D4D4D4"/>
-          <w:sz w:val="21"/>
-          <w:szCs w:val="21"/>
-          <w:lang w:eastAsia="pt-BR"/>
-        </w:rPr>
-        <w:t>palavras_geradas</w:t>
-      </w:r>
+      <w:proofErr w:type="spellStart"/>
+      <w:r>
+        <w:rPr>
+          <w:rFonts w:ascii="Courier New" w:eastAsia="Times New Roman" w:hAnsi="Courier New" w:cs="Courier New"/>
+          <w:color w:val="D4D4D4"/>
+          <w:sz w:val="21"/>
+          <w:szCs w:val="21"/>
+          <w:lang w:eastAsia="pt-BR"/>
+        </w:rPr>
+        <w:t>palavras_</w:t>
+      </w:r>
+      <w:proofErr w:type="gramStart"/>
+      <w:r>
+        <w:rPr>
+          <w:rFonts w:ascii="Courier New" w:eastAsia="Times New Roman" w:hAnsi="Courier New" w:cs="Courier New"/>
+          <w:color w:val="D4D4D4"/>
+          <w:sz w:val="21"/>
+          <w:szCs w:val="21"/>
+          <w:lang w:eastAsia="pt-BR"/>
+        </w:rPr>
+        <w:t>geradas</w:t>
+      </w:r>
+      <w:proofErr w:type="spellEnd"/>
       <w:r>
         <w:rPr>
           <w:rFonts w:ascii="Courier New" w:eastAsia="Times New Roman" w:hAnsi="Courier New" w:cs="Courier New"/>
@@ -6145,8 +7346,21 @@
           <w:szCs w:val="21"/>
           <w:lang w:eastAsia="pt-BR"/>
         </w:rPr>
-        <w:t>/total_palavras</w:t>
-      </w:r>
+        <w:t>/</w:t>
+      </w:r>
+      <w:proofErr w:type="spellStart"/>
+      <w:proofErr w:type="gramEnd"/>
+      <w:r>
+        <w:rPr>
+          <w:rFonts w:ascii="Courier New" w:eastAsia="Times New Roman" w:hAnsi="Courier New" w:cs="Courier New"/>
+          <w:color w:val="D4D4D4"/>
+          <w:sz w:val="21"/>
+          <w:szCs w:val="21"/>
+          <w:lang w:eastAsia="pt-BR"/>
+        </w:rPr>
+        <w:t>total_palavras</w:t>
+      </w:r>
+      <w:proofErr w:type="spellEnd"/>
     </w:p>
     <w:p>
       <w:pPr>
@@ -6212,7 +7426,29 @@
           <w:szCs w:val="21"/>
           <w:lang w:eastAsia="pt-BR"/>
         </w:rPr>
-        <w:t>'lgica'</w:t>
+        <w:t>'</w:t>
+      </w:r>
+      <w:proofErr w:type="spellStart"/>
+      <w:r>
+        <w:rPr>
+          <w:rFonts w:ascii="Courier New" w:eastAsia="Times New Roman" w:hAnsi="Courier New" w:cs="Courier New"/>
+          <w:color w:val="CE9178"/>
+          <w:sz w:val="21"/>
+          <w:szCs w:val="21"/>
+          <w:lang w:eastAsia="pt-BR"/>
+        </w:rPr>
+        <w:t>lgica</w:t>
+      </w:r>
+      <w:proofErr w:type="spellEnd"/>
+      <w:r>
+        <w:rPr>
+          <w:rFonts w:ascii="Courier New" w:eastAsia="Times New Roman" w:hAnsi="Courier New" w:cs="Courier New"/>
+          <w:color w:val="CE9178"/>
+          <w:sz w:val="21"/>
+          <w:szCs w:val="21"/>
+          <w:lang w:eastAsia="pt-BR"/>
+        </w:rPr>
+        <w:t>'</w:t>
       </w:r>
       <w:r>
         <w:rPr>
@@ -6300,6 +7536,150 @@
           <w:szCs w:val="24"/>
         </w:rPr>
         <w:t>Apesar de ter funcionado corretamente, nosso corretor só corrige esse tipo de erro, por enquanto. Vamos incrementar na próxima aula.</w:t>
+      </w:r>
+    </w:p>
+    <w:p>
+      <w:pPr>
+        <w:pStyle w:val="PargrafodaLista"/>
+        <w:numPr>
+          <w:ilvl w:val="1"/>
+          <w:numId w:val="2"/>
+        </w:numPr>
+        <w:spacing w:before="240" w:line="360" w:lineRule="auto"/>
+        <w:jc w:val="both"/>
+        <w:rPr>
+          <w:rFonts w:ascii="Times New Roman" w:hAnsi="Times New Roman" w:cs="Times New Roman"/>
+          <w:sz w:val="24"/>
+          <w:szCs w:val="24"/>
+        </w:rPr>
+      </w:pPr>
+      <w:r>
+        <w:rPr>
+          <w:rFonts w:ascii="Times New Roman" w:hAnsi="Times New Roman" w:cs="Times New Roman"/>
+          <w:sz w:val="24"/>
+          <w:szCs w:val="24"/>
+        </w:rPr>
+        <w:t xml:space="preserve"> O que aprendemos:</w:t>
+      </w:r>
+    </w:p>
+    <w:p>
+      <w:pPr>
+        <w:pStyle w:val="PargrafodaLista"/>
+        <w:numPr>
+          <w:ilvl w:val="2"/>
+          <w:numId w:val="2"/>
+        </w:numPr>
+        <w:spacing w:before="240" w:line="360" w:lineRule="auto"/>
+        <w:jc w:val="both"/>
+        <w:rPr>
+          <w:rFonts w:ascii="Times New Roman" w:hAnsi="Times New Roman" w:cs="Times New Roman"/>
+          <w:sz w:val="24"/>
+          <w:szCs w:val="24"/>
+        </w:rPr>
+      </w:pPr>
+      <w:r>
+        <w:rPr>
+          <w:rFonts w:ascii="Times New Roman" w:hAnsi="Times New Roman" w:cs="Times New Roman"/>
+          <w:sz w:val="24"/>
+          <w:szCs w:val="24"/>
+        </w:rPr>
+        <w:t>Um algoritmo capaz de corrigir palavras com uma letra a menos</w:t>
+      </w:r>
+      <w:r>
+        <w:rPr>
+          <w:rFonts w:ascii="Times New Roman" w:hAnsi="Times New Roman" w:cs="Times New Roman"/>
+          <w:sz w:val="24"/>
+          <w:szCs w:val="24"/>
+        </w:rPr>
+        <w:t>;</w:t>
+      </w:r>
+    </w:p>
+    <w:p>
+      <w:pPr>
+        <w:pStyle w:val="PargrafodaLista"/>
+        <w:numPr>
+          <w:ilvl w:val="2"/>
+          <w:numId w:val="2"/>
+        </w:numPr>
+        <w:spacing w:before="240" w:line="360" w:lineRule="auto"/>
+        <w:jc w:val="both"/>
+        <w:rPr>
+          <w:rFonts w:ascii="Times New Roman" w:hAnsi="Times New Roman" w:cs="Times New Roman"/>
+          <w:sz w:val="24"/>
+          <w:szCs w:val="24"/>
+        </w:rPr>
+      </w:pPr>
+      <w:r>
+        <w:rPr>
+          <w:rFonts w:ascii="Times New Roman" w:hAnsi="Times New Roman" w:cs="Times New Roman"/>
+          <w:sz w:val="24"/>
+          <w:szCs w:val="24"/>
+        </w:rPr>
+        <w:t>Como implementar este algoritmo</w:t>
+      </w:r>
+      <w:r>
+        <w:rPr>
+          <w:rFonts w:ascii="Times New Roman" w:hAnsi="Times New Roman" w:cs="Times New Roman"/>
+          <w:sz w:val="24"/>
+          <w:szCs w:val="24"/>
+        </w:rPr>
+        <w:t>;</w:t>
+      </w:r>
+    </w:p>
+    <w:p>
+      <w:pPr>
+        <w:pStyle w:val="PargrafodaLista"/>
+        <w:numPr>
+          <w:ilvl w:val="2"/>
+          <w:numId w:val="2"/>
+        </w:numPr>
+        <w:spacing w:before="240" w:line="360" w:lineRule="auto"/>
+        <w:jc w:val="both"/>
+        <w:rPr>
+          <w:rFonts w:ascii="Times New Roman" w:hAnsi="Times New Roman" w:cs="Times New Roman"/>
+          <w:sz w:val="24"/>
+          <w:szCs w:val="24"/>
+        </w:rPr>
+      </w:pPr>
+      <w:r>
+        <w:rPr>
+          <w:rFonts w:ascii="Times New Roman" w:hAnsi="Times New Roman" w:cs="Times New Roman"/>
+          <w:sz w:val="24"/>
+          <w:szCs w:val="24"/>
+        </w:rPr>
+        <w:t>Como utilizar estatística para selecionar a palavra correta</w:t>
+      </w:r>
+      <w:r>
+        <w:rPr>
+          <w:rFonts w:ascii="Times New Roman" w:hAnsi="Times New Roman" w:cs="Times New Roman"/>
+          <w:sz w:val="24"/>
+          <w:szCs w:val="24"/>
+        </w:rPr>
+        <w:t>;</w:t>
+      </w:r>
+    </w:p>
+    <w:p>
+      <w:pPr>
+        <w:pStyle w:val="PargrafodaLista"/>
+        <w:numPr>
+          <w:ilvl w:val="2"/>
+          <w:numId w:val="2"/>
+        </w:numPr>
+        <w:spacing w:before="240" w:line="360" w:lineRule="auto"/>
+        <w:jc w:val="both"/>
+        <w:rPr>
+          <w:rFonts w:ascii="Times New Roman" w:hAnsi="Times New Roman" w:cs="Times New Roman"/>
+          <w:sz w:val="24"/>
+          <w:szCs w:val="24"/>
+        </w:rPr>
+      </w:pPr>
+      <w:r>
+        <w:rPr>
+          <w:rFonts w:ascii="Times New Roman" w:hAnsi="Times New Roman" w:cs="Times New Roman"/>
+          <w:sz w:val="24"/>
+          <w:szCs w:val="24"/>
+        </w:rPr>
+        <w:t>Como calcular a distribuição de frequência de das palavras de com corpus textual.</w:t>
       </w:r>
     </w:p>
     <w:sectPr>

</xml_diff>

<commit_message>
Preparando Dados de Teste
Fizemos uma função que retorna uma lista de tuplas onde a primeira palavra de cada tupla está escrito do jeito certo e a segunda do jeito errado. Fizemos isso para criar nossa função avaliadora que irá dizer o quão bem nosso corretor está funcionando
</commit_message>
<xml_diff>
--- a/Data Science/Formação Data Science/Corretor Ortográfico em Python - Aplicando técnicas de NLP/Anotações/Corretor Ortográfico em Python – Aplicando técnicas de NLP.docx
+++ b/Data Science/Formação Data Science/Corretor Ortográfico em Python - Aplicando técnicas de NLP/Anotações/Corretor Ortográfico em Python – Aplicando técnicas de NLP.docx
@@ -402,7 +402,6 @@
         </w:rPr>
         <w:t> </w:t>
       </w:r>
-      <w:proofErr w:type="gramStart"/>
       <w:r>
         <w:rPr>
           <w:rFonts w:ascii="Courier New" w:eastAsia="Times New Roman" w:hAnsi="Courier New" w:cs="Courier New"/>
@@ -423,7 +422,6 @@
         </w:rPr>
         <w:t>(</w:t>
       </w:r>
-      <w:proofErr w:type="gramEnd"/>
       <w:r>
         <w:rPr>
           <w:rFonts w:ascii="Courier New" w:eastAsia="Times New Roman" w:hAnsi="Courier New" w:cs="Courier New"/>
@@ -538,7 +536,6 @@
         <w:t>  artigos = </w:t>
       </w:r>
       <w:proofErr w:type="spellStart"/>
-      <w:proofErr w:type="gramStart"/>
       <w:r>
         <w:rPr>
           <w:rFonts w:ascii="Courier New" w:eastAsia="Times New Roman" w:hAnsi="Courier New" w:cs="Courier New"/>
@@ -550,7 +547,6 @@
         <w:t>f.read</w:t>
       </w:r>
       <w:proofErr w:type="spellEnd"/>
-      <w:proofErr w:type="gramEnd"/>
       <w:r>
         <w:rPr>
           <w:rFonts w:ascii="Courier New" w:eastAsia="Times New Roman" w:hAnsi="Courier New" w:cs="Courier New"/>
@@ -715,25 +711,7 @@
           <w:sz w:val="24"/>
           <w:szCs w:val="24"/>
         </w:rPr>
-        <w:t xml:space="preserve">composto por palavras e pontuações, uma vez que quando utilizamos o método </w:t>
-      </w:r>
-      <w:proofErr w:type="gramStart"/>
-      <w:r>
-        <w:rPr>
-          <w:rFonts w:ascii="Times New Roman" w:hAnsi="Times New Roman" w:cs="Times New Roman"/>
-          <w:sz w:val="24"/>
-          <w:szCs w:val="24"/>
-        </w:rPr>
-        <w:t>split(</w:t>
-      </w:r>
-      <w:proofErr w:type="gramEnd"/>
-      <w:r>
-        <w:rPr>
-          <w:rFonts w:ascii="Times New Roman" w:hAnsi="Times New Roman" w:cs="Times New Roman"/>
-          <w:sz w:val="24"/>
-          <w:szCs w:val="24"/>
-        </w:rPr>
-        <w:t>) para quebrar todo o nosso texto em uma lista com palavras, ele não separa somente as palavras, mas a concatenação delas com a pontuação também</w:t>
+        <w:t>composto por palavras e pontuações, uma vez que quando utilizamos o método split() para quebrar todo o nosso texto em uma lista com palavras, ele não separa somente as palavras, mas a concatenação delas com a pontuação também</w:t>
       </w:r>
       <w:r>
         <w:rPr>
@@ -821,21 +799,9 @@
           <w:szCs w:val="21"/>
           <w:lang w:eastAsia="pt-BR"/>
         </w:rPr>
-        <w:t>texto_</w:t>
-      </w:r>
-      <w:proofErr w:type="gramStart"/>
-      <w:r>
-        <w:rPr>
-          <w:rFonts w:ascii="Courier New" w:eastAsia="Times New Roman" w:hAnsi="Courier New" w:cs="Courier New"/>
-          <w:color w:val="D4D4D4"/>
-          <w:sz w:val="21"/>
-          <w:szCs w:val="21"/>
-          <w:lang w:eastAsia="pt-BR"/>
-        </w:rPr>
-        <w:t>exemplo.split</w:t>
-      </w:r>
-      <w:proofErr w:type="spellEnd"/>
-      <w:proofErr w:type="gramEnd"/>
+        <w:t>texto_exemplo.split</w:t>
+      </w:r>
+      <w:proofErr w:type="spellEnd"/>
       <w:r>
         <w:rPr>
           <w:rFonts w:ascii="Courier New" w:eastAsia="Times New Roman" w:hAnsi="Courier New" w:cs="Courier New"/>
@@ -1100,7 +1066,6 @@
         <w:t xml:space="preserve">Como contar a quantidade de caracteres de um texto usando </w:t>
       </w:r>
       <w:proofErr w:type="spellStart"/>
-      <w:proofErr w:type="gramStart"/>
       <w:r>
         <w:rPr>
           <w:rFonts w:ascii="Times New Roman" w:hAnsi="Times New Roman" w:cs="Times New Roman"/>
@@ -1116,16 +1081,7 @@
           <w:sz w:val="24"/>
           <w:szCs w:val="24"/>
         </w:rPr>
-        <w:t>(</w:t>
-      </w:r>
-      <w:proofErr w:type="gramEnd"/>
-      <w:r>
-        <w:rPr>
-          <w:rFonts w:ascii="Times New Roman" w:hAnsi="Times New Roman" w:cs="Times New Roman"/>
-          <w:sz w:val="24"/>
-          <w:szCs w:val="24"/>
-        </w:rPr>
-        <w:t>).</w:t>
+        <w:t>().</w:t>
       </w:r>
     </w:p>
     <w:p>
@@ -1308,23 +1264,13 @@
         <w:t xml:space="preserve"> para podermos utilizar o método </w:t>
       </w:r>
       <w:proofErr w:type="spellStart"/>
-      <w:proofErr w:type="gramStart"/>
-      <w:r>
-        <w:rPr>
-          <w:rFonts w:ascii="Times New Roman" w:hAnsi="Times New Roman" w:cs="Times New Roman"/>
-          <w:sz w:val="24"/>
-          <w:szCs w:val="24"/>
-        </w:rPr>
-        <w:t>nltk.tokenize</w:t>
-      </w:r>
-      <w:proofErr w:type="gramEnd"/>
-      <w:r>
-        <w:rPr>
-          <w:rFonts w:ascii="Times New Roman" w:hAnsi="Times New Roman" w:cs="Times New Roman"/>
-          <w:sz w:val="24"/>
-          <w:szCs w:val="24"/>
-        </w:rPr>
-        <w:t>.word_tokenize</w:t>
+      <w:r>
+        <w:rPr>
+          <w:rFonts w:ascii="Times New Roman" w:hAnsi="Times New Roman" w:cs="Times New Roman"/>
+          <w:sz w:val="24"/>
+          <w:szCs w:val="24"/>
+        </w:rPr>
+        <w:t>nltk.tokenize.word_tokenize</w:t>
       </w:r>
       <w:proofErr w:type="spellEnd"/>
       <w:r>
@@ -1420,7 +1366,6 @@
         </w:rPr>
       </w:pPr>
       <w:proofErr w:type="spellStart"/>
-      <w:proofErr w:type="gramStart"/>
       <w:r>
         <w:rPr>
           <w:rFonts w:ascii="Courier New" w:eastAsia="Times New Roman" w:hAnsi="Courier New" w:cs="Courier New"/>
@@ -1432,7 +1377,6 @@
         <w:t>nltk.download</w:t>
       </w:r>
       <w:proofErr w:type="spellEnd"/>
-      <w:proofErr w:type="gramEnd"/>
       <w:r>
         <w:rPr>
           <w:rFonts w:ascii="Courier New" w:eastAsia="Times New Roman" w:hAnsi="Courier New" w:cs="Courier New"/>
@@ -1547,27 +1491,15 @@
         <w:t> = </w:t>
       </w:r>
       <w:proofErr w:type="spellStart"/>
-      <w:proofErr w:type="gramStart"/>
-      <w:r>
-        <w:rPr>
-          <w:rFonts w:ascii="Courier New" w:eastAsia="Times New Roman" w:hAnsi="Courier New" w:cs="Courier New"/>
-          <w:color w:val="D4D4D4"/>
-          <w:sz w:val="21"/>
-          <w:szCs w:val="21"/>
-          <w:lang w:eastAsia="pt-BR"/>
-        </w:rPr>
-        <w:t>nltk.tokenize</w:t>
-      </w:r>
-      <w:proofErr w:type="gramEnd"/>
-      <w:r>
-        <w:rPr>
-          <w:rFonts w:ascii="Courier New" w:eastAsia="Times New Roman" w:hAnsi="Courier New" w:cs="Courier New"/>
-          <w:color w:val="D4D4D4"/>
-          <w:sz w:val="21"/>
-          <w:szCs w:val="21"/>
-          <w:lang w:eastAsia="pt-BR"/>
-        </w:rPr>
-        <w:t>.word_tokenize</w:t>
+      <w:r>
+        <w:rPr>
+          <w:rFonts w:ascii="Courier New" w:eastAsia="Times New Roman" w:hAnsi="Courier New" w:cs="Courier New"/>
+          <w:color w:val="D4D4D4"/>
+          <w:sz w:val="21"/>
+          <w:szCs w:val="21"/>
+          <w:lang w:eastAsia="pt-BR"/>
+        </w:rPr>
+        <w:t>nltk.tokenize.word_tokenize</w:t>
       </w:r>
       <w:proofErr w:type="spellEnd"/>
       <w:r>
@@ -1775,25 +1707,7 @@
           <w:sz w:val="24"/>
           <w:szCs w:val="24"/>
         </w:rPr>
-        <w:t xml:space="preserve"> se a palavra atual </w:t>
-      </w:r>
-      <w:proofErr w:type="gramStart"/>
-      <w:r>
-        <w:rPr>
-          <w:rFonts w:ascii="Times New Roman" w:hAnsi="Times New Roman" w:cs="Times New Roman"/>
-          <w:sz w:val="24"/>
-          <w:szCs w:val="24"/>
-        </w:rPr>
-        <w:t>Isalpha(</w:t>
-      </w:r>
-      <w:proofErr w:type="gramEnd"/>
-      <w:r>
-        <w:rPr>
-          <w:rFonts w:ascii="Times New Roman" w:hAnsi="Times New Roman" w:cs="Times New Roman"/>
-          <w:sz w:val="24"/>
-          <w:szCs w:val="24"/>
-        </w:rPr>
-        <w:t>)</w:t>
+        <w:t xml:space="preserve"> se a palavra atual Isalpha()</w:t>
       </w:r>
       <w:r>
         <w:rPr>
@@ -1855,18 +1769,7 @@
           <w:szCs w:val="21"/>
           <w:lang w:eastAsia="pt-BR"/>
         </w:rPr>
-        <w:t>separa_</w:t>
-      </w:r>
-      <w:proofErr w:type="gramStart"/>
-      <w:r>
-        <w:rPr>
-          <w:rFonts w:ascii="Courier New" w:eastAsia="Times New Roman" w:hAnsi="Courier New" w:cs="Courier New"/>
-          <w:color w:val="DCDCAA"/>
-          <w:sz w:val="21"/>
-          <w:szCs w:val="21"/>
-          <w:lang w:eastAsia="pt-BR"/>
-        </w:rPr>
-        <w:t>palavras</w:t>
+        <w:t>separa_palavras</w:t>
       </w:r>
       <w:proofErr w:type="spellEnd"/>
       <w:r>
@@ -1880,7 +1783,6 @@
         <w:t>(</w:t>
       </w:r>
       <w:proofErr w:type="spellStart"/>
-      <w:proofErr w:type="gramEnd"/>
       <w:r>
         <w:rPr>
           <w:rFonts w:ascii="Courier New" w:eastAsia="Times New Roman" w:hAnsi="Courier New" w:cs="Courier New"/>
@@ -2118,7 +2020,6 @@
         <w:t> </w:t>
       </w:r>
       <w:proofErr w:type="spellStart"/>
-      <w:proofErr w:type="gramStart"/>
       <w:r>
         <w:rPr>
           <w:rFonts w:ascii="Courier New" w:eastAsia="Times New Roman" w:hAnsi="Courier New" w:cs="Courier New"/>
@@ -2130,7 +2031,6 @@
         <w:t>token.isalpha</w:t>
       </w:r>
       <w:proofErr w:type="spellEnd"/>
-      <w:proofErr w:type="gramEnd"/>
       <w:r>
         <w:rPr>
           <w:rFonts w:ascii="Courier New" w:eastAsia="Times New Roman" w:hAnsi="Courier New" w:cs="Courier New"/>
@@ -2173,21 +2073,9 @@
           <w:szCs w:val="21"/>
           <w:lang w:eastAsia="pt-BR"/>
         </w:rPr>
-        <w:t>lista_</w:t>
-      </w:r>
-      <w:proofErr w:type="gramStart"/>
-      <w:r>
-        <w:rPr>
-          <w:rFonts w:ascii="Courier New" w:eastAsia="Times New Roman" w:hAnsi="Courier New" w:cs="Courier New"/>
-          <w:color w:val="D4D4D4"/>
-          <w:sz w:val="21"/>
-          <w:szCs w:val="21"/>
-          <w:lang w:eastAsia="pt-BR"/>
-        </w:rPr>
-        <w:t>palavras.append</w:t>
-      </w:r>
-      <w:proofErr w:type="spellEnd"/>
-      <w:proofErr w:type="gramEnd"/>
+        <w:t>lista_palavras.append</w:t>
+      </w:r>
+      <w:proofErr w:type="spellEnd"/>
       <w:r>
         <w:rPr>
           <w:rFonts w:ascii="Courier New" w:eastAsia="Times New Roman" w:hAnsi="Courier New" w:cs="Courier New"/>
@@ -2487,27 +2375,15 @@
         <w:t> = </w:t>
       </w:r>
       <w:proofErr w:type="spellStart"/>
-      <w:proofErr w:type="gramStart"/>
-      <w:r>
-        <w:rPr>
-          <w:rFonts w:ascii="Courier New" w:eastAsia="Times New Roman" w:hAnsi="Courier New" w:cs="Courier New"/>
-          <w:color w:val="D4D4D4"/>
-          <w:sz w:val="21"/>
-          <w:szCs w:val="21"/>
-          <w:lang w:eastAsia="pt-BR"/>
-        </w:rPr>
-        <w:t>nltk.tokenize</w:t>
-      </w:r>
-      <w:proofErr w:type="gramEnd"/>
-      <w:r>
-        <w:rPr>
-          <w:rFonts w:ascii="Courier New" w:eastAsia="Times New Roman" w:hAnsi="Courier New" w:cs="Courier New"/>
-          <w:color w:val="D4D4D4"/>
-          <w:sz w:val="21"/>
-          <w:szCs w:val="21"/>
-          <w:lang w:eastAsia="pt-BR"/>
-        </w:rPr>
-        <w:t>.word_tokenize</w:t>
+      <w:r>
+        <w:rPr>
+          <w:rFonts w:ascii="Courier New" w:eastAsia="Times New Roman" w:hAnsi="Courier New" w:cs="Courier New"/>
+          <w:color w:val="D4D4D4"/>
+          <w:sz w:val="21"/>
+          <w:szCs w:val="21"/>
+          <w:lang w:eastAsia="pt-BR"/>
+        </w:rPr>
+        <w:t>nltk.tokenize.word_tokenize</w:t>
       </w:r>
       <w:proofErr w:type="spellEnd"/>
       <w:r>
@@ -2632,7 +2508,6 @@
           <w:lang w:eastAsia="pt-BR"/>
         </w:rPr>
       </w:pPr>
-      <w:proofErr w:type="gramStart"/>
       <w:r>
         <w:rPr>
           <w:rFonts w:ascii="Courier New" w:eastAsia="Times New Roman" w:hAnsi="Courier New" w:cs="Courier New"/>
@@ -2654,7 +2529,6 @@
         <w:t>(</w:t>
       </w:r>
       <w:proofErr w:type="spellStart"/>
-      <w:proofErr w:type="gramEnd"/>
       <w:r>
         <w:rPr>
           <w:rFonts w:ascii="Courier New" w:eastAsia="Times New Roman" w:hAnsi="Courier New" w:cs="Courier New"/>
@@ -2962,7 +2836,6 @@
         <w:t> </w:t>
       </w:r>
       <w:proofErr w:type="spellStart"/>
-      <w:proofErr w:type="gramStart"/>
       <w:r>
         <w:rPr>
           <w:rFonts w:ascii="Courier New" w:eastAsia="Times New Roman" w:hAnsi="Courier New" w:cs="Courier New"/>
@@ -2985,7 +2858,6 @@
         <w:t>(</w:t>
       </w:r>
       <w:proofErr w:type="spellStart"/>
-      <w:proofErr w:type="gramEnd"/>
       <w:r>
         <w:rPr>
           <w:rFonts w:ascii="Courier New" w:eastAsia="Times New Roman" w:hAnsi="Courier New" w:cs="Courier New"/>
@@ -3211,21 +3083,9 @@
           <w:szCs w:val="21"/>
           <w:lang w:eastAsia="pt-BR"/>
         </w:rPr>
-        <w:t>lista_</w:t>
-      </w:r>
-      <w:proofErr w:type="gramStart"/>
-      <w:r>
-        <w:rPr>
-          <w:rFonts w:ascii="Courier New" w:eastAsia="Times New Roman" w:hAnsi="Courier New" w:cs="Courier New"/>
-          <w:color w:val="D4D4D4"/>
-          <w:sz w:val="21"/>
-          <w:szCs w:val="21"/>
-          <w:lang w:eastAsia="pt-BR"/>
-        </w:rPr>
-        <w:t>normalizada.append</w:t>
-      </w:r>
-      <w:proofErr w:type="spellEnd"/>
-      <w:proofErr w:type="gramEnd"/>
+        <w:t>lista_normalizada.append</w:t>
+      </w:r>
+      <w:proofErr w:type="spellEnd"/>
       <w:r>
         <w:rPr>
           <w:rFonts w:ascii="Courier New" w:eastAsia="Times New Roman" w:hAnsi="Courier New" w:cs="Courier New"/>
@@ -3409,25 +3269,7 @@
           <w:sz w:val="24"/>
           <w:szCs w:val="24"/>
         </w:rPr>
-        <w:t xml:space="preserve">Para remover as repetições de uma lista utilizamos o </w:t>
-      </w:r>
-      <w:proofErr w:type="gramStart"/>
-      <w:r>
-        <w:rPr>
-          <w:rFonts w:ascii="Times New Roman" w:hAnsi="Times New Roman" w:cs="Times New Roman"/>
-          <w:sz w:val="24"/>
-          <w:szCs w:val="24"/>
-        </w:rPr>
-        <w:t>set(</w:t>
-      </w:r>
-      <w:proofErr w:type="gramEnd"/>
-      <w:r>
-        <w:rPr>
-          <w:rFonts w:ascii="Times New Roman" w:hAnsi="Times New Roman" w:cs="Times New Roman"/>
-          <w:sz w:val="24"/>
-          <w:szCs w:val="24"/>
-        </w:rPr>
-        <w:t>).</w:t>
+        <w:t>Para remover as repetições de uma lista utilizamos o set().</w:t>
       </w:r>
       <w:r>
         <w:rPr>
@@ -4452,7 +4294,6 @@
         <w:t>    </w:t>
       </w:r>
       <w:proofErr w:type="spellStart"/>
-      <w:proofErr w:type="gramStart"/>
       <w:r>
         <w:rPr>
           <w:rFonts w:ascii="Courier New" w:eastAsia="Times New Roman" w:hAnsi="Courier New" w:cs="Courier New"/>
@@ -4464,7 +4305,6 @@
         <w:t>fatias.append</w:t>
       </w:r>
       <w:proofErr w:type="spellEnd"/>
-      <w:proofErr w:type="gramEnd"/>
       <w:r>
         <w:rPr>
           <w:rFonts w:ascii="Courier New" w:eastAsia="Times New Roman" w:hAnsi="Courier New" w:cs="Courier New"/>
@@ -5334,21 +5174,9 @@
           <w:szCs w:val="21"/>
           <w:lang w:eastAsia="pt-BR"/>
         </w:rPr>
-        <w:t>novas_</w:t>
-      </w:r>
-      <w:proofErr w:type="gramStart"/>
-      <w:r>
-        <w:rPr>
-          <w:rFonts w:ascii="Courier New" w:eastAsia="Times New Roman" w:hAnsi="Courier New" w:cs="Courier New"/>
-          <w:color w:val="D4D4D4"/>
-          <w:sz w:val="21"/>
-          <w:szCs w:val="21"/>
-          <w:lang w:eastAsia="pt-BR"/>
-        </w:rPr>
-        <w:t>palavras.append</w:t>
-      </w:r>
-      <w:proofErr w:type="spellEnd"/>
-      <w:proofErr w:type="gramEnd"/>
+        <w:t>novas_palavras.append</w:t>
+      </w:r>
+      <w:proofErr w:type="spellEnd"/>
       <w:r>
         <w:rPr>
           <w:rFonts w:ascii="Courier New" w:eastAsia="Times New Roman" w:hAnsi="Courier New" w:cs="Courier New"/>
@@ -5748,7 +5576,6 @@
         <w:t>    </w:t>
       </w:r>
       <w:proofErr w:type="spellStart"/>
-      <w:proofErr w:type="gramStart"/>
       <w:r>
         <w:rPr>
           <w:rFonts w:ascii="Courier New" w:eastAsia="Times New Roman" w:hAnsi="Courier New" w:cs="Courier New"/>
@@ -5760,7 +5587,6 @@
         <w:t>fatias.append</w:t>
       </w:r>
       <w:proofErr w:type="spellEnd"/>
-      <w:proofErr w:type="gramEnd"/>
       <w:r>
         <w:rPr>
           <w:rFonts w:ascii="Courier New" w:eastAsia="Times New Roman" w:hAnsi="Courier New" w:cs="Courier New"/>
@@ -6365,7 +6191,6 @@
         <w:t xml:space="preserve">Demos início passando como parâmetro a palavra que queremos corrigir. Nossa função tem uma variável que recebe o gerador de palavras que gera as palavras a partir da palavra errada. Temos uma segunda variável que é a que recebe a palavra correta através da função </w:t>
       </w:r>
       <w:proofErr w:type="spellStart"/>
-      <w:proofErr w:type="gramStart"/>
       <w:r>
         <w:rPr>
           <w:rFonts w:ascii="Times New Roman" w:hAnsi="Times New Roman" w:cs="Times New Roman"/>
@@ -6381,16 +6206,7 @@
           <w:sz w:val="24"/>
           <w:szCs w:val="24"/>
         </w:rPr>
-        <w:t>(</w:t>
-      </w:r>
-      <w:proofErr w:type="gramEnd"/>
-      <w:r>
-        <w:rPr>
-          <w:rFonts w:ascii="Times New Roman" w:hAnsi="Times New Roman" w:cs="Times New Roman"/>
-          <w:sz w:val="24"/>
-          <w:szCs w:val="24"/>
-        </w:rPr>
-        <w:t>) que retorna o valor de maior probabilidade através da chave probabilidade, que é outra função que não criamos ainda.</w:t>
+        <w:t>() que retorna o valor de maior probabilidade através da chave probabilidade, que é outra função que não criamos ainda.</w:t>
       </w:r>
       <w:r>
         <w:rPr>
@@ -6618,7 +6434,6 @@
         <w:t> = </w:t>
       </w:r>
       <w:proofErr w:type="spellStart"/>
-      <w:proofErr w:type="gramStart"/>
       <w:r>
         <w:rPr>
           <w:rFonts w:ascii="Courier New" w:eastAsia="Times New Roman" w:hAnsi="Courier New" w:cs="Courier New"/>
@@ -6641,7 +6456,6 @@
         <w:t>(</w:t>
       </w:r>
       <w:proofErr w:type="spellStart"/>
-      <w:proofErr w:type="gramEnd"/>
       <w:r>
         <w:rPr>
           <w:rFonts w:ascii="Courier New" w:eastAsia="Times New Roman" w:hAnsi="Courier New" w:cs="Courier New"/>
@@ -6878,7 +6692,6 @@
         <w:t xml:space="preserve"> com o </w:t>
       </w:r>
       <w:proofErr w:type="spellStart"/>
-      <w:proofErr w:type="gramStart"/>
       <w:r>
         <w:rPr>
           <w:rFonts w:ascii="Times New Roman" w:hAnsi="Times New Roman" w:cs="Times New Roman"/>
@@ -6888,7 +6701,6 @@
         <w:t>nltk.FreqDist</w:t>
       </w:r>
       <w:proofErr w:type="spellEnd"/>
-      <w:proofErr w:type="gramEnd"/>
       <w:r>
         <w:rPr>
           <w:rFonts w:ascii="Times New Roman" w:hAnsi="Times New Roman" w:cs="Times New Roman"/>
@@ -6959,7 +6771,6 @@
         <w:t> = </w:t>
       </w:r>
       <w:proofErr w:type="spellStart"/>
-      <w:proofErr w:type="gramStart"/>
       <w:r>
         <w:rPr>
           <w:rFonts w:ascii="Courier New" w:eastAsia="Times New Roman" w:hAnsi="Courier New" w:cs="Courier New"/>
@@ -6971,7 +6782,6 @@
         <w:t>nltk.FreqDist</w:t>
       </w:r>
       <w:proofErr w:type="spellEnd"/>
-      <w:proofErr w:type="gramEnd"/>
       <w:r>
         <w:rPr>
           <w:rFonts w:ascii="Courier New" w:eastAsia="Times New Roman" w:hAnsi="Courier New" w:cs="Courier New"/>
@@ -7308,18 +7118,7 @@
           <w:szCs w:val="21"/>
           <w:lang w:eastAsia="pt-BR"/>
         </w:rPr>
-        <w:t>palavras_</w:t>
-      </w:r>
-      <w:proofErr w:type="gramStart"/>
-      <w:r>
-        <w:rPr>
-          <w:rFonts w:ascii="Courier New" w:eastAsia="Times New Roman" w:hAnsi="Courier New" w:cs="Courier New"/>
-          <w:color w:val="D4D4D4"/>
-          <w:sz w:val="21"/>
-          <w:szCs w:val="21"/>
-          <w:lang w:eastAsia="pt-BR"/>
-        </w:rPr>
-        <w:t>geradas</w:t>
+        <w:t>palavras_geradas</w:t>
       </w:r>
       <w:proofErr w:type="spellEnd"/>
       <w:r>
@@ -7343,7 +7142,6 @@
         <w:t>/</w:t>
       </w:r>
       <w:proofErr w:type="spellStart"/>
-      <w:proofErr w:type="gramEnd"/>
       <w:r>
         <w:rPr>
           <w:rFonts w:ascii="Courier New" w:eastAsia="Times New Roman" w:hAnsi="Courier New" w:cs="Courier New"/>
@@ -7738,6 +7536,852 @@
         </w:rPr>
         <w:t xml:space="preserve"> </w:t>
       </w:r>
+      <w:r>
+        <w:rPr>
+          <w:rFonts w:ascii="Times New Roman" w:hAnsi="Times New Roman" w:cs="Times New Roman"/>
+          <w:sz w:val="24"/>
+          <w:szCs w:val="24"/>
+        </w:rPr>
+        <w:t>Preparando Dados de Teste</w:t>
+      </w:r>
+      <w:r>
+        <w:rPr>
+          <w:rFonts w:ascii="Times New Roman" w:hAnsi="Times New Roman" w:cs="Times New Roman"/>
+          <w:sz w:val="24"/>
+          <w:szCs w:val="24"/>
+        </w:rPr>
+        <w:t>:</w:t>
+      </w:r>
+    </w:p>
+    <w:p>
+      <w:pPr>
+        <w:pStyle w:val="PargrafodaLista"/>
+        <w:numPr>
+          <w:ilvl w:val="2"/>
+          <w:numId w:val="2"/>
+        </w:numPr>
+        <w:spacing w:before="240" w:line="360" w:lineRule="auto"/>
+        <w:jc w:val="both"/>
+        <w:rPr>
+          <w:rFonts w:ascii="Times New Roman" w:hAnsi="Times New Roman" w:cs="Times New Roman"/>
+          <w:sz w:val="24"/>
+          <w:szCs w:val="24"/>
+        </w:rPr>
+      </w:pPr>
+      <w:r>
+        <w:rPr>
+          <w:rFonts w:ascii="Times New Roman" w:hAnsi="Times New Roman" w:cs="Times New Roman"/>
+          <w:sz w:val="24"/>
+          <w:szCs w:val="24"/>
+        </w:rPr>
+        <w:t xml:space="preserve">Fizemos uma função que recebe como parâmetro um arquivo </w:t>
+      </w:r>
+      <w:proofErr w:type="spellStart"/>
+      <w:r>
+        <w:rPr>
+          <w:rFonts w:ascii="Times New Roman" w:hAnsi="Times New Roman" w:cs="Times New Roman"/>
+          <w:sz w:val="24"/>
+          <w:szCs w:val="24"/>
+        </w:rPr>
+        <w:t>txt</w:t>
+      </w:r>
+      <w:proofErr w:type="spellEnd"/>
+      <w:r>
+        <w:rPr>
+          <w:rFonts w:ascii="Times New Roman" w:hAnsi="Times New Roman" w:cs="Times New Roman"/>
+          <w:sz w:val="24"/>
+          <w:szCs w:val="24"/>
+        </w:rPr>
+        <w:t xml:space="preserve"> de palavras onde, em cada linha, temos a palavra escrita de maneira correta na esquerda e de maneira errada na direita.</w:t>
+      </w:r>
+      <w:r>
+        <w:rPr>
+          <w:rFonts w:ascii="Times New Roman" w:hAnsi="Times New Roman" w:cs="Times New Roman"/>
+          <w:sz w:val="24"/>
+          <w:szCs w:val="24"/>
+        </w:rPr>
+        <w:t xml:space="preserve"> Nossa função então cria uma lista vazia e em seguida abre nosso arquivo </w:t>
+      </w:r>
+      <w:proofErr w:type="spellStart"/>
+      <w:r>
+        <w:rPr>
+          <w:rFonts w:ascii="Times New Roman" w:hAnsi="Times New Roman" w:cs="Times New Roman"/>
+          <w:sz w:val="24"/>
+          <w:szCs w:val="24"/>
+        </w:rPr>
+        <w:t>txt</w:t>
+      </w:r>
+      <w:proofErr w:type="spellEnd"/>
+      <w:r>
+        <w:rPr>
+          <w:rFonts w:ascii="Times New Roman" w:hAnsi="Times New Roman" w:cs="Times New Roman"/>
+          <w:sz w:val="24"/>
+          <w:szCs w:val="24"/>
+        </w:rPr>
+        <w:t xml:space="preserve"> em formato de leitura, atribuindo a variável f (como fizemos lá no </w:t>
+      </w:r>
+      <w:r>
+        <w:rPr>
+          <w:rFonts w:ascii="Times New Roman" w:hAnsi="Times New Roman" w:cs="Times New Roman"/>
+          <w:sz w:val="24"/>
+          <w:szCs w:val="24"/>
+        </w:rPr>
+        <w:lastRenderedPageBreak/>
+        <w:t xml:space="preserve">início de tudo) e faz um for onde para cada linha de f (nosso arquivo de leitura) separa em duas variáveis ‘certo’ errado’ a partir de um split() da linha atual. </w:t>
+      </w:r>
+      <w:r>
+        <w:rPr>
+          <w:rFonts w:ascii="Times New Roman" w:hAnsi="Times New Roman" w:cs="Times New Roman"/>
+          <w:sz w:val="24"/>
+          <w:szCs w:val="24"/>
+        </w:rPr>
+        <w:t xml:space="preserve">Em seguida a nossa lista vazia vai receber um </w:t>
+      </w:r>
+      <w:proofErr w:type="spellStart"/>
+      <w:r>
+        <w:rPr>
+          <w:rFonts w:ascii="Times New Roman" w:hAnsi="Times New Roman" w:cs="Times New Roman"/>
+          <w:sz w:val="24"/>
+          <w:szCs w:val="24"/>
+        </w:rPr>
+        <w:t>append</w:t>
+      </w:r>
+      <w:proofErr w:type="spellEnd"/>
+      <w:r>
+        <w:rPr>
+          <w:rFonts w:ascii="Times New Roman" w:hAnsi="Times New Roman" w:cs="Times New Roman"/>
+          <w:sz w:val="24"/>
+          <w:szCs w:val="24"/>
+        </w:rPr>
+        <w:t>() de uma tupla, onde estão as palavras correta e errada.</w:t>
+      </w:r>
+      <w:r>
+        <w:rPr>
+          <w:rFonts w:ascii="Times New Roman" w:hAnsi="Times New Roman" w:cs="Times New Roman"/>
+          <w:sz w:val="24"/>
+          <w:szCs w:val="24"/>
+        </w:rPr>
+        <w:t xml:space="preserve"> Depois do for fechamos o </w:t>
+      </w:r>
+      <w:proofErr w:type="spellStart"/>
+      <w:r>
+        <w:rPr>
+          <w:rFonts w:ascii="Times New Roman" w:hAnsi="Times New Roman" w:cs="Times New Roman"/>
+          <w:sz w:val="24"/>
+          <w:szCs w:val="24"/>
+        </w:rPr>
+        <w:t>txt</w:t>
+      </w:r>
+      <w:proofErr w:type="spellEnd"/>
+      <w:r>
+        <w:rPr>
+          <w:rFonts w:ascii="Times New Roman" w:hAnsi="Times New Roman" w:cs="Times New Roman"/>
+          <w:sz w:val="24"/>
+          <w:szCs w:val="24"/>
+        </w:rPr>
+        <w:t xml:space="preserve"> e retornamos a nossa lista de palavras com as tuplas:</w:t>
+      </w:r>
+    </w:p>
+    <w:p>
+      <w:pPr>
+        <w:shd w:val="clear" w:color="auto" w:fill="1E1E1E"/>
+        <w:spacing w:after="0" w:line="285" w:lineRule="atLeast"/>
+        <w:rPr>
+          <w:rFonts w:ascii="Courier New" w:eastAsia="Times New Roman" w:hAnsi="Courier New" w:cs="Courier New"/>
+          <w:color w:val="D4D4D4"/>
+          <w:sz w:val="21"/>
+          <w:szCs w:val="21"/>
+          <w:lang w:eastAsia="pt-BR"/>
+        </w:rPr>
+      </w:pPr>
+      <w:proofErr w:type="spellStart"/>
+      <w:r>
+        <w:rPr>
+          <w:rFonts w:ascii="Courier New" w:eastAsia="Times New Roman" w:hAnsi="Courier New" w:cs="Courier New"/>
+          <w:color w:val="569CD6"/>
+          <w:sz w:val="21"/>
+          <w:szCs w:val="21"/>
+          <w:lang w:eastAsia="pt-BR"/>
+        </w:rPr>
+        <w:t>def</w:t>
+      </w:r>
+      <w:proofErr w:type="spellEnd"/>
+      <w:r>
+        <w:rPr>
+          <w:rFonts w:ascii="Courier New" w:eastAsia="Times New Roman" w:hAnsi="Courier New" w:cs="Courier New"/>
+          <w:color w:val="D4D4D4"/>
+          <w:sz w:val="21"/>
+          <w:szCs w:val="21"/>
+          <w:lang w:eastAsia="pt-BR"/>
+        </w:rPr>
+        <w:t> </w:t>
+      </w:r>
+      <w:proofErr w:type="spellStart"/>
+      <w:r>
+        <w:rPr>
+          <w:rFonts w:ascii="Courier New" w:eastAsia="Times New Roman" w:hAnsi="Courier New" w:cs="Courier New"/>
+          <w:color w:val="DCDCAA"/>
+          <w:sz w:val="21"/>
+          <w:szCs w:val="21"/>
+          <w:lang w:eastAsia="pt-BR"/>
+        </w:rPr>
+        <w:t>cria_dados_teste</w:t>
+      </w:r>
+      <w:proofErr w:type="spellEnd"/>
+      <w:r>
+        <w:rPr>
+          <w:rFonts w:ascii="Courier New" w:eastAsia="Times New Roman" w:hAnsi="Courier New" w:cs="Courier New"/>
+          <w:color w:val="D4D4D4"/>
+          <w:sz w:val="21"/>
+          <w:szCs w:val="21"/>
+          <w:lang w:eastAsia="pt-BR"/>
+        </w:rPr>
+        <w:t>(</w:t>
+      </w:r>
+      <w:proofErr w:type="spellStart"/>
+      <w:r>
+        <w:rPr>
+          <w:rFonts w:ascii="Courier New" w:eastAsia="Times New Roman" w:hAnsi="Courier New" w:cs="Courier New"/>
+          <w:color w:val="9CDCFE"/>
+          <w:sz w:val="21"/>
+          <w:szCs w:val="21"/>
+          <w:lang w:eastAsia="pt-BR"/>
+        </w:rPr>
+        <w:t>nome_arquivo</w:t>
+      </w:r>
+      <w:proofErr w:type="spellEnd"/>
+      <w:r>
+        <w:rPr>
+          <w:rFonts w:ascii="Courier New" w:eastAsia="Times New Roman" w:hAnsi="Courier New" w:cs="Courier New"/>
+          <w:color w:val="D4D4D4"/>
+          <w:sz w:val="21"/>
+          <w:szCs w:val="21"/>
+          <w:lang w:eastAsia="pt-BR"/>
+        </w:rPr>
+        <w:t>)</w:t>
+      </w:r>
+      <w:r>
+        <w:rPr>
+          <w:rFonts w:ascii="Courier New" w:eastAsia="Times New Roman" w:hAnsi="Courier New" w:cs="Courier New"/>
+          <w:color w:val="DCDCDC"/>
+          <w:sz w:val="21"/>
+          <w:szCs w:val="21"/>
+          <w:lang w:eastAsia="pt-BR"/>
+        </w:rPr>
+        <w:t>:</w:t>
+      </w:r>
+    </w:p>
+    <w:p>
+      <w:pPr>
+        <w:shd w:val="clear" w:color="auto" w:fill="1E1E1E"/>
+        <w:spacing w:after="0" w:line="285" w:lineRule="atLeast"/>
+        <w:rPr>
+          <w:rFonts w:ascii="Courier New" w:eastAsia="Times New Roman" w:hAnsi="Courier New" w:cs="Courier New"/>
+          <w:color w:val="D4D4D4"/>
+          <w:sz w:val="21"/>
+          <w:szCs w:val="21"/>
+          <w:lang w:eastAsia="pt-BR"/>
+        </w:rPr>
+      </w:pPr>
+      <w:r>
+        <w:rPr>
+          <w:rFonts w:ascii="Courier New" w:eastAsia="Times New Roman" w:hAnsi="Courier New" w:cs="Courier New"/>
+          <w:color w:val="D4D4D4"/>
+          <w:sz w:val="21"/>
+          <w:szCs w:val="21"/>
+          <w:lang w:eastAsia="pt-BR"/>
+        </w:rPr>
+        <w:t>  </w:t>
+      </w:r>
+      <w:proofErr w:type="spellStart"/>
+      <w:r>
+        <w:rPr>
+          <w:rFonts w:ascii="Courier New" w:eastAsia="Times New Roman" w:hAnsi="Courier New" w:cs="Courier New"/>
+          <w:color w:val="D4D4D4"/>
+          <w:sz w:val="21"/>
+          <w:szCs w:val="21"/>
+          <w:lang w:eastAsia="pt-BR"/>
+        </w:rPr>
+        <w:t>lista_palavras_teste</w:t>
+      </w:r>
+      <w:proofErr w:type="spellEnd"/>
+      <w:r>
+        <w:rPr>
+          <w:rFonts w:ascii="Courier New" w:eastAsia="Times New Roman" w:hAnsi="Courier New" w:cs="Courier New"/>
+          <w:color w:val="D4D4D4"/>
+          <w:sz w:val="21"/>
+          <w:szCs w:val="21"/>
+          <w:lang w:eastAsia="pt-BR"/>
+        </w:rPr>
+        <w:t> = </w:t>
+      </w:r>
+      <w:r>
+        <w:rPr>
+          <w:rFonts w:ascii="Courier New" w:eastAsia="Times New Roman" w:hAnsi="Courier New" w:cs="Courier New"/>
+          <w:color w:val="DCDCDC"/>
+          <w:sz w:val="21"/>
+          <w:szCs w:val="21"/>
+          <w:lang w:eastAsia="pt-BR"/>
+        </w:rPr>
+        <w:t>[]</w:t>
+      </w:r>
+    </w:p>
+    <w:p>
+      <w:pPr>
+        <w:shd w:val="clear" w:color="auto" w:fill="1E1E1E"/>
+        <w:spacing w:after="0" w:line="285" w:lineRule="atLeast"/>
+        <w:rPr>
+          <w:rFonts w:ascii="Courier New" w:eastAsia="Times New Roman" w:hAnsi="Courier New" w:cs="Courier New"/>
+          <w:color w:val="D4D4D4"/>
+          <w:sz w:val="21"/>
+          <w:szCs w:val="21"/>
+          <w:lang w:eastAsia="pt-BR"/>
+        </w:rPr>
+      </w:pPr>
+      <w:r>
+        <w:rPr>
+          <w:rFonts w:ascii="Courier New" w:eastAsia="Times New Roman" w:hAnsi="Courier New" w:cs="Courier New"/>
+          <w:color w:val="D4D4D4"/>
+          <w:sz w:val="21"/>
+          <w:szCs w:val="21"/>
+          <w:lang w:eastAsia="pt-BR"/>
+        </w:rPr>
+        <w:t>  f = </w:t>
+      </w:r>
+      <w:r>
+        <w:rPr>
+          <w:rFonts w:ascii="Courier New" w:eastAsia="Times New Roman" w:hAnsi="Courier New" w:cs="Courier New"/>
+          <w:color w:val="DCDCAA"/>
+          <w:sz w:val="21"/>
+          <w:szCs w:val="21"/>
+          <w:lang w:eastAsia="pt-BR"/>
+        </w:rPr>
+        <w:t>open</w:t>
+      </w:r>
+      <w:r>
+        <w:rPr>
+          <w:rFonts w:ascii="Courier New" w:eastAsia="Times New Roman" w:hAnsi="Courier New" w:cs="Courier New"/>
+          <w:color w:val="DCDCDC"/>
+          <w:sz w:val="21"/>
+          <w:szCs w:val="21"/>
+          <w:lang w:eastAsia="pt-BR"/>
+        </w:rPr>
+        <w:t>(</w:t>
+      </w:r>
+      <w:proofErr w:type="spellStart"/>
+      <w:r>
+        <w:rPr>
+          <w:rFonts w:ascii="Courier New" w:eastAsia="Times New Roman" w:hAnsi="Courier New" w:cs="Courier New"/>
+          <w:color w:val="D4D4D4"/>
+          <w:sz w:val="21"/>
+          <w:szCs w:val="21"/>
+          <w:lang w:eastAsia="pt-BR"/>
+        </w:rPr>
+        <w:t>nome_arquivo</w:t>
+      </w:r>
+      <w:proofErr w:type="spellEnd"/>
+      <w:r>
+        <w:rPr>
+          <w:rFonts w:ascii="Courier New" w:eastAsia="Times New Roman" w:hAnsi="Courier New" w:cs="Courier New"/>
+          <w:color w:val="DCDCDC"/>
+          <w:sz w:val="21"/>
+          <w:szCs w:val="21"/>
+          <w:lang w:eastAsia="pt-BR"/>
+        </w:rPr>
+        <w:t>,</w:t>
+      </w:r>
+      <w:r>
+        <w:rPr>
+          <w:rFonts w:ascii="Courier New" w:eastAsia="Times New Roman" w:hAnsi="Courier New" w:cs="Courier New"/>
+          <w:color w:val="D4D4D4"/>
+          <w:sz w:val="21"/>
+          <w:szCs w:val="21"/>
+          <w:lang w:eastAsia="pt-BR"/>
+        </w:rPr>
+        <w:t> </w:t>
+      </w:r>
+      <w:r>
+        <w:rPr>
+          <w:rFonts w:ascii="Courier New" w:eastAsia="Times New Roman" w:hAnsi="Courier New" w:cs="Courier New"/>
+          <w:color w:val="CE9178"/>
+          <w:sz w:val="21"/>
+          <w:szCs w:val="21"/>
+          <w:lang w:eastAsia="pt-BR"/>
+        </w:rPr>
+        <w:t>'r'</w:t>
+      </w:r>
+      <w:r>
+        <w:rPr>
+          <w:rFonts w:ascii="Courier New" w:eastAsia="Times New Roman" w:hAnsi="Courier New" w:cs="Courier New"/>
+          <w:color w:val="DCDCDC"/>
+          <w:sz w:val="21"/>
+          <w:szCs w:val="21"/>
+          <w:lang w:eastAsia="pt-BR"/>
+        </w:rPr>
+        <w:t>)</w:t>
+      </w:r>
+    </w:p>
+    <w:p>
+      <w:pPr>
+        <w:shd w:val="clear" w:color="auto" w:fill="1E1E1E"/>
+        <w:spacing w:after="0" w:line="285" w:lineRule="atLeast"/>
+        <w:rPr>
+          <w:rFonts w:ascii="Courier New" w:eastAsia="Times New Roman" w:hAnsi="Courier New" w:cs="Courier New"/>
+          <w:color w:val="D4D4D4"/>
+          <w:sz w:val="21"/>
+          <w:szCs w:val="21"/>
+          <w:lang w:eastAsia="pt-BR"/>
+        </w:rPr>
+      </w:pPr>
+      <w:r>
+        <w:rPr>
+          <w:rFonts w:ascii="Courier New" w:eastAsia="Times New Roman" w:hAnsi="Courier New" w:cs="Courier New"/>
+          <w:color w:val="D4D4D4"/>
+          <w:sz w:val="21"/>
+          <w:szCs w:val="21"/>
+          <w:lang w:eastAsia="pt-BR"/>
+        </w:rPr>
+        <w:t>  </w:t>
+      </w:r>
+      <w:r>
+        <w:rPr>
+          <w:rFonts w:ascii="Courier New" w:eastAsia="Times New Roman" w:hAnsi="Courier New" w:cs="Courier New"/>
+          <w:color w:val="C586C0"/>
+          <w:sz w:val="21"/>
+          <w:szCs w:val="21"/>
+          <w:lang w:eastAsia="pt-BR"/>
+        </w:rPr>
+        <w:t>for</w:t>
+      </w:r>
+      <w:r>
+        <w:rPr>
+          <w:rFonts w:ascii="Courier New" w:eastAsia="Times New Roman" w:hAnsi="Courier New" w:cs="Courier New"/>
+          <w:color w:val="D4D4D4"/>
+          <w:sz w:val="21"/>
+          <w:szCs w:val="21"/>
+          <w:lang w:eastAsia="pt-BR"/>
+        </w:rPr>
+        <w:t> linha </w:t>
+      </w:r>
+      <w:r>
+        <w:rPr>
+          <w:rFonts w:ascii="Courier New" w:eastAsia="Times New Roman" w:hAnsi="Courier New" w:cs="Courier New"/>
+          <w:color w:val="82C6FF"/>
+          <w:sz w:val="21"/>
+          <w:szCs w:val="21"/>
+          <w:lang w:eastAsia="pt-BR"/>
+        </w:rPr>
+        <w:t>in</w:t>
+      </w:r>
+      <w:r>
+        <w:rPr>
+          <w:rFonts w:ascii="Courier New" w:eastAsia="Times New Roman" w:hAnsi="Courier New" w:cs="Courier New"/>
+          <w:color w:val="D4D4D4"/>
+          <w:sz w:val="21"/>
+          <w:szCs w:val="21"/>
+          <w:lang w:eastAsia="pt-BR"/>
+        </w:rPr>
+        <w:t> f</w:t>
+      </w:r>
+      <w:r>
+        <w:rPr>
+          <w:rFonts w:ascii="Courier New" w:eastAsia="Times New Roman" w:hAnsi="Courier New" w:cs="Courier New"/>
+          <w:color w:val="DCDCDC"/>
+          <w:sz w:val="21"/>
+          <w:szCs w:val="21"/>
+          <w:lang w:eastAsia="pt-BR"/>
+        </w:rPr>
+        <w:t>:</w:t>
+      </w:r>
+    </w:p>
+    <w:p>
+      <w:pPr>
+        <w:shd w:val="clear" w:color="auto" w:fill="1E1E1E"/>
+        <w:spacing w:after="0" w:line="285" w:lineRule="atLeast"/>
+        <w:rPr>
+          <w:rFonts w:ascii="Courier New" w:eastAsia="Times New Roman" w:hAnsi="Courier New" w:cs="Courier New"/>
+          <w:color w:val="D4D4D4"/>
+          <w:sz w:val="21"/>
+          <w:szCs w:val="21"/>
+          <w:lang w:eastAsia="pt-BR"/>
+        </w:rPr>
+      </w:pPr>
+      <w:r>
+        <w:rPr>
+          <w:rFonts w:ascii="Courier New" w:eastAsia="Times New Roman" w:hAnsi="Courier New" w:cs="Courier New"/>
+          <w:color w:val="D4D4D4"/>
+          <w:sz w:val="21"/>
+          <w:szCs w:val="21"/>
+          <w:lang w:eastAsia="pt-BR"/>
+        </w:rPr>
+        <w:t>    correta</w:t>
+      </w:r>
+      <w:r>
+        <w:rPr>
+          <w:rFonts w:ascii="Courier New" w:eastAsia="Times New Roman" w:hAnsi="Courier New" w:cs="Courier New"/>
+          <w:color w:val="DCDCDC"/>
+          <w:sz w:val="21"/>
+          <w:szCs w:val="21"/>
+          <w:lang w:eastAsia="pt-BR"/>
+        </w:rPr>
+        <w:t>,</w:t>
+      </w:r>
+      <w:r>
+        <w:rPr>
+          <w:rFonts w:ascii="Courier New" w:eastAsia="Times New Roman" w:hAnsi="Courier New" w:cs="Courier New"/>
+          <w:color w:val="D4D4D4"/>
+          <w:sz w:val="21"/>
+          <w:szCs w:val="21"/>
+          <w:lang w:eastAsia="pt-BR"/>
+        </w:rPr>
+        <w:t> errada = </w:t>
+      </w:r>
+      <w:proofErr w:type="spellStart"/>
+      <w:r>
+        <w:rPr>
+          <w:rFonts w:ascii="Courier New" w:eastAsia="Times New Roman" w:hAnsi="Courier New" w:cs="Courier New"/>
+          <w:color w:val="D4D4D4"/>
+          <w:sz w:val="21"/>
+          <w:szCs w:val="21"/>
+          <w:lang w:eastAsia="pt-BR"/>
+        </w:rPr>
+        <w:t>linha.split</w:t>
+      </w:r>
+      <w:proofErr w:type="spellEnd"/>
+      <w:r>
+        <w:rPr>
+          <w:rFonts w:ascii="Courier New" w:eastAsia="Times New Roman" w:hAnsi="Courier New" w:cs="Courier New"/>
+          <w:color w:val="DCDCDC"/>
+          <w:sz w:val="21"/>
+          <w:szCs w:val="21"/>
+          <w:lang w:eastAsia="pt-BR"/>
+        </w:rPr>
+        <w:t>()</w:t>
+      </w:r>
+    </w:p>
+    <w:p>
+      <w:pPr>
+        <w:shd w:val="clear" w:color="auto" w:fill="1E1E1E"/>
+        <w:spacing w:after="0" w:line="285" w:lineRule="atLeast"/>
+        <w:rPr>
+          <w:rFonts w:ascii="Courier New" w:eastAsia="Times New Roman" w:hAnsi="Courier New" w:cs="Courier New"/>
+          <w:color w:val="D4D4D4"/>
+          <w:sz w:val="21"/>
+          <w:szCs w:val="21"/>
+          <w:lang w:eastAsia="pt-BR"/>
+        </w:rPr>
+      </w:pPr>
+      <w:r>
+        <w:rPr>
+          <w:rFonts w:ascii="Courier New" w:eastAsia="Times New Roman" w:hAnsi="Courier New" w:cs="Courier New"/>
+          <w:color w:val="D4D4D4"/>
+          <w:sz w:val="21"/>
+          <w:szCs w:val="21"/>
+          <w:lang w:eastAsia="pt-BR"/>
+        </w:rPr>
+        <w:t>    </w:t>
+      </w:r>
+      <w:proofErr w:type="spellStart"/>
+      <w:r>
+        <w:rPr>
+          <w:rFonts w:ascii="Courier New" w:eastAsia="Times New Roman" w:hAnsi="Courier New" w:cs="Courier New"/>
+          <w:color w:val="D4D4D4"/>
+          <w:sz w:val="21"/>
+          <w:szCs w:val="21"/>
+          <w:lang w:eastAsia="pt-BR"/>
+        </w:rPr>
+        <w:t>lista_palavras_teste.append</w:t>
+      </w:r>
+      <w:proofErr w:type="spellEnd"/>
+      <w:r>
+        <w:rPr>
+          <w:rFonts w:ascii="Courier New" w:eastAsia="Times New Roman" w:hAnsi="Courier New" w:cs="Courier New"/>
+          <w:color w:val="DCDCDC"/>
+          <w:sz w:val="21"/>
+          <w:szCs w:val="21"/>
+          <w:lang w:eastAsia="pt-BR"/>
+        </w:rPr>
+        <w:t>((</w:t>
+      </w:r>
+      <w:r>
+        <w:rPr>
+          <w:rFonts w:ascii="Courier New" w:eastAsia="Times New Roman" w:hAnsi="Courier New" w:cs="Courier New"/>
+          <w:color w:val="D4D4D4"/>
+          <w:sz w:val="21"/>
+          <w:szCs w:val="21"/>
+          <w:lang w:eastAsia="pt-BR"/>
+        </w:rPr>
+        <w:t>correta</w:t>
+      </w:r>
+      <w:r>
+        <w:rPr>
+          <w:rFonts w:ascii="Courier New" w:eastAsia="Times New Roman" w:hAnsi="Courier New" w:cs="Courier New"/>
+          <w:color w:val="DCDCDC"/>
+          <w:sz w:val="21"/>
+          <w:szCs w:val="21"/>
+          <w:lang w:eastAsia="pt-BR"/>
+        </w:rPr>
+        <w:t>,</w:t>
+      </w:r>
+      <w:r>
+        <w:rPr>
+          <w:rFonts w:ascii="Courier New" w:eastAsia="Times New Roman" w:hAnsi="Courier New" w:cs="Courier New"/>
+          <w:color w:val="D4D4D4"/>
+          <w:sz w:val="21"/>
+          <w:szCs w:val="21"/>
+          <w:lang w:eastAsia="pt-BR"/>
+        </w:rPr>
+        <w:t> errada</w:t>
+      </w:r>
+      <w:r>
+        <w:rPr>
+          <w:rFonts w:ascii="Courier New" w:eastAsia="Times New Roman" w:hAnsi="Courier New" w:cs="Courier New"/>
+          <w:color w:val="DCDCDC"/>
+          <w:sz w:val="21"/>
+          <w:szCs w:val="21"/>
+          <w:lang w:eastAsia="pt-BR"/>
+        </w:rPr>
+        <w:t>))</w:t>
+      </w:r>
+    </w:p>
+    <w:p>
+      <w:pPr>
+        <w:shd w:val="clear" w:color="auto" w:fill="1E1E1E"/>
+        <w:spacing w:after="0" w:line="285" w:lineRule="atLeast"/>
+        <w:rPr>
+          <w:rFonts w:ascii="Courier New" w:eastAsia="Times New Roman" w:hAnsi="Courier New" w:cs="Courier New"/>
+          <w:color w:val="D4D4D4"/>
+          <w:sz w:val="21"/>
+          <w:szCs w:val="21"/>
+          <w:lang w:eastAsia="pt-BR"/>
+        </w:rPr>
+      </w:pPr>
+      <w:r>
+        <w:rPr>
+          <w:rFonts w:ascii="Courier New" w:eastAsia="Times New Roman" w:hAnsi="Courier New" w:cs="Courier New"/>
+          <w:color w:val="D4D4D4"/>
+          <w:sz w:val="21"/>
+          <w:szCs w:val="21"/>
+          <w:lang w:eastAsia="pt-BR"/>
+        </w:rPr>
+        <w:t>  </w:t>
+      </w:r>
+      <w:proofErr w:type="spellStart"/>
+      <w:r>
+        <w:rPr>
+          <w:rFonts w:ascii="Courier New" w:eastAsia="Times New Roman" w:hAnsi="Courier New" w:cs="Courier New"/>
+          <w:color w:val="D4D4D4"/>
+          <w:sz w:val="21"/>
+          <w:szCs w:val="21"/>
+          <w:lang w:eastAsia="pt-BR"/>
+        </w:rPr>
+        <w:t>f.close</w:t>
+      </w:r>
+      <w:proofErr w:type="spellEnd"/>
+      <w:r>
+        <w:rPr>
+          <w:rFonts w:ascii="Courier New" w:eastAsia="Times New Roman" w:hAnsi="Courier New" w:cs="Courier New"/>
+          <w:color w:val="DCDCDC"/>
+          <w:sz w:val="21"/>
+          <w:szCs w:val="21"/>
+          <w:lang w:eastAsia="pt-BR"/>
+        </w:rPr>
+        <w:t>()</w:t>
+      </w:r>
+    </w:p>
+    <w:p>
+      <w:pPr>
+        <w:shd w:val="clear" w:color="auto" w:fill="1E1E1E"/>
+        <w:spacing w:after="0" w:line="285" w:lineRule="atLeast"/>
+        <w:rPr>
+          <w:rFonts w:ascii="Courier New" w:eastAsia="Times New Roman" w:hAnsi="Courier New" w:cs="Courier New"/>
+          <w:color w:val="D4D4D4"/>
+          <w:sz w:val="21"/>
+          <w:szCs w:val="21"/>
+          <w:lang w:eastAsia="pt-BR"/>
+        </w:rPr>
+      </w:pPr>
+      <w:r>
+        <w:rPr>
+          <w:rFonts w:ascii="Courier New" w:eastAsia="Times New Roman" w:hAnsi="Courier New" w:cs="Courier New"/>
+          <w:color w:val="D4D4D4"/>
+          <w:sz w:val="21"/>
+          <w:szCs w:val="21"/>
+          <w:lang w:eastAsia="pt-BR"/>
+        </w:rPr>
+        <w:t>  </w:t>
+      </w:r>
+      <w:proofErr w:type="spellStart"/>
+      <w:r>
+        <w:rPr>
+          <w:rFonts w:ascii="Courier New" w:eastAsia="Times New Roman" w:hAnsi="Courier New" w:cs="Courier New"/>
+          <w:color w:val="C586C0"/>
+          <w:sz w:val="21"/>
+          <w:szCs w:val="21"/>
+          <w:lang w:eastAsia="pt-BR"/>
+        </w:rPr>
+        <w:t>return</w:t>
+      </w:r>
+      <w:proofErr w:type="spellEnd"/>
+      <w:r>
+        <w:rPr>
+          <w:rFonts w:ascii="Courier New" w:eastAsia="Times New Roman" w:hAnsi="Courier New" w:cs="Courier New"/>
+          <w:color w:val="D4D4D4"/>
+          <w:sz w:val="21"/>
+          <w:szCs w:val="21"/>
+          <w:lang w:eastAsia="pt-BR"/>
+        </w:rPr>
+        <w:t> </w:t>
+      </w:r>
+      <w:proofErr w:type="spellStart"/>
+      <w:r>
+        <w:rPr>
+          <w:rFonts w:ascii="Courier New" w:eastAsia="Times New Roman" w:hAnsi="Courier New" w:cs="Courier New"/>
+          <w:color w:val="D4D4D4"/>
+          <w:sz w:val="21"/>
+          <w:szCs w:val="21"/>
+          <w:lang w:eastAsia="pt-BR"/>
+        </w:rPr>
+        <w:t>lista_palavras_teste</w:t>
+      </w:r>
+      <w:proofErr w:type="spellEnd"/>
+    </w:p>
+    <w:p>
+      <w:pPr>
+        <w:shd w:val="clear" w:color="auto" w:fill="1E1E1E"/>
+        <w:spacing w:after="0" w:line="285" w:lineRule="atLeast"/>
+        <w:rPr>
+          <w:rFonts w:ascii="Courier New" w:eastAsia="Times New Roman" w:hAnsi="Courier New" w:cs="Courier New"/>
+          <w:color w:val="D4D4D4"/>
+          <w:sz w:val="21"/>
+          <w:szCs w:val="21"/>
+          <w:lang w:eastAsia="pt-BR"/>
+        </w:rPr>
+      </w:pPr>
+    </w:p>
+    <w:p>
+      <w:pPr>
+        <w:shd w:val="clear" w:color="auto" w:fill="1E1E1E"/>
+        <w:spacing w:after="0" w:line="285" w:lineRule="atLeast"/>
+        <w:rPr>
+          <w:rFonts w:ascii="Courier New" w:eastAsia="Times New Roman" w:hAnsi="Courier New" w:cs="Courier New"/>
+          <w:color w:val="D4D4D4"/>
+          <w:sz w:val="21"/>
+          <w:szCs w:val="21"/>
+          <w:lang w:eastAsia="pt-BR"/>
+        </w:rPr>
+      </w:pPr>
+      <w:proofErr w:type="spellStart"/>
+      <w:r>
+        <w:rPr>
+          <w:rFonts w:ascii="Courier New" w:eastAsia="Times New Roman" w:hAnsi="Courier New" w:cs="Courier New"/>
+          <w:color w:val="D4D4D4"/>
+          <w:sz w:val="21"/>
+          <w:szCs w:val="21"/>
+          <w:lang w:eastAsia="pt-BR"/>
+        </w:rPr>
+        <w:t>cria_dados_teste</w:t>
+      </w:r>
+      <w:proofErr w:type="spellEnd"/>
+      <w:r>
+        <w:rPr>
+          <w:rFonts w:ascii="Courier New" w:eastAsia="Times New Roman" w:hAnsi="Courier New" w:cs="Courier New"/>
+          <w:color w:val="DCDCDC"/>
+          <w:sz w:val="21"/>
+          <w:szCs w:val="21"/>
+          <w:lang w:eastAsia="pt-BR"/>
+        </w:rPr>
+        <w:t>(</w:t>
+      </w:r>
+      <w:r>
+        <w:rPr>
+          <w:rFonts w:ascii="Courier New" w:eastAsia="Times New Roman" w:hAnsi="Courier New" w:cs="Courier New"/>
+          <w:color w:val="CE9178"/>
+          <w:sz w:val="21"/>
+          <w:szCs w:val="21"/>
+          <w:lang w:eastAsia="pt-BR"/>
+        </w:rPr>
+        <w:t>'palavras.txt'</w:t>
+      </w:r>
+      <w:r>
+        <w:rPr>
+          <w:rFonts w:ascii="Courier New" w:eastAsia="Times New Roman" w:hAnsi="Courier New" w:cs="Courier New"/>
+          <w:color w:val="DCDCDC"/>
+          <w:sz w:val="21"/>
+          <w:szCs w:val="21"/>
+          <w:lang w:eastAsia="pt-BR"/>
+        </w:rPr>
+        <w:t>)</w:t>
+      </w:r>
+    </w:p>
+    <w:p>
+      <w:pPr>
+        <w:spacing w:before="240" w:line="360" w:lineRule="auto"/>
+        <w:jc w:val="center"/>
+        <w:rPr>
+          <w:rFonts w:ascii="Times New Roman" w:hAnsi="Times New Roman" w:cs="Times New Roman"/>
+          <w:sz w:val="24"/>
+          <w:szCs w:val="24"/>
+        </w:rPr>
+      </w:pPr>
+      <w:r>
+        <w:rPr>
+          <w:rFonts w:ascii="Times New Roman" w:hAnsi="Times New Roman" w:cs="Times New Roman"/>
+          <w:sz w:val="24"/>
+          <w:szCs w:val="24"/>
+        </w:rPr>
+        <w:drawing>
+          <wp:inline distT="0" distB="0" distL="0" distR="0" wp14:anchorId="024B3C0F" wp14:editId="08ABBF8C">
+            <wp:extent cx="1343965" cy="1476375"/>
+            <wp:effectExtent l="0" t="0" r="8890" b="0"/>
+            <wp:docPr id="13" name="Imagem 13"/>
+            <wp:cNvGraphicFramePr>
+              <a:graphicFrameLocks xmlns:a="http://schemas.openxmlformats.org/drawingml/2006/main" noChangeAspect="1"/>
+            </wp:cNvGraphicFramePr>
+            <a:graphic xmlns:a="http://schemas.openxmlformats.org/drawingml/2006/main">
+              <a:graphicData uri="http://schemas.openxmlformats.org/drawingml/2006/picture">
+                <pic:pic xmlns:pic="http://schemas.openxmlformats.org/drawingml/2006/picture">
+                  <pic:nvPicPr>
+                    <pic:cNvPr id="1" name=""/>
+                    <pic:cNvPicPr/>
+                  </pic:nvPicPr>
+                  <pic:blipFill>
+                    <a:blip r:embed="rId19"/>
+                    <a:stretch>
+                      <a:fillRect/>
+                    </a:stretch>
+                  </pic:blipFill>
+                  <pic:spPr>
+                    <a:xfrm>
+                      <a:off x="0" y="0"/>
+                      <a:ext cx="1346274" cy="1478911"/>
+                    </a:xfrm>
+                    <a:prstGeom prst="rect">
+                      <a:avLst/>
+                    </a:prstGeom>
+                  </pic:spPr>
+                </pic:pic>
+              </a:graphicData>
+            </a:graphic>
+          </wp:inline>
+        </w:drawing>
+      </w:r>
+    </w:p>
+    <w:p>
+      <w:pPr>
+        <w:pStyle w:val="PargrafodaLista"/>
+        <w:numPr>
+          <w:ilvl w:val="2"/>
+          <w:numId w:val="2"/>
+        </w:numPr>
+        <w:spacing w:before="240" w:line="360" w:lineRule="auto"/>
+        <w:jc w:val="both"/>
+        <w:rPr>
+          <w:rFonts w:ascii="Times New Roman" w:hAnsi="Times New Roman" w:cs="Times New Roman"/>
+          <w:sz w:val="24"/>
+          <w:szCs w:val="24"/>
+        </w:rPr>
+      </w:pPr>
     </w:p>
     <w:sectPr>
       <w:pgSz w:w="11906" w:h="16838"/>

</xml_diff>

<commit_message>
Implementando o Delete de Caracteres
Implementamos a função que vai deletar os caracteres
</commit_message>
<xml_diff>
--- a/Data Science/Formação Data Science/Corretor Ortográfico em Python - Aplicando técnicas de NLP/Anotações/Corretor Ortográfico em Python – Aplicando técnicas de NLP.docx
+++ b/Data Science/Formação Data Science/Corretor Ortográfico em Python - Aplicando técnicas de NLP/Anotações/Corretor Ortográfico em Python – Aplicando técnicas de NLP.docx
@@ -402,7 +402,6 @@
         </w:rPr>
         <w:t> </w:t>
       </w:r>
-      <w:proofErr w:type="gramStart"/>
       <w:r>
         <w:rPr>
           <w:rFonts w:ascii="Courier New" w:eastAsia="Times New Roman" w:hAnsi="Courier New" w:cs="Courier New"/>
@@ -423,7 +422,6 @@
         </w:rPr>
         <w:t>(</w:t>
       </w:r>
-      <w:proofErr w:type="gramEnd"/>
       <w:r>
         <w:rPr>
           <w:rFonts w:ascii="Courier New" w:eastAsia="Times New Roman" w:hAnsi="Courier New" w:cs="Courier New"/>
@@ -538,7 +536,6 @@
         <w:t>  artigos = </w:t>
       </w:r>
       <w:proofErr w:type="spellStart"/>
-      <w:proofErr w:type="gramStart"/>
       <w:r>
         <w:rPr>
           <w:rFonts w:ascii="Courier New" w:eastAsia="Times New Roman" w:hAnsi="Courier New" w:cs="Courier New"/>
@@ -550,7 +547,6 @@
         <w:t>f.read</w:t>
       </w:r>
       <w:proofErr w:type="spellEnd"/>
-      <w:proofErr w:type="gramEnd"/>
       <w:r>
         <w:rPr>
           <w:rFonts w:ascii="Courier New" w:eastAsia="Times New Roman" w:hAnsi="Courier New" w:cs="Courier New"/>
@@ -715,25 +711,7 @@
           <w:sz w:val="24"/>
           <w:szCs w:val="24"/>
         </w:rPr>
-        <w:t xml:space="preserve">composto por palavras e pontuações, uma vez que quando utilizamos o método </w:t>
-      </w:r>
-      <w:proofErr w:type="gramStart"/>
-      <w:r>
-        <w:rPr>
-          <w:rFonts w:ascii="Times New Roman" w:hAnsi="Times New Roman" w:cs="Times New Roman"/>
-          <w:sz w:val="24"/>
-          <w:szCs w:val="24"/>
-        </w:rPr>
-        <w:t>split(</w:t>
-      </w:r>
-      <w:proofErr w:type="gramEnd"/>
-      <w:r>
-        <w:rPr>
-          <w:rFonts w:ascii="Times New Roman" w:hAnsi="Times New Roman" w:cs="Times New Roman"/>
-          <w:sz w:val="24"/>
-          <w:szCs w:val="24"/>
-        </w:rPr>
-        <w:t>) para quebrar todo o nosso texto em uma lista com palavras, ele não separa somente as palavras, mas a concatenação delas com a pontuação também</w:t>
+        <w:t>composto por palavras e pontuações, uma vez que quando utilizamos o método split() para quebrar todo o nosso texto em uma lista com palavras, ele não separa somente as palavras, mas a concatenação delas com a pontuação também</w:t>
       </w:r>
       <w:r>
         <w:rPr>
@@ -821,21 +799,9 @@
           <w:szCs w:val="21"/>
           <w:lang w:eastAsia="pt-BR"/>
         </w:rPr>
-        <w:t>texto_</w:t>
-      </w:r>
-      <w:proofErr w:type="gramStart"/>
-      <w:r>
-        <w:rPr>
-          <w:rFonts w:ascii="Courier New" w:eastAsia="Times New Roman" w:hAnsi="Courier New" w:cs="Courier New"/>
-          <w:color w:val="D4D4D4"/>
-          <w:sz w:val="21"/>
-          <w:szCs w:val="21"/>
-          <w:lang w:eastAsia="pt-BR"/>
-        </w:rPr>
-        <w:t>exemplo.split</w:t>
-      </w:r>
-      <w:proofErr w:type="spellEnd"/>
-      <w:proofErr w:type="gramEnd"/>
+        <w:t>texto_exemplo.split</w:t>
+      </w:r>
+      <w:proofErr w:type="spellEnd"/>
       <w:r>
         <w:rPr>
           <w:rFonts w:ascii="Courier New" w:eastAsia="Times New Roman" w:hAnsi="Courier New" w:cs="Courier New"/>
@@ -1100,7 +1066,6 @@
         <w:t xml:space="preserve">Como contar a quantidade de caracteres de um texto usando </w:t>
       </w:r>
       <w:proofErr w:type="spellStart"/>
-      <w:proofErr w:type="gramStart"/>
       <w:r>
         <w:rPr>
           <w:rFonts w:ascii="Times New Roman" w:hAnsi="Times New Roman" w:cs="Times New Roman"/>
@@ -1116,16 +1081,7 @@
           <w:sz w:val="24"/>
           <w:szCs w:val="24"/>
         </w:rPr>
-        <w:t>(</w:t>
-      </w:r>
-      <w:proofErr w:type="gramEnd"/>
-      <w:r>
-        <w:rPr>
-          <w:rFonts w:ascii="Times New Roman" w:hAnsi="Times New Roman" w:cs="Times New Roman"/>
-          <w:sz w:val="24"/>
-          <w:szCs w:val="24"/>
-        </w:rPr>
-        <w:t>).</w:t>
+        <w:t>().</w:t>
       </w:r>
     </w:p>
     <w:p>
@@ -1308,23 +1264,13 @@
         <w:t xml:space="preserve"> para podermos utilizar o método </w:t>
       </w:r>
       <w:proofErr w:type="spellStart"/>
-      <w:proofErr w:type="gramStart"/>
-      <w:r>
-        <w:rPr>
-          <w:rFonts w:ascii="Times New Roman" w:hAnsi="Times New Roman" w:cs="Times New Roman"/>
-          <w:sz w:val="24"/>
-          <w:szCs w:val="24"/>
-        </w:rPr>
-        <w:t>nltk.tokenize</w:t>
-      </w:r>
-      <w:proofErr w:type="gramEnd"/>
-      <w:r>
-        <w:rPr>
-          <w:rFonts w:ascii="Times New Roman" w:hAnsi="Times New Roman" w:cs="Times New Roman"/>
-          <w:sz w:val="24"/>
-          <w:szCs w:val="24"/>
-        </w:rPr>
-        <w:t>.word_tokenize</w:t>
+      <w:r>
+        <w:rPr>
+          <w:rFonts w:ascii="Times New Roman" w:hAnsi="Times New Roman" w:cs="Times New Roman"/>
+          <w:sz w:val="24"/>
+          <w:szCs w:val="24"/>
+        </w:rPr>
+        <w:t>nltk.tokenize.word_tokenize</w:t>
       </w:r>
       <w:proofErr w:type="spellEnd"/>
       <w:r>
@@ -1420,7 +1366,6 @@
         </w:rPr>
       </w:pPr>
       <w:proofErr w:type="spellStart"/>
-      <w:proofErr w:type="gramStart"/>
       <w:r>
         <w:rPr>
           <w:rFonts w:ascii="Courier New" w:eastAsia="Times New Roman" w:hAnsi="Courier New" w:cs="Courier New"/>
@@ -1432,7 +1377,6 @@
         <w:t>nltk.download</w:t>
       </w:r>
       <w:proofErr w:type="spellEnd"/>
-      <w:proofErr w:type="gramEnd"/>
       <w:r>
         <w:rPr>
           <w:rFonts w:ascii="Courier New" w:eastAsia="Times New Roman" w:hAnsi="Courier New" w:cs="Courier New"/>
@@ -1547,27 +1491,15 @@
         <w:t> = </w:t>
       </w:r>
       <w:proofErr w:type="spellStart"/>
-      <w:proofErr w:type="gramStart"/>
-      <w:r>
-        <w:rPr>
-          <w:rFonts w:ascii="Courier New" w:eastAsia="Times New Roman" w:hAnsi="Courier New" w:cs="Courier New"/>
-          <w:color w:val="D4D4D4"/>
-          <w:sz w:val="21"/>
-          <w:szCs w:val="21"/>
-          <w:lang w:eastAsia="pt-BR"/>
-        </w:rPr>
-        <w:t>nltk.tokenize</w:t>
-      </w:r>
-      <w:proofErr w:type="gramEnd"/>
-      <w:r>
-        <w:rPr>
-          <w:rFonts w:ascii="Courier New" w:eastAsia="Times New Roman" w:hAnsi="Courier New" w:cs="Courier New"/>
-          <w:color w:val="D4D4D4"/>
-          <w:sz w:val="21"/>
-          <w:szCs w:val="21"/>
-          <w:lang w:eastAsia="pt-BR"/>
-        </w:rPr>
-        <w:t>.word_tokenize</w:t>
+      <w:r>
+        <w:rPr>
+          <w:rFonts w:ascii="Courier New" w:eastAsia="Times New Roman" w:hAnsi="Courier New" w:cs="Courier New"/>
+          <w:color w:val="D4D4D4"/>
+          <w:sz w:val="21"/>
+          <w:szCs w:val="21"/>
+          <w:lang w:eastAsia="pt-BR"/>
+        </w:rPr>
+        <w:t>nltk.tokenize.word_tokenize</w:t>
       </w:r>
       <w:proofErr w:type="spellEnd"/>
       <w:r>
@@ -1775,25 +1707,7 @@
           <w:sz w:val="24"/>
           <w:szCs w:val="24"/>
         </w:rPr>
-        <w:t xml:space="preserve"> se a palavra atual </w:t>
-      </w:r>
-      <w:proofErr w:type="gramStart"/>
-      <w:r>
-        <w:rPr>
-          <w:rFonts w:ascii="Times New Roman" w:hAnsi="Times New Roman" w:cs="Times New Roman"/>
-          <w:sz w:val="24"/>
-          <w:szCs w:val="24"/>
-        </w:rPr>
-        <w:t>Isalpha(</w:t>
-      </w:r>
-      <w:proofErr w:type="gramEnd"/>
-      <w:r>
-        <w:rPr>
-          <w:rFonts w:ascii="Times New Roman" w:hAnsi="Times New Roman" w:cs="Times New Roman"/>
-          <w:sz w:val="24"/>
-          <w:szCs w:val="24"/>
-        </w:rPr>
-        <w:t>)</w:t>
+        <w:t xml:space="preserve"> se a palavra atual Isalpha()</w:t>
       </w:r>
       <w:r>
         <w:rPr>
@@ -1855,18 +1769,7 @@
           <w:szCs w:val="21"/>
           <w:lang w:eastAsia="pt-BR"/>
         </w:rPr>
-        <w:t>separa_</w:t>
-      </w:r>
-      <w:proofErr w:type="gramStart"/>
-      <w:r>
-        <w:rPr>
-          <w:rFonts w:ascii="Courier New" w:eastAsia="Times New Roman" w:hAnsi="Courier New" w:cs="Courier New"/>
-          <w:color w:val="DCDCAA"/>
-          <w:sz w:val="21"/>
-          <w:szCs w:val="21"/>
-          <w:lang w:eastAsia="pt-BR"/>
-        </w:rPr>
-        <w:t>palavras</w:t>
+        <w:t>separa_palavras</w:t>
       </w:r>
       <w:proofErr w:type="spellEnd"/>
       <w:r>
@@ -1880,7 +1783,6 @@
         <w:t>(</w:t>
       </w:r>
       <w:proofErr w:type="spellStart"/>
-      <w:proofErr w:type="gramEnd"/>
       <w:r>
         <w:rPr>
           <w:rFonts w:ascii="Courier New" w:eastAsia="Times New Roman" w:hAnsi="Courier New" w:cs="Courier New"/>
@@ -2118,7 +2020,6 @@
         <w:t> </w:t>
       </w:r>
       <w:proofErr w:type="spellStart"/>
-      <w:proofErr w:type="gramStart"/>
       <w:r>
         <w:rPr>
           <w:rFonts w:ascii="Courier New" w:eastAsia="Times New Roman" w:hAnsi="Courier New" w:cs="Courier New"/>
@@ -2130,7 +2031,6 @@
         <w:t>token.isalpha</w:t>
       </w:r>
       <w:proofErr w:type="spellEnd"/>
-      <w:proofErr w:type="gramEnd"/>
       <w:r>
         <w:rPr>
           <w:rFonts w:ascii="Courier New" w:eastAsia="Times New Roman" w:hAnsi="Courier New" w:cs="Courier New"/>
@@ -2173,21 +2073,9 @@
           <w:szCs w:val="21"/>
           <w:lang w:eastAsia="pt-BR"/>
         </w:rPr>
-        <w:t>lista_</w:t>
-      </w:r>
-      <w:proofErr w:type="gramStart"/>
-      <w:r>
-        <w:rPr>
-          <w:rFonts w:ascii="Courier New" w:eastAsia="Times New Roman" w:hAnsi="Courier New" w:cs="Courier New"/>
-          <w:color w:val="D4D4D4"/>
-          <w:sz w:val="21"/>
-          <w:szCs w:val="21"/>
-          <w:lang w:eastAsia="pt-BR"/>
-        </w:rPr>
-        <w:t>palavras.append</w:t>
-      </w:r>
-      <w:proofErr w:type="spellEnd"/>
-      <w:proofErr w:type="gramEnd"/>
+        <w:t>lista_palavras.append</w:t>
+      </w:r>
+      <w:proofErr w:type="spellEnd"/>
       <w:r>
         <w:rPr>
           <w:rFonts w:ascii="Courier New" w:eastAsia="Times New Roman" w:hAnsi="Courier New" w:cs="Courier New"/>
@@ -2487,27 +2375,15 @@
         <w:t> = </w:t>
       </w:r>
       <w:proofErr w:type="spellStart"/>
-      <w:proofErr w:type="gramStart"/>
-      <w:r>
-        <w:rPr>
-          <w:rFonts w:ascii="Courier New" w:eastAsia="Times New Roman" w:hAnsi="Courier New" w:cs="Courier New"/>
-          <w:color w:val="D4D4D4"/>
-          <w:sz w:val="21"/>
-          <w:szCs w:val="21"/>
-          <w:lang w:eastAsia="pt-BR"/>
-        </w:rPr>
-        <w:t>nltk.tokenize</w:t>
-      </w:r>
-      <w:proofErr w:type="gramEnd"/>
-      <w:r>
-        <w:rPr>
-          <w:rFonts w:ascii="Courier New" w:eastAsia="Times New Roman" w:hAnsi="Courier New" w:cs="Courier New"/>
-          <w:color w:val="D4D4D4"/>
-          <w:sz w:val="21"/>
-          <w:szCs w:val="21"/>
-          <w:lang w:eastAsia="pt-BR"/>
-        </w:rPr>
-        <w:t>.word_tokenize</w:t>
+      <w:r>
+        <w:rPr>
+          <w:rFonts w:ascii="Courier New" w:eastAsia="Times New Roman" w:hAnsi="Courier New" w:cs="Courier New"/>
+          <w:color w:val="D4D4D4"/>
+          <w:sz w:val="21"/>
+          <w:szCs w:val="21"/>
+          <w:lang w:eastAsia="pt-BR"/>
+        </w:rPr>
+        <w:t>nltk.tokenize.word_tokenize</w:t>
       </w:r>
       <w:proofErr w:type="spellEnd"/>
       <w:r>
@@ -2632,7 +2508,6 @@
           <w:lang w:eastAsia="pt-BR"/>
         </w:rPr>
       </w:pPr>
-      <w:proofErr w:type="gramStart"/>
       <w:r>
         <w:rPr>
           <w:rFonts w:ascii="Courier New" w:eastAsia="Times New Roman" w:hAnsi="Courier New" w:cs="Courier New"/>
@@ -2654,7 +2529,6 @@
         <w:t>(</w:t>
       </w:r>
       <w:proofErr w:type="spellStart"/>
-      <w:proofErr w:type="gramEnd"/>
       <w:r>
         <w:rPr>
           <w:rFonts w:ascii="Courier New" w:eastAsia="Times New Roman" w:hAnsi="Courier New" w:cs="Courier New"/>
@@ -2962,7 +2836,6 @@
         <w:t> </w:t>
       </w:r>
       <w:proofErr w:type="spellStart"/>
-      <w:proofErr w:type="gramStart"/>
       <w:r>
         <w:rPr>
           <w:rFonts w:ascii="Courier New" w:eastAsia="Times New Roman" w:hAnsi="Courier New" w:cs="Courier New"/>
@@ -2985,7 +2858,6 @@
         <w:t>(</w:t>
       </w:r>
       <w:proofErr w:type="spellStart"/>
-      <w:proofErr w:type="gramEnd"/>
       <w:r>
         <w:rPr>
           <w:rFonts w:ascii="Courier New" w:eastAsia="Times New Roman" w:hAnsi="Courier New" w:cs="Courier New"/>
@@ -3211,21 +3083,9 @@
           <w:szCs w:val="21"/>
           <w:lang w:eastAsia="pt-BR"/>
         </w:rPr>
-        <w:t>lista_</w:t>
-      </w:r>
-      <w:proofErr w:type="gramStart"/>
-      <w:r>
-        <w:rPr>
-          <w:rFonts w:ascii="Courier New" w:eastAsia="Times New Roman" w:hAnsi="Courier New" w:cs="Courier New"/>
-          <w:color w:val="D4D4D4"/>
-          <w:sz w:val="21"/>
-          <w:szCs w:val="21"/>
-          <w:lang w:eastAsia="pt-BR"/>
-        </w:rPr>
-        <w:t>normalizada.append</w:t>
-      </w:r>
-      <w:proofErr w:type="spellEnd"/>
-      <w:proofErr w:type="gramEnd"/>
+        <w:t>lista_normalizada.append</w:t>
+      </w:r>
+      <w:proofErr w:type="spellEnd"/>
       <w:r>
         <w:rPr>
           <w:rFonts w:ascii="Courier New" w:eastAsia="Times New Roman" w:hAnsi="Courier New" w:cs="Courier New"/>
@@ -3409,25 +3269,7 @@
           <w:sz w:val="24"/>
           <w:szCs w:val="24"/>
         </w:rPr>
-        <w:t xml:space="preserve">Para remover as repetições de uma lista utilizamos o </w:t>
-      </w:r>
-      <w:proofErr w:type="gramStart"/>
-      <w:r>
-        <w:rPr>
-          <w:rFonts w:ascii="Times New Roman" w:hAnsi="Times New Roman" w:cs="Times New Roman"/>
-          <w:sz w:val="24"/>
-          <w:szCs w:val="24"/>
-        </w:rPr>
-        <w:t>set(</w:t>
-      </w:r>
-      <w:proofErr w:type="gramEnd"/>
-      <w:r>
-        <w:rPr>
-          <w:rFonts w:ascii="Times New Roman" w:hAnsi="Times New Roman" w:cs="Times New Roman"/>
-          <w:sz w:val="24"/>
-          <w:szCs w:val="24"/>
-        </w:rPr>
-        <w:t>).</w:t>
+        <w:t>Para remover as repetições de uma lista utilizamos o set().</w:t>
       </w:r>
       <w:r>
         <w:rPr>
@@ -4452,7 +4294,6 @@
         <w:t>    </w:t>
       </w:r>
       <w:proofErr w:type="spellStart"/>
-      <w:proofErr w:type="gramStart"/>
       <w:r>
         <w:rPr>
           <w:rFonts w:ascii="Courier New" w:eastAsia="Times New Roman" w:hAnsi="Courier New" w:cs="Courier New"/>
@@ -4464,7 +4305,6 @@
         <w:t>fatias.append</w:t>
       </w:r>
       <w:proofErr w:type="spellEnd"/>
-      <w:proofErr w:type="gramEnd"/>
       <w:r>
         <w:rPr>
           <w:rFonts w:ascii="Courier New" w:eastAsia="Times New Roman" w:hAnsi="Courier New" w:cs="Courier New"/>
@@ -5334,21 +5174,9 @@
           <w:szCs w:val="21"/>
           <w:lang w:eastAsia="pt-BR"/>
         </w:rPr>
-        <w:t>novas_</w:t>
-      </w:r>
-      <w:proofErr w:type="gramStart"/>
-      <w:r>
-        <w:rPr>
-          <w:rFonts w:ascii="Courier New" w:eastAsia="Times New Roman" w:hAnsi="Courier New" w:cs="Courier New"/>
-          <w:color w:val="D4D4D4"/>
-          <w:sz w:val="21"/>
-          <w:szCs w:val="21"/>
-          <w:lang w:eastAsia="pt-BR"/>
-        </w:rPr>
-        <w:t>palavras.append</w:t>
-      </w:r>
-      <w:proofErr w:type="spellEnd"/>
-      <w:proofErr w:type="gramEnd"/>
+        <w:t>novas_palavras.append</w:t>
+      </w:r>
+      <w:proofErr w:type="spellEnd"/>
       <w:r>
         <w:rPr>
           <w:rFonts w:ascii="Courier New" w:eastAsia="Times New Roman" w:hAnsi="Courier New" w:cs="Courier New"/>
@@ -5748,7 +5576,6 @@
         <w:t>    </w:t>
       </w:r>
       <w:proofErr w:type="spellStart"/>
-      <w:proofErr w:type="gramStart"/>
       <w:r>
         <w:rPr>
           <w:rFonts w:ascii="Courier New" w:eastAsia="Times New Roman" w:hAnsi="Courier New" w:cs="Courier New"/>
@@ -5760,7 +5587,6 @@
         <w:t>fatias.append</w:t>
       </w:r>
       <w:proofErr w:type="spellEnd"/>
-      <w:proofErr w:type="gramEnd"/>
       <w:r>
         <w:rPr>
           <w:rFonts w:ascii="Courier New" w:eastAsia="Times New Roman" w:hAnsi="Courier New" w:cs="Courier New"/>
@@ -6365,7 +6191,6 @@
         <w:t xml:space="preserve">Demos início passando como parâmetro a palavra que queremos corrigir. Nossa função tem uma variável que recebe o gerador de palavras que gera as palavras a partir da palavra errada. Temos uma segunda variável que é a que recebe a palavra correta através da função </w:t>
       </w:r>
       <w:proofErr w:type="spellStart"/>
-      <w:proofErr w:type="gramStart"/>
       <w:r>
         <w:rPr>
           <w:rFonts w:ascii="Times New Roman" w:hAnsi="Times New Roman" w:cs="Times New Roman"/>
@@ -6381,16 +6206,7 @@
           <w:sz w:val="24"/>
           <w:szCs w:val="24"/>
         </w:rPr>
-        <w:t>(</w:t>
-      </w:r>
-      <w:proofErr w:type="gramEnd"/>
-      <w:r>
-        <w:rPr>
-          <w:rFonts w:ascii="Times New Roman" w:hAnsi="Times New Roman" w:cs="Times New Roman"/>
-          <w:sz w:val="24"/>
-          <w:szCs w:val="24"/>
-        </w:rPr>
-        <w:t>) que retorna o valor de maior probabilidade através da chave probabilidade, que é outra função que não criamos ainda.</w:t>
+        <w:t>() que retorna o valor de maior probabilidade através da chave probabilidade, que é outra função que não criamos ainda.</w:t>
       </w:r>
       <w:r>
         <w:rPr>
@@ -6618,7 +6434,6 @@
         <w:t> = </w:t>
       </w:r>
       <w:proofErr w:type="spellStart"/>
-      <w:proofErr w:type="gramStart"/>
       <w:r>
         <w:rPr>
           <w:rFonts w:ascii="Courier New" w:eastAsia="Times New Roman" w:hAnsi="Courier New" w:cs="Courier New"/>
@@ -6641,7 +6456,6 @@
         <w:t>(</w:t>
       </w:r>
       <w:proofErr w:type="spellStart"/>
-      <w:proofErr w:type="gramEnd"/>
       <w:r>
         <w:rPr>
           <w:rFonts w:ascii="Courier New" w:eastAsia="Times New Roman" w:hAnsi="Courier New" w:cs="Courier New"/>
@@ -6878,7 +6692,6 @@
         <w:t xml:space="preserve"> com o </w:t>
       </w:r>
       <w:proofErr w:type="spellStart"/>
-      <w:proofErr w:type="gramStart"/>
       <w:r>
         <w:rPr>
           <w:rFonts w:ascii="Times New Roman" w:hAnsi="Times New Roman" w:cs="Times New Roman"/>
@@ -6888,7 +6701,6 @@
         <w:t>nltk.FreqDist</w:t>
       </w:r>
       <w:proofErr w:type="spellEnd"/>
-      <w:proofErr w:type="gramEnd"/>
       <w:r>
         <w:rPr>
           <w:rFonts w:ascii="Times New Roman" w:hAnsi="Times New Roman" w:cs="Times New Roman"/>
@@ -6959,7 +6771,6 @@
         <w:t> = </w:t>
       </w:r>
       <w:proofErr w:type="spellStart"/>
-      <w:proofErr w:type="gramStart"/>
       <w:r>
         <w:rPr>
           <w:rFonts w:ascii="Courier New" w:eastAsia="Times New Roman" w:hAnsi="Courier New" w:cs="Courier New"/>
@@ -6971,7 +6782,6 @@
         <w:t>nltk.FreqDist</w:t>
       </w:r>
       <w:proofErr w:type="spellEnd"/>
-      <w:proofErr w:type="gramEnd"/>
       <w:r>
         <w:rPr>
           <w:rFonts w:ascii="Courier New" w:eastAsia="Times New Roman" w:hAnsi="Courier New" w:cs="Courier New"/>
@@ -7308,18 +7118,7 @@
           <w:szCs w:val="21"/>
           <w:lang w:eastAsia="pt-BR"/>
         </w:rPr>
-        <w:t>palavras_</w:t>
-      </w:r>
-      <w:proofErr w:type="gramStart"/>
-      <w:r>
-        <w:rPr>
-          <w:rFonts w:ascii="Courier New" w:eastAsia="Times New Roman" w:hAnsi="Courier New" w:cs="Courier New"/>
-          <w:color w:val="D4D4D4"/>
-          <w:sz w:val="21"/>
-          <w:szCs w:val="21"/>
-          <w:lang w:eastAsia="pt-BR"/>
-        </w:rPr>
-        <w:t>geradas</w:t>
+        <w:t>palavras_geradas</w:t>
       </w:r>
       <w:proofErr w:type="spellEnd"/>
       <w:r>
@@ -7343,7 +7142,6 @@
         <w:t>/</w:t>
       </w:r>
       <w:proofErr w:type="spellStart"/>
-      <w:proofErr w:type="gramEnd"/>
       <w:r>
         <w:rPr>
           <w:rFonts w:ascii="Courier New" w:eastAsia="Times New Roman" w:hAnsi="Courier New" w:cs="Courier New"/>
@@ -7829,25 +7627,7 @@
           <w:szCs w:val="24"/>
         </w:rPr>
         <w:lastRenderedPageBreak/>
-        <w:t xml:space="preserve">início de tudo) e faz um for onde para cada linha de f (nosso arquivo de leitura) separa em duas variáveis ‘certo’ errado’ a partir de um </w:t>
-      </w:r>
-      <w:proofErr w:type="gramStart"/>
-      <w:r>
-        <w:rPr>
-          <w:rFonts w:ascii="Times New Roman" w:hAnsi="Times New Roman" w:cs="Times New Roman"/>
-          <w:sz w:val="24"/>
-          <w:szCs w:val="24"/>
-        </w:rPr>
-        <w:t>split(</w:t>
-      </w:r>
-      <w:proofErr w:type="gramEnd"/>
-      <w:r>
-        <w:rPr>
-          <w:rFonts w:ascii="Times New Roman" w:hAnsi="Times New Roman" w:cs="Times New Roman"/>
-          <w:sz w:val="24"/>
-          <w:szCs w:val="24"/>
-        </w:rPr>
-        <w:t xml:space="preserve">) da linha atual. </w:t>
+        <w:t xml:space="preserve">início de tudo) e faz um for onde para cada linha de f (nosso arquivo de leitura) separa em duas variáveis ‘certo’ errado’ a partir de um split() da linha atual. </w:t>
       </w:r>
       <w:r>
         <w:rPr>
@@ -8068,7 +7848,6 @@
         </w:rPr>
         <w:t>  f = </w:t>
       </w:r>
-      <w:proofErr w:type="gramStart"/>
       <w:r>
         <w:rPr>
           <w:rFonts w:ascii="Courier New" w:eastAsia="Times New Roman" w:hAnsi="Courier New" w:cs="Courier New"/>
@@ -8090,7 +7869,6 @@
         <w:t>(</w:t>
       </w:r>
       <w:proofErr w:type="spellStart"/>
-      <w:proofErr w:type="gramEnd"/>
       <w:r>
         <w:rPr>
           <w:rFonts w:ascii="Courier New" w:eastAsia="Times New Roman" w:hAnsi="Courier New" w:cs="Courier New"/>
@@ -8259,7 +8037,6 @@
         <w:t> errada = </w:t>
       </w:r>
       <w:proofErr w:type="spellStart"/>
-      <w:proofErr w:type="gramStart"/>
       <w:r>
         <w:rPr>
           <w:rFonts w:ascii="Courier New" w:eastAsia="Times New Roman" w:hAnsi="Courier New" w:cs="Courier New"/>
@@ -8271,7 +8048,6 @@
         <w:t>linha.split</w:t>
       </w:r>
       <w:proofErr w:type="spellEnd"/>
-      <w:proofErr w:type="gramEnd"/>
       <w:r>
         <w:rPr>
           <w:rFonts w:ascii="Courier New" w:eastAsia="Times New Roman" w:hAnsi="Courier New" w:cs="Courier New"/>
@@ -8314,21 +8090,9 @@
           <w:szCs w:val="21"/>
           <w:lang w:eastAsia="pt-BR"/>
         </w:rPr>
-        <w:t>lista_palavras_</w:t>
-      </w:r>
-      <w:proofErr w:type="gramStart"/>
-      <w:r>
-        <w:rPr>
-          <w:rFonts w:ascii="Courier New" w:eastAsia="Times New Roman" w:hAnsi="Courier New" w:cs="Courier New"/>
-          <w:color w:val="D4D4D4"/>
-          <w:sz w:val="21"/>
-          <w:szCs w:val="21"/>
-          <w:lang w:eastAsia="pt-BR"/>
-        </w:rPr>
-        <w:t>teste.append</w:t>
-      </w:r>
-      <w:proofErr w:type="spellEnd"/>
-      <w:proofErr w:type="gramEnd"/>
+        <w:t>lista_palavras_teste.append</w:t>
+      </w:r>
+      <w:proofErr w:type="spellEnd"/>
       <w:r>
         <w:rPr>
           <w:rFonts w:ascii="Courier New" w:eastAsia="Times New Roman" w:hAnsi="Courier New" w:cs="Courier New"/>
@@ -8403,7 +8167,6 @@
         <w:t>  </w:t>
       </w:r>
       <w:proofErr w:type="spellStart"/>
-      <w:proofErr w:type="gramStart"/>
       <w:r>
         <w:rPr>
           <w:rFonts w:ascii="Courier New" w:eastAsia="Times New Roman" w:hAnsi="Courier New" w:cs="Courier New"/>
@@ -8415,7 +8178,6 @@
         <w:t>f.close</w:t>
       </w:r>
       <w:proofErr w:type="spellEnd"/>
-      <w:proofErr w:type="gramEnd"/>
       <w:r>
         <w:rPr>
           <w:rFonts w:ascii="Courier New" w:eastAsia="Times New Roman" w:hAnsi="Courier New" w:cs="Courier New"/>
@@ -8756,7 +8518,6 @@
         </w:rPr>
         <w:t xml:space="preserve"> Fazemos essa distinção pois vamos, dentro desse </w:t>
       </w:r>
-      <w:proofErr w:type="gramStart"/>
       <w:r>
         <w:rPr>
           <w:rFonts w:ascii="Times New Roman" w:hAnsi="Times New Roman" w:cs="Times New Roman"/>
@@ -8787,16 +8548,7 @@
           <w:sz w:val="24"/>
           <w:szCs w:val="24"/>
         </w:rPr>
-        <w:t>, criar</w:t>
-      </w:r>
-      <w:proofErr w:type="gramEnd"/>
-      <w:r>
-        <w:rPr>
-          <w:rFonts w:ascii="Times New Roman" w:hAnsi="Times New Roman" w:cs="Times New Roman"/>
-          <w:sz w:val="24"/>
-          <w:szCs w:val="24"/>
-        </w:rPr>
-        <w:t xml:space="preserve"> uma variável que recebe a palavra corrigida pelo nosso corretor e uma verificação, que diz que, se a </w:t>
+        <w:t xml:space="preserve">, criar uma variável que recebe a palavra corrigida pelo nosso corretor e uma verificação, que diz que, se a </w:t>
       </w:r>
       <w:r>
         <w:rPr>
@@ -9392,7 +9144,6 @@
         </w:rPr>
         <w:t>  </w:t>
       </w:r>
-      <w:proofErr w:type="gramStart"/>
       <w:r>
         <w:rPr>
           <w:rFonts w:ascii="Courier New" w:eastAsia="Times New Roman" w:hAnsi="Courier New" w:cs="Courier New"/>
@@ -9413,7 +9164,6 @@
         </w:rPr>
         <w:t>(</w:t>
       </w:r>
-      <w:proofErr w:type="gramEnd"/>
       <w:r>
         <w:rPr>
           <w:rFonts w:ascii="Courier New" w:eastAsia="Times New Roman" w:hAnsi="Courier New" w:cs="Courier New"/>
@@ -10144,6 +9894,439 @@
         </w:rPr>
         <w:t xml:space="preserve"> </w:t>
       </w:r>
+      <w:r>
+        <w:rPr>
+          <w:rFonts w:ascii="Times New Roman" w:hAnsi="Times New Roman" w:cs="Times New Roman"/>
+          <w:sz w:val="24"/>
+          <w:szCs w:val="24"/>
+        </w:rPr>
+        <w:t>Implementando o Delete de Caracteres</w:t>
+      </w:r>
+      <w:r>
+        <w:rPr>
+          <w:rFonts w:ascii="Times New Roman" w:hAnsi="Times New Roman" w:cs="Times New Roman"/>
+          <w:sz w:val="24"/>
+          <w:szCs w:val="24"/>
+        </w:rPr>
+        <w:t>:</w:t>
+      </w:r>
+    </w:p>
+    <w:p>
+      <w:pPr>
+        <w:pStyle w:val="PargrafodaLista"/>
+        <w:numPr>
+          <w:ilvl w:val="2"/>
+          <w:numId w:val="2"/>
+        </w:numPr>
+        <w:spacing w:before="240" w:line="360" w:lineRule="auto"/>
+        <w:jc w:val="both"/>
+        <w:rPr>
+          <w:rFonts w:ascii="Times New Roman" w:hAnsi="Times New Roman" w:cs="Times New Roman"/>
+          <w:sz w:val="24"/>
+          <w:szCs w:val="24"/>
+        </w:rPr>
+      </w:pPr>
+      <w:r>
+        <w:rPr>
+          <w:rFonts w:ascii="Times New Roman" w:hAnsi="Times New Roman" w:cs="Times New Roman"/>
+          <w:sz w:val="24"/>
+          <w:szCs w:val="24"/>
+        </w:rPr>
+        <w:t>Como vimos no tópico acima, o código é bem similar para adicionar a nova palavra, então o que fizemos foi copiar o código que adiciona e fizemos uma adaptação:</w:t>
+      </w:r>
+    </w:p>
+    <w:p>
+      <w:pPr>
+        <w:shd w:val="clear" w:color="auto" w:fill="1E1E1E"/>
+        <w:spacing w:after="0" w:line="285" w:lineRule="atLeast"/>
+        <w:rPr>
+          <w:rFonts w:ascii="Courier New" w:eastAsia="Times New Roman" w:hAnsi="Courier New" w:cs="Courier New"/>
+          <w:color w:val="D4D4D4"/>
+          <w:sz w:val="21"/>
+          <w:szCs w:val="21"/>
+          <w:lang w:eastAsia="pt-BR"/>
+        </w:rPr>
+      </w:pPr>
+      <w:proofErr w:type="spellStart"/>
+      <w:r>
+        <w:rPr>
+          <w:rFonts w:ascii="Courier New" w:eastAsia="Times New Roman" w:hAnsi="Courier New" w:cs="Courier New"/>
+          <w:color w:val="569CD6"/>
+          <w:sz w:val="21"/>
+          <w:szCs w:val="21"/>
+          <w:lang w:eastAsia="pt-BR"/>
+        </w:rPr>
+        <w:t>def</w:t>
+      </w:r>
+      <w:proofErr w:type="spellEnd"/>
+      <w:r>
+        <w:rPr>
+          <w:rFonts w:ascii="Courier New" w:eastAsia="Times New Roman" w:hAnsi="Courier New" w:cs="Courier New"/>
+          <w:color w:val="D4D4D4"/>
+          <w:sz w:val="21"/>
+          <w:szCs w:val="21"/>
+          <w:lang w:eastAsia="pt-BR"/>
+        </w:rPr>
+        <w:t> </w:t>
+      </w:r>
+      <w:proofErr w:type="spellStart"/>
+      <w:r>
+        <w:rPr>
+          <w:rFonts w:ascii="Courier New" w:eastAsia="Times New Roman" w:hAnsi="Courier New" w:cs="Courier New"/>
+          <w:color w:val="DCDCAA"/>
+          <w:sz w:val="21"/>
+          <w:szCs w:val="21"/>
+          <w:lang w:eastAsia="pt-BR"/>
+        </w:rPr>
+        <w:t>deletando_caracter</w:t>
+      </w:r>
+      <w:proofErr w:type="spellEnd"/>
+      <w:r>
+        <w:rPr>
+          <w:rFonts w:ascii="Courier New" w:eastAsia="Times New Roman" w:hAnsi="Courier New" w:cs="Courier New"/>
+          <w:color w:val="D4D4D4"/>
+          <w:sz w:val="21"/>
+          <w:szCs w:val="21"/>
+          <w:lang w:eastAsia="pt-BR"/>
+        </w:rPr>
+        <w:t>(</w:t>
+      </w:r>
+      <w:r>
+        <w:rPr>
+          <w:rFonts w:ascii="Courier New" w:eastAsia="Times New Roman" w:hAnsi="Courier New" w:cs="Courier New"/>
+          <w:color w:val="9CDCFE"/>
+          <w:sz w:val="21"/>
+          <w:szCs w:val="21"/>
+          <w:lang w:eastAsia="pt-BR"/>
+        </w:rPr>
+        <w:t>fatias</w:t>
+      </w:r>
+      <w:r>
+        <w:rPr>
+          <w:rFonts w:ascii="Courier New" w:eastAsia="Times New Roman" w:hAnsi="Courier New" w:cs="Courier New"/>
+          <w:color w:val="D4D4D4"/>
+          <w:sz w:val="21"/>
+          <w:szCs w:val="21"/>
+          <w:lang w:eastAsia="pt-BR"/>
+        </w:rPr>
+        <w:t>)</w:t>
+      </w:r>
+      <w:r>
+        <w:rPr>
+          <w:rFonts w:ascii="Courier New" w:eastAsia="Times New Roman" w:hAnsi="Courier New" w:cs="Courier New"/>
+          <w:color w:val="DCDCDC"/>
+          <w:sz w:val="21"/>
+          <w:szCs w:val="21"/>
+          <w:lang w:eastAsia="pt-BR"/>
+        </w:rPr>
+        <w:t>:</w:t>
+      </w:r>
+    </w:p>
+    <w:p>
+      <w:pPr>
+        <w:shd w:val="clear" w:color="auto" w:fill="1E1E1E"/>
+        <w:spacing w:after="0" w:line="285" w:lineRule="atLeast"/>
+        <w:rPr>
+          <w:rFonts w:ascii="Courier New" w:eastAsia="Times New Roman" w:hAnsi="Courier New" w:cs="Courier New"/>
+          <w:color w:val="D4D4D4"/>
+          <w:sz w:val="21"/>
+          <w:szCs w:val="21"/>
+          <w:lang w:eastAsia="pt-BR"/>
+        </w:rPr>
+      </w:pPr>
+      <w:r>
+        <w:rPr>
+          <w:rFonts w:ascii="Courier New" w:eastAsia="Times New Roman" w:hAnsi="Courier New" w:cs="Courier New"/>
+          <w:color w:val="D4D4D4"/>
+          <w:sz w:val="21"/>
+          <w:szCs w:val="21"/>
+          <w:lang w:eastAsia="pt-BR"/>
+        </w:rPr>
+        <w:t>  </w:t>
+      </w:r>
+      <w:proofErr w:type="spellStart"/>
+      <w:r>
+        <w:rPr>
+          <w:rFonts w:ascii="Courier New" w:eastAsia="Times New Roman" w:hAnsi="Courier New" w:cs="Courier New"/>
+          <w:color w:val="D4D4D4"/>
+          <w:sz w:val="21"/>
+          <w:szCs w:val="21"/>
+          <w:lang w:eastAsia="pt-BR"/>
+        </w:rPr>
+        <w:t>novas_palavras</w:t>
+      </w:r>
+      <w:proofErr w:type="spellEnd"/>
+      <w:r>
+        <w:rPr>
+          <w:rFonts w:ascii="Courier New" w:eastAsia="Times New Roman" w:hAnsi="Courier New" w:cs="Courier New"/>
+          <w:color w:val="D4D4D4"/>
+          <w:sz w:val="21"/>
+          <w:szCs w:val="21"/>
+          <w:lang w:eastAsia="pt-BR"/>
+        </w:rPr>
+        <w:t> = </w:t>
+      </w:r>
+      <w:r>
+        <w:rPr>
+          <w:rFonts w:ascii="Courier New" w:eastAsia="Times New Roman" w:hAnsi="Courier New" w:cs="Courier New"/>
+          <w:color w:val="DCDCDC"/>
+          <w:sz w:val="21"/>
+          <w:szCs w:val="21"/>
+          <w:lang w:eastAsia="pt-BR"/>
+        </w:rPr>
+        <w:t>[]</w:t>
+      </w:r>
+    </w:p>
+    <w:p>
+      <w:pPr>
+        <w:shd w:val="clear" w:color="auto" w:fill="1E1E1E"/>
+        <w:spacing w:after="0" w:line="285" w:lineRule="atLeast"/>
+        <w:rPr>
+          <w:rFonts w:ascii="Courier New" w:eastAsia="Times New Roman" w:hAnsi="Courier New" w:cs="Courier New"/>
+          <w:color w:val="D4D4D4"/>
+          <w:sz w:val="21"/>
+          <w:szCs w:val="21"/>
+          <w:lang w:eastAsia="pt-BR"/>
+        </w:rPr>
+      </w:pPr>
+      <w:r>
+        <w:rPr>
+          <w:rFonts w:ascii="Courier New" w:eastAsia="Times New Roman" w:hAnsi="Courier New" w:cs="Courier New"/>
+          <w:color w:val="D4D4D4"/>
+          <w:sz w:val="21"/>
+          <w:szCs w:val="21"/>
+          <w:lang w:eastAsia="pt-BR"/>
+        </w:rPr>
+        <w:t>  </w:t>
+      </w:r>
+      <w:r>
+        <w:rPr>
+          <w:rFonts w:ascii="Courier New" w:eastAsia="Times New Roman" w:hAnsi="Courier New" w:cs="Courier New"/>
+          <w:color w:val="C586C0"/>
+          <w:sz w:val="21"/>
+          <w:szCs w:val="21"/>
+          <w:lang w:eastAsia="pt-BR"/>
+        </w:rPr>
+        <w:t>for</w:t>
+      </w:r>
+      <w:r>
+        <w:rPr>
+          <w:rFonts w:ascii="Courier New" w:eastAsia="Times New Roman" w:hAnsi="Courier New" w:cs="Courier New"/>
+          <w:color w:val="D4D4D4"/>
+          <w:sz w:val="21"/>
+          <w:szCs w:val="21"/>
+          <w:lang w:eastAsia="pt-BR"/>
+        </w:rPr>
+        <w:t> E</w:t>
+      </w:r>
+      <w:r>
+        <w:rPr>
+          <w:rFonts w:ascii="Courier New" w:eastAsia="Times New Roman" w:hAnsi="Courier New" w:cs="Courier New"/>
+          <w:color w:val="DCDCDC"/>
+          <w:sz w:val="21"/>
+          <w:szCs w:val="21"/>
+          <w:lang w:eastAsia="pt-BR"/>
+        </w:rPr>
+        <w:t>,</w:t>
+      </w:r>
+      <w:r>
+        <w:rPr>
+          <w:rFonts w:ascii="Courier New" w:eastAsia="Times New Roman" w:hAnsi="Courier New" w:cs="Courier New"/>
+          <w:color w:val="D4D4D4"/>
+          <w:sz w:val="21"/>
+          <w:szCs w:val="21"/>
+          <w:lang w:eastAsia="pt-BR"/>
+        </w:rPr>
+        <w:t> D </w:t>
+      </w:r>
+      <w:r>
+        <w:rPr>
+          <w:rFonts w:ascii="Courier New" w:eastAsia="Times New Roman" w:hAnsi="Courier New" w:cs="Courier New"/>
+          <w:color w:val="82C6FF"/>
+          <w:sz w:val="21"/>
+          <w:szCs w:val="21"/>
+          <w:lang w:eastAsia="pt-BR"/>
+        </w:rPr>
+        <w:t>in</w:t>
+      </w:r>
+      <w:r>
+        <w:rPr>
+          <w:rFonts w:ascii="Courier New" w:eastAsia="Times New Roman" w:hAnsi="Courier New" w:cs="Courier New"/>
+          <w:color w:val="D4D4D4"/>
+          <w:sz w:val="21"/>
+          <w:szCs w:val="21"/>
+          <w:lang w:eastAsia="pt-BR"/>
+        </w:rPr>
+        <w:t> fatias</w:t>
+      </w:r>
+      <w:r>
+        <w:rPr>
+          <w:rFonts w:ascii="Courier New" w:eastAsia="Times New Roman" w:hAnsi="Courier New" w:cs="Courier New"/>
+          <w:color w:val="DCDCDC"/>
+          <w:sz w:val="21"/>
+          <w:szCs w:val="21"/>
+          <w:lang w:eastAsia="pt-BR"/>
+        </w:rPr>
+        <w:t>:</w:t>
+      </w:r>
+    </w:p>
+    <w:p>
+      <w:pPr>
+        <w:shd w:val="clear" w:color="auto" w:fill="1E1E1E"/>
+        <w:spacing w:after="0" w:line="285" w:lineRule="atLeast"/>
+        <w:rPr>
+          <w:rFonts w:ascii="Courier New" w:eastAsia="Times New Roman" w:hAnsi="Courier New" w:cs="Courier New"/>
+          <w:color w:val="D4D4D4"/>
+          <w:sz w:val="21"/>
+          <w:szCs w:val="21"/>
+          <w:lang w:eastAsia="pt-BR"/>
+        </w:rPr>
+      </w:pPr>
+      <w:r>
+        <w:rPr>
+          <w:rFonts w:ascii="Courier New" w:eastAsia="Times New Roman" w:hAnsi="Courier New" w:cs="Courier New"/>
+          <w:color w:val="D4D4D4"/>
+          <w:sz w:val="21"/>
+          <w:szCs w:val="21"/>
+          <w:lang w:eastAsia="pt-BR"/>
+        </w:rPr>
+        <w:t>    </w:t>
+      </w:r>
+      <w:proofErr w:type="spellStart"/>
+      <w:r>
+        <w:rPr>
+          <w:rFonts w:ascii="Courier New" w:eastAsia="Times New Roman" w:hAnsi="Courier New" w:cs="Courier New"/>
+          <w:color w:val="D4D4D4"/>
+          <w:sz w:val="21"/>
+          <w:szCs w:val="21"/>
+          <w:lang w:eastAsia="pt-BR"/>
+        </w:rPr>
+        <w:t>novas_palavras.append</w:t>
+      </w:r>
+      <w:proofErr w:type="spellEnd"/>
+      <w:r>
+        <w:rPr>
+          <w:rFonts w:ascii="Courier New" w:eastAsia="Times New Roman" w:hAnsi="Courier New" w:cs="Courier New"/>
+          <w:color w:val="DCDCDC"/>
+          <w:sz w:val="21"/>
+          <w:szCs w:val="21"/>
+          <w:lang w:eastAsia="pt-BR"/>
+        </w:rPr>
+        <w:t>(</w:t>
+      </w:r>
+      <w:r>
+        <w:rPr>
+          <w:rFonts w:ascii="Courier New" w:eastAsia="Times New Roman" w:hAnsi="Courier New" w:cs="Courier New"/>
+          <w:color w:val="D4D4D4"/>
+          <w:sz w:val="21"/>
+          <w:szCs w:val="21"/>
+          <w:lang w:eastAsia="pt-BR"/>
+        </w:rPr>
+        <w:t>E + D</w:t>
+      </w:r>
+      <w:r>
+        <w:rPr>
+          <w:rFonts w:ascii="Courier New" w:eastAsia="Times New Roman" w:hAnsi="Courier New" w:cs="Courier New"/>
+          <w:color w:val="DCDCDC"/>
+          <w:sz w:val="21"/>
+          <w:szCs w:val="21"/>
+          <w:lang w:eastAsia="pt-BR"/>
+        </w:rPr>
+        <w:t>[</w:t>
+      </w:r>
+      <w:r>
+        <w:rPr>
+          <w:rFonts w:ascii="Courier New" w:eastAsia="Times New Roman" w:hAnsi="Courier New" w:cs="Courier New"/>
+          <w:color w:val="B5CEA8"/>
+          <w:sz w:val="21"/>
+          <w:szCs w:val="21"/>
+          <w:lang w:eastAsia="pt-BR"/>
+        </w:rPr>
+        <w:t>1</w:t>
+      </w:r>
+      <w:r>
+        <w:rPr>
+          <w:rFonts w:ascii="Courier New" w:eastAsia="Times New Roman" w:hAnsi="Courier New" w:cs="Courier New"/>
+          <w:color w:val="DCDCDC"/>
+          <w:sz w:val="21"/>
+          <w:szCs w:val="21"/>
+          <w:lang w:eastAsia="pt-BR"/>
+        </w:rPr>
+        <w:t>:])</w:t>
+      </w:r>
+    </w:p>
+    <w:p>
+      <w:pPr>
+        <w:shd w:val="clear" w:color="auto" w:fill="1E1E1E"/>
+        <w:spacing w:after="0" w:line="285" w:lineRule="atLeast"/>
+        <w:rPr>
+          <w:rFonts w:ascii="Courier New" w:eastAsia="Times New Roman" w:hAnsi="Courier New" w:cs="Courier New"/>
+          <w:color w:val="D4D4D4"/>
+          <w:sz w:val="21"/>
+          <w:szCs w:val="21"/>
+          <w:lang w:eastAsia="pt-BR"/>
+        </w:rPr>
+      </w:pPr>
+      <w:r>
+        <w:rPr>
+          <w:rFonts w:ascii="Courier New" w:eastAsia="Times New Roman" w:hAnsi="Courier New" w:cs="Courier New"/>
+          <w:color w:val="D4D4D4"/>
+          <w:sz w:val="21"/>
+          <w:szCs w:val="21"/>
+          <w:lang w:eastAsia="pt-BR"/>
+        </w:rPr>
+        <w:t>  </w:t>
+      </w:r>
+      <w:proofErr w:type="spellStart"/>
+      <w:r>
+        <w:rPr>
+          <w:rFonts w:ascii="Courier New" w:eastAsia="Times New Roman" w:hAnsi="Courier New" w:cs="Courier New"/>
+          <w:color w:val="C586C0"/>
+          <w:sz w:val="21"/>
+          <w:szCs w:val="21"/>
+          <w:lang w:eastAsia="pt-BR"/>
+        </w:rPr>
+        <w:t>return</w:t>
+      </w:r>
+      <w:proofErr w:type="spellEnd"/>
+      <w:r>
+        <w:rPr>
+          <w:rFonts w:ascii="Courier New" w:eastAsia="Times New Roman" w:hAnsi="Courier New" w:cs="Courier New"/>
+          <w:color w:val="D4D4D4"/>
+          <w:sz w:val="21"/>
+          <w:szCs w:val="21"/>
+          <w:lang w:eastAsia="pt-BR"/>
+        </w:rPr>
+        <w:t> </w:t>
+      </w:r>
+      <w:proofErr w:type="spellStart"/>
+      <w:r>
+        <w:rPr>
+          <w:rFonts w:ascii="Courier New" w:eastAsia="Times New Roman" w:hAnsi="Courier New" w:cs="Courier New"/>
+          <w:color w:val="D4D4D4"/>
+          <w:sz w:val="21"/>
+          <w:szCs w:val="21"/>
+          <w:lang w:eastAsia="pt-BR"/>
+        </w:rPr>
+        <w:t>novas_palavras</w:t>
+      </w:r>
+      <w:proofErr w:type="spellEnd"/>
+    </w:p>
+    <w:p>
+      <w:pPr>
+        <w:pStyle w:val="PargrafodaLista"/>
+        <w:numPr>
+          <w:ilvl w:val="2"/>
+          <w:numId w:val="2"/>
+        </w:numPr>
+        <w:spacing w:before="240" w:line="360" w:lineRule="auto"/>
+        <w:jc w:val="both"/>
+        <w:rPr>
+          <w:rFonts w:ascii="Times New Roman" w:hAnsi="Times New Roman" w:cs="Times New Roman"/>
+          <w:sz w:val="24"/>
+          <w:szCs w:val="24"/>
+        </w:rPr>
+      </w:pPr>
     </w:p>
     <w:sectPr>
       <w:pgSz w:w="11906" w:h="16838"/>

</xml_diff>

<commit_message>
Avaliando o Novo Corretor
melhoramos nosso gerador de palavras para gerar também palavras deletando caracteres a partir da nossa função, aumentando para 41% a taxa de acerto quando reavaliamos ele
</commit_message>
<xml_diff>
--- a/Data Science/Formação Data Science/Corretor Ortográfico em Python - Aplicando técnicas de NLP/Anotações/Corretor Ortográfico em Python – Aplicando técnicas de NLP.docx
+++ b/Data Science/Formação Data Science/Corretor Ortográfico em Python - Aplicando técnicas de NLP/Anotações/Corretor Ortográfico em Python – Aplicando técnicas de NLP.docx
@@ -119,25 +119,7 @@
           <w:sz w:val="24"/>
           <w:szCs w:val="24"/>
         </w:rPr>
-        <w:t xml:space="preserve">Link das </w:t>
-      </w:r>
-      <w:proofErr w:type="spellStart"/>
-      <w:r>
-        <w:rPr>
-          <w:rFonts w:ascii="Times New Roman" w:hAnsi="Times New Roman" w:cs="Times New Roman"/>
-          <w:sz w:val="24"/>
-          <w:szCs w:val="24"/>
-        </w:rPr>
-        <w:t>libs</w:t>
-      </w:r>
-      <w:proofErr w:type="spellEnd"/>
-      <w:r>
-        <w:rPr>
-          <w:rFonts w:ascii="Times New Roman" w:hAnsi="Times New Roman" w:cs="Times New Roman"/>
-          <w:sz w:val="24"/>
-          <w:szCs w:val="24"/>
-        </w:rPr>
-        <w:t>:</w:t>
+        <w:t>Link das libs:</w:t>
       </w:r>
     </w:p>
     <w:p>
@@ -235,25 +217,7 @@
           <w:sz w:val="24"/>
           <w:szCs w:val="24"/>
         </w:rPr>
-        <w:t xml:space="preserve"> Responsável por fazer o intermédio da comunicação entre humanos e máquinas, tendo diversas aplicações como o google assistente, siri, </w:t>
-      </w:r>
-      <w:proofErr w:type="spellStart"/>
-      <w:r>
-        <w:rPr>
-          <w:rFonts w:ascii="Times New Roman" w:hAnsi="Times New Roman" w:cs="Times New Roman"/>
-          <w:sz w:val="24"/>
-          <w:szCs w:val="24"/>
-        </w:rPr>
-        <w:t>alexa</w:t>
-      </w:r>
-      <w:proofErr w:type="spellEnd"/>
-      <w:r>
-        <w:rPr>
-          <w:rFonts w:ascii="Times New Roman" w:hAnsi="Times New Roman" w:cs="Times New Roman"/>
-          <w:sz w:val="24"/>
-          <w:szCs w:val="24"/>
-        </w:rPr>
-        <w:t xml:space="preserve"> dentre outras possibilidades como análise de sentimento</w:t>
+        <w:t xml:space="preserve"> Responsável por fazer o intermédio da comunicação entre humanos e máquinas, tendo diversas aplicações como o google assistente, siri, alexa dentre outras possibilidades como análise de sentimento</w:t>
       </w:r>
       <w:r>
         <w:rPr>
@@ -380,7 +344,6 @@
           <w:lang w:eastAsia="pt-BR"/>
         </w:rPr>
       </w:pPr>
-      <w:proofErr w:type="spellStart"/>
       <w:r>
         <w:rPr>
           <w:rFonts w:ascii="Courier New" w:eastAsia="Times New Roman" w:hAnsi="Courier New" w:cs="Courier New"/>
@@ -391,7 +354,6 @@
         </w:rPr>
         <w:t>with</w:t>
       </w:r>
-      <w:proofErr w:type="spellEnd"/>
       <w:r>
         <w:rPr>
           <w:rFonts w:ascii="Courier New" w:eastAsia="Times New Roman" w:hAnsi="Courier New" w:cs="Courier New"/>
@@ -533,20 +495,8 @@
           <w:szCs w:val="21"/>
           <w:lang w:eastAsia="pt-BR"/>
         </w:rPr>
-        <w:t>  artigos = </w:t>
-      </w:r>
-      <w:proofErr w:type="spellStart"/>
-      <w:r>
-        <w:rPr>
-          <w:rFonts w:ascii="Courier New" w:eastAsia="Times New Roman" w:hAnsi="Courier New" w:cs="Courier New"/>
-          <w:color w:val="D4D4D4"/>
-          <w:sz w:val="21"/>
-          <w:szCs w:val="21"/>
-          <w:lang w:eastAsia="pt-BR"/>
-        </w:rPr>
-        <w:t>f.read</w:t>
-      </w:r>
-      <w:proofErr w:type="spellEnd"/>
+        <w:t>  artigos = f.read</w:t>
+      </w:r>
       <w:r>
         <w:rPr>
           <w:rFonts w:ascii="Courier New" w:eastAsia="Times New Roman" w:hAnsi="Courier New" w:cs="Courier New"/>
@@ -579,25 +529,7 @@
           <w:sz w:val="24"/>
           <w:szCs w:val="24"/>
         </w:rPr>
-        <w:t xml:space="preserve">Assim, quando </w:t>
-      </w:r>
-      <w:proofErr w:type="spellStart"/>
-      <w:r>
-        <w:rPr>
-          <w:rFonts w:ascii="Times New Roman" w:hAnsi="Times New Roman" w:cs="Times New Roman"/>
-          <w:sz w:val="24"/>
-          <w:szCs w:val="24"/>
-        </w:rPr>
-        <w:t>printarmos</w:t>
-      </w:r>
-      <w:proofErr w:type="spellEnd"/>
-      <w:r>
-        <w:rPr>
-          <w:rFonts w:ascii="Times New Roman" w:hAnsi="Times New Roman" w:cs="Times New Roman"/>
-          <w:sz w:val="24"/>
-          <w:szCs w:val="24"/>
-        </w:rPr>
-        <w:t xml:space="preserve"> artigos, todo o nosso corpus será exibido.</w:t>
+        <w:t>Assim, quando printarmos artigos, todo o nosso corpus será exibido.</w:t>
       </w:r>
     </w:p>
     <w:p>
@@ -623,7 +555,6 @@
         </w:rPr>
         <w:t xml:space="preserve"> </w:t>
       </w:r>
-      <w:proofErr w:type="spellStart"/>
       <w:r>
         <w:rPr>
           <w:rFonts w:ascii="Times New Roman" w:hAnsi="Times New Roman" w:cs="Times New Roman"/>
@@ -632,7 +563,6 @@
         </w:rPr>
         <w:t>Tokenização</w:t>
       </w:r>
-      <w:proofErr w:type="spellEnd"/>
       <w:r>
         <w:rPr>
           <w:rFonts w:ascii="Times New Roman" w:hAnsi="Times New Roman" w:cs="Times New Roman"/>
@@ -734,7 +664,6 @@
           <w:lang w:eastAsia="pt-BR"/>
         </w:rPr>
       </w:pPr>
-      <w:proofErr w:type="spellStart"/>
       <w:r>
         <w:rPr>
           <w:rFonts w:ascii="Courier New" w:eastAsia="Times New Roman" w:hAnsi="Courier New" w:cs="Courier New"/>
@@ -744,18 +673,7 @@
           <w:lang w:eastAsia="pt-BR"/>
         </w:rPr>
         <w:lastRenderedPageBreak/>
-        <w:t>texto_exemplo</w:t>
-      </w:r>
-      <w:proofErr w:type="spellEnd"/>
-      <w:r>
-        <w:rPr>
-          <w:rFonts w:ascii="Courier New" w:eastAsia="Times New Roman" w:hAnsi="Courier New" w:cs="Courier New"/>
-          <w:color w:val="D4D4D4"/>
-          <w:sz w:val="21"/>
-          <w:szCs w:val="21"/>
-          <w:lang w:eastAsia="pt-BR"/>
-        </w:rPr>
-        <w:t> = </w:t>
+        <w:t>texto_exemplo = </w:t>
       </w:r>
       <w:r>
         <w:rPr>
@@ -788,20 +706,8 @@
           <w:szCs w:val="21"/>
           <w:lang w:eastAsia="pt-BR"/>
         </w:rPr>
-        <w:t>token = </w:t>
-      </w:r>
-      <w:proofErr w:type="spellStart"/>
-      <w:r>
-        <w:rPr>
-          <w:rFonts w:ascii="Courier New" w:eastAsia="Times New Roman" w:hAnsi="Courier New" w:cs="Courier New"/>
-          <w:color w:val="D4D4D4"/>
-          <w:sz w:val="21"/>
-          <w:szCs w:val="21"/>
-          <w:lang w:eastAsia="pt-BR"/>
-        </w:rPr>
-        <w:t>texto_exemplo.split</w:t>
-      </w:r>
-      <w:proofErr w:type="spellEnd"/>
+        <w:t>token = texto_exemplo.split</w:t>
+      </w:r>
       <w:r>
         <w:rPr>
           <w:rFonts w:ascii="Courier New" w:eastAsia="Times New Roman" w:hAnsi="Courier New" w:cs="Courier New"/>
@@ -845,7 +751,6 @@
         </w:rPr>
         <w:t>(</w:t>
       </w:r>
-      <w:proofErr w:type="spellStart"/>
       <w:r>
         <w:rPr>
           <w:rFonts w:ascii="Courier New" w:eastAsia="Times New Roman" w:hAnsi="Courier New" w:cs="Courier New"/>
@@ -856,7 +761,6 @@
         </w:rPr>
         <w:t>palavras_separadas</w:t>
       </w:r>
-      <w:proofErr w:type="spellEnd"/>
       <w:r>
         <w:rPr>
           <w:rFonts w:ascii="Courier New" w:eastAsia="Times New Roman" w:hAnsi="Courier New" w:cs="Courier New"/>
@@ -1063,25 +967,7 @@
           <w:sz w:val="24"/>
           <w:szCs w:val="24"/>
         </w:rPr>
-        <w:t xml:space="preserve">Como contar a quantidade de caracteres de um texto usando </w:t>
-      </w:r>
-      <w:proofErr w:type="spellStart"/>
-      <w:r>
-        <w:rPr>
-          <w:rFonts w:ascii="Times New Roman" w:hAnsi="Times New Roman" w:cs="Times New Roman"/>
-          <w:sz w:val="24"/>
-          <w:szCs w:val="24"/>
-        </w:rPr>
-        <w:t>len</w:t>
-      </w:r>
-      <w:proofErr w:type="spellEnd"/>
-      <w:r>
-        <w:rPr>
-          <w:rFonts w:ascii="Times New Roman" w:hAnsi="Times New Roman" w:cs="Times New Roman"/>
-          <w:sz w:val="24"/>
-          <w:szCs w:val="24"/>
-        </w:rPr>
-        <w:t>().</w:t>
+        <w:t>Como contar a quantidade de caracteres de um texto usando len().</w:t>
       </w:r>
     </w:p>
     <w:p>
@@ -1119,31 +1005,7 @@
           <w:szCs w:val="24"/>
           <w:u w:val="single"/>
         </w:rPr>
-        <w:t xml:space="preserve">Aula 2 – Utilizando NLTK Para </w:t>
-      </w:r>
-      <w:proofErr w:type="spellStart"/>
-      <w:r>
-        <w:rPr>
-          <w:rFonts w:ascii="Times New Roman" w:hAnsi="Times New Roman" w:cs="Times New Roman"/>
-          <w:b/>
-          <w:bCs/>
-          <w:sz w:val="24"/>
-          <w:szCs w:val="24"/>
-          <w:u w:val="single"/>
-        </w:rPr>
-        <w:t>Tokenizar</w:t>
-      </w:r>
-      <w:proofErr w:type="spellEnd"/>
-      <w:r>
-        <w:rPr>
-          <w:rFonts w:ascii="Times New Roman" w:hAnsi="Times New Roman" w:cs="Times New Roman"/>
-          <w:b/>
-          <w:bCs/>
-          <w:sz w:val="24"/>
-          <w:szCs w:val="24"/>
-          <w:u w:val="single"/>
-        </w:rPr>
-        <w:t xml:space="preserve"> Um Texto:</w:t>
+        <w:t>Aula 2 – Utilizando NLTK Para Tokenizar Um Texto:</w:t>
       </w:r>
     </w:p>
     <w:p>
@@ -1175,18 +1037,8 @@
           <w:sz w:val="24"/>
           <w:szCs w:val="24"/>
         </w:rPr>
-        <w:t xml:space="preserve">Refinando a </w:t>
-      </w:r>
-      <w:proofErr w:type="spellStart"/>
-      <w:r>
-        <w:rPr>
-          <w:rFonts w:ascii="Times New Roman" w:hAnsi="Times New Roman" w:cs="Times New Roman"/>
-          <w:sz w:val="24"/>
-          <w:szCs w:val="24"/>
-        </w:rPr>
-        <w:t>Tokenização</w:t>
-      </w:r>
-      <w:proofErr w:type="spellEnd"/>
+        <w:t>Refinando a Tokenização</w:t>
+      </w:r>
       <w:r>
         <w:rPr>
           <w:rFonts w:ascii="Times New Roman" w:hAnsi="Times New Roman" w:cs="Times New Roman"/>
@@ -1201,25 +1053,7 @@
           <w:sz w:val="24"/>
           <w:szCs w:val="24"/>
         </w:rPr>
-        <w:t xml:space="preserve"> natural </w:t>
-      </w:r>
-      <w:proofErr w:type="spellStart"/>
-      <w:r>
-        <w:rPr>
-          <w:rFonts w:ascii="Times New Roman" w:hAnsi="Times New Roman" w:cs="Times New Roman"/>
-          <w:sz w:val="24"/>
-          <w:szCs w:val="24"/>
-        </w:rPr>
-        <w:t>linguage</w:t>
-      </w:r>
-      <w:proofErr w:type="spellEnd"/>
-      <w:r>
-        <w:rPr>
-          <w:rFonts w:ascii="Times New Roman" w:hAnsi="Times New Roman" w:cs="Times New Roman"/>
-          <w:sz w:val="24"/>
-          <w:szCs w:val="24"/>
-        </w:rPr>
-        <w:t xml:space="preserve"> toolkit</w:t>
+        <w:t xml:space="preserve"> natural linguage toolkit</w:t>
       </w:r>
     </w:p>
     <w:p>
@@ -1243,61 +1077,15 @@
           <w:sz w:val="24"/>
           <w:szCs w:val="24"/>
         </w:rPr>
-        <w:t xml:space="preserve">Importamos e fizemos a instalação do </w:t>
-      </w:r>
-      <w:proofErr w:type="spellStart"/>
-      <w:r>
-        <w:rPr>
-          <w:rFonts w:ascii="Times New Roman" w:hAnsi="Times New Roman" w:cs="Times New Roman"/>
-          <w:sz w:val="24"/>
-          <w:szCs w:val="24"/>
-        </w:rPr>
-        <w:t>punkt</w:t>
-      </w:r>
-      <w:proofErr w:type="spellEnd"/>
-      <w:r>
-        <w:rPr>
-          <w:rFonts w:ascii="Times New Roman" w:hAnsi="Times New Roman" w:cs="Times New Roman"/>
-          <w:sz w:val="24"/>
-          <w:szCs w:val="24"/>
-        </w:rPr>
-        <w:t xml:space="preserve"> para podermos utilizar o método </w:t>
-      </w:r>
-      <w:proofErr w:type="spellStart"/>
-      <w:r>
-        <w:rPr>
-          <w:rFonts w:ascii="Times New Roman" w:hAnsi="Times New Roman" w:cs="Times New Roman"/>
-          <w:sz w:val="24"/>
-          <w:szCs w:val="24"/>
-        </w:rPr>
-        <w:t>nltk.tokenize.word_tokenize</w:t>
-      </w:r>
-      <w:proofErr w:type="spellEnd"/>
-      <w:r>
-        <w:rPr>
-          <w:rFonts w:ascii="Times New Roman" w:hAnsi="Times New Roman" w:cs="Times New Roman"/>
-          <w:sz w:val="24"/>
-          <w:szCs w:val="24"/>
-        </w:rPr>
-        <w:t>(</w:t>
-      </w:r>
-      <w:proofErr w:type="spellStart"/>
-      <w:r>
-        <w:rPr>
-          <w:rFonts w:ascii="Times New Roman" w:hAnsi="Times New Roman" w:cs="Times New Roman"/>
-          <w:sz w:val="24"/>
-          <w:szCs w:val="24"/>
-        </w:rPr>
-        <w:t>texto_exemplo</w:t>
-      </w:r>
-      <w:proofErr w:type="spellEnd"/>
-      <w:r>
-        <w:rPr>
-          <w:rFonts w:ascii="Times New Roman" w:hAnsi="Times New Roman" w:cs="Times New Roman"/>
-          <w:sz w:val="24"/>
-          <w:szCs w:val="24"/>
-        </w:rPr>
-        <w:t>)</w:t>
+        <w:t xml:space="preserve">Importamos e fizemos a instalação do punkt para podermos utilizar o método </w:t>
+      </w:r>
+      <w:r>
+        <w:rPr>
+          <w:rFonts w:ascii="Times New Roman" w:hAnsi="Times New Roman" w:cs="Times New Roman"/>
+          <w:sz w:val="24"/>
+          <w:szCs w:val="24"/>
+        </w:rPr>
+        <w:t>nltk.tokenize.word_tokenize(texto_exemplo)</w:t>
       </w:r>
       <w:r>
         <w:rPr>
@@ -1338,20 +1126,8 @@
           <w:szCs w:val="21"/>
           <w:lang w:eastAsia="pt-BR"/>
         </w:rPr>
-        <w:t> </w:t>
-      </w:r>
-      <w:proofErr w:type="spellStart"/>
-      <w:r>
-        <w:rPr>
-          <w:rFonts w:ascii="Courier New" w:eastAsia="Times New Roman" w:hAnsi="Courier New" w:cs="Courier New"/>
-          <w:color w:val="D4D4D4"/>
-          <w:sz w:val="21"/>
-          <w:szCs w:val="21"/>
-          <w:lang w:eastAsia="pt-BR"/>
-        </w:rPr>
-        <w:t>nltk</w:t>
-      </w:r>
-      <w:proofErr w:type="spellEnd"/>
+        <w:t> nltk</w:t>
+      </w:r>
     </w:p>
     <w:p>
       <w:pPr>
@@ -1365,7 +1141,6 @@
           <w:lang w:eastAsia="pt-BR"/>
         </w:rPr>
       </w:pPr>
-      <w:proofErr w:type="spellStart"/>
       <w:r>
         <w:rPr>
           <w:rFonts w:ascii="Courier New" w:eastAsia="Times New Roman" w:hAnsi="Courier New" w:cs="Courier New"/>
@@ -1376,7 +1151,6 @@
         </w:rPr>
         <w:t>nltk.download</w:t>
       </w:r>
-      <w:proofErr w:type="spellEnd"/>
       <w:r>
         <w:rPr>
           <w:rFonts w:ascii="Courier New" w:eastAsia="Times New Roman" w:hAnsi="Courier New" w:cs="Courier New"/>
@@ -1395,29 +1169,7 @@
           <w:szCs w:val="21"/>
           <w:lang w:eastAsia="pt-BR"/>
         </w:rPr>
-        <w:t>'</w:t>
-      </w:r>
-      <w:proofErr w:type="spellStart"/>
-      <w:r>
-        <w:rPr>
-          <w:rFonts w:ascii="Courier New" w:eastAsia="Times New Roman" w:hAnsi="Courier New" w:cs="Courier New"/>
-          <w:color w:val="CE9178"/>
-          <w:sz w:val="21"/>
-          <w:szCs w:val="21"/>
-          <w:lang w:eastAsia="pt-BR"/>
-        </w:rPr>
-        <w:t>punkt</w:t>
-      </w:r>
-      <w:proofErr w:type="spellEnd"/>
-      <w:r>
-        <w:rPr>
-          <w:rFonts w:ascii="Courier New" w:eastAsia="Times New Roman" w:hAnsi="Courier New" w:cs="Courier New"/>
-          <w:color w:val="CE9178"/>
-          <w:sz w:val="21"/>
-          <w:szCs w:val="21"/>
-          <w:lang w:eastAsia="pt-BR"/>
-        </w:rPr>
-        <w:t>'</w:t>
+        <w:t>'punkt'</w:t>
       </w:r>
       <w:r>
         <w:rPr>
@@ -1468,40 +1220,16 @@
           <w:lang w:eastAsia="pt-BR"/>
         </w:rPr>
       </w:pPr>
-      <w:proofErr w:type="spellStart"/>
-      <w:r>
-        <w:rPr>
-          <w:rFonts w:ascii="Courier New" w:eastAsia="Times New Roman" w:hAnsi="Courier New" w:cs="Courier New"/>
-          <w:color w:val="D4D4D4"/>
-          <w:sz w:val="21"/>
-          <w:szCs w:val="21"/>
-          <w:lang w:eastAsia="pt-BR"/>
-        </w:rPr>
-        <w:t>palavras_separadas</w:t>
-      </w:r>
-      <w:proofErr w:type="spellEnd"/>
-      <w:r>
-        <w:rPr>
-          <w:rFonts w:ascii="Courier New" w:eastAsia="Times New Roman" w:hAnsi="Courier New" w:cs="Courier New"/>
-          <w:color w:val="D4D4D4"/>
-          <w:sz w:val="21"/>
-          <w:szCs w:val="21"/>
-          <w:lang w:eastAsia="pt-BR"/>
-        </w:rPr>
-        <w:t> = </w:t>
-      </w:r>
-      <w:proofErr w:type="spellStart"/>
-      <w:r>
-        <w:rPr>
-          <w:rFonts w:ascii="Courier New" w:eastAsia="Times New Roman" w:hAnsi="Courier New" w:cs="Courier New"/>
-          <w:color w:val="D4D4D4"/>
-          <w:sz w:val="21"/>
-          <w:szCs w:val="21"/>
-          <w:lang w:eastAsia="pt-BR"/>
-        </w:rPr>
-        <w:t>nltk.tokenize.word_tokenize</w:t>
-      </w:r>
-      <w:proofErr w:type="spellEnd"/>
+      <w:r>
+        <w:rPr>
+          <w:rFonts w:ascii="Courier New" w:eastAsia="Times New Roman" w:hAnsi="Courier New" w:cs="Courier New"/>
+          <w:color w:val="D4D4D4"/>
+          <w:sz w:val="21"/>
+          <w:szCs w:val="21"/>
+          <w:lang w:eastAsia="pt-BR"/>
+        </w:rPr>
+        <w:t>palavras_separadas = nltk.tokenize.word_tokenize</w:t>
+      </w:r>
       <w:r>
         <w:rPr>
           <w:rFonts w:ascii="Courier New" w:eastAsia="Times New Roman" w:hAnsi="Courier New" w:cs="Courier New"/>
@@ -1512,7 +1240,6 @@
         </w:rPr>
         <w:t>(</w:t>
       </w:r>
-      <w:proofErr w:type="spellStart"/>
       <w:r>
         <w:rPr>
           <w:rFonts w:ascii="Courier New" w:eastAsia="Times New Roman" w:hAnsi="Courier New" w:cs="Courier New"/>
@@ -1523,7 +1250,6 @@
         </w:rPr>
         <w:t>texto_exemplo</w:t>
       </w:r>
-      <w:proofErr w:type="spellEnd"/>
       <w:r>
         <w:rPr>
           <w:rFonts w:ascii="Courier New" w:eastAsia="Times New Roman" w:hAnsi="Courier New" w:cs="Courier New"/>
@@ -1547,7 +1273,6 @@
           <w:lang w:eastAsia="pt-BR"/>
         </w:rPr>
       </w:pPr>
-      <w:proofErr w:type="spellStart"/>
       <w:r>
         <w:rPr>
           <w:rFonts w:ascii="Courier New" w:eastAsia="Times New Roman" w:hAnsi="Courier New" w:cs="Courier New"/>
@@ -1558,7 +1283,6 @@
         </w:rPr>
         <w:t>palavras_separadas</w:t>
       </w:r>
-      <w:proofErr w:type="spellEnd"/>
     </w:p>
     <w:p>
       <w:pPr>
@@ -1738,7 +1462,6 @@
           <w:lang w:eastAsia="pt-BR"/>
         </w:rPr>
       </w:pPr>
-      <w:proofErr w:type="spellStart"/>
       <w:r>
         <w:rPr>
           <w:rFonts w:ascii="Courier New" w:eastAsia="Times New Roman" w:hAnsi="Courier New" w:cs="Courier New"/>
@@ -1749,7 +1472,6 @@
         </w:rPr>
         <w:t>def</w:t>
       </w:r>
-      <w:proofErr w:type="spellEnd"/>
       <w:r>
         <w:rPr>
           <w:rFonts w:ascii="Courier New" w:eastAsia="Times New Roman" w:hAnsi="Courier New" w:cs="Courier New"/>
@@ -1760,7 +1482,6 @@
         </w:rPr>
         <w:t> </w:t>
       </w:r>
-      <w:proofErr w:type="spellStart"/>
       <w:r>
         <w:rPr>
           <w:rFonts w:ascii="Courier New" w:eastAsia="Times New Roman" w:hAnsi="Courier New" w:cs="Courier New"/>
@@ -1771,7 +1492,6 @@
         </w:rPr>
         <w:t>separa_palavras</w:t>
       </w:r>
-      <w:proofErr w:type="spellEnd"/>
       <w:r>
         <w:rPr>
           <w:rFonts w:ascii="Courier New" w:eastAsia="Times New Roman" w:hAnsi="Courier New" w:cs="Courier New"/>
@@ -1782,7 +1502,6 @@
         </w:rPr>
         <w:t>(</w:t>
       </w:r>
-      <w:proofErr w:type="spellStart"/>
       <w:r>
         <w:rPr>
           <w:rFonts w:ascii="Courier New" w:eastAsia="Times New Roman" w:hAnsi="Courier New" w:cs="Courier New"/>
@@ -1793,7 +1512,6 @@
         </w:rPr>
         <w:t>lista_tokens</w:t>
       </w:r>
-      <w:proofErr w:type="spellEnd"/>
       <w:r>
         <w:rPr>
           <w:rFonts w:ascii="Courier New" w:eastAsia="Times New Roman" w:hAnsi="Courier New" w:cs="Courier New"/>
@@ -1804,7 +1522,6 @@
         </w:rPr>
         <w:t>: </w:t>
       </w:r>
-      <w:proofErr w:type="spellStart"/>
       <w:r>
         <w:rPr>
           <w:rFonts w:ascii="Courier New" w:eastAsia="Times New Roman" w:hAnsi="Courier New" w:cs="Courier New"/>
@@ -1815,7 +1532,6 @@
         </w:rPr>
         <w:t>list</w:t>
       </w:r>
-      <w:proofErr w:type="spellEnd"/>
       <w:r>
         <w:rPr>
           <w:rFonts w:ascii="Courier New" w:eastAsia="Times New Roman" w:hAnsi="Courier New" w:cs="Courier New"/>
@@ -1857,29 +1573,7 @@
           <w:szCs w:val="21"/>
           <w:lang w:eastAsia="pt-BR"/>
         </w:rPr>
-        <w:t>  </w:t>
-      </w:r>
-      <w:proofErr w:type="spellStart"/>
-      <w:r>
-        <w:rPr>
-          <w:rFonts w:ascii="Courier New" w:eastAsia="Times New Roman" w:hAnsi="Courier New" w:cs="Courier New"/>
-          <w:color w:val="D4D4D4"/>
-          <w:sz w:val="21"/>
-          <w:szCs w:val="21"/>
-          <w:lang w:eastAsia="pt-BR"/>
-        </w:rPr>
-        <w:t>lista_palavras</w:t>
-      </w:r>
-      <w:proofErr w:type="spellEnd"/>
-      <w:r>
-        <w:rPr>
-          <w:rFonts w:ascii="Courier New" w:eastAsia="Times New Roman" w:hAnsi="Courier New" w:cs="Courier New"/>
-          <w:color w:val="D4D4D4"/>
-          <w:sz w:val="21"/>
-          <w:szCs w:val="21"/>
-          <w:lang w:eastAsia="pt-BR"/>
-        </w:rPr>
-        <w:t> = </w:t>
+        <w:t>  lista_palavras = </w:t>
       </w:r>
       <w:r>
         <w:rPr>
@@ -1952,20 +1646,8 @@
           <w:szCs w:val="21"/>
           <w:lang w:eastAsia="pt-BR"/>
         </w:rPr>
-        <w:t> </w:t>
-      </w:r>
-      <w:proofErr w:type="spellStart"/>
-      <w:r>
-        <w:rPr>
-          <w:rFonts w:ascii="Courier New" w:eastAsia="Times New Roman" w:hAnsi="Courier New" w:cs="Courier New"/>
-          <w:color w:val="D4D4D4"/>
-          <w:sz w:val="21"/>
-          <w:szCs w:val="21"/>
-          <w:lang w:eastAsia="pt-BR"/>
-        </w:rPr>
-        <w:t>lista_tokens</w:t>
-      </w:r>
-      <w:proofErr w:type="spellEnd"/>
+        <w:t> lista_tokens</w:t>
+      </w:r>
       <w:r>
         <w:rPr>
           <w:rFonts w:ascii="Courier New" w:eastAsia="Times New Roman" w:hAnsi="Courier New" w:cs="Courier New"/>
@@ -2017,20 +1699,8 @@
           <w:szCs w:val="21"/>
           <w:lang w:eastAsia="pt-BR"/>
         </w:rPr>
-        <w:t> </w:t>
-      </w:r>
-      <w:proofErr w:type="spellStart"/>
-      <w:r>
-        <w:rPr>
-          <w:rFonts w:ascii="Courier New" w:eastAsia="Times New Roman" w:hAnsi="Courier New" w:cs="Courier New"/>
-          <w:color w:val="D4D4D4"/>
-          <w:sz w:val="21"/>
-          <w:szCs w:val="21"/>
-          <w:lang w:eastAsia="pt-BR"/>
-        </w:rPr>
-        <w:t>token.isalpha</w:t>
-      </w:r>
-      <w:proofErr w:type="spellEnd"/>
+        <w:t> token.isalpha</w:t>
+      </w:r>
       <w:r>
         <w:rPr>
           <w:rFonts w:ascii="Courier New" w:eastAsia="Times New Roman" w:hAnsi="Courier New" w:cs="Courier New"/>
@@ -2062,20 +1732,8 @@
           <w:szCs w:val="21"/>
           <w:lang w:eastAsia="pt-BR"/>
         </w:rPr>
-        <w:t>      </w:t>
-      </w:r>
-      <w:proofErr w:type="spellStart"/>
-      <w:r>
-        <w:rPr>
-          <w:rFonts w:ascii="Courier New" w:eastAsia="Times New Roman" w:hAnsi="Courier New" w:cs="Courier New"/>
-          <w:color w:val="D4D4D4"/>
-          <w:sz w:val="21"/>
-          <w:szCs w:val="21"/>
-          <w:lang w:eastAsia="pt-BR"/>
-        </w:rPr>
-        <w:t>lista_palavras.append</w:t>
-      </w:r>
-      <w:proofErr w:type="spellEnd"/>
+        <w:t>      lista_palavras.append</w:t>
+      </w:r>
       <w:r>
         <w:rPr>
           <w:rFonts w:ascii="Courier New" w:eastAsia="Times New Roman" w:hAnsi="Courier New" w:cs="Courier New"/>
@@ -2129,7 +1787,6 @@
         </w:rPr>
         <w:t>  </w:t>
       </w:r>
-      <w:proofErr w:type="spellStart"/>
       <w:r>
         <w:rPr>
           <w:rFonts w:ascii="Courier New" w:eastAsia="Times New Roman" w:hAnsi="Courier New" w:cs="Courier New"/>
@@ -2140,29 +1797,16 @@
         </w:rPr>
         <w:t>return</w:t>
       </w:r>
-      <w:proofErr w:type="spellEnd"/>
-      <w:r>
-        <w:rPr>
-          <w:rFonts w:ascii="Courier New" w:eastAsia="Times New Roman" w:hAnsi="Courier New" w:cs="Courier New"/>
-          <w:color w:val="D4D4D4"/>
-          <w:sz w:val="21"/>
-          <w:szCs w:val="21"/>
-          <w:lang w:eastAsia="pt-BR"/>
-        </w:rPr>
-        <w:t> </w:t>
-      </w:r>
-      <w:proofErr w:type="spellStart"/>
-      <w:r>
-        <w:rPr>
-          <w:rFonts w:ascii="Courier New" w:eastAsia="Times New Roman" w:hAnsi="Courier New" w:cs="Courier New"/>
-          <w:color w:val="D4D4D4"/>
-          <w:sz w:val="21"/>
-          <w:szCs w:val="21"/>
-          <w:lang w:eastAsia="pt-BR"/>
-        </w:rPr>
-        <w:t>lista_palavras</w:t>
-      </w:r>
-      <w:proofErr w:type="spellEnd"/>
+      <w:r>
+        <w:rPr>
+          <w:rFonts w:ascii="Courier New" w:eastAsia="Times New Roman" w:hAnsi="Courier New" w:cs="Courier New"/>
+          <w:color w:val="D4D4D4"/>
+          <w:sz w:val="21"/>
+          <w:szCs w:val="21"/>
+          <w:lang w:eastAsia="pt-BR"/>
+        </w:rPr>
+        <w:t> lista_palavras</w:t>
+      </w:r>
     </w:p>
     <w:p>
       <w:pPr>
@@ -2176,7 +1820,6 @@
           <w:lang w:eastAsia="pt-BR"/>
         </w:rPr>
       </w:pPr>
-      <w:proofErr w:type="spellStart"/>
       <w:r>
         <w:rPr>
           <w:rFonts w:ascii="Courier New" w:eastAsia="Times New Roman" w:hAnsi="Courier New" w:cs="Courier New"/>
@@ -2187,7 +1830,6 @@
         </w:rPr>
         <w:t>separa_palavras</w:t>
       </w:r>
-      <w:proofErr w:type="spellEnd"/>
       <w:r>
         <w:rPr>
           <w:rFonts w:ascii="Courier New" w:eastAsia="Times New Roman" w:hAnsi="Courier New" w:cs="Courier New"/>
@@ -2198,7 +1840,6 @@
         </w:rPr>
         <w:t>(</w:t>
       </w:r>
-      <w:proofErr w:type="spellStart"/>
       <w:r>
         <w:rPr>
           <w:rFonts w:ascii="Courier New" w:eastAsia="Times New Roman" w:hAnsi="Courier New" w:cs="Courier New"/>
@@ -2209,7 +1850,6 @@
         </w:rPr>
         <w:t>palavras_separadas</w:t>
       </w:r>
-      <w:proofErr w:type="spellEnd"/>
       <w:r>
         <w:rPr>
           <w:rFonts w:ascii="Courier New" w:eastAsia="Times New Roman" w:hAnsi="Courier New" w:cs="Courier New"/>
@@ -2352,40 +1992,16 @@
           <w:lang w:eastAsia="pt-BR"/>
         </w:rPr>
       </w:pPr>
-      <w:proofErr w:type="spellStart"/>
-      <w:r>
-        <w:rPr>
-          <w:rFonts w:ascii="Courier New" w:eastAsia="Times New Roman" w:hAnsi="Courier New" w:cs="Courier New"/>
-          <w:color w:val="D4D4D4"/>
-          <w:sz w:val="21"/>
-          <w:szCs w:val="21"/>
-          <w:lang w:eastAsia="pt-BR"/>
-        </w:rPr>
-        <w:t>lista_tokens</w:t>
-      </w:r>
-      <w:proofErr w:type="spellEnd"/>
-      <w:r>
-        <w:rPr>
-          <w:rFonts w:ascii="Courier New" w:eastAsia="Times New Roman" w:hAnsi="Courier New" w:cs="Courier New"/>
-          <w:color w:val="D4D4D4"/>
-          <w:sz w:val="21"/>
-          <w:szCs w:val="21"/>
-          <w:lang w:eastAsia="pt-BR"/>
-        </w:rPr>
-        <w:t> = </w:t>
-      </w:r>
-      <w:proofErr w:type="spellStart"/>
-      <w:r>
-        <w:rPr>
-          <w:rFonts w:ascii="Courier New" w:eastAsia="Times New Roman" w:hAnsi="Courier New" w:cs="Courier New"/>
-          <w:color w:val="D4D4D4"/>
-          <w:sz w:val="21"/>
-          <w:szCs w:val="21"/>
-          <w:lang w:eastAsia="pt-BR"/>
-        </w:rPr>
-        <w:t>nltk.tokenize.word_tokenize</w:t>
-      </w:r>
-      <w:proofErr w:type="spellEnd"/>
+      <w:r>
+        <w:rPr>
+          <w:rFonts w:ascii="Courier New" w:eastAsia="Times New Roman" w:hAnsi="Courier New" w:cs="Courier New"/>
+          <w:color w:val="D4D4D4"/>
+          <w:sz w:val="21"/>
+          <w:szCs w:val="21"/>
+          <w:lang w:eastAsia="pt-BR"/>
+        </w:rPr>
+        <w:t>lista_tokens = nltk.tokenize.word_tokenize</w:t>
+      </w:r>
       <w:r>
         <w:rPr>
           <w:rFonts w:ascii="Courier New" w:eastAsia="Times New Roman" w:hAnsi="Courier New" w:cs="Courier New"/>
@@ -2429,40 +2045,16 @@
           <w:lang w:eastAsia="pt-BR"/>
         </w:rPr>
       </w:pPr>
-      <w:proofErr w:type="spellStart"/>
-      <w:r>
-        <w:rPr>
-          <w:rFonts w:ascii="Courier New" w:eastAsia="Times New Roman" w:hAnsi="Courier New" w:cs="Courier New"/>
-          <w:color w:val="D4D4D4"/>
-          <w:sz w:val="21"/>
-          <w:szCs w:val="21"/>
-          <w:lang w:eastAsia="pt-BR"/>
-        </w:rPr>
-        <w:t>lista_palavras</w:t>
-      </w:r>
-      <w:proofErr w:type="spellEnd"/>
-      <w:r>
-        <w:rPr>
-          <w:rFonts w:ascii="Courier New" w:eastAsia="Times New Roman" w:hAnsi="Courier New" w:cs="Courier New"/>
-          <w:color w:val="D4D4D4"/>
-          <w:sz w:val="21"/>
-          <w:szCs w:val="21"/>
-          <w:lang w:eastAsia="pt-BR"/>
-        </w:rPr>
-        <w:t> = </w:t>
-      </w:r>
-      <w:proofErr w:type="spellStart"/>
-      <w:r>
-        <w:rPr>
-          <w:rFonts w:ascii="Courier New" w:eastAsia="Times New Roman" w:hAnsi="Courier New" w:cs="Courier New"/>
-          <w:color w:val="D4D4D4"/>
-          <w:sz w:val="21"/>
-          <w:szCs w:val="21"/>
-          <w:lang w:eastAsia="pt-BR"/>
-        </w:rPr>
-        <w:t>separa_palavras</w:t>
-      </w:r>
-      <w:proofErr w:type="spellEnd"/>
+      <w:r>
+        <w:rPr>
+          <w:rFonts w:ascii="Courier New" w:eastAsia="Times New Roman" w:hAnsi="Courier New" w:cs="Courier New"/>
+          <w:color w:val="D4D4D4"/>
+          <w:sz w:val="21"/>
+          <w:szCs w:val="21"/>
+          <w:lang w:eastAsia="pt-BR"/>
+        </w:rPr>
+        <w:t>lista_palavras = separa_palavras</w:t>
+      </w:r>
       <w:r>
         <w:rPr>
           <w:rFonts w:ascii="Courier New" w:eastAsia="Times New Roman" w:hAnsi="Courier New" w:cs="Courier New"/>
@@ -2473,7 +2065,6 @@
         </w:rPr>
         <w:t>(</w:t>
       </w:r>
-      <w:proofErr w:type="spellStart"/>
       <w:r>
         <w:rPr>
           <w:rFonts w:ascii="Courier New" w:eastAsia="Times New Roman" w:hAnsi="Courier New" w:cs="Courier New"/>
@@ -2484,7 +2075,6 @@
         </w:rPr>
         <w:t>lista_tokens</w:t>
       </w:r>
-      <w:proofErr w:type="spellEnd"/>
       <w:r>
         <w:rPr>
           <w:rFonts w:ascii="Courier New" w:eastAsia="Times New Roman" w:hAnsi="Courier New" w:cs="Courier New"/>
@@ -2528,7 +2118,6 @@
         </w:rPr>
         <w:t>(</w:t>
       </w:r>
-      <w:proofErr w:type="spellStart"/>
       <w:r>
         <w:rPr>
           <w:rFonts w:ascii="Courier New" w:eastAsia="Times New Roman" w:hAnsi="Courier New" w:cs="Courier New"/>
@@ -2547,18 +2136,7 @@
           <w:szCs w:val="21"/>
           <w:lang w:eastAsia="pt-BR"/>
         </w:rPr>
-        <w:t>'O</w:t>
-      </w:r>
-      <w:proofErr w:type="spellEnd"/>
-      <w:r>
-        <w:rPr>
-          <w:rFonts w:ascii="Courier New" w:eastAsia="Times New Roman" w:hAnsi="Courier New" w:cs="Courier New"/>
-          <w:color w:val="CE9178"/>
-          <w:sz w:val="21"/>
-          <w:szCs w:val="21"/>
-          <w:lang w:eastAsia="pt-BR"/>
-        </w:rPr>
-        <w:t> número de palavras é: </w:t>
+        <w:t>'O número de palavras é: </w:t>
       </w:r>
       <w:r>
         <w:rPr>
@@ -2570,7 +2148,6 @@
         </w:rPr>
         <w:t>{</w:t>
       </w:r>
-      <w:proofErr w:type="spellStart"/>
       <w:r>
         <w:rPr>
           <w:rFonts w:ascii="Courier New" w:eastAsia="Times New Roman" w:hAnsi="Courier New" w:cs="Courier New"/>
@@ -2581,7 +2158,6 @@
         </w:rPr>
         <w:t>len</w:t>
       </w:r>
-      <w:proofErr w:type="spellEnd"/>
       <w:r>
         <w:rPr>
           <w:rFonts w:ascii="Courier New" w:eastAsia="Times New Roman" w:hAnsi="Courier New" w:cs="Courier New"/>
@@ -2592,7 +2168,6 @@
         </w:rPr>
         <w:t>(</w:t>
       </w:r>
-      <w:proofErr w:type="spellStart"/>
       <w:r>
         <w:rPr>
           <w:rFonts w:ascii="Courier New" w:eastAsia="Times New Roman" w:hAnsi="Courier New" w:cs="Courier New"/>
@@ -2603,7 +2178,6 @@
         </w:rPr>
         <w:t>lista_palavras</w:t>
       </w:r>
-      <w:proofErr w:type="spellEnd"/>
       <w:r>
         <w:rPr>
           <w:rFonts w:ascii="Courier New" w:eastAsia="Times New Roman" w:hAnsi="Courier New" w:cs="Courier New"/>
@@ -2813,7 +2387,6 @@
           <w:lang w:eastAsia="pt-BR"/>
         </w:rPr>
       </w:pPr>
-      <w:proofErr w:type="spellStart"/>
       <w:r>
         <w:rPr>
           <w:rFonts w:ascii="Courier New" w:eastAsia="Times New Roman" w:hAnsi="Courier New" w:cs="Courier New"/>
@@ -2824,7 +2397,6 @@
         </w:rPr>
         <w:t>def</w:t>
       </w:r>
-      <w:proofErr w:type="spellEnd"/>
       <w:r>
         <w:rPr>
           <w:rFonts w:ascii="Courier New" w:eastAsia="Times New Roman" w:hAnsi="Courier New" w:cs="Courier New"/>
@@ -2835,7 +2407,6 @@
         </w:rPr>
         <w:t> </w:t>
       </w:r>
-      <w:proofErr w:type="spellStart"/>
       <w:r>
         <w:rPr>
           <w:rFonts w:ascii="Courier New" w:eastAsia="Times New Roman" w:hAnsi="Courier New" w:cs="Courier New"/>
@@ -2846,7 +2417,6 @@
         </w:rPr>
         <w:t>normalizacao</w:t>
       </w:r>
-      <w:proofErr w:type="spellEnd"/>
       <w:r>
         <w:rPr>
           <w:rFonts w:ascii="Courier New" w:eastAsia="Times New Roman" w:hAnsi="Courier New" w:cs="Courier New"/>
@@ -2857,7 +2427,6 @@
         </w:rPr>
         <w:t>(</w:t>
       </w:r>
-      <w:proofErr w:type="spellStart"/>
       <w:r>
         <w:rPr>
           <w:rFonts w:ascii="Courier New" w:eastAsia="Times New Roman" w:hAnsi="Courier New" w:cs="Courier New"/>
@@ -2868,7 +2437,6 @@
         </w:rPr>
         <w:t>lista_palavras</w:t>
       </w:r>
-      <w:proofErr w:type="spellEnd"/>
       <w:r>
         <w:rPr>
           <w:rFonts w:ascii="Courier New" w:eastAsia="Times New Roman" w:hAnsi="Courier New" w:cs="Courier New"/>
@@ -2879,7 +2447,6 @@
         </w:rPr>
         <w:t>: </w:t>
       </w:r>
-      <w:proofErr w:type="spellStart"/>
       <w:r>
         <w:rPr>
           <w:rFonts w:ascii="Courier New" w:eastAsia="Times New Roman" w:hAnsi="Courier New" w:cs="Courier New"/>
@@ -2890,7 +2457,6 @@
         </w:rPr>
         <w:t>list</w:t>
       </w:r>
-      <w:proofErr w:type="spellEnd"/>
       <w:r>
         <w:rPr>
           <w:rFonts w:ascii="Courier New" w:eastAsia="Times New Roman" w:hAnsi="Courier New" w:cs="Courier New"/>
@@ -2932,29 +2498,7 @@
           <w:szCs w:val="21"/>
           <w:lang w:eastAsia="pt-BR"/>
         </w:rPr>
-        <w:t>  </w:t>
-      </w:r>
-      <w:proofErr w:type="spellStart"/>
-      <w:r>
-        <w:rPr>
-          <w:rFonts w:ascii="Courier New" w:eastAsia="Times New Roman" w:hAnsi="Courier New" w:cs="Courier New"/>
-          <w:color w:val="D4D4D4"/>
-          <w:sz w:val="21"/>
-          <w:szCs w:val="21"/>
-          <w:lang w:eastAsia="pt-BR"/>
-        </w:rPr>
-        <w:t>lista_normalizada</w:t>
-      </w:r>
-      <w:proofErr w:type="spellEnd"/>
-      <w:r>
-        <w:rPr>
-          <w:rFonts w:ascii="Courier New" w:eastAsia="Times New Roman" w:hAnsi="Courier New" w:cs="Courier New"/>
-          <w:color w:val="D4D4D4"/>
-          <w:sz w:val="21"/>
-          <w:szCs w:val="21"/>
-          <w:lang w:eastAsia="pt-BR"/>
-        </w:rPr>
-        <w:t> = </w:t>
+        <w:t>  lista_normalizada = </w:t>
       </w:r>
       <w:r>
         <w:rPr>
@@ -3027,20 +2571,8 @@
           <w:szCs w:val="21"/>
           <w:lang w:eastAsia="pt-BR"/>
         </w:rPr>
-        <w:t> </w:t>
-      </w:r>
-      <w:proofErr w:type="spellStart"/>
-      <w:r>
-        <w:rPr>
-          <w:rFonts w:ascii="Courier New" w:eastAsia="Times New Roman" w:hAnsi="Courier New" w:cs="Courier New"/>
-          <w:color w:val="D4D4D4"/>
-          <w:sz w:val="21"/>
-          <w:szCs w:val="21"/>
-          <w:lang w:eastAsia="pt-BR"/>
-        </w:rPr>
-        <w:t>lista_palavras</w:t>
-      </w:r>
-      <w:proofErr w:type="spellEnd"/>
+        <w:t> lista_palavras</w:t>
+      </w:r>
       <w:r>
         <w:rPr>
           <w:rFonts w:ascii="Courier New" w:eastAsia="Times New Roman" w:hAnsi="Courier New" w:cs="Courier New"/>
@@ -3072,20 +2604,8 @@
           <w:szCs w:val="21"/>
           <w:lang w:eastAsia="pt-BR"/>
         </w:rPr>
-        <w:t>    </w:t>
-      </w:r>
-      <w:proofErr w:type="spellStart"/>
-      <w:r>
-        <w:rPr>
-          <w:rFonts w:ascii="Courier New" w:eastAsia="Times New Roman" w:hAnsi="Courier New" w:cs="Courier New"/>
-          <w:color w:val="D4D4D4"/>
-          <w:sz w:val="21"/>
-          <w:szCs w:val="21"/>
-          <w:lang w:eastAsia="pt-BR"/>
-        </w:rPr>
-        <w:t>lista_normalizada.append</w:t>
-      </w:r>
-      <w:proofErr w:type="spellEnd"/>
+        <w:t>    lista_normalizada.append</w:t>
+      </w:r>
       <w:r>
         <w:rPr>
           <w:rFonts w:ascii="Courier New" w:eastAsia="Times New Roman" w:hAnsi="Courier New" w:cs="Courier New"/>
@@ -3096,7 +2616,6 @@
         </w:rPr>
         <w:t>(</w:t>
       </w:r>
-      <w:proofErr w:type="spellStart"/>
       <w:r>
         <w:rPr>
           <w:rFonts w:ascii="Courier New" w:eastAsia="Times New Roman" w:hAnsi="Courier New" w:cs="Courier New"/>
@@ -3107,7 +2626,6 @@
         </w:rPr>
         <w:t>palavra.lower</w:t>
       </w:r>
-      <w:proofErr w:type="spellEnd"/>
       <w:r>
         <w:rPr>
           <w:rFonts w:ascii="Courier New" w:eastAsia="Times New Roman" w:hAnsi="Courier New" w:cs="Courier New"/>
@@ -3141,7 +2659,6 @@
         </w:rPr>
         <w:t>  </w:t>
       </w:r>
-      <w:proofErr w:type="spellStart"/>
       <w:r>
         <w:rPr>
           <w:rFonts w:ascii="Courier New" w:eastAsia="Times New Roman" w:hAnsi="Courier New" w:cs="Courier New"/>
@@ -3152,29 +2669,16 @@
         </w:rPr>
         <w:t>return</w:t>
       </w:r>
-      <w:proofErr w:type="spellEnd"/>
-      <w:r>
-        <w:rPr>
-          <w:rFonts w:ascii="Courier New" w:eastAsia="Times New Roman" w:hAnsi="Courier New" w:cs="Courier New"/>
-          <w:color w:val="D4D4D4"/>
-          <w:sz w:val="21"/>
-          <w:szCs w:val="21"/>
-          <w:lang w:eastAsia="pt-BR"/>
-        </w:rPr>
-        <w:t> </w:t>
-      </w:r>
-      <w:proofErr w:type="spellStart"/>
-      <w:r>
-        <w:rPr>
-          <w:rFonts w:ascii="Courier New" w:eastAsia="Times New Roman" w:hAnsi="Courier New" w:cs="Courier New"/>
-          <w:color w:val="D4D4D4"/>
-          <w:sz w:val="21"/>
-          <w:szCs w:val="21"/>
-          <w:lang w:eastAsia="pt-BR"/>
-        </w:rPr>
-        <w:t>lista_normalizada</w:t>
-      </w:r>
-      <w:proofErr w:type="spellEnd"/>
+      <w:r>
+        <w:rPr>
+          <w:rFonts w:ascii="Courier New" w:eastAsia="Times New Roman" w:hAnsi="Courier New" w:cs="Courier New"/>
+          <w:color w:val="D4D4D4"/>
+          <w:sz w:val="21"/>
+          <w:szCs w:val="21"/>
+          <w:lang w:eastAsia="pt-BR"/>
+        </w:rPr>
+        <w:t> lista_normalizada</w:t>
+      </w:r>
     </w:p>
     <w:p>
       <w:pPr>
@@ -3309,27 +2813,15 @@
           <w:lang w:eastAsia="pt-BR"/>
         </w:rPr>
       </w:pPr>
-      <w:proofErr w:type="spellStart"/>
-      <w:r>
-        <w:rPr>
-          <w:rFonts w:ascii="Courier New" w:eastAsia="Times New Roman" w:hAnsi="Courier New" w:cs="Courier New"/>
-          <w:color w:val="D4D4D4"/>
-          <w:sz w:val="21"/>
-          <w:szCs w:val="21"/>
-          <w:lang w:eastAsia="pt-BR"/>
-        </w:rPr>
-        <w:t>lista_unica</w:t>
-      </w:r>
-      <w:proofErr w:type="spellEnd"/>
-      <w:r>
-        <w:rPr>
-          <w:rFonts w:ascii="Courier New" w:eastAsia="Times New Roman" w:hAnsi="Courier New" w:cs="Courier New"/>
-          <w:color w:val="D4D4D4"/>
-          <w:sz w:val="21"/>
-          <w:szCs w:val="21"/>
-          <w:lang w:eastAsia="pt-BR"/>
-        </w:rPr>
-        <w:t> = </w:t>
+      <w:r>
+        <w:rPr>
+          <w:rFonts w:ascii="Courier New" w:eastAsia="Times New Roman" w:hAnsi="Courier New" w:cs="Courier New"/>
+          <w:color w:val="D4D4D4"/>
+          <w:sz w:val="21"/>
+          <w:szCs w:val="21"/>
+          <w:lang w:eastAsia="pt-BR"/>
+        </w:rPr>
+        <w:t>lista_unica = </w:t>
       </w:r>
       <w:r>
         <w:rPr>
@@ -3351,7 +2843,6 @@
         </w:rPr>
         <w:t>(</w:t>
       </w:r>
-      <w:proofErr w:type="spellStart"/>
       <w:r>
         <w:rPr>
           <w:rFonts w:ascii="Courier New" w:eastAsia="Times New Roman" w:hAnsi="Courier New" w:cs="Courier New"/>
@@ -3362,7 +2853,6 @@
         </w:rPr>
         <w:t>lista_normalizada</w:t>
       </w:r>
-      <w:proofErr w:type="spellEnd"/>
       <w:r>
         <w:rPr>
           <w:rFonts w:ascii="Courier New" w:eastAsia="Times New Roman" w:hAnsi="Courier New" w:cs="Courier New"/>
@@ -3386,7 +2876,6 @@
           <w:lang w:eastAsia="pt-BR"/>
         </w:rPr>
       </w:pPr>
-      <w:proofErr w:type="spellStart"/>
       <w:r>
         <w:rPr>
           <w:rFonts w:ascii="Courier New" w:eastAsia="Times New Roman" w:hAnsi="Courier New" w:cs="Courier New"/>
@@ -3397,7 +2886,6 @@
         </w:rPr>
         <w:t>len</w:t>
       </w:r>
-      <w:proofErr w:type="spellEnd"/>
       <w:r>
         <w:rPr>
           <w:rFonts w:ascii="Courier New" w:eastAsia="Times New Roman" w:hAnsi="Courier New" w:cs="Courier New"/>
@@ -3408,7 +2896,6 @@
         </w:rPr>
         <w:t>(</w:t>
       </w:r>
-      <w:proofErr w:type="spellStart"/>
       <w:r>
         <w:rPr>
           <w:rFonts w:ascii="Courier New" w:eastAsia="Times New Roman" w:hAnsi="Courier New" w:cs="Courier New"/>
@@ -3419,7 +2906,6 @@
         </w:rPr>
         <w:t>lista_unica</w:t>
       </w:r>
-      <w:proofErr w:type="spellEnd"/>
       <w:r>
         <w:rPr>
           <w:rFonts w:ascii="Courier New" w:eastAsia="Times New Roman" w:hAnsi="Courier New" w:cs="Courier New"/>
@@ -3602,25 +3088,7 @@
           <w:sz w:val="24"/>
           <w:szCs w:val="24"/>
         </w:rPr>
-        <w:t xml:space="preserve">Como </w:t>
-      </w:r>
-      <w:proofErr w:type="spellStart"/>
-      <w:r>
-        <w:rPr>
-          <w:rFonts w:ascii="Times New Roman" w:hAnsi="Times New Roman" w:cs="Times New Roman"/>
-          <w:sz w:val="24"/>
-          <w:szCs w:val="24"/>
-        </w:rPr>
-        <w:t>tokenizar</w:t>
-      </w:r>
-      <w:proofErr w:type="spellEnd"/>
-      <w:r>
-        <w:rPr>
-          <w:rFonts w:ascii="Times New Roman" w:hAnsi="Times New Roman" w:cs="Times New Roman"/>
-          <w:sz w:val="24"/>
-          <w:szCs w:val="24"/>
-        </w:rPr>
-        <w:t xml:space="preserve"> um texto usando NLTK</w:t>
+        <w:t>Como tokenizar um texto usando NLTK</w:t>
       </w:r>
       <w:r>
         <w:rPr>
@@ -3928,27 +3396,15 @@
           <w:lang w:eastAsia="pt-BR"/>
         </w:rPr>
       </w:pPr>
-      <w:proofErr w:type="spellStart"/>
-      <w:r>
-        <w:rPr>
-          <w:rFonts w:ascii="Courier New" w:eastAsia="Times New Roman" w:hAnsi="Courier New" w:cs="Courier New"/>
-          <w:color w:val="D4D4D4"/>
-          <w:sz w:val="21"/>
-          <w:szCs w:val="21"/>
-          <w:lang w:eastAsia="pt-BR"/>
-        </w:rPr>
-        <w:t>palavra_exemplo</w:t>
-      </w:r>
-      <w:proofErr w:type="spellEnd"/>
-      <w:r>
-        <w:rPr>
-          <w:rFonts w:ascii="Courier New" w:eastAsia="Times New Roman" w:hAnsi="Courier New" w:cs="Courier New"/>
-          <w:color w:val="D4D4D4"/>
-          <w:sz w:val="21"/>
-          <w:szCs w:val="21"/>
-          <w:lang w:eastAsia="pt-BR"/>
-        </w:rPr>
-        <w:t> = </w:t>
+      <w:r>
+        <w:rPr>
+          <w:rFonts w:ascii="Courier New" w:eastAsia="Times New Roman" w:hAnsi="Courier New" w:cs="Courier New"/>
+          <w:color w:val="D4D4D4"/>
+          <w:sz w:val="21"/>
+          <w:szCs w:val="21"/>
+          <w:lang w:eastAsia="pt-BR"/>
+        </w:rPr>
+        <w:t>palavra_exemplo = </w:t>
       </w:r>
       <w:r>
         <w:rPr>
@@ -3958,29 +3414,7 @@
           <w:szCs w:val="21"/>
           <w:lang w:eastAsia="pt-BR"/>
         </w:rPr>
-        <w:t>'</w:t>
-      </w:r>
-      <w:proofErr w:type="spellStart"/>
-      <w:r>
-        <w:rPr>
-          <w:rFonts w:ascii="Courier New" w:eastAsia="Times New Roman" w:hAnsi="Courier New" w:cs="Courier New"/>
-          <w:color w:val="CE9178"/>
-          <w:sz w:val="21"/>
-          <w:szCs w:val="21"/>
-          <w:lang w:eastAsia="pt-BR"/>
-        </w:rPr>
-        <w:t>lgica</w:t>
-      </w:r>
-      <w:proofErr w:type="spellEnd"/>
-      <w:r>
-        <w:rPr>
-          <w:rFonts w:ascii="Courier New" w:eastAsia="Times New Roman" w:hAnsi="Courier New" w:cs="Courier New"/>
-          <w:color w:val="CE9178"/>
-          <w:sz w:val="21"/>
-          <w:szCs w:val="21"/>
-          <w:lang w:eastAsia="pt-BR"/>
-        </w:rPr>
-        <w:t>'</w:t>
+        <w:t>'lgica'</w:t>
       </w:r>
     </w:p>
     <w:p>
@@ -4008,7 +3442,6 @@
           <w:lang w:eastAsia="pt-BR"/>
         </w:rPr>
       </w:pPr>
-      <w:proofErr w:type="spellStart"/>
       <w:r>
         <w:rPr>
           <w:rFonts w:ascii="Courier New" w:eastAsia="Times New Roman" w:hAnsi="Courier New" w:cs="Courier New"/>
@@ -4019,7 +3452,6 @@
         </w:rPr>
         <w:t>def</w:t>
       </w:r>
-      <w:proofErr w:type="spellEnd"/>
       <w:r>
         <w:rPr>
           <w:rFonts w:ascii="Courier New" w:eastAsia="Times New Roman" w:hAnsi="Courier New" w:cs="Courier New"/>
@@ -4030,7 +3462,6 @@
         </w:rPr>
         <w:t> </w:t>
       </w:r>
-      <w:proofErr w:type="spellStart"/>
       <w:r>
         <w:rPr>
           <w:rFonts w:ascii="Courier New" w:eastAsia="Times New Roman" w:hAnsi="Courier New" w:cs="Courier New"/>
@@ -4041,7 +3472,6 @@
         </w:rPr>
         <w:t>gerador_palavras</w:t>
       </w:r>
-      <w:proofErr w:type="spellEnd"/>
       <w:r>
         <w:rPr>
           <w:rFonts w:ascii="Courier New" w:eastAsia="Times New Roman" w:hAnsi="Courier New" w:cs="Courier New"/>
@@ -4198,7 +3628,6 @@
         </w:rPr>
         <w:t>(</w:t>
       </w:r>
-      <w:proofErr w:type="spellStart"/>
       <w:r>
         <w:rPr>
           <w:rFonts w:ascii="Courier New" w:eastAsia="Times New Roman" w:hAnsi="Courier New" w:cs="Courier New"/>
@@ -4209,7 +3638,6 @@
         </w:rPr>
         <w:t>len</w:t>
       </w:r>
-      <w:proofErr w:type="spellEnd"/>
       <w:r>
         <w:rPr>
           <w:rFonts w:ascii="Courier New" w:eastAsia="Times New Roman" w:hAnsi="Courier New" w:cs="Courier New"/>
@@ -4291,20 +3719,8 @@
           <w:szCs w:val="21"/>
           <w:lang w:eastAsia="pt-BR"/>
         </w:rPr>
-        <w:t>    </w:t>
-      </w:r>
-      <w:proofErr w:type="spellStart"/>
-      <w:r>
-        <w:rPr>
-          <w:rFonts w:ascii="Courier New" w:eastAsia="Times New Roman" w:hAnsi="Courier New" w:cs="Courier New"/>
-          <w:color w:val="D4D4D4"/>
-          <w:sz w:val="21"/>
-          <w:szCs w:val="21"/>
-          <w:lang w:eastAsia="pt-BR"/>
-        </w:rPr>
-        <w:t>fatias.append</w:t>
-      </w:r>
-      <w:proofErr w:type="spellEnd"/>
+        <w:t>    fatias.append</w:t>
+      </w:r>
       <w:r>
         <w:rPr>
           <w:rFonts w:ascii="Courier New" w:eastAsia="Times New Roman" w:hAnsi="Courier New" w:cs="Courier New"/>
@@ -4497,7 +3913,6 @@
           <w:lang w:eastAsia="pt-BR"/>
         </w:rPr>
       </w:pPr>
-      <w:proofErr w:type="spellStart"/>
       <w:r>
         <w:rPr>
           <w:rFonts w:ascii="Courier New" w:eastAsia="Times New Roman" w:hAnsi="Courier New" w:cs="Courier New"/>
@@ -4508,7 +3923,6 @@
         </w:rPr>
         <w:t>gerador_palavras</w:t>
       </w:r>
-      <w:proofErr w:type="spellEnd"/>
       <w:r>
         <w:rPr>
           <w:rFonts w:ascii="Courier New" w:eastAsia="Times New Roman" w:hAnsi="Courier New" w:cs="Courier New"/>
@@ -4519,7 +3933,6 @@
         </w:rPr>
         <w:t>(</w:t>
       </w:r>
-      <w:proofErr w:type="spellStart"/>
       <w:r>
         <w:rPr>
           <w:rFonts w:ascii="Courier New" w:eastAsia="Times New Roman" w:hAnsi="Courier New" w:cs="Courier New"/>
@@ -4530,7 +3943,6 @@
         </w:rPr>
         <w:t>palavra_exemplo</w:t>
       </w:r>
-      <w:proofErr w:type="spellEnd"/>
       <w:r>
         <w:rPr>
           <w:rFonts w:ascii="Courier New" w:eastAsia="Times New Roman" w:hAnsi="Courier New" w:cs="Courier New"/>
@@ -4712,27 +4124,15 @@
           <w:lang w:eastAsia="pt-BR"/>
         </w:rPr>
       </w:pPr>
-      <w:proofErr w:type="spellStart"/>
-      <w:r>
-        <w:rPr>
-          <w:rFonts w:ascii="Courier New" w:eastAsia="Times New Roman" w:hAnsi="Courier New" w:cs="Courier New"/>
-          <w:color w:val="D4D4D4"/>
-          <w:sz w:val="21"/>
-          <w:szCs w:val="21"/>
-          <w:lang w:eastAsia="pt-BR"/>
-        </w:rPr>
-        <w:t>palavra_exemplo</w:t>
-      </w:r>
-      <w:proofErr w:type="spellEnd"/>
-      <w:r>
-        <w:rPr>
-          <w:rFonts w:ascii="Courier New" w:eastAsia="Times New Roman" w:hAnsi="Courier New" w:cs="Courier New"/>
-          <w:color w:val="D4D4D4"/>
-          <w:sz w:val="21"/>
-          <w:szCs w:val="21"/>
-          <w:lang w:eastAsia="pt-BR"/>
-        </w:rPr>
-        <w:t> = </w:t>
+      <w:r>
+        <w:rPr>
+          <w:rFonts w:ascii="Courier New" w:eastAsia="Times New Roman" w:hAnsi="Courier New" w:cs="Courier New"/>
+          <w:color w:val="D4D4D4"/>
+          <w:sz w:val="21"/>
+          <w:szCs w:val="21"/>
+          <w:lang w:eastAsia="pt-BR"/>
+        </w:rPr>
+        <w:t>palavra_exemplo = </w:t>
       </w:r>
       <w:r>
         <w:rPr>
@@ -4742,29 +4142,7 @@
           <w:szCs w:val="21"/>
           <w:lang w:eastAsia="pt-BR"/>
         </w:rPr>
-        <w:t>'</w:t>
-      </w:r>
-      <w:proofErr w:type="spellStart"/>
-      <w:r>
-        <w:rPr>
-          <w:rFonts w:ascii="Courier New" w:eastAsia="Times New Roman" w:hAnsi="Courier New" w:cs="Courier New"/>
-          <w:color w:val="CE9178"/>
-          <w:sz w:val="21"/>
-          <w:szCs w:val="21"/>
-          <w:lang w:eastAsia="pt-BR"/>
-        </w:rPr>
-        <w:t>lgica</w:t>
-      </w:r>
-      <w:proofErr w:type="spellEnd"/>
-      <w:r>
-        <w:rPr>
-          <w:rFonts w:ascii="Courier New" w:eastAsia="Times New Roman" w:hAnsi="Courier New" w:cs="Courier New"/>
-          <w:color w:val="CE9178"/>
-          <w:sz w:val="21"/>
-          <w:szCs w:val="21"/>
-          <w:lang w:eastAsia="pt-BR"/>
-        </w:rPr>
-        <w:t>'</w:t>
+        <w:t>'lgica'</w:t>
       </w:r>
     </w:p>
     <w:p>
@@ -4792,7 +4170,6 @@
           <w:lang w:eastAsia="pt-BR"/>
         </w:rPr>
       </w:pPr>
-      <w:proofErr w:type="spellStart"/>
       <w:r>
         <w:rPr>
           <w:rFonts w:ascii="Courier New" w:eastAsia="Times New Roman" w:hAnsi="Courier New" w:cs="Courier New"/>
@@ -4803,7 +4180,6 @@
         </w:rPr>
         <w:t>def</w:t>
       </w:r>
-      <w:proofErr w:type="spellEnd"/>
       <w:r>
         <w:rPr>
           <w:rFonts w:ascii="Courier New" w:eastAsia="Times New Roman" w:hAnsi="Courier New" w:cs="Courier New"/>
@@ -4814,7 +4190,6 @@
         </w:rPr>
         <w:t> </w:t>
       </w:r>
-      <w:proofErr w:type="spellStart"/>
       <w:r>
         <w:rPr>
           <w:rFonts w:ascii="Courier New" w:eastAsia="Times New Roman" w:hAnsi="Courier New" w:cs="Courier New"/>
@@ -4825,7 +4200,6 @@
         </w:rPr>
         <w:t>insere_letras</w:t>
       </w:r>
-      <w:proofErr w:type="spellEnd"/>
       <w:r>
         <w:rPr>
           <w:rFonts w:ascii="Courier New" w:eastAsia="Times New Roman" w:hAnsi="Courier New" w:cs="Courier New"/>
@@ -4887,29 +4261,7 @@
           <w:szCs w:val="21"/>
           <w:lang w:eastAsia="pt-BR"/>
         </w:rPr>
-        <w:t>  </w:t>
-      </w:r>
-      <w:proofErr w:type="spellStart"/>
-      <w:r>
-        <w:rPr>
-          <w:rFonts w:ascii="Courier New" w:eastAsia="Times New Roman" w:hAnsi="Courier New" w:cs="Courier New"/>
-          <w:color w:val="D4D4D4"/>
-          <w:sz w:val="21"/>
-          <w:szCs w:val="21"/>
-          <w:lang w:eastAsia="pt-BR"/>
-        </w:rPr>
-        <w:t>novas_palavras</w:t>
-      </w:r>
-      <w:proofErr w:type="spellEnd"/>
-      <w:r>
-        <w:rPr>
-          <w:rFonts w:ascii="Courier New" w:eastAsia="Times New Roman" w:hAnsi="Courier New" w:cs="Courier New"/>
-          <w:color w:val="D4D4D4"/>
-          <w:sz w:val="21"/>
-          <w:szCs w:val="21"/>
-          <w:lang w:eastAsia="pt-BR"/>
-        </w:rPr>
-        <w:t> = </w:t>
+        <w:t>  novas_palavras = </w:t>
       </w:r>
       <w:r>
         <w:rPr>
@@ -4952,29 +4304,7 @@
           <w:szCs w:val="21"/>
           <w:lang w:eastAsia="pt-BR"/>
         </w:rPr>
-        <w:t>'</w:t>
-      </w:r>
-      <w:proofErr w:type="spellStart"/>
-      <w:r>
-        <w:rPr>
-          <w:rFonts w:ascii="Courier New" w:eastAsia="Times New Roman" w:hAnsi="Courier New" w:cs="Courier New"/>
-          <w:color w:val="CE9178"/>
-          <w:sz w:val="21"/>
-          <w:szCs w:val="21"/>
-          <w:lang w:eastAsia="pt-BR"/>
-        </w:rPr>
-        <w:t>abcdefghijklmnopqrstuvwxyzàáâãèéêìíîòóôõùúûç</w:t>
-      </w:r>
-      <w:proofErr w:type="spellEnd"/>
-      <w:r>
-        <w:rPr>
-          <w:rFonts w:ascii="Courier New" w:eastAsia="Times New Roman" w:hAnsi="Courier New" w:cs="Courier New"/>
-          <w:color w:val="CE9178"/>
-          <w:sz w:val="21"/>
-          <w:szCs w:val="21"/>
-          <w:lang w:eastAsia="pt-BR"/>
-        </w:rPr>
-        <w:t>'</w:t>
+        <w:t>'abcdefghijklmnopqrstuvwxyzàáâãèéêìíîòóôõùúûç'</w:t>
       </w:r>
     </w:p>
     <w:p>
@@ -5163,20 +4493,8 @@
           <w:szCs w:val="21"/>
           <w:lang w:eastAsia="pt-BR"/>
         </w:rPr>
-        <w:t>      </w:t>
-      </w:r>
-      <w:proofErr w:type="spellStart"/>
-      <w:r>
-        <w:rPr>
-          <w:rFonts w:ascii="Courier New" w:eastAsia="Times New Roman" w:hAnsi="Courier New" w:cs="Courier New"/>
-          <w:color w:val="D4D4D4"/>
-          <w:sz w:val="21"/>
-          <w:szCs w:val="21"/>
-          <w:lang w:eastAsia="pt-BR"/>
-        </w:rPr>
-        <w:t>novas_palavras.append</w:t>
-      </w:r>
-      <w:proofErr w:type="spellEnd"/>
+        <w:t>      novas_palavras.append</w:t>
+      </w:r>
       <w:r>
         <w:rPr>
           <w:rFonts w:ascii="Courier New" w:eastAsia="Times New Roman" w:hAnsi="Courier New" w:cs="Courier New"/>
@@ -5230,7 +4548,6 @@
         </w:rPr>
         <w:t>  </w:t>
       </w:r>
-      <w:proofErr w:type="spellStart"/>
       <w:r>
         <w:rPr>
           <w:rFonts w:ascii="Courier New" w:eastAsia="Times New Roman" w:hAnsi="Courier New" w:cs="Courier New"/>
@@ -5241,29 +4558,16 @@
         </w:rPr>
         <w:t>return</w:t>
       </w:r>
-      <w:proofErr w:type="spellEnd"/>
-      <w:r>
-        <w:rPr>
-          <w:rFonts w:ascii="Courier New" w:eastAsia="Times New Roman" w:hAnsi="Courier New" w:cs="Courier New"/>
-          <w:color w:val="D4D4D4"/>
-          <w:sz w:val="21"/>
-          <w:szCs w:val="21"/>
-          <w:lang w:eastAsia="pt-BR"/>
-        </w:rPr>
-        <w:t> </w:t>
-      </w:r>
-      <w:proofErr w:type="spellStart"/>
-      <w:r>
-        <w:rPr>
-          <w:rFonts w:ascii="Courier New" w:eastAsia="Times New Roman" w:hAnsi="Courier New" w:cs="Courier New"/>
-          <w:color w:val="D4D4D4"/>
-          <w:sz w:val="21"/>
-          <w:szCs w:val="21"/>
-          <w:lang w:eastAsia="pt-BR"/>
-        </w:rPr>
-        <w:t>novas_palavras</w:t>
-      </w:r>
-      <w:proofErr w:type="spellEnd"/>
+      <w:r>
+        <w:rPr>
+          <w:rFonts w:ascii="Courier New" w:eastAsia="Times New Roman" w:hAnsi="Courier New" w:cs="Courier New"/>
+          <w:color w:val="D4D4D4"/>
+          <w:sz w:val="21"/>
+          <w:szCs w:val="21"/>
+          <w:lang w:eastAsia="pt-BR"/>
+        </w:rPr>
+        <w:t> novas_palavras</w:t>
+      </w:r>
     </w:p>
     <w:p>
       <w:pPr>
@@ -5290,7 +4594,6 @@
           <w:lang w:eastAsia="pt-BR"/>
         </w:rPr>
       </w:pPr>
-      <w:proofErr w:type="spellStart"/>
       <w:r>
         <w:rPr>
           <w:rFonts w:ascii="Courier New" w:eastAsia="Times New Roman" w:hAnsi="Courier New" w:cs="Courier New"/>
@@ -5301,7 +4604,6 @@
         </w:rPr>
         <w:t>def</w:t>
       </w:r>
-      <w:proofErr w:type="spellEnd"/>
       <w:r>
         <w:rPr>
           <w:rFonts w:ascii="Courier New" w:eastAsia="Times New Roman" w:hAnsi="Courier New" w:cs="Courier New"/>
@@ -5312,7 +4614,6 @@
         </w:rPr>
         <w:t> </w:t>
       </w:r>
-      <w:proofErr w:type="spellStart"/>
       <w:r>
         <w:rPr>
           <w:rFonts w:ascii="Courier New" w:eastAsia="Times New Roman" w:hAnsi="Courier New" w:cs="Courier New"/>
@@ -5323,7 +4624,6 @@
         </w:rPr>
         <w:t>gerador_palavras</w:t>
       </w:r>
-      <w:proofErr w:type="spellEnd"/>
       <w:r>
         <w:rPr>
           <w:rFonts w:ascii="Courier New" w:eastAsia="Times New Roman" w:hAnsi="Courier New" w:cs="Courier New"/>
@@ -5480,7 +4780,6 @@
         </w:rPr>
         <w:t>(</w:t>
       </w:r>
-      <w:proofErr w:type="spellStart"/>
       <w:r>
         <w:rPr>
           <w:rFonts w:ascii="Courier New" w:eastAsia="Times New Roman" w:hAnsi="Courier New" w:cs="Courier New"/>
@@ -5491,7 +4790,6 @@
         </w:rPr>
         <w:t>len</w:t>
       </w:r>
-      <w:proofErr w:type="spellEnd"/>
       <w:r>
         <w:rPr>
           <w:rFonts w:ascii="Courier New" w:eastAsia="Times New Roman" w:hAnsi="Courier New" w:cs="Courier New"/>
@@ -5573,20 +4871,8 @@
           <w:szCs w:val="21"/>
           <w:lang w:eastAsia="pt-BR"/>
         </w:rPr>
-        <w:t>    </w:t>
-      </w:r>
-      <w:proofErr w:type="spellStart"/>
-      <w:r>
-        <w:rPr>
-          <w:rFonts w:ascii="Courier New" w:eastAsia="Times New Roman" w:hAnsi="Courier New" w:cs="Courier New"/>
-          <w:color w:val="D4D4D4"/>
-          <w:sz w:val="21"/>
-          <w:szCs w:val="21"/>
-          <w:lang w:eastAsia="pt-BR"/>
-        </w:rPr>
-        <w:t>fatias.append</w:t>
-      </w:r>
-      <w:proofErr w:type="spellEnd"/>
+        <w:t>    fatias.append</w:t>
+      </w:r>
       <w:r>
         <w:rPr>
           <w:rFonts w:ascii="Courier New" w:eastAsia="Times New Roman" w:hAnsi="Courier New" w:cs="Courier New"/>
@@ -5699,42 +4985,8 @@
           <w:lang w:eastAsia="pt-BR"/>
         </w:rPr>
         <w:lastRenderedPageBreak/>
-        <w:t>  </w:t>
-      </w:r>
-      <w:proofErr w:type="spellStart"/>
-      <w:r>
-        <w:rPr>
-          <w:rFonts w:ascii="Courier New" w:eastAsia="Times New Roman" w:hAnsi="Courier New" w:cs="Courier New"/>
-          <w:color w:val="D4D4D4"/>
-          <w:sz w:val="21"/>
-          <w:szCs w:val="21"/>
-          <w:lang w:eastAsia="pt-BR"/>
-        </w:rPr>
-        <w:t>palavras_geradas</w:t>
-      </w:r>
-      <w:proofErr w:type="spellEnd"/>
-      <w:r>
-        <w:rPr>
-          <w:rFonts w:ascii="Courier New" w:eastAsia="Times New Roman" w:hAnsi="Courier New" w:cs="Courier New"/>
-          <w:color w:val="D4D4D4"/>
-          <w:sz w:val="21"/>
-          <w:szCs w:val="21"/>
-          <w:lang w:eastAsia="pt-BR"/>
-        </w:rPr>
-        <w:t> = </w:t>
-      </w:r>
-      <w:proofErr w:type="spellStart"/>
-      <w:r>
-        <w:rPr>
-          <w:rFonts w:ascii="Courier New" w:eastAsia="Times New Roman" w:hAnsi="Courier New" w:cs="Courier New"/>
-          <w:color w:val="D4D4D4"/>
-          <w:sz w:val="21"/>
-          <w:szCs w:val="21"/>
-          <w:lang w:eastAsia="pt-BR"/>
-        </w:rPr>
-        <w:t>insere_letras</w:t>
-      </w:r>
-      <w:proofErr w:type="spellEnd"/>
+        <w:t>  palavras_geradas = insere_letras</w:t>
+      </w:r>
       <w:r>
         <w:rPr>
           <w:rFonts w:ascii="Courier New" w:eastAsia="Times New Roman" w:hAnsi="Courier New" w:cs="Courier New"/>
@@ -5788,7 +5040,6 @@
         </w:rPr>
         <w:t>  </w:t>
       </w:r>
-      <w:proofErr w:type="spellStart"/>
       <w:r>
         <w:rPr>
           <w:rFonts w:ascii="Courier New" w:eastAsia="Times New Roman" w:hAnsi="Courier New" w:cs="Courier New"/>
@@ -5799,29 +5050,16 @@
         </w:rPr>
         <w:t>return</w:t>
       </w:r>
-      <w:proofErr w:type="spellEnd"/>
-      <w:r>
-        <w:rPr>
-          <w:rFonts w:ascii="Courier New" w:eastAsia="Times New Roman" w:hAnsi="Courier New" w:cs="Courier New"/>
-          <w:color w:val="D4D4D4"/>
-          <w:sz w:val="21"/>
-          <w:szCs w:val="21"/>
-          <w:lang w:eastAsia="pt-BR"/>
-        </w:rPr>
-        <w:t> </w:t>
-      </w:r>
-      <w:proofErr w:type="spellStart"/>
-      <w:r>
-        <w:rPr>
-          <w:rFonts w:ascii="Courier New" w:eastAsia="Times New Roman" w:hAnsi="Courier New" w:cs="Courier New"/>
-          <w:color w:val="D4D4D4"/>
-          <w:sz w:val="21"/>
-          <w:szCs w:val="21"/>
-          <w:lang w:eastAsia="pt-BR"/>
-        </w:rPr>
-        <w:t>palavras_geradas</w:t>
-      </w:r>
-      <w:proofErr w:type="spellEnd"/>
+      <w:r>
+        <w:rPr>
+          <w:rFonts w:ascii="Courier New" w:eastAsia="Times New Roman" w:hAnsi="Courier New" w:cs="Courier New"/>
+          <w:color w:val="D4D4D4"/>
+          <w:sz w:val="21"/>
+          <w:szCs w:val="21"/>
+          <w:lang w:eastAsia="pt-BR"/>
+        </w:rPr>
+        <w:t> palavras_geradas</w:t>
+      </w:r>
     </w:p>
     <w:p>
       <w:pPr>
@@ -5848,40 +5086,16 @@
           <w:lang w:eastAsia="pt-BR"/>
         </w:rPr>
       </w:pPr>
-      <w:proofErr w:type="spellStart"/>
-      <w:r>
-        <w:rPr>
-          <w:rFonts w:ascii="Courier New" w:eastAsia="Times New Roman" w:hAnsi="Courier New" w:cs="Courier New"/>
-          <w:color w:val="D4D4D4"/>
-          <w:sz w:val="21"/>
-          <w:szCs w:val="21"/>
-          <w:lang w:eastAsia="pt-BR"/>
-        </w:rPr>
-        <w:t>palavras_geradas</w:t>
-      </w:r>
-      <w:proofErr w:type="spellEnd"/>
-      <w:r>
-        <w:rPr>
-          <w:rFonts w:ascii="Courier New" w:eastAsia="Times New Roman" w:hAnsi="Courier New" w:cs="Courier New"/>
-          <w:color w:val="D4D4D4"/>
-          <w:sz w:val="21"/>
-          <w:szCs w:val="21"/>
-          <w:lang w:eastAsia="pt-BR"/>
-        </w:rPr>
-        <w:t> = </w:t>
-      </w:r>
-      <w:proofErr w:type="spellStart"/>
-      <w:r>
-        <w:rPr>
-          <w:rFonts w:ascii="Courier New" w:eastAsia="Times New Roman" w:hAnsi="Courier New" w:cs="Courier New"/>
-          <w:color w:val="D4D4D4"/>
-          <w:sz w:val="21"/>
-          <w:szCs w:val="21"/>
-          <w:lang w:eastAsia="pt-BR"/>
-        </w:rPr>
-        <w:t>gerador_palavras</w:t>
-      </w:r>
-      <w:proofErr w:type="spellEnd"/>
+      <w:r>
+        <w:rPr>
+          <w:rFonts w:ascii="Courier New" w:eastAsia="Times New Roman" w:hAnsi="Courier New" w:cs="Courier New"/>
+          <w:color w:val="D4D4D4"/>
+          <w:sz w:val="21"/>
+          <w:szCs w:val="21"/>
+          <w:lang w:eastAsia="pt-BR"/>
+        </w:rPr>
+        <w:t>palavras_geradas = gerador_palavras</w:t>
+      </w:r>
       <w:r>
         <w:rPr>
           <w:rFonts w:ascii="Courier New" w:eastAsia="Times New Roman" w:hAnsi="Courier New" w:cs="Courier New"/>
@@ -5892,7 +5106,6 @@
         </w:rPr>
         <w:t>(</w:t>
       </w:r>
-      <w:proofErr w:type="spellStart"/>
       <w:r>
         <w:rPr>
           <w:rFonts w:ascii="Courier New" w:eastAsia="Times New Roman" w:hAnsi="Courier New" w:cs="Courier New"/>
@@ -5903,7 +5116,6 @@
         </w:rPr>
         <w:t>palavra_exemplo</w:t>
       </w:r>
-      <w:proofErr w:type="spellEnd"/>
       <w:r>
         <w:rPr>
           <w:rFonts w:ascii="Courier New" w:eastAsia="Times New Roman" w:hAnsi="Courier New" w:cs="Courier New"/>
@@ -5927,7 +5139,6 @@
           <w:lang w:eastAsia="pt-BR"/>
         </w:rPr>
       </w:pPr>
-      <w:proofErr w:type="spellStart"/>
       <w:r>
         <w:rPr>
           <w:rFonts w:ascii="Courier New" w:eastAsia="Times New Roman" w:hAnsi="Courier New" w:cs="Courier New"/>
@@ -5938,7 +5149,6 @@
         </w:rPr>
         <w:t>palavras_geradas</w:t>
       </w:r>
-      <w:proofErr w:type="spellEnd"/>
     </w:p>
     <w:p>
       <w:pPr>
@@ -6188,25 +5398,7 @@
           <w:sz w:val="24"/>
           <w:szCs w:val="24"/>
         </w:rPr>
-        <w:t xml:space="preserve">Demos início passando como parâmetro a palavra que queremos corrigir. Nossa função tem uma variável que recebe o gerador de palavras que gera as palavras a partir da palavra errada. Temos uma segunda variável que é a que recebe a palavra correta através da função </w:t>
-      </w:r>
-      <w:proofErr w:type="spellStart"/>
-      <w:r>
-        <w:rPr>
-          <w:rFonts w:ascii="Times New Roman" w:hAnsi="Times New Roman" w:cs="Times New Roman"/>
-          <w:sz w:val="24"/>
-          <w:szCs w:val="24"/>
-        </w:rPr>
-        <w:t>max</w:t>
-      </w:r>
-      <w:proofErr w:type="spellEnd"/>
-      <w:r>
-        <w:rPr>
-          <w:rFonts w:ascii="Times New Roman" w:hAnsi="Times New Roman" w:cs="Times New Roman"/>
-          <w:sz w:val="24"/>
-          <w:szCs w:val="24"/>
-        </w:rPr>
-        <w:t>() que retorna o valor de maior probabilidade através da chave probabilidade, que é outra função que não criamos ainda.</w:t>
+        <w:t>Demos início passando como parâmetro a palavra que queremos corrigir. Nossa função tem uma variável que recebe o gerador de palavras que gera as palavras a partir da palavra errada. Temos uma segunda variável que é a que recebe a palavra correta através da função max() que retorna o valor de maior probabilidade através da chave probabilidade, que é outra função que não criamos ainda.</w:t>
       </w:r>
       <w:r>
         <w:rPr>
@@ -6229,7 +5421,6 @@
           <w:lang w:eastAsia="pt-BR"/>
         </w:rPr>
       </w:pPr>
-      <w:proofErr w:type="spellStart"/>
       <w:r>
         <w:rPr>
           <w:rFonts w:ascii="Courier New" w:eastAsia="Times New Roman" w:hAnsi="Courier New" w:cs="Courier New"/>
@@ -6240,7 +5431,6 @@
         </w:rPr>
         <w:t>def</w:t>
       </w:r>
-      <w:proofErr w:type="spellEnd"/>
       <w:r>
         <w:rPr>
           <w:rFonts w:ascii="Courier New" w:eastAsia="Times New Roman" w:hAnsi="Courier New" w:cs="Courier New"/>
@@ -6322,42 +5512,8 @@
           <w:szCs w:val="21"/>
           <w:lang w:eastAsia="pt-BR"/>
         </w:rPr>
-        <w:t>  </w:t>
-      </w:r>
-      <w:proofErr w:type="spellStart"/>
-      <w:r>
-        <w:rPr>
-          <w:rFonts w:ascii="Courier New" w:eastAsia="Times New Roman" w:hAnsi="Courier New" w:cs="Courier New"/>
-          <w:color w:val="D4D4D4"/>
-          <w:sz w:val="21"/>
-          <w:szCs w:val="21"/>
-          <w:lang w:eastAsia="pt-BR"/>
-        </w:rPr>
-        <w:t>palavras_geradas</w:t>
-      </w:r>
-      <w:proofErr w:type="spellEnd"/>
-      <w:r>
-        <w:rPr>
-          <w:rFonts w:ascii="Courier New" w:eastAsia="Times New Roman" w:hAnsi="Courier New" w:cs="Courier New"/>
-          <w:color w:val="D4D4D4"/>
-          <w:sz w:val="21"/>
-          <w:szCs w:val="21"/>
-          <w:lang w:eastAsia="pt-BR"/>
-        </w:rPr>
-        <w:t> = </w:t>
-      </w:r>
-      <w:proofErr w:type="spellStart"/>
-      <w:r>
-        <w:rPr>
-          <w:rFonts w:ascii="Courier New" w:eastAsia="Times New Roman" w:hAnsi="Courier New" w:cs="Courier New"/>
-          <w:color w:val="D4D4D4"/>
-          <w:sz w:val="21"/>
-          <w:szCs w:val="21"/>
-          <w:lang w:eastAsia="pt-BR"/>
-        </w:rPr>
-        <w:t>gerador_palavras</w:t>
-      </w:r>
-      <w:proofErr w:type="spellEnd"/>
+        <w:t>  palavras_geradas = gerador_palavras</w:t>
+      </w:r>
       <w:r>
         <w:rPr>
           <w:rFonts w:ascii="Courier New" w:eastAsia="Times New Roman" w:hAnsi="Courier New" w:cs="Courier New"/>
@@ -6409,31 +5565,8 @@
           <w:szCs w:val="21"/>
           <w:lang w:eastAsia="pt-BR"/>
         </w:rPr>
-        <w:t>  </w:t>
-      </w:r>
-      <w:proofErr w:type="spellStart"/>
-      <w:r>
-        <w:rPr>
-          <w:rFonts w:ascii="Courier New" w:eastAsia="Times New Roman" w:hAnsi="Courier New" w:cs="Courier New"/>
-          <w:color w:val="D4D4D4"/>
-          <w:sz w:val="21"/>
-          <w:szCs w:val="21"/>
-          <w:lang w:eastAsia="pt-BR"/>
-        </w:rPr>
-        <w:t>palavra_correta</w:t>
-      </w:r>
-      <w:proofErr w:type="spellEnd"/>
-      <w:r>
-        <w:rPr>
-          <w:rFonts w:ascii="Courier New" w:eastAsia="Times New Roman" w:hAnsi="Courier New" w:cs="Courier New"/>
-          <w:color w:val="D4D4D4"/>
-          <w:sz w:val="21"/>
-          <w:szCs w:val="21"/>
-          <w:lang w:eastAsia="pt-BR"/>
-        </w:rPr>
-        <w:t> = </w:t>
-      </w:r>
-      <w:proofErr w:type="spellStart"/>
+        <w:t>  palavra_correta = </w:t>
+      </w:r>
       <w:r>
         <w:rPr>
           <w:rFonts w:ascii="Courier New" w:eastAsia="Times New Roman" w:hAnsi="Courier New" w:cs="Courier New"/>
@@ -6444,7 +5577,6 @@
         </w:rPr>
         <w:t>max</w:t>
       </w:r>
-      <w:proofErr w:type="spellEnd"/>
       <w:r>
         <w:rPr>
           <w:rFonts w:ascii="Courier New" w:eastAsia="Times New Roman" w:hAnsi="Courier New" w:cs="Courier New"/>
@@ -6455,7 +5587,6 @@
         </w:rPr>
         <w:t>(</w:t>
       </w:r>
-      <w:proofErr w:type="spellStart"/>
       <w:r>
         <w:rPr>
           <w:rFonts w:ascii="Courier New" w:eastAsia="Times New Roman" w:hAnsi="Courier New" w:cs="Courier New"/>
@@ -6466,7 +5597,6 @@
         </w:rPr>
         <w:t>palavras_geradas</w:t>
       </w:r>
-      <w:proofErr w:type="spellEnd"/>
       <w:r>
         <w:rPr>
           <w:rFonts w:ascii="Courier New" w:eastAsia="Times New Roman" w:hAnsi="Courier New" w:cs="Courier New"/>
@@ -6485,29 +5615,7 @@
           <w:szCs w:val="21"/>
           <w:lang w:eastAsia="pt-BR"/>
         </w:rPr>
-        <w:t> </w:t>
-      </w:r>
-      <w:proofErr w:type="spellStart"/>
-      <w:r>
-        <w:rPr>
-          <w:rFonts w:ascii="Courier New" w:eastAsia="Times New Roman" w:hAnsi="Courier New" w:cs="Courier New"/>
-          <w:color w:val="D4D4D4"/>
-          <w:sz w:val="21"/>
-          <w:szCs w:val="21"/>
-          <w:lang w:eastAsia="pt-BR"/>
-        </w:rPr>
-        <w:t>key</w:t>
-      </w:r>
-      <w:proofErr w:type="spellEnd"/>
-      <w:r>
-        <w:rPr>
-          <w:rFonts w:ascii="Courier New" w:eastAsia="Times New Roman" w:hAnsi="Courier New" w:cs="Courier New"/>
-          <w:color w:val="D4D4D4"/>
-          <w:sz w:val="21"/>
-          <w:szCs w:val="21"/>
-          <w:lang w:eastAsia="pt-BR"/>
-        </w:rPr>
-        <w:t> = probabilidade</w:t>
+        <w:t> key = probabilidade</w:t>
       </w:r>
       <w:r>
         <w:rPr>
@@ -6542,7 +5650,6 @@
         </w:rPr>
         <w:t>  </w:t>
       </w:r>
-      <w:proofErr w:type="spellStart"/>
       <w:r>
         <w:rPr>
           <w:rFonts w:ascii="Courier New" w:eastAsia="Times New Roman" w:hAnsi="Courier New" w:cs="Courier New"/>
@@ -6553,29 +5660,16 @@
         </w:rPr>
         <w:t>return</w:t>
       </w:r>
-      <w:proofErr w:type="spellEnd"/>
-      <w:r>
-        <w:rPr>
-          <w:rFonts w:ascii="Courier New" w:eastAsia="Times New Roman" w:hAnsi="Courier New" w:cs="Courier New"/>
-          <w:color w:val="D4D4D4"/>
-          <w:sz w:val="21"/>
-          <w:szCs w:val="21"/>
-          <w:lang w:eastAsia="pt-BR"/>
-        </w:rPr>
-        <w:t> </w:t>
-      </w:r>
-      <w:proofErr w:type="spellStart"/>
-      <w:r>
-        <w:rPr>
-          <w:rFonts w:ascii="Courier New" w:eastAsia="Times New Roman" w:hAnsi="Courier New" w:cs="Courier New"/>
-          <w:color w:val="D4D4D4"/>
-          <w:sz w:val="21"/>
-          <w:szCs w:val="21"/>
-          <w:lang w:eastAsia="pt-BR"/>
-        </w:rPr>
-        <w:t>palavra_correta</w:t>
-      </w:r>
-      <w:proofErr w:type="spellEnd"/>
+      <w:r>
+        <w:rPr>
+          <w:rFonts w:ascii="Courier New" w:eastAsia="Times New Roman" w:hAnsi="Courier New" w:cs="Courier New"/>
+          <w:color w:val="D4D4D4"/>
+          <w:sz w:val="21"/>
+          <w:szCs w:val="21"/>
+          <w:lang w:eastAsia="pt-BR"/>
+        </w:rPr>
+        <w:t> palavra_correta</w:t>
+      </w:r>
     </w:p>
     <w:p>
       <w:pPr>
@@ -6663,25 +5757,7 @@
           <w:szCs w:val="24"/>
         </w:rPr>
         <w:lastRenderedPageBreak/>
-        <w:t xml:space="preserve">O </w:t>
-      </w:r>
-      <w:proofErr w:type="spellStart"/>
-      <w:r>
-        <w:rPr>
-          <w:rFonts w:ascii="Times New Roman" w:hAnsi="Times New Roman" w:cs="Times New Roman"/>
-          <w:sz w:val="24"/>
-          <w:szCs w:val="24"/>
-        </w:rPr>
-        <w:t>nltk</w:t>
-      </w:r>
-      <w:proofErr w:type="spellEnd"/>
-      <w:r>
-        <w:rPr>
-          <w:rFonts w:ascii="Times New Roman" w:hAnsi="Times New Roman" w:cs="Times New Roman"/>
-          <w:sz w:val="24"/>
-          <w:szCs w:val="24"/>
-        </w:rPr>
-        <w:t xml:space="preserve"> já nos ajuda a fazer isso</w:t>
+        <w:t>O nltk já nos ajuda a fazer isso</w:t>
       </w:r>
       <w:r>
         <w:rPr>
@@ -6691,41 +5767,13 @@
         </w:rPr>
         <w:t xml:space="preserve"> com o </w:t>
       </w:r>
-      <w:proofErr w:type="spellStart"/>
-      <w:r>
-        <w:rPr>
-          <w:rFonts w:ascii="Times New Roman" w:hAnsi="Times New Roman" w:cs="Times New Roman"/>
-          <w:sz w:val="24"/>
-          <w:szCs w:val="24"/>
-        </w:rPr>
-        <w:t>nltk.FreqDist</w:t>
-      </w:r>
-      <w:proofErr w:type="spellEnd"/>
-      <w:r>
-        <w:rPr>
-          <w:rFonts w:ascii="Times New Roman" w:hAnsi="Times New Roman" w:cs="Times New Roman"/>
-          <w:sz w:val="24"/>
-          <w:szCs w:val="24"/>
-        </w:rPr>
-        <w:t>(</w:t>
-      </w:r>
-      <w:proofErr w:type="spellStart"/>
-      <w:r>
-        <w:rPr>
-          <w:rFonts w:ascii="Times New Roman" w:hAnsi="Times New Roman" w:cs="Times New Roman"/>
-          <w:sz w:val="24"/>
-          <w:szCs w:val="24"/>
-        </w:rPr>
-        <w:t>lista_normalizada</w:t>
-      </w:r>
-      <w:proofErr w:type="spellEnd"/>
-      <w:r>
-        <w:rPr>
-          <w:rFonts w:ascii="Times New Roman" w:hAnsi="Times New Roman" w:cs="Times New Roman"/>
-          <w:sz w:val="24"/>
-          <w:szCs w:val="24"/>
-        </w:rPr>
-        <w:t>)</w:t>
+      <w:r>
+        <w:rPr>
+          <w:rFonts w:ascii="Times New Roman" w:hAnsi="Times New Roman" w:cs="Times New Roman"/>
+          <w:sz w:val="24"/>
+          <w:szCs w:val="24"/>
+        </w:rPr>
+        <w:t>nltk.FreqDist(lista_normalizada)</w:t>
       </w:r>
       <w:r>
         <w:rPr>
@@ -6748,40 +5796,16 @@
           <w:lang w:eastAsia="pt-BR"/>
         </w:rPr>
       </w:pPr>
-      <w:proofErr w:type="spellStart"/>
-      <w:r>
-        <w:rPr>
-          <w:rFonts w:ascii="Courier New" w:eastAsia="Times New Roman" w:hAnsi="Courier New" w:cs="Courier New"/>
-          <w:color w:val="D4D4D4"/>
-          <w:sz w:val="21"/>
-          <w:szCs w:val="21"/>
-          <w:lang w:eastAsia="pt-BR"/>
-        </w:rPr>
-        <w:t>frequencia</w:t>
-      </w:r>
-      <w:proofErr w:type="spellEnd"/>
-      <w:r>
-        <w:rPr>
-          <w:rFonts w:ascii="Courier New" w:eastAsia="Times New Roman" w:hAnsi="Courier New" w:cs="Courier New"/>
-          <w:color w:val="D4D4D4"/>
-          <w:sz w:val="21"/>
-          <w:szCs w:val="21"/>
-          <w:lang w:eastAsia="pt-BR"/>
-        </w:rPr>
-        <w:t> = </w:t>
-      </w:r>
-      <w:proofErr w:type="spellStart"/>
-      <w:r>
-        <w:rPr>
-          <w:rFonts w:ascii="Courier New" w:eastAsia="Times New Roman" w:hAnsi="Courier New" w:cs="Courier New"/>
-          <w:color w:val="D4D4D4"/>
-          <w:sz w:val="21"/>
-          <w:szCs w:val="21"/>
-          <w:lang w:eastAsia="pt-BR"/>
-        </w:rPr>
-        <w:t>nltk.FreqDist</w:t>
-      </w:r>
-      <w:proofErr w:type="spellEnd"/>
+      <w:r>
+        <w:rPr>
+          <w:rFonts w:ascii="Courier New" w:eastAsia="Times New Roman" w:hAnsi="Courier New" w:cs="Courier New"/>
+          <w:color w:val="D4D4D4"/>
+          <w:sz w:val="21"/>
+          <w:szCs w:val="21"/>
+          <w:lang w:eastAsia="pt-BR"/>
+        </w:rPr>
+        <w:t>frequencia = nltk.FreqDist</w:t>
+      </w:r>
       <w:r>
         <w:rPr>
           <w:rFonts w:ascii="Courier New" w:eastAsia="Times New Roman" w:hAnsi="Courier New" w:cs="Courier New"/>
@@ -6792,7 +5816,6 @@
         </w:rPr>
         <w:t>(</w:t>
       </w:r>
-      <w:proofErr w:type="spellStart"/>
       <w:r>
         <w:rPr>
           <w:rFonts w:ascii="Courier New" w:eastAsia="Times New Roman" w:hAnsi="Courier New" w:cs="Courier New"/>
@@ -6803,7 +5826,6 @@
         </w:rPr>
         <w:t>lista_normalizada</w:t>
       </w:r>
-      <w:proofErr w:type="spellEnd"/>
       <w:r>
         <w:rPr>
           <w:rFonts w:ascii="Courier New" w:eastAsia="Times New Roman" w:hAnsi="Courier New" w:cs="Courier New"/>
@@ -6827,7 +5849,6 @@
           <w:lang w:eastAsia="pt-BR"/>
         </w:rPr>
       </w:pPr>
-      <w:proofErr w:type="spellStart"/>
       <w:r>
         <w:rPr>
           <w:rFonts w:ascii="Courier New" w:eastAsia="Times New Roman" w:hAnsi="Courier New" w:cs="Courier New"/>
@@ -6838,7 +5859,6 @@
         </w:rPr>
         <w:t>frequencia</w:t>
       </w:r>
-      <w:proofErr w:type="spellEnd"/>
       <w:r>
         <w:rPr>
           <w:rFonts w:ascii="Courier New" w:eastAsia="Times New Roman" w:hAnsi="Courier New" w:cs="Courier New"/>
@@ -6968,7 +5988,6 @@
           <w:lang w:eastAsia="pt-BR"/>
         </w:rPr>
       </w:pPr>
-      <w:proofErr w:type="spellStart"/>
       <w:r>
         <w:rPr>
           <w:rFonts w:ascii="Courier New" w:eastAsia="Times New Roman" w:hAnsi="Courier New" w:cs="Courier New"/>
@@ -6979,7 +5998,6 @@
         </w:rPr>
         <w:t>def</w:t>
       </w:r>
-      <w:proofErr w:type="spellEnd"/>
       <w:r>
         <w:rPr>
           <w:rFonts w:ascii="Courier New" w:eastAsia="Times New Roman" w:hAnsi="Courier New" w:cs="Courier New"/>
@@ -7010,7 +6028,6 @@
         </w:rPr>
         <w:t>(</w:t>
       </w:r>
-      <w:proofErr w:type="spellStart"/>
       <w:r>
         <w:rPr>
           <w:rFonts w:ascii="Courier New" w:eastAsia="Times New Roman" w:hAnsi="Courier New" w:cs="Courier New"/>
@@ -7021,7 +6038,6 @@
         </w:rPr>
         <w:t>palavras_geradas</w:t>
       </w:r>
-      <w:proofErr w:type="spellEnd"/>
       <w:r>
         <w:rPr>
           <w:rFonts w:ascii="Courier New" w:eastAsia="Times New Roman" w:hAnsi="Courier New" w:cs="Courier New"/>
@@ -7065,7 +6081,6 @@
         </w:rPr>
         <w:t>  </w:t>
       </w:r>
-      <w:proofErr w:type="spellStart"/>
       <w:r>
         <w:rPr>
           <w:rFonts w:ascii="Courier New" w:eastAsia="Times New Roman" w:hAnsi="Courier New" w:cs="Courier New"/>
@@ -7076,29 +6091,16 @@
         </w:rPr>
         <w:t>return</w:t>
       </w:r>
-      <w:proofErr w:type="spellEnd"/>
-      <w:r>
-        <w:rPr>
-          <w:rFonts w:ascii="Courier New" w:eastAsia="Times New Roman" w:hAnsi="Courier New" w:cs="Courier New"/>
-          <w:color w:val="D4D4D4"/>
-          <w:sz w:val="21"/>
-          <w:szCs w:val="21"/>
-          <w:lang w:eastAsia="pt-BR"/>
-        </w:rPr>
-        <w:t> </w:t>
-      </w:r>
-      <w:proofErr w:type="spellStart"/>
-      <w:r>
-        <w:rPr>
-          <w:rFonts w:ascii="Courier New" w:eastAsia="Times New Roman" w:hAnsi="Courier New" w:cs="Courier New"/>
-          <w:color w:val="D4D4D4"/>
-          <w:sz w:val="21"/>
-          <w:szCs w:val="21"/>
-          <w:lang w:eastAsia="pt-BR"/>
-        </w:rPr>
-        <w:t>frequencia</w:t>
-      </w:r>
-      <w:proofErr w:type="spellEnd"/>
+      <w:r>
+        <w:rPr>
+          <w:rFonts w:ascii="Courier New" w:eastAsia="Times New Roman" w:hAnsi="Courier New" w:cs="Courier New"/>
+          <w:color w:val="D4D4D4"/>
+          <w:sz w:val="21"/>
+          <w:szCs w:val="21"/>
+          <w:lang w:eastAsia="pt-BR"/>
+        </w:rPr>
+        <w:t> frequencia</w:t>
+      </w:r>
       <w:r>
         <w:rPr>
           <w:rFonts w:ascii="Courier New" w:eastAsia="Times New Roman" w:hAnsi="Courier New" w:cs="Courier New"/>
@@ -7109,7 +6111,6 @@
         </w:rPr>
         <w:t>[</w:t>
       </w:r>
-      <w:proofErr w:type="spellStart"/>
       <w:r>
         <w:rPr>
           <w:rFonts w:ascii="Courier New" w:eastAsia="Times New Roman" w:hAnsi="Courier New" w:cs="Courier New"/>
@@ -7120,7 +6121,6 @@
         </w:rPr>
         <w:t>palavras_geradas</w:t>
       </w:r>
-      <w:proofErr w:type="spellEnd"/>
       <w:r>
         <w:rPr>
           <w:rFonts w:ascii="Courier New" w:eastAsia="Times New Roman" w:hAnsi="Courier New" w:cs="Courier New"/>
@@ -7139,20 +6139,8 @@
           <w:szCs w:val="21"/>
           <w:lang w:eastAsia="pt-BR"/>
         </w:rPr>
-        <w:t>/</w:t>
-      </w:r>
-      <w:proofErr w:type="spellStart"/>
-      <w:r>
-        <w:rPr>
-          <w:rFonts w:ascii="Courier New" w:eastAsia="Times New Roman" w:hAnsi="Courier New" w:cs="Courier New"/>
-          <w:color w:val="D4D4D4"/>
-          <w:sz w:val="21"/>
-          <w:szCs w:val="21"/>
-          <w:lang w:eastAsia="pt-BR"/>
-        </w:rPr>
-        <w:t>total_palavras</w:t>
-      </w:r>
-      <w:proofErr w:type="spellEnd"/>
+        <w:t>/total_palavras</w:t>
+      </w:r>
     </w:p>
     <w:p>
       <w:pPr>
@@ -7218,29 +6206,7 @@
           <w:szCs w:val="21"/>
           <w:lang w:eastAsia="pt-BR"/>
         </w:rPr>
-        <w:t>'</w:t>
-      </w:r>
-      <w:proofErr w:type="spellStart"/>
-      <w:r>
-        <w:rPr>
-          <w:rFonts w:ascii="Courier New" w:eastAsia="Times New Roman" w:hAnsi="Courier New" w:cs="Courier New"/>
-          <w:color w:val="CE9178"/>
-          <w:sz w:val="21"/>
-          <w:szCs w:val="21"/>
-          <w:lang w:eastAsia="pt-BR"/>
-        </w:rPr>
-        <w:t>lgica</w:t>
-      </w:r>
-      <w:proofErr w:type="spellEnd"/>
-      <w:r>
-        <w:rPr>
-          <w:rFonts w:ascii="Courier New" w:eastAsia="Times New Roman" w:hAnsi="Courier New" w:cs="Courier New"/>
-          <w:color w:val="CE9178"/>
-          <w:sz w:val="21"/>
-          <w:szCs w:val="21"/>
-          <w:lang w:eastAsia="pt-BR"/>
-        </w:rPr>
-        <w:t>'</w:t>
+        <w:t>'lgica'</w:t>
       </w:r>
       <w:r>
         <w:rPr>
@@ -7574,51 +6540,15 @@
           <w:sz w:val="24"/>
           <w:szCs w:val="24"/>
         </w:rPr>
-        <w:t xml:space="preserve">Fizemos uma função que recebe como parâmetro um arquivo </w:t>
-      </w:r>
-      <w:proofErr w:type="spellStart"/>
-      <w:r>
-        <w:rPr>
-          <w:rFonts w:ascii="Times New Roman" w:hAnsi="Times New Roman" w:cs="Times New Roman"/>
-          <w:sz w:val="24"/>
-          <w:szCs w:val="24"/>
-        </w:rPr>
-        <w:t>txt</w:t>
-      </w:r>
-      <w:proofErr w:type="spellEnd"/>
-      <w:r>
-        <w:rPr>
-          <w:rFonts w:ascii="Times New Roman" w:hAnsi="Times New Roman" w:cs="Times New Roman"/>
-          <w:sz w:val="24"/>
-          <w:szCs w:val="24"/>
-        </w:rPr>
-        <w:t xml:space="preserve"> de palavras onde, em cada linha, temos a palavra escrita de maneira correta na esquerda e de maneira errada na direita.</w:t>
-      </w:r>
-      <w:r>
-        <w:rPr>
-          <w:rFonts w:ascii="Times New Roman" w:hAnsi="Times New Roman" w:cs="Times New Roman"/>
-          <w:sz w:val="24"/>
-          <w:szCs w:val="24"/>
-        </w:rPr>
-        <w:t xml:space="preserve"> Nossa função então cria uma lista vazia e em seguida abre nosso arquivo </w:t>
-      </w:r>
-      <w:proofErr w:type="spellStart"/>
-      <w:r>
-        <w:rPr>
-          <w:rFonts w:ascii="Times New Roman" w:hAnsi="Times New Roman" w:cs="Times New Roman"/>
-          <w:sz w:val="24"/>
-          <w:szCs w:val="24"/>
-        </w:rPr>
-        <w:t>txt</w:t>
-      </w:r>
-      <w:proofErr w:type="spellEnd"/>
-      <w:r>
-        <w:rPr>
-          <w:rFonts w:ascii="Times New Roman" w:hAnsi="Times New Roman" w:cs="Times New Roman"/>
-          <w:sz w:val="24"/>
-          <w:szCs w:val="24"/>
-        </w:rPr>
-        <w:t xml:space="preserve"> em formato de leitura, atribuindo a variável f (como fizemos lá no </w:t>
+        <w:t>Fizemos uma função que recebe como parâmetro um arquivo txt de palavras onde, em cada linha, temos a palavra escrita de maneira correta na esquerda e de maneira errada na direita.</w:t>
+      </w:r>
+      <w:r>
+        <w:rPr>
+          <w:rFonts w:ascii="Times New Roman" w:hAnsi="Times New Roman" w:cs="Times New Roman"/>
+          <w:sz w:val="24"/>
+          <w:szCs w:val="24"/>
+        </w:rPr>
+        <w:t xml:space="preserve"> Nossa função então cria uma lista vazia e em seguida abre nosso arquivo txt em formato de leitura, atribuindo a variável f (como fizemos lá no </w:t>
       </w:r>
       <w:r>
         <w:rPr>
@@ -7635,51 +6565,15 @@
           <w:sz w:val="24"/>
           <w:szCs w:val="24"/>
         </w:rPr>
-        <w:t xml:space="preserve">Em seguida a nossa lista vazia vai receber um </w:t>
-      </w:r>
-      <w:proofErr w:type="spellStart"/>
-      <w:r>
-        <w:rPr>
-          <w:rFonts w:ascii="Times New Roman" w:hAnsi="Times New Roman" w:cs="Times New Roman"/>
-          <w:sz w:val="24"/>
-          <w:szCs w:val="24"/>
-        </w:rPr>
-        <w:t>append</w:t>
-      </w:r>
-      <w:proofErr w:type="spellEnd"/>
-      <w:r>
-        <w:rPr>
-          <w:rFonts w:ascii="Times New Roman" w:hAnsi="Times New Roman" w:cs="Times New Roman"/>
-          <w:sz w:val="24"/>
-          <w:szCs w:val="24"/>
-        </w:rPr>
-        <w:t>() de uma tupla, onde estão as palavras correta e errada.</w:t>
-      </w:r>
-      <w:r>
-        <w:rPr>
-          <w:rFonts w:ascii="Times New Roman" w:hAnsi="Times New Roman" w:cs="Times New Roman"/>
-          <w:sz w:val="24"/>
-          <w:szCs w:val="24"/>
-        </w:rPr>
-        <w:t xml:space="preserve"> Depois do for fechamos o </w:t>
-      </w:r>
-      <w:proofErr w:type="spellStart"/>
-      <w:r>
-        <w:rPr>
-          <w:rFonts w:ascii="Times New Roman" w:hAnsi="Times New Roman" w:cs="Times New Roman"/>
-          <w:sz w:val="24"/>
-          <w:szCs w:val="24"/>
-        </w:rPr>
-        <w:t>txt</w:t>
-      </w:r>
-      <w:proofErr w:type="spellEnd"/>
-      <w:r>
-        <w:rPr>
-          <w:rFonts w:ascii="Times New Roman" w:hAnsi="Times New Roman" w:cs="Times New Roman"/>
-          <w:sz w:val="24"/>
-          <w:szCs w:val="24"/>
-        </w:rPr>
-        <w:t xml:space="preserve"> e retornamos a nossa lista de palavras com as tuplas:</w:t>
+        <w:t>Em seguida a nossa lista vazia vai receber um append() de uma tupla, onde estão as palavras correta e errada.</w:t>
+      </w:r>
+      <w:r>
+        <w:rPr>
+          <w:rFonts w:ascii="Times New Roman" w:hAnsi="Times New Roman" w:cs="Times New Roman"/>
+          <w:sz w:val="24"/>
+          <w:szCs w:val="24"/>
+        </w:rPr>
+        <w:t xml:space="preserve"> Depois do for fechamos o txt e retornamos a nossa lista de palavras com as tuplas:</w:t>
       </w:r>
     </w:p>
     <w:p>
@@ -7694,7 +6588,6 @@
           <w:lang w:eastAsia="pt-BR"/>
         </w:rPr>
       </w:pPr>
-      <w:proofErr w:type="spellStart"/>
       <w:r>
         <w:rPr>
           <w:rFonts w:ascii="Courier New" w:eastAsia="Times New Roman" w:hAnsi="Courier New" w:cs="Courier New"/>
@@ -7705,7 +6598,6 @@
         </w:rPr>
         <w:t>def</w:t>
       </w:r>
-      <w:proofErr w:type="spellEnd"/>
       <w:r>
         <w:rPr>
           <w:rFonts w:ascii="Courier New" w:eastAsia="Times New Roman" w:hAnsi="Courier New" w:cs="Courier New"/>
@@ -7716,7 +6608,6 @@
         </w:rPr>
         <w:t> </w:t>
       </w:r>
-      <w:proofErr w:type="spellStart"/>
       <w:r>
         <w:rPr>
           <w:rFonts w:ascii="Courier New" w:eastAsia="Times New Roman" w:hAnsi="Courier New" w:cs="Courier New"/>
@@ -7727,7 +6618,6 @@
         </w:rPr>
         <w:t>cria_dados_teste</w:t>
       </w:r>
-      <w:proofErr w:type="spellEnd"/>
       <w:r>
         <w:rPr>
           <w:rFonts w:ascii="Courier New" w:eastAsia="Times New Roman" w:hAnsi="Courier New" w:cs="Courier New"/>
@@ -7738,7 +6628,6 @@
         </w:rPr>
         <w:t>(</w:t>
       </w:r>
-      <w:proofErr w:type="spellStart"/>
       <w:r>
         <w:rPr>
           <w:rFonts w:ascii="Courier New" w:eastAsia="Times New Roman" w:hAnsi="Courier New" w:cs="Courier New"/>
@@ -7749,7 +6638,6 @@
         </w:rPr>
         <w:t>nome_arquivo</w:t>
       </w:r>
-      <w:proofErr w:type="spellEnd"/>
       <w:r>
         <w:rPr>
           <w:rFonts w:ascii="Courier New" w:eastAsia="Times New Roman" w:hAnsi="Courier New" w:cs="Courier New"/>
@@ -7791,29 +6679,7 @@
           <w:szCs w:val="21"/>
           <w:lang w:eastAsia="pt-BR"/>
         </w:rPr>
-        <w:t>  </w:t>
-      </w:r>
-      <w:proofErr w:type="spellStart"/>
-      <w:r>
-        <w:rPr>
-          <w:rFonts w:ascii="Courier New" w:eastAsia="Times New Roman" w:hAnsi="Courier New" w:cs="Courier New"/>
-          <w:color w:val="D4D4D4"/>
-          <w:sz w:val="21"/>
-          <w:szCs w:val="21"/>
-          <w:lang w:eastAsia="pt-BR"/>
-        </w:rPr>
-        <w:t>lista_palavras_teste</w:t>
-      </w:r>
-      <w:proofErr w:type="spellEnd"/>
-      <w:r>
-        <w:rPr>
-          <w:rFonts w:ascii="Courier New" w:eastAsia="Times New Roman" w:hAnsi="Courier New" w:cs="Courier New"/>
-          <w:color w:val="D4D4D4"/>
-          <w:sz w:val="21"/>
-          <w:szCs w:val="21"/>
-          <w:lang w:eastAsia="pt-BR"/>
-        </w:rPr>
-        <w:t> = </w:t>
+        <w:t>  lista_palavras_teste = </w:t>
       </w:r>
       <w:r>
         <w:rPr>
@@ -7868,7 +6734,6 @@
         </w:rPr>
         <w:t>(</w:t>
       </w:r>
-      <w:proofErr w:type="spellStart"/>
       <w:r>
         <w:rPr>
           <w:rFonts w:ascii="Courier New" w:eastAsia="Times New Roman" w:hAnsi="Courier New" w:cs="Courier New"/>
@@ -7879,7 +6744,6 @@
         </w:rPr>
         <w:t>nome_arquivo</w:t>
       </w:r>
-      <w:proofErr w:type="spellEnd"/>
       <w:r>
         <w:rPr>
           <w:rFonts w:ascii="Courier New" w:eastAsia="Times New Roman" w:hAnsi="Courier New" w:cs="Courier New"/>
@@ -8034,20 +6898,8 @@
           <w:szCs w:val="21"/>
           <w:lang w:eastAsia="pt-BR"/>
         </w:rPr>
-        <w:t> errada = </w:t>
-      </w:r>
-      <w:proofErr w:type="spellStart"/>
-      <w:r>
-        <w:rPr>
-          <w:rFonts w:ascii="Courier New" w:eastAsia="Times New Roman" w:hAnsi="Courier New" w:cs="Courier New"/>
-          <w:color w:val="D4D4D4"/>
-          <w:sz w:val="21"/>
-          <w:szCs w:val="21"/>
-          <w:lang w:eastAsia="pt-BR"/>
-        </w:rPr>
-        <w:t>linha.split</w:t>
-      </w:r>
-      <w:proofErr w:type="spellEnd"/>
+        <w:t> errada = linha.split</w:t>
+      </w:r>
       <w:r>
         <w:rPr>
           <w:rFonts w:ascii="Courier New" w:eastAsia="Times New Roman" w:hAnsi="Courier New" w:cs="Courier New"/>
@@ -8079,20 +6931,8 @@
           <w:szCs w:val="21"/>
           <w:lang w:eastAsia="pt-BR"/>
         </w:rPr>
-        <w:t>    </w:t>
-      </w:r>
-      <w:proofErr w:type="spellStart"/>
-      <w:r>
-        <w:rPr>
-          <w:rFonts w:ascii="Courier New" w:eastAsia="Times New Roman" w:hAnsi="Courier New" w:cs="Courier New"/>
-          <w:color w:val="D4D4D4"/>
-          <w:sz w:val="21"/>
-          <w:szCs w:val="21"/>
-          <w:lang w:eastAsia="pt-BR"/>
-        </w:rPr>
-        <w:t>lista_palavras_teste.append</w:t>
-      </w:r>
-      <w:proofErr w:type="spellEnd"/>
+        <w:t>    lista_palavras_teste.append</w:t>
+      </w:r>
       <w:r>
         <w:rPr>
           <w:rFonts w:ascii="Courier New" w:eastAsia="Times New Roman" w:hAnsi="Courier New" w:cs="Courier New"/>
@@ -8164,20 +7004,8 @@
           <w:szCs w:val="21"/>
           <w:lang w:eastAsia="pt-BR"/>
         </w:rPr>
-        <w:t>  </w:t>
-      </w:r>
-      <w:proofErr w:type="spellStart"/>
-      <w:r>
-        <w:rPr>
-          <w:rFonts w:ascii="Courier New" w:eastAsia="Times New Roman" w:hAnsi="Courier New" w:cs="Courier New"/>
-          <w:color w:val="D4D4D4"/>
-          <w:sz w:val="21"/>
-          <w:szCs w:val="21"/>
-          <w:lang w:eastAsia="pt-BR"/>
-        </w:rPr>
-        <w:t>f.close</w:t>
-      </w:r>
-      <w:proofErr w:type="spellEnd"/>
+        <w:t>  f.close</w:t>
+      </w:r>
       <w:r>
         <w:rPr>
           <w:rFonts w:ascii="Courier New" w:eastAsia="Times New Roman" w:hAnsi="Courier New" w:cs="Courier New"/>
@@ -8211,7 +7039,6 @@
         </w:rPr>
         <w:t>  </w:t>
       </w:r>
-      <w:proofErr w:type="spellStart"/>
       <w:r>
         <w:rPr>
           <w:rFonts w:ascii="Courier New" w:eastAsia="Times New Roman" w:hAnsi="Courier New" w:cs="Courier New"/>
@@ -8222,29 +7049,16 @@
         </w:rPr>
         <w:t>return</w:t>
       </w:r>
-      <w:proofErr w:type="spellEnd"/>
-      <w:r>
-        <w:rPr>
-          <w:rFonts w:ascii="Courier New" w:eastAsia="Times New Roman" w:hAnsi="Courier New" w:cs="Courier New"/>
-          <w:color w:val="D4D4D4"/>
-          <w:sz w:val="21"/>
-          <w:szCs w:val="21"/>
-          <w:lang w:eastAsia="pt-BR"/>
-        </w:rPr>
-        <w:t> </w:t>
-      </w:r>
-      <w:proofErr w:type="spellStart"/>
-      <w:r>
-        <w:rPr>
-          <w:rFonts w:ascii="Courier New" w:eastAsia="Times New Roman" w:hAnsi="Courier New" w:cs="Courier New"/>
-          <w:color w:val="D4D4D4"/>
-          <w:sz w:val="21"/>
-          <w:szCs w:val="21"/>
-          <w:lang w:eastAsia="pt-BR"/>
-        </w:rPr>
-        <w:t>lista_palavras_teste</w:t>
-      </w:r>
-      <w:proofErr w:type="spellEnd"/>
+      <w:r>
+        <w:rPr>
+          <w:rFonts w:ascii="Courier New" w:eastAsia="Times New Roman" w:hAnsi="Courier New" w:cs="Courier New"/>
+          <w:color w:val="D4D4D4"/>
+          <w:sz w:val="21"/>
+          <w:szCs w:val="21"/>
+          <w:lang w:eastAsia="pt-BR"/>
+        </w:rPr>
+        <w:t> lista_palavras_teste</w:t>
+      </w:r>
     </w:p>
     <w:p>
       <w:pPr>
@@ -8271,7 +7085,6 @@
           <w:lang w:eastAsia="pt-BR"/>
         </w:rPr>
       </w:pPr>
-      <w:proofErr w:type="spellStart"/>
       <w:r>
         <w:rPr>
           <w:rFonts w:ascii="Courier New" w:eastAsia="Times New Roman" w:hAnsi="Courier New" w:cs="Courier New"/>
@@ -8282,7 +7095,6 @@
         </w:rPr>
         <w:t>cria_dados_teste</w:t>
       </w:r>
-      <w:proofErr w:type="spellEnd"/>
       <w:r>
         <w:rPr>
           <w:rFonts w:ascii="Courier New" w:eastAsia="Times New Roman" w:hAnsi="Courier New" w:cs="Courier New"/>
@@ -8596,7 +7408,6 @@
           <w:lang w:eastAsia="pt-BR"/>
         </w:rPr>
       </w:pPr>
-      <w:proofErr w:type="spellStart"/>
       <w:r>
         <w:rPr>
           <w:rFonts w:ascii="Courier New" w:eastAsia="Times New Roman" w:hAnsi="Courier New" w:cs="Courier New"/>
@@ -8607,7 +7418,6 @@
         </w:rPr>
         <w:t>def</w:t>
       </w:r>
-      <w:proofErr w:type="spellEnd"/>
       <w:r>
         <w:rPr>
           <w:rFonts w:ascii="Courier New" w:eastAsia="Times New Roman" w:hAnsi="Courier New" w:cs="Courier New"/>
@@ -8689,31 +7499,8 @@
           <w:szCs w:val="21"/>
           <w:lang w:eastAsia="pt-BR"/>
         </w:rPr>
-        <w:t>  </w:t>
-      </w:r>
-      <w:proofErr w:type="spellStart"/>
-      <w:r>
-        <w:rPr>
-          <w:rFonts w:ascii="Courier New" w:eastAsia="Times New Roman" w:hAnsi="Courier New" w:cs="Courier New"/>
-          <w:color w:val="D4D4D4"/>
-          <w:sz w:val="21"/>
-          <w:szCs w:val="21"/>
-          <w:lang w:eastAsia="pt-BR"/>
-        </w:rPr>
-        <w:t>numero_palavras</w:t>
-      </w:r>
-      <w:proofErr w:type="spellEnd"/>
-      <w:r>
-        <w:rPr>
-          <w:rFonts w:ascii="Courier New" w:eastAsia="Times New Roman" w:hAnsi="Courier New" w:cs="Courier New"/>
-          <w:color w:val="D4D4D4"/>
-          <w:sz w:val="21"/>
-          <w:szCs w:val="21"/>
-          <w:lang w:eastAsia="pt-BR"/>
-        </w:rPr>
-        <w:t> = </w:t>
-      </w:r>
-      <w:proofErr w:type="spellStart"/>
+        <w:t>  numero_palavras = </w:t>
+      </w:r>
       <w:r>
         <w:rPr>
           <w:rFonts w:ascii="Courier New" w:eastAsia="Times New Roman" w:hAnsi="Courier New" w:cs="Courier New"/>
@@ -8724,7 +7511,6 @@
         </w:rPr>
         <w:t>len</w:t>
       </w:r>
-      <w:proofErr w:type="spellEnd"/>
       <w:r>
         <w:rPr>
           <w:rFonts w:ascii="Courier New" w:eastAsia="Times New Roman" w:hAnsi="Courier New" w:cs="Courier New"/>
@@ -8902,29 +7688,7 @@
           <w:szCs w:val="21"/>
           <w:lang w:eastAsia="pt-BR"/>
         </w:rPr>
-        <w:t>    </w:t>
-      </w:r>
-      <w:proofErr w:type="spellStart"/>
-      <w:r>
-        <w:rPr>
-          <w:rFonts w:ascii="Courier New" w:eastAsia="Times New Roman" w:hAnsi="Courier New" w:cs="Courier New"/>
-          <w:color w:val="D4D4D4"/>
-          <w:sz w:val="21"/>
-          <w:szCs w:val="21"/>
-          <w:lang w:eastAsia="pt-BR"/>
-        </w:rPr>
-        <w:t>palavra_corrigida</w:t>
-      </w:r>
-      <w:proofErr w:type="spellEnd"/>
-      <w:r>
-        <w:rPr>
-          <w:rFonts w:ascii="Courier New" w:eastAsia="Times New Roman" w:hAnsi="Courier New" w:cs="Courier New"/>
-          <w:color w:val="D4D4D4"/>
-          <w:sz w:val="21"/>
-          <w:szCs w:val="21"/>
-          <w:lang w:eastAsia="pt-BR"/>
-        </w:rPr>
-        <w:t> = corretor</w:t>
+        <w:t>    palavra_corrigida = corretor</w:t>
       </w:r>
       <w:r>
         <w:rPr>
@@ -8997,29 +7761,7 @@
           <w:szCs w:val="21"/>
           <w:lang w:eastAsia="pt-BR"/>
         </w:rPr>
-        <w:t> </w:t>
-      </w:r>
-      <w:proofErr w:type="spellStart"/>
-      <w:r>
-        <w:rPr>
-          <w:rFonts w:ascii="Courier New" w:eastAsia="Times New Roman" w:hAnsi="Courier New" w:cs="Courier New"/>
-          <w:color w:val="D4D4D4"/>
-          <w:sz w:val="21"/>
-          <w:szCs w:val="21"/>
-          <w:lang w:eastAsia="pt-BR"/>
-        </w:rPr>
-        <w:t>palavra_corrigida</w:t>
-      </w:r>
-      <w:proofErr w:type="spellEnd"/>
-      <w:r>
-        <w:rPr>
-          <w:rFonts w:ascii="Courier New" w:eastAsia="Times New Roman" w:hAnsi="Courier New" w:cs="Courier New"/>
-          <w:color w:val="D4D4D4"/>
-          <w:sz w:val="21"/>
-          <w:szCs w:val="21"/>
-          <w:lang w:eastAsia="pt-BR"/>
-        </w:rPr>
-        <w:t> == correta</w:t>
+        <w:t> palavra_corrigida == correta</w:t>
       </w:r>
       <w:r>
         <w:rPr>
@@ -9085,42 +7827,8 @@
           <w:szCs w:val="21"/>
           <w:lang w:eastAsia="pt-BR"/>
         </w:rPr>
-        <w:t>  </w:t>
-      </w:r>
-      <w:proofErr w:type="spellStart"/>
-      <w:r>
-        <w:rPr>
-          <w:rFonts w:ascii="Courier New" w:eastAsia="Times New Roman" w:hAnsi="Courier New" w:cs="Courier New"/>
-          <w:color w:val="D4D4D4"/>
-          <w:sz w:val="21"/>
-          <w:szCs w:val="21"/>
-          <w:lang w:eastAsia="pt-BR"/>
-        </w:rPr>
-        <w:t>taxa_acerto</w:t>
-      </w:r>
-      <w:proofErr w:type="spellEnd"/>
-      <w:r>
-        <w:rPr>
-          <w:rFonts w:ascii="Courier New" w:eastAsia="Times New Roman" w:hAnsi="Courier New" w:cs="Courier New"/>
-          <w:color w:val="D4D4D4"/>
-          <w:sz w:val="21"/>
-          <w:szCs w:val="21"/>
-          <w:lang w:eastAsia="pt-BR"/>
-        </w:rPr>
-        <w:t> = acertou/</w:t>
-      </w:r>
-      <w:proofErr w:type="spellStart"/>
-      <w:r>
-        <w:rPr>
-          <w:rFonts w:ascii="Courier New" w:eastAsia="Times New Roman" w:hAnsi="Courier New" w:cs="Courier New"/>
-          <w:color w:val="D4D4D4"/>
-          <w:sz w:val="21"/>
-          <w:szCs w:val="21"/>
-          <w:lang w:eastAsia="pt-BR"/>
-        </w:rPr>
-        <w:t>numero_palavras</w:t>
-      </w:r>
-      <w:proofErr w:type="spellEnd"/>
+        <w:t>  taxa_acerto = acertou/numero_palavras</w:t>
+      </w:r>
     </w:p>
     <w:p>
       <w:pPr>
@@ -9360,7 +8068,6 @@
         </w:rPr>
         <w:t>(</w:t>
       </w:r>
-      <w:proofErr w:type="spellStart"/>
       <w:r>
         <w:rPr>
           <w:rFonts w:ascii="Courier New" w:eastAsia="Times New Roman" w:hAnsi="Courier New" w:cs="Courier New"/>
@@ -9371,7 +8078,6 @@
         </w:rPr>
         <w:t>lista_teste</w:t>
       </w:r>
-      <w:proofErr w:type="spellEnd"/>
       <w:r>
         <w:rPr>
           <w:rFonts w:ascii="Courier New" w:eastAsia="Times New Roman" w:hAnsi="Courier New" w:cs="Courier New"/>
@@ -9647,97 +8353,7 @@
           <w:sz w:val="24"/>
           <w:szCs w:val="24"/>
         </w:rPr>
-        <w:t xml:space="preserve">O que vamos fazer é parecido com a lógica de adicionar um </w:t>
-      </w:r>
-      <w:proofErr w:type="spellStart"/>
-      <w:r>
-        <w:rPr>
-          <w:rFonts w:ascii="Times New Roman" w:hAnsi="Times New Roman" w:cs="Times New Roman"/>
-          <w:sz w:val="24"/>
-          <w:szCs w:val="24"/>
-        </w:rPr>
-        <w:t>caracter</w:t>
-      </w:r>
-      <w:proofErr w:type="spellEnd"/>
-      <w:r>
-        <w:rPr>
-          <w:rFonts w:ascii="Times New Roman" w:hAnsi="Times New Roman" w:cs="Times New Roman"/>
-          <w:sz w:val="24"/>
-          <w:szCs w:val="24"/>
-        </w:rPr>
-        <w:t xml:space="preserve">. Precisamos dividir a palavra em esquerdo e direito, onde o direito vai pegar sempre um </w:t>
-      </w:r>
-      <w:proofErr w:type="spellStart"/>
-      <w:r>
-        <w:rPr>
-          <w:rFonts w:ascii="Times New Roman" w:hAnsi="Times New Roman" w:cs="Times New Roman"/>
-          <w:sz w:val="24"/>
-          <w:szCs w:val="24"/>
-        </w:rPr>
-        <w:t>caracter</w:t>
-      </w:r>
-      <w:proofErr w:type="spellEnd"/>
-      <w:r>
-        <w:rPr>
-          <w:rFonts w:ascii="Times New Roman" w:hAnsi="Times New Roman" w:cs="Times New Roman"/>
-          <w:sz w:val="24"/>
-          <w:szCs w:val="24"/>
-        </w:rPr>
-        <w:t xml:space="preserve"> pra frente do seu início, ou seja, na palavra ‘</w:t>
-      </w:r>
-      <w:proofErr w:type="spellStart"/>
-      <w:r>
-        <w:rPr>
-          <w:rFonts w:ascii="Times New Roman" w:hAnsi="Times New Roman" w:cs="Times New Roman"/>
-          <w:sz w:val="24"/>
-          <w:szCs w:val="24"/>
-        </w:rPr>
-        <w:t>lóigica</w:t>
-      </w:r>
-      <w:proofErr w:type="spellEnd"/>
-      <w:r>
-        <w:rPr>
-          <w:rFonts w:ascii="Times New Roman" w:hAnsi="Times New Roman" w:cs="Times New Roman"/>
-          <w:sz w:val="24"/>
-          <w:szCs w:val="24"/>
-        </w:rPr>
-        <w:t>’ ele irá separar em ‘l’ e ‘</w:t>
-      </w:r>
-      <w:proofErr w:type="spellStart"/>
-      <w:r>
-        <w:rPr>
-          <w:rFonts w:ascii="Times New Roman" w:hAnsi="Times New Roman" w:cs="Times New Roman"/>
-          <w:sz w:val="24"/>
-          <w:szCs w:val="24"/>
-        </w:rPr>
-        <w:t>igica</w:t>
-      </w:r>
-      <w:proofErr w:type="spellEnd"/>
-      <w:r>
-        <w:rPr>
-          <w:rFonts w:ascii="Times New Roman" w:hAnsi="Times New Roman" w:cs="Times New Roman"/>
-          <w:sz w:val="24"/>
-          <w:szCs w:val="24"/>
-        </w:rPr>
-        <w:t xml:space="preserve">’, </w:t>
-      </w:r>
-      <w:proofErr w:type="spellStart"/>
-      <w:r>
-        <w:rPr>
-          <w:rFonts w:ascii="Times New Roman" w:hAnsi="Times New Roman" w:cs="Times New Roman"/>
-          <w:sz w:val="24"/>
-          <w:szCs w:val="24"/>
-        </w:rPr>
-        <w:t>eleminando</w:t>
-      </w:r>
-      <w:proofErr w:type="spellEnd"/>
-      <w:r>
-        <w:rPr>
-          <w:rFonts w:ascii="Times New Roman" w:hAnsi="Times New Roman" w:cs="Times New Roman"/>
-          <w:sz w:val="24"/>
-          <w:szCs w:val="24"/>
-        </w:rPr>
-        <w:t xml:space="preserve"> o ‘ó’ da palavra por ter pego da segunda letra do lado direito pra frente.</w:t>
+        <w:t>O que vamos fazer é parecido com a lógica de adicionar um caracter. Precisamos dividir a palavra em esquerdo e direito, onde o direito vai pegar sempre um caracter pra frente do seu início, ou seja, na palavra ‘lóigica’ ele irá separar em ‘l’ e ‘igica’, eleminando o ‘ó’ da palavra por ter pego da segunda letra do lado direito pra frente.</w:t>
       </w:r>
       <w:r>
         <w:rPr>
@@ -9947,7 +8563,6 @@
           <w:lang w:eastAsia="pt-BR"/>
         </w:rPr>
       </w:pPr>
-      <w:proofErr w:type="spellStart"/>
       <w:r>
         <w:rPr>
           <w:rFonts w:ascii="Courier New" w:eastAsia="Times New Roman" w:hAnsi="Courier New" w:cs="Courier New"/>
@@ -9958,7 +8573,6 @@
         </w:rPr>
         <w:t>def</w:t>
       </w:r>
-      <w:proofErr w:type="spellEnd"/>
       <w:r>
         <w:rPr>
           <w:rFonts w:ascii="Courier New" w:eastAsia="Times New Roman" w:hAnsi="Courier New" w:cs="Courier New"/>
@@ -9969,7 +8583,6 @@
         </w:rPr>
         <w:t> </w:t>
       </w:r>
-      <w:proofErr w:type="spellStart"/>
       <w:r>
         <w:rPr>
           <w:rFonts w:ascii="Courier New" w:eastAsia="Times New Roman" w:hAnsi="Courier New" w:cs="Courier New"/>
@@ -9980,7 +8593,6 @@
         </w:rPr>
         <w:t>deletando_caracter</w:t>
       </w:r>
-      <w:proofErr w:type="spellEnd"/>
       <w:r>
         <w:rPr>
           <w:rFonts w:ascii="Courier New" w:eastAsia="Times New Roman" w:hAnsi="Courier New" w:cs="Courier New"/>
@@ -10042,29 +8654,7 @@
           <w:szCs w:val="21"/>
           <w:lang w:eastAsia="pt-BR"/>
         </w:rPr>
-        <w:t>  </w:t>
-      </w:r>
-      <w:proofErr w:type="spellStart"/>
-      <w:r>
-        <w:rPr>
-          <w:rFonts w:ascii="Courier New" w:eastAsia="Times New Roman" w:hAnsi="Courier New" w:cs="Courier New"/>
-          <w:color w:val="D4D4D4"/>
-          <w:sz w:val="21"/>
-          <w:szCs w:val="21"/>
-          <w:lang w:eastAsia="pt-BR"/>
-        </w:rPr>
-        <w:t>novas_palavras</w:t>
-      </w:r>
-      <w:proofErr w:type="spellEnd"/>
-      <w:r>
-        <w:rPr>
-          <w:rFonts w:ascii="Courier New" w:eastAsia="Times New Roman" w:hAnsi="Courier New" w:cs="Courier New"/>
-          <w:color w:val="D4D4D4"/>
-          <w:sz w:val="21"/>
-          <w:szCs w:val="21"/>
-          <w:lang w:eastAsia="pt-BR"/>
-        </w:rPr>
-        <w:t> = </w:t>
+        <w:t>  novas_palavras = </w:t>
       </w:r>
       <w:r>
         <w:rPr>
@@ -10190,20 +8780,8 @@
           <w:szCs w:val="21"/>
           <w:lang w:eastAsia="pt-BR"/>
         </w:rPr>
-        <w:t>    </w:t>
-      </w:r>
-      <w:proofErr w:type="spellStart"/>
-      <w:r>
-        <w:rPr>
-          <w:rFonts w:ascii="Courier New" w:eastAsia="Times New Roman" w:hAnsi="Courier New" w:cs="Courier New"/>
-          <w:color w:val="D4D4D4"/>
-          <w:sz w:val="21"/>
-          <w:szCs w:val="21"/>
-          <w:lang w:eastAsia="pt-BR"/>
-        </w:rPr>
-        <w:t>novas_palavras.append</w:t>
-      </w:r>
-      <w:proofErr w:type="spellEnd"/>
+        <w:t>    novas_palavras.append</w:t>
+      </w:r>
       <w:r>
         <w:rPr>
           <w:rFonts w:ascii="Courier New" w:eastAsia="Times New Roman" w:hAnsi="Courier New" w:cs="Courier New"/>
@@ -10277,7 +8855,6 @@
         </w:rPr>
         <w:t>  </w:t>
       </w:r>
-      <w:proofErr w:type="spellStart"/>
       <w:r>
         <w:rPr>
           <w:rFonts w:ascii="Courier New" w:eastAsia="Times New Roman" w:hAnsi="Courier New" w:cs="Courier New"/>
@@ -10288,29 +8865,88 @@
         </w:rPr>
         <w:t>return</w:t>
       </w:r>
-      <w:proofErr w:type="spellEnd"/>
-      <w:r>
-        <w:rPr>
-          <w:rFonts w:ascii="Courier New" w:eastAsia="Times New Roman" w:hAnsi="Courier New" w:cs="Courier New"/>
-          <w:color w:val="D4D4D4"/>
-          <w:sz w:val="21"/>
-          <w:szCs w:val="21"/>
-          <w:lang w:eastAsia="pt-BR"/>
-        </w:rPr>
-        <w:t> </w:t>
-      </w:r>
-      <w:proofErr w:type="spellStart"/>
-      <w:r>
-        <w:rPr>
-          <w:rFonts w:ascii="Courier New" w:eastAsia="Times New Roman" w:hAnsi="Courier New" w:cs="Courier New"/>
-          <w:color w:val="D4D4D4"/>
-          <w:sz w:val="21"/>
-          <w:szCs w:val="21"/>
-          <w:lang w:eastAsia="pt-BR"/>
-        </w:rPr>
-        <w:t>novas_palavras</w:t>
-      </w:r>
-      <w:proofErr w:type="spellEnd"/>
+      <w:r>
+        <w:rPr>
+          <w:rFonts w:ascii="Courier New" w:eastAsia="Times New Roman" w:hAnsi="Courier New" w:cs="Courier New"/>
+          <w:color w:val="D4D4D4"/>
+          <w:sz w:val="21"/>
+          <w:szCs w:val="21"/>
+          <w:lang w:eastAsia="pt-BR"/>
+        </w:rPr>
+        <w:t> novas_palavras</w:t>
+      </w:r>
+    </w:p>
+    <w:p>
+      <w:pPr>
+        <w:pStyle w:val="PargrafodaLista"/>
+        <w:numPr>
+          <w:ilvl w:val="1"/>
+          <w:numId w:val="2"/>
+        </w:numPr>
+        <w:spacing w:before="240" w:line="360" w:lineRule="auto"/>
+        <w:jc w:val="both"/>
+        <w:rPr>
+          <w:rFonts w:ascii="Times New Roman" w:hAnsi="Times New Roman" w:cs="Times New Roman"/>
+          <w:sz w:val="24"/>
+          <w:szCs w:val="24"/>
+        </w:rPr>
+      </w:pPr>
+      <w:r>
+        <w:rPr>
+          <w:rFonts w:ascii="Times New Roman" w:hAnsi="Times New Roman" w:cs="Times New Roman"/>
+          <w:sz w:val="24"/>
+          <w:szCs w:val="24"/>
+        </w:rPr>
+        <w:t xml:space="preserve"> </w:t>
+      </w:r>
+      <w:r>
+        <w:rPr>
+          <w:rFonts w:ascii="Times New Roman" w:hAnsi="Times New Roman" w:cs="Times New Roman"/>
+          <w:sz w:val="24"/>
+          <w:szCs w:val="24"/>
+        </w:rPr>
+        <w:t xml:space="preserve">Avaliando o </w:t>
+      </w:r>
+      <w:r>
+        <w:rPr>
+          <w:rFonts w:ascii="Times New Roman" w:hAnsi="Times New Roman" w:cs="Times New Roman"/>
+          <w:sz w:val="24"/>
+          <w:szCs w:val="24"/>
+        </w:rPr>
+        <w:t>N</w:t>
+      </w:r>
+      <w:r>
+        <w:rPr>
+          <w:rFonts w:ascii="Times New Roman" w:hAnsi="Times New Roman" w:cs="Times New Roman"/>
+          <w:sz w:val="24"/>
+          <w:szCs w:val="24"/>
+        </w:rPr>
+        <w:t xml:space="preserve">ovo </w:t>
+      </w:r>
+      <w:r>
+        <w:rPr>
+          <w:rFonts w:ascii="Times New Roman" w:hAnsi="Times New Roman" w:cs="Times New Roman"/>
+          <w:sz w:val="24"/>
+          <w:szCs w:val="24"/>
+        </w:rPr>
+        <w:t>C</w:t>
+      </w:r>
+      <w:r>
+        <w:rPr>
+          <w:rFonts w:ascii="Times New Roman" w:hAnsi="Times New Roman" w:cs="Times New Roman"/>
+          <w:sz w:val="24"/>
+          <w:szCs w:val="24"/>
+        </w:rPr>
+        <w:t>orretor</w:t>
+      </w:r>
+      <w:r>
+        <w:rPr>
+          <w:rFonts w:ascii="Times New Roman" w:hAnsi="Times New Roman" w:cs="Times New Roman"/>
+          <w:sz w:val="24"/>
+          <w:szCs w:val="24"/>
+        </w:rPr>
+        <w:t>:</w:t>
+      </w:r>
     </w:p>
     <w:p>
       <w:pPr>
@@ -10327,6 +8963,569 @@
           <w:szCs w:val="24"/>
         </w:rPr>
       </w:pPr>
+      <w:r>
+        <w:rPr>
+          <w:rFonts w:ascii="Times New Roman" w:hAnsi="Times New Roman" w:cs="Times New Roman"/>
+          <w:sz w:val="24"/>
+          <w:szCs w:val="24"/>
+        </w:rPr>
+        <w:t>Fizemos uma modificação no nosso gerador de palavras, onde a nossa lista de palavras geradas, além de receber as palavras da função insere_letras() também recebe a do deleta_caracter(), dessa forma fazendo com que o corretor funcione corretamente:</w:t>
+      </w:r>
+    </w:p>
+    <w:p>
+      <w:pPr>
+        <w:shd w:val="clear" w:color="auto" w:fill="1E1E1E"/>
+        <w:spacing w:after="0" w:line="285" w:lineRule="atLeast"/>
+        <w:rPr>
+          <w:rFonts w:ascii="Courier New" w:eastAsia="Times New Roman" w:hAnsi="Courier New" w:cs="Courier New"/>
+          <w:color w:val="D4D4D4"/>
+          <w:sz w:val="21"/>
+          <w:szCs w:val="21"/>
+          <w:lang w:eastAsia="pt-BR"/>
+        </w:rPr>
+      </w:pPr>
+      <w:r>
+        <w:rPr>
+          <w:rFonts w:ascii="Courier New" w:eastAsia="Times New Roman" w:hAnsi="Courier New" w:cs="Courier New"/>
+          <w:color w:val="569CD6"/>
+          <w:sz w:val="21"/>
+          <w:szCs w:val="21"/>
+          <w:lang w:eastAsia="pt-BR"/>
+        </w:rPr>
+        <w:t>def</w:t>
+      </w:r>
+      <w:r>
+        <w:rPr>
+          <w:rFonts w:ascii="Courier New" w:eastAsia="Times New Roman" w:hAnsi="Courier New" w:cs="Courier New"/>
+          <w:color w:val="D4D4D4"/>
+          <w:sz w:val="21"/>
+          <w:szCs w:val="21"/>
+          <w:lang w:eastAsia="pt-BR"/>
+        </w:rPr>
+        <w:t> </w:t>
+      </w:r>
+      <w:r>
+        <w:rPr>
+          <w:rFonts w:ascii="Courier New" w:eastAsia="Times New Roman" w:hAnsi="Courier New" w:cs="Courier New"/>
+          <w:color w:val="DCDCAA"/>
+          <w:sz w:val="21"/>
+          <w:szCs w:val="21"/>
+          <w:lang w:eastAsia="pt-BR"/>
+        </w:rPr>
+        <w:t>gerador_palavras</w:t>
+      </w:r>
+      <w:r>
+        <w:rPr>
+          <w:rFonts w:ascii="Courier New" w:eastAsia="Times New Roman" w:hAnsi="Courier New" w:cs="Courier New"/>
+          <w:color w:val="D4D4D4"/>
+          <w:sz w:val="21"/>
+          <w:szCs w:val="21"/>
+          <w:lang w:eastAsia="pt-BR"/>
+        </w:rPr>
+        <w:t>(</w:t>
+      </w:r>
+      <w:r>
+        <w:rPr>
+          <w:rFonts w:ascii="Courier New" w:eastAsia="Times New Roman" w:hAnsi="Courier New" w:cs="Courier New"/>
+          <w:color w:val="9CDCFE"/>
+          <w:sz w:val="21"/>
+          <w:szCs w:val="21"/>
+          <w:lang w:eastAsia="pt-BR"/>
+        </w:rPr>
+        <w:t>palavra</w:t>
+      </w:r>
+      <w:r>
+        <w:rPr>
+          <w:rFonts w:ascii="Courier New" w:eastAsia="Times New Roman" w:hAnsi="Courier New" w:cs="Courier New"/>
+          <w:color w:val="D4D4D4"/>
+          <w:sz w:val="21"/>
+          <w:szCs w:val="21"/>
+          <w:lang w:eastAsia="pt-BR"/>
+        </w:rPr>
+        <w:t>)</w:t>
+      </w:r>
+      <w:r>
+        <w:rPr>
+          <w:rFonts w:ascii="Courier New" w:eastAsia="Times New Roman" w:hAnsi="Courier New" w:cs="Courier New"/>
+          <w:color w:val="DCDCDC"/>
+          <w:sz w:val="21"/>
+          <w:szCs w:val="21"/>
+          <w:lang w:eastAsia="pt-BR"/>
+        </w:rPr>
+        <w:t>:</w:t>
+      </w:r>
+    </w:p>
+    <w:p>
+      <w:pPr>
+        <w:shd w:val="clear" w:color="auto" w:fill="1E1E1E"/>
+        <w:spacing w:after="0" w:line="285" w:lineRule="atLeast"/>
+        <w:rPr>
+          <w:rFonts w:ascii="Courier New" w:eastAsia="Times New Roman" w:hAnsi="Courier New" w:cs="Courier New"/>
+          <w:color w:val="D4D4D4"/>
+          <w:sz w:val="21"/>
+          <w:szCs w:val="21"/>
+          <w:lang w:eastAsia="pt-BR"/>
+        </w:rPr>
+      </w:pPr>
+      <w:r>
+        <w:rPr>
+          <w:rFonts w:ascii="Courier New" w:eastAsia="Times New Roman" w:hAnsi="Courier New" w:cs="Courier New"/>
+          <w:color w:val="D4D4D4"/>
+          <w:sz w:val="21"/>
+          <w:szCs w:val="21"/>
+          <w:lang w:eastAsia="pt-BR"/>
+        </w:rPr>
+        <w:t>  fatias = </w:t>
+      </w:r>
+      <w:r>
+        <w:rPr>
+          <w:rFonts w:ascii="Courier New" w:eastAsia="Times New Roman" w:hAnsi="Courier New" w:cs="Courier New"/>
+          <w:color w:val="DCDCDC"/>
+          <w:sz w:val="21"/>
+          <w:szCs w:val="21"/>
+          <w:lang w:eastAsia="pt-BR"/>
+        </w:rPr>
+        <w:t>[]</w:t>
+      </w:r>
+    </w:p>
+    <w:p>
+      <w:pPr>
+        <w:shd w:val="clear" w:color="auto" w:fill="1E1E1E"/>
+        <w:spacing w:after="0" w:line="285" w:lineRule="atLeast"/>
+        <w:rPr>
+          <w:rFonts w:ascii="Courier New" w:eastAsia="Times New Roman" w:hAnsi="Courier New" w:cs="Courier New"/>
+          <w:color w:val="D4D4D4"/>
+          <w:sz w:val="21"/>
+          <w:szCs w:val="21"/>
+          <w:lang w:eastAsia="pt-BR"/>
+        </w:rPr>
+      </w:pPr>
+      <w:r>
+        <w:rPr>
+          <w:rFonts w:ascii="Courier New" w:eastAsia="Times New Roman" w:hAnsi="Courier New" w:cs="Courier New"/>
+          <w:color w:val="D4D4D4"/>
+          <w:sz w:val="21"/>
+          <w:szCs w:val="21"/>
+          <w:lang w:eastAsia="pt-BR"/>
+        </w:rPr>
+        <w:t>  </w:t>
+      </w:r>
+      <w:r>
+        <w:rPr>
+          <w:rFonts w:ascii="Courier New" w:eastAsia="Times New Roman" w:hAnsi="Courier New" w:cs="Courier New"/>
+          <w:color w:val="C586C0"/>
+          <w:sz w:val="21"/>
+          <w:szCs w:val="21"/>
+          <w:lang w:eastAsia="pt-BR"/>
+        </w:rPr>
+        <w:t>for</w:t>
+      </w:r>
+      <w:r>
+        <w:rPr>
+          <w:rFonts w:ascii="Courier New" w:eastAsia="Times New Roman" w:hAnsi="Courier New" w:cs="Courier New"/>
+          <w:color w:val="D4D4D4"/>
+          <w:sz w:val="21"/>
+          <w:szCs w:val="21"/>
+          <w:lang w:eastAsia="pt-BR"/>
+        </w:rPr>
+        <w:t> i </w:t>
+      </w:r>
+      <w:r>
+        <w:rPr>
+          <w:rFonts w:ascii="Courier New" w:eastAsia="Times New Roman" w:hAnsi="Courier New" w:cs="Courier New"/>
+          <w:color w:val="82C6FF"/>
+          <w:sz w:val="21"/>
+          <w:szCs w:val="21"/>
+          <w:lang w:eastAsia="pt-BR"/>
+        </w:rPr>
+        <w:t>in</w:t>
+      </w:r>
+      <w:r>
+        <w:rPr>
+          <w:rFonts w:ascii="Courier New" w:eastAsia="Times New Roman" w:hAnsi="Courier New" w:cs="Courier New"/>
+          <w:color w:val="D4D4D4"/>
+          <w:sz w:val="21"/>
+          <w:szCs w:val="21"/>
+          <w:lang w:eastAsia="pt-BR"/>
+        </w:rPr>
+        <w:t> </w:t>
+      </w:r>
+      <w:r>
+        <w:rPr>
+          <w:rFonts w:ascii="Courier New" w:eastAsia="Times New Roman" w:hAnsi="Courier New" w:cs="Courier New"/>
+          <w:color w:val="DCDCAA"/>
+          <w:sz w:val="21"/>
+          <w:szCs w:val="21"/>
+          <w:lang w:eastAsia="pt-BR"/>
+        </w:rPr>
+        <w:t>range</w:t>
+      </w:r>
+      <w:r>
+        <w:rPr>
+          <w:rFonts w:ascii="Courier New" w:eastAsia="Times New Roman" w:hAnsi="Courier New" w:cs="Courier New"/>
+          <w:color w:val="DCDCDC"/>
+          <w:sz w:val="21"/>
+          <w:szCs w:val="21"/>
+          <w:lang w:eastAsia="pt-BR"/>
+        </w:rPr>
+        <w:t>(</w:t>
+      </w:r>
+      <w:r>
+        <w:rPr>
+          <w:rFonts w:ascii="Courier New" w:eastAsia="Times New Roman" w:hAnsi="Courier New" w:cs="Courier New"/>
+          <w:color w:val="DCDCAA"/>
+          <w:sz w:val="21"/>
+          <w:szCs w:val="21"/>
+          <w:lang w:eastAsia="pt-BR"/>
+        </w:rPr>
+        <w:t>len</w:t>
+      </w:r>
+      <w:r>
+        <w:rPr>
+          <w:rFonts w:ascii="Courier New" w:eastAsia="Times New Roman" w:hAnsi="Courier New" w:cs="Courier New"/>
+          <w:color w:val="DCDCDC"/>
+          <w:sz w:val="21"/>
+          <w:szCs w:val="21"/>
+          <w:lang w:eastAsia="pt-BR"/>
+        </w:rPr>
+        <w:t>(</w:t>
+      </w:r>
+      <w:r>
+        <w:rPr>
+          <w:rFonts w:ascii="Courier New" w:eastAsia="Times New Roman" w:hAnsi="Courier New" w:cs="Courier New"/>
+          <w:color w:val="D4D4D4"/>
+          <w:sz w:val="21"/>
+          <w:szCs w:val="21"/>
+          <w:lang w:eastAsia="pt-BR"/>
+        </w:rPr>
+        <w:t>palavra</w:t>
+      </w:r>
+      <w:r>
+        <w:rPr>
+          <w:rFonts w:ascii="Courier New" w:eastAsia="Times New Roman" w:hAnsi="Courier New" w:cs="Courier New"/>
+          <w:color w:val="DCDCDC"/>
+          <w:sz w:val="21"/>
+          <w:szCs w:val="21"/>
+          <w:lang w:eastAsia="pt-BR"/>
+        </w:rPr>
+        <w:t>)</w:t>
+      </w:r>
+      <w:r>
+        <w:rPr>
+          <w:rFonts w:ascii="Courier New" w:eastAsia="Times New Roman" w:hAnsi="Courier New" w:cs="Courier New"/>
+          <w:color w:val="D4D4D4"/>
+          <w:sz w:val="21"/>
+          <w:szCs w:val="21"/>
+          <w:lang w:eastAsia="pt-BR"/>
+        </w:rPr>
+        <w:t> + </w:t>
+      </w:r>
+      <w:r>
+        <w:rPr>
+          <w:rFonts w:ascii="Courier New" w:eastAsia="Times New Roman" w:hAnsi="Courier New" w:cs="Courier New"/>
+          <w:color w:val="B5CEA8"/>
+          <w:sz w:val="21"/>
+          <w:szCs w:val="21"/>
+          <w:lang w:eastAsia="pt-BR"/>
+        </w:rPr>
+        <w:t>1</w:t>
+      </w:r>
+      <w:r>
+        <w:rPr>
+          <w:rFonts w:ascii="Courier New" w:eastAsia="Times New Roman" w:hAnsi="Courier New" w:cs="Courier New"/>
+          <w:color w:val="DCDCDC"/>
+          <w:sz w:val="21"/>
+          <w:szCs w:val="21"/>
+          <w:lang w:eastAsia="pt-BR"/>
+        </w:rPr>
+        <w:t>):</w:t>
+      </w:r>
+    </w:p>
+    <w:p>
+      <w:pPr>
+        <w:shd w:val="clear" w:color="auto" w:fill="1E1E1E"/>
+        <w:spacing w:after="0" w:line="285" w:lineRule="atLeast"/>
+        <w:rPr>
+          <w:rFonts w:ascii="Courier New" w:eastAsia="Times New Roman" w:hAnsi="Courier New" w:cs="Courier New"/>
+          <w:color w:val="D4D4D4"/>
+          <w:sz w:val="21"/>
+          <w:szCs w:val="21"/>
+          <w:lang w:eastAsia="pt-BR"/>
+        </w:rPr>
+      </w:pPr>
+      <w:r>
+        <w:rPr>
+          <w:rFonts w:ascii="Courier New" w:eastAsia="Times New Roman" w:hAnsi="Courier New" w:cs="Courier New"/>
+          <w:color w:val="D4D4D4"/>
+          <w:sz w:val="21"/>
+          <w:szCs w:val="21"/>
+          <w:lang w:eastAsia="pt-BR"/>
+        </w:rPr>
+        <w:t>    fatias.append</w:t>
+      </w:r>
+      <w:r>
+        <w:rPr>
+          <w:rFonts w:ascii="Courier New" w:eastAsia="Times New Roman" w:hAnsi="Courier New" w:cs="Courier New"/>
+          <w:color w:val="DCDCDC"/>
+          <w:sz w:val="21"/>
+          <w:szCs w:val="21"/>
+          <w:lang w:eastAsia="pt-BR"/>
+        </w:rPr>
+        <w:t>((</w:t>
+      </w:r>
+      <w:r>
+        <w:rPr>
+          <w:rFonts w:ascii="Courier New" w:eastAsia="Times New Roman" w:hAnsi="Courier New" w:cs="Courier New"/>
+          <w:color w:val="D4D4D4"/>
+          <w:sz w:val="21"/>
+          <w:szCs w:val="21"/>
+          <w:lang w:eastAsia="pt-BR"/>
+        </w:rPr>
+        <w:t>palavra</w:t>
+      </w:r>
+      <w:r>
+        <w:rPr>
+          <w:rFonts w:ascii="Courier New" w:eastAsia="Times New Roman" w:hAnsi="Courier New" w:cs="Courier New"/>
+          <w:color w:val="DCDCDC"/>
+          <w:sz w:val="21"/>
+          <w:szCs w:val="21"/>
+          <w:lang w:eastAsia="pt-BR"/>
+        </w:rPr>
+        <w:t>[:</w:t>
+      </w:r>
+      <w:r>
+        <w:rPr>
+          <w:rFonts w:ascii="Courier New" w:eastAsia="Times New Roman" w:hAnsi="Courier New" w:cs="Courier New"/>
+          <w:color w:val="D4D4D4"/>
+          <w:sz w:val="21"/>
+          <w:szCs w:val="21"/>
+          <w:lang w:eastAsia="pt-BR"/>
+        </w:rPr>
+        <w:t>i</w:t>
+      </w:r>
+      <w:r>
+        <w:rPr>
+          <w:rFonts w:ascii="Courier New" w:eastAsia="Times New Roman" w:hAnsi="Courier New" w:cs="Courier New"/>
+          <w:color w:val="DCDCDC"/>
+          <w:sz w:val="21"/>
+          <w:szCs w:val="21"/>
+          <w:lang w:eastAsia="pt-BR"/>
+        </w:rPr>
+        <w:t>],</w:t>
+      </w:r>
+      <w:r>
+        <w:rPr>
+          <w:rFonts w:ascii="Courier New" w:eastAsia="Times New Roman" w:hAnsi="Courier New" w:cs="Courier New"/>
+          <w:color w:val="D4D4D4"/>
+          <w:sz w:val="21"/>
+          <w:szCs w:val="21"/>
+          <w:lang w:eastAsia="pt-BR"/>
+        </w:rPr>
+        <w:t>palavra</w:t>
+      </w:r>
+      <w:r>
+        <w:rPr>
+          <w:rFonts w:ascii="Courier New" w:eastAsia="Times New Roman" w:hAnsi="Courier New" w:cs="Courier New"/>
+          <w:color w:val="DCDCDC"/>
+          <w:sz w:val="21"/>
+          <w:szCs w:val="21"/>
+          <w:lang w:eastAsia="pt-BR"/>
+        </w:rPr>
+        <w:t>[</w:t>
+      </w:r>
+      <w:r>
+        <w:rPr>
+          <w:rFonts w:ascii="Courier New" w:eastAsia="Times New Roman" w:hAnsi="Courier New" w:cs="Courier New"/>
+          <w:color w:val="D4D4D4"/>
+          <w:sz w:val="21"/>
+          <w:szCs w:val="21"/>
+          <w:lang w:eastAsia="pt-BR"/>
+        </w:rPr>
+        <w:t>i</w:t>
+      </w:r>
+      <w:r>
+        <w:rPr>
+          <w:rFonts w:ascii="Courier New" w:eastAsia="Times New Roman" w:hAnsi="Courier New" w:cs="Courier New"/>
+          <w:color w:val="DCDCDC"/>
+          <w:sz w:val="21"/>
+          <w:szCs w:val="21"/>
+          <w:lang w:eastAsia="pt-BR"/>
+        </w:rPr>
+        <w:t>:]))</w:t>
+      </w:r>
+    </w:p>
+    <w:p>
+      <w:pPr>
+        <w:shd w:val="clear" w:color="auto" w:fill="1E1E1E"/>
+        <w:spacing w:after="0" w:line="285" w:lineRule="atLeast"/>
+        <w:rPr>
+          <w:rFonts w:ascii="Courier New" w:eastAsia="Times New Roman" w:hAnsi="Courier New" w:cs="Courier New"/>
+          <w:color w:val="D4D4D4"/>
+          <w:sz w:val="21"/>
+          <w:szCs w:val="21"/>
+          <w:lang w:eastAsia="pt-BR"/>
+        </w:rPr>
+      </w:pPr>
+      <w:r>
+        <w:rPr>
+          <w:rFonts w:ascii="Courier New" w:eastAsia="Times New Roman" w:hAnsi="Courier New" w:cs="Courier New"/>
+          <w:color w:val="D4D4D4"/>
+          <w:sz w:val="21"/>
+          <w:szCs w:val="21"/>
+          <w:lang w:eastAsia="pt-BR"/>
+        </w:rPr>
+        <w:t>  palavras_geradas = insere_letras</w:t>
+      </w:r>
+      <w:r>
+        <w:rPr>
+          <w:rFonts w:ascii="Courier New" w:eastAsia="Times New Roman" w:hAnsi="Courier New" w:cs="Courier New"/>
+          <w:color w:val="DCDCDC"/>
+          <w:sz w:val="21"/>
+          <w:szCs w:val="21"/>
+          <w:lang w:eastAsia="pt-BR"/>
+        </w:rPr>
+        <w:t>(</w:t>
+      </w:r>
+      <w:r>
+        <w:rPr>
+          <w:rFonts w:ascii="Courier New" w:eastAsia="Times New Roman" w:hAnsi="Courier New" w:cs="Courier New"/>
+          <w:color w:val="D4D4D4"/>
+          <w:sz w:val="21"/>
+          <w:szCs w:val="21"/>
+          <w:lang w:eastAsia="pt-BR"/>
+        </w:rPr>
+        <w:t>fatias</w:t>
+      </w:r>
+      <w:r>
+        <w:rPr>
+          <w:rFonts w:ascii="Courier New" w:eastAsia="Times New Roman" w:hAnsi="Courier New" w:cs="Courier New"/>
+          <w:color w:val="DCDCDC"/>
+          <w:sz w:val="21"/>
+          <w:szCs w:val="21"/>
+          <w:lang w:eastAsia="pt-BR"/>
+        </w:rPr>
+        <w:t>)</w:t>
+      </w:r>
+    </w:p>
+    <w:p>
+      <w:pPr>
+        <w:shd w:val="clear" w:color="auto" w:fill="1E1E1E"/>
+        <w:spacing w:after="0" w:line="285" w:lineRule="atLeast"/>
+        <w:rPr>
+          <w:rFonts w:ascii="Courier New" w:eastAsia="Times New Roman" w:hAnsi="Courier New" w:cs="Courier New"/>
+          <w:color w:val="D4D4D4"/>
+          <w:sz w:val="21"/>
+          <w:szCs w:val="21"/>
+          <w:lang w:eastAsia="pt-BR"/>
+        </w:rPr>
+      </w:pPr>
+      <w:r>
+        <w:rPr>
+          <w:rFonts w:ascii="Courier New" w:eastAsia="Times New Roman" w:hAnsi="Courier New" w:cs="Courier New"/>
+          <w:color w:val="D4D4D4"/>
+          <w:sz w:val="21"/>
+          <w:szCs w:val="21"/>
+          <w:lang w:eastAsia="pt-BR"/>
+        </w:rPr>
+        <w:t>  palavras_geradas += deletando_caracter</w:t>
+      </w:r>
+      <w:r>
+        <w:rPr>
+          <w:rFonts w:ascii="Courier New" w:eastAsia="Times New Roman" w:hAnsi="Courier New" w:cs="Courier New"/>
+          <w:color w:val="DCDCDC"/>
+          <w:sz w:val="21"/>
+          <w:szCs w:val="21"/>
+          <w:lang w:eastAsia="pt-BR"/>
+        </w:rPr>
+        <w:t>(</w:t>
+      </w:r>
+      <w:r>
+        <w:rPr>
+          <w:rFonts w:ascii="Courier New" w:eastAsia="Times New Roman" w:hAnsi="Courier New" w:cs="Courier New"/>
+          <w:color w:val="D4D4D4"/>
+          <w:sz w:val="21"/>
+          <w:szCs w:val="21"/>
+          <w:lang w:eastAsia="pt-BR"/>
+        </w:rPr>
+        <w:t>fatias</w:t>
+      </w:r>
+      <w:r>
+        <w:rPr>
+          <w:rFonts w:ascii="Courier New" w:eastAsia="Times New Roman" w:hAnsi="Courier New" w:cs="Courier New"/>
+          <w:color w:val="DCDCDC"/>
+          <w:sz w:val="21"/>
+          <w:szCs w:val="21"/>
+          <w:lang w:eastAsia="pt-BR"/>
+        </w:rPr>
+        <w:t>)</w:t>
+      </w:r>
+    </w:p>
+    <w:p>
+      <w:pPr>
+        <w:shd w:val="clear" w:color="auto" w:fill="1E1E1E"/>
+        <w:spacing w:after="0" w:line="285" w:lineRule="atLeast"/>
+        <w:rPr>
+          <w:rFonts w:ascii="Courier New" w:eastAsia="Times New Roman" w:hAnsi="Courier New" w:cs="Courier New"/>
+          <w:color w:val="D4D4D4"/>
+          <w:sz w:val="21"/>
+          <w:szCs w:val="21"/>
+          <w:lang w:eastAsia="pt-BR"/>
+        </w:rPr>
+      </w:pPr>
+      <w:r>
+        <w:rPr>
+          <w:rFonts w:ascii="Courier New" w:eastAsia="Times New Roman" w:hAnsi="Courier New" w:cs="Courier New"/>
+          <w:color w:val="D4D4D4"/>
+          <w:sz w:val="21"/>
+          <w:szCs w:val="21"/>
+          <w:lang w:eastAsia="pt-BR"/>
+        </w:rPr>
+        <w:t>  </w:t>
+      </w:r>
+      <w:r>
+        <w:rPr>
+          <w:rFonts w:ascii="Courier New" w:eastAsia="Times New Roman" w:hAnsi="Courier New" w:cs="Courier New"/>
+          <w:color w:val="C586C0"/>
+          <w:sz w:val="21"/>
+          <w:szCs w:val="21"/>
+          <w:lang w:eastAsia="pt-BR"/>
+        </w:rPr>
+        <w:t>return</w:t>
+      </w:r>
+      <w:r>
+        <w:rPr>
+          <w:rFonts w:ascii="Courier New" w:eastAsia="Times New Roman" w:hAnsi="Courier New" w:cs="Courier New"/>
+          <w:color w:val="D4D4D4"/>
+          <w:sz w:val="21"/>
+          <w:szCs w:val="21"/>
+          <w:lang w:eastAsia="pt-BR"/>
+        </w:rPr>
+        <w:t> palavras_geradas</w:t>
+      </w:r>
+    </w:p>
+    <w:p>
+      <w:pPr>
+        <w:pStyle w:val="PargrafodaLista"/>
+        <w:numPr>
+          <w:ilvl w:val="2"/>
+          <w:numId w:val="2"/>
+        </w:numPr>
+        <w:spacing w:before="240" w:line="360" w:lineRule="auto"/>
+        <w:jc w:val="both"/>
+        <w:rPr>
+          <w:rFonts w:ascii="Times New Roman" w:hAnsi="Times New Roman" w:cs="Times New Roman"/>
+          <w:sz w:val="24"/>
+          <w:szCs w:val="24"/>
+        </w:rPr>
+      </w:pPr>
+      <w:r>
+        <w:rPr>
+          <w:rFonts w:ascii="Times New Roman" w:hAnsi="Times New Roman" w:cs="Times New Roman"/>
+          <w:sz w:val="24"/>
+          <w:szCs w:val="24"/>
+        </w:rPr>
+        <w:t>Ao avaliar novamente nosso corretor através da lista teste que temos, vemos que agora a nossa taxa de acerto subiu para 41.40% de 186 palavras.</w:t>
+      </w:r>
     </w:p>
     <w:sectPr>
       <w:pgSz w:w="11906" w:h="16838"/>

</xml_diff>

<commit_message>
Implementando a Troca de Letras
Fizemos a implementação da função que troca letras
</commit_message>
<xml_diff>
--- a/Data Science/Formação Data Science/Corretor Ortográfico em Python - Aplicando técnicas de NLP/Anotações/Corretor Ortográfico em Python – Aplicando técnicas de NLP.docx
+++ b/Data Science/Formação Data Science/Corretor Ortográfico em Python - Aplicando técnicas de NLP/Anotações/Corretor Ortográfico em Python – Aplicando técnicas de NLP.docx
@@ -402,7 +402,6 @@
         </w:rPr>
         <w:t> </w:t>
       </w:r>
-      <w:proofErr w:type="gramStart"/>
       <w:r>
         <w:rPr>
           <w:rFonts w:ascii="Courier New" w:eastAsia="Times New Roman" w:hAnsi="Courier New" w:cs="Courier New"/>
@@ -423,7 +422,6 @@
         </w:rPr>
         <w:t>(</w:t>
       </w:r>
-      <w:proofErr w:type="gramEnd"/>
       <w:r>
         <w:rPr>
           <w:rFonts w:ascii="Courier New" w:eastAsia="Times New Roman" w:hAnsi="Courier New" w:cs="Courier New"/>
@@ -538,7 +536,6 @@
         <w:t>  artigos = </w:t>
       </w:r>
       <w:proofErr w:type="spellStart"/>
-      <w:proofErr w:type="gramStart"/>
       <w:r>
         <w:rPr>
           <w:rFonts w:ascii="Courier New" w:eastAsia="Times New Roman" w:hAnsi="Courier New" w:cs="Courier New"/>
@@ -550,7 +547,6 @@
         <w:t>f.read</w:t>
       </w:r>
       <w:proofErr w:type="spellEnd"/>
-      <w:proofErr w:type="gramEnd"/>
       <w:r>
         <w:rPr>
           <w:rFonts w:ascii="Courier New" w:eastAsia="Times New Roman" w:hAnsi="Courier New" w:cs="Courier New"/>
@@ -715,25 +711,7 @@
           <w:sz w:val="24"/>
           <w:szCs w:val="24"/>
         </w:rPr>
-        <w:t xml:space="preserve">composto por palavras e pontuações, uma vez que quando utilizamos o método </w:t>
-      </w:r>
-      <w:proofErr w:type="gramStart"/>
-      <w:r>
-        <w:rPr>
-          <w:rFonts w:ascii="Times New Roman" w:hAnsi="Times New Roman" w:cs="Times New Roman"/>
-          <w:sz w:val="24"/>
-          <w:szCs w:val="24"/>
-        </w:rPr>
-        <w:t>split(</w:t>
-      </w:r>
-      <w:proofErr w:type="gramEnd"/>
-      <w:r>
-        <w:rPr>
-          <w:rFonts w:ascii="Times New Roman" w:hAnsi="Times New Roman" w:cs="Times New Roman"/>
-          <w:sz w:val="24"/>
-          <w:szCs w:val="24"/>
-        </w:rPr>
-        <w:t>) para quebrar todo o nosso texto em uma lista com palavras, ele não separa somente as palavras, mas a concatenação delas com a pontuação também</w:t>
+        <w:t>composto por palavras e pontuações, uma vez que quando utilizamos o método split() para quebrar todo o nosso texto em uma lista com palavras, ele não separa somente as palavras, mas a concatenação delas com a pontuação também</w:t>
       </w:r>
       <w:r>
         <w:rPr>
@@ -821,21 +799,9 @@
           <w:szCs w:val="21"/>
           <w:lang w:eastAsia="pt-BR"/>
         </w:rPr>
-        <w:t>texto_</w:t>
-      </w:r>
-      <w:proofErr w:type="gramStart"/>
-      <w:r>
-        <w:rPr>
-          <w:rFonts w:ascii="Courier New" w:eastAsia="Times New Roman" w:hAnsi="Courier New" w:cs="Courier New"/>
-          <w:color w:val="D4D4D4"/>
-          <w:sz w:val="21"/>
-          <w:szCs w:val="21"/>
-          <w:lang w:eastAsia="pt-BR"/>
-        </w:rPr>
-        <w:t>exemplo.split</w:t>
-      </w:r>
-      <w:proofErr w:type="spellEnd"/>
-      <w:proofErr w:type="gramEnd"/>
+        <w:t>texto_exemplo.split</w:t>
+      </w:r>
+      <w:proofErr w:type="spellEnd"/>
       <w:r>
         <w:rPr>
           <w:rFonts w:ascii="Courier New" w:eastAsia="Times New Roman" w:hAnsi="Courier New" w:cs="Courier New"/>
@@ -1100,7 +1066,6 @@
         <w:t xml:space="preserve">Como contar a quantidade de caracteres de um texto usando </w:t>
       </w:r>
       <w:proofErr w:type="spellStart"/>
-      <w:proofErr w:type="gramStart"/>
       <w:r>
         <w:rPr>
           <w:rFonts w:ascii="Times New Roman" w:hAnsi="Times New Roman" w:cs="Times New Roman"/>
@@ -1116,16 +1081,7 @@
           <w:sz w:val="24"/>
           <w:szCs w:val="24"/>
         </w:rPr>
-        <w:t>(</w:t>
-      </w:r>
-      <w:proofErr w:type="gramEnd"/>
-      <w:r>
-        <w:rPr>
-          <w:rFonts w:ascii="Times New Roman" w:hAnsi="Times New Roman" w:cs="Times New Roman"/>
-          <w:sz w:val="24"/>
-          <w:szCs w:val="24"/>
-        </w:rPr>
-        <w:t>).</w:t>
+        <w:t>().</w:t>
       </w:r>
     </w:p>
     <w:p>
@@ -1308,23 +1264,13 @@
         <w:t xml:space="preserve"> para podermos utilizar o método </w:t>
       </w:r>
       <w:proofErr w:type="spellStart"/>
-      <w:proofErr w:type="gramStart"/>
-      <w:r>
-        <w:rPr>
-          <w:rFonts w:ascii="Times New Roman" w:hAnsi="Times New Roman" w:cs="Times New Roman"/>
-          <w:sz w:val="24"/>
-          <w:szCs w:val="24"/>
-        </w:rPr>
-        <w:t>nltk.tokenize</w:t>
-      </w:r>
-      <w:proofErr w:type="gramEnd"/>
-      <w:r>
-        <w:rPr>
-          <w:rFonts w:ascii="Times New Roman" w:hAnsi="Times New Roman" w:cs="Times New Roman"/>
-          <w:sz w:val="24"/>
-          <w:szCs w:val="24"/>
-        </w:rPr>
-        <w:t>.word_tokenize</w:t>
+      <w:r>
+        <w:rPr>
+          <w:rFonts w:ascii="Times New Roman" w:hAnsi="Times New Roman" w:cs="Times New Roman"/>
+          <w:sz w:val="24"/>
+          <w:szCs w:val="24"/>
+        </w:rPr>
+        <w:t>nltk.tokenize.word_tokenize</w:t>
       </w:r>
       <w:proofErr w:type="spellEnd"/>
       <w:r>
@@ -1420,7 +1366,6 @@
         </w:rPr>
       </w:pPr>
       <w:proofErr w:type="spellStart"/>
-      <w:proofErr w:type="gramStart"/>
       <w:r>
         <w:rPr>
           <w:rFonts w:ascii="Courier New" w:eastAsia="Times New Roman" w:hAnsi="Courier New" w:cs="Courier New"/>
@@ -1432,7 +1377,6 @@
         <w:t>nltk.download</w:t>
       </w:r>
       <w:proofErr w:type="spellEnd"/>
-      <w:proofErr w:type="gramEnd"/>
       <w:r>
         <w:rPr>
           <w:rFonts w:ascii="Courier New" w:eastAsia="Times New Roman" w:hAnsi="Courier New" w:cs="Courier New"/>
@@ -1547,27 +1491,15 @@
         <w:t> = </w:t>
       </w:r>
       <w:proofErr w:type="spellStart"/>
-      <w:proofErr w:type="gramStart"/>
-      <w:r>
-        <w:rPr>
-          <w:rFonts w:ascii="Courier New" w:eastAsia="Times New Roman" w:hAnsi="Courier New" w:cs="Courier New"/>
-          <w:color w:val="D4D4D4"/>
-          <w:sz w:val="21"/>
-          <w:szCs w:val="21"/>
-          <w:lang w:eastAsia="pt-BR"/>
-        </w:rPr>
-        <w:t>nltk.tokenize</w:t>
-      </w:r>
-      <w:proofErr w:type="gramEnd"/>
-      <w:r>
-        <w:rPr>
-          <w:rFonts w:ascii="Courier New" w:eastAsia="Times New Roman" w:hAnsi="Courier New" w:cs="Courier New"/>
-          <w:color w:val="D4D4D4"/>
-          <w:sz w:val="21"/>
-          <w:szCs w:val="21"/>
-          <w:lang w:eastAsia="pt-BR"/>
-        </w:rPr>
-        <w:t>.word_tokenize</w:t>
+      <w:r>
+        <w:rPr>
+          <w:rFonts w:ascii="Courier New" w:eastAsia="Times New Roman" w:hAnsi="Courier New" w:cs="Courier New"/>
+          <w:color w:val="D4D4D4"/>
+          <w:sz w:val="21"/>
+          <w:szCs w:val="21"/>
+          <w:lang w:eastAsia="pt-BR"/>
+        </w:rPr>
+        <w:t>nltk.tokenize.word_tokenize</w:t>
       </w:r>
       <w:proofErr w:type="spellEnd"/>
       <w:r>
@@ -1775,25 +1707,7 @@
           <w:sz w:val="24"/>
           <w:szCs w:val="24"/>
         </w:rPr>
-        <w:t xml:space="preserve"> se a palavra atual </w:t>
-      </w:r>
-      <w:proofErr w:type="gramStart"/>
-      <w:r>
-        <w:rPr>
-          <w:rFonts w:ascii="Times New Roman" w:hAnsi="Times New Roman" w:cs="Times New Roman"/>
-          <w:sz w:val="24"/>
-          <w:szCs w:val="24"/>
-        </w:rPr>
-        <w:t>Isalpha(</w:t>
-      </w:r>
-      <w:proofErr w:type="gramEnd"/>
-      <w:r>
-        <w:rPr>
-          <w:rFonts w:ascii="Times New Roman" w:hAnsi="Times New Roman" w:cs="Times New Roman"/>
-          <w:sz w:val="24"/>
-          <w:szCs w:val="24"/>
-        </w:rPr>
-        <w:t>)</w:t>
+        <w:t xml:space="preserve"> se a palavra atual Isalpha()</w:t>
       </w:r>
       <w:r>
         <w:rPr>
@@ -1855,18 +1769,7 @@
           <w:szCs w:val="21"/>
           <w:lang w:eastAsia="pt-BR"/>
         </w:rPr>
-        <w:t>separa_</w:t>
-      </w:r>
-      <w:proofErr w:type="gramStart"/>
-      <w:r>
-        <w:rPr>
-          <w:rFonts w:ascii="Courier New" w:eastAsia="Times New Roman" w:hAnsi="Courier New" w:cs="Courier New"/>
-          <w:color w:val="DCDCAA"/>
-          <w:sz w:val="21"/>
-          <w:szCs w:val="21"/>
-          <w:lang w:eastAsia="pt-BR"/>
-        </w:rPr>
-        <w:t>palavras</w:t>
+        <w:t>separa_palavras</w:t>
       </w:r>
       <w:proofErr w:type="spellEnd"/>
       <w:r>
@@ -1880,7 +1783,6 @@
         <w:t>(</w:t>
       </w:r>
       <w:proofErr w:type="spellStart"/>
-      <w:proofErr w:type="gramEnd"/>
       <w:r>
         <w:rPr>
           <w:rFonts w:ascii="Courier New" w:eastAsia="Times New Roman" w:hAnsi="Courier New" w:cs="Courier New"/>
@@ -2118,7 +2020,6 @@
         <w:t> </w:t>
       </w:r>
       <w:proofErr w:type="spellStart"/>
-      <w:proofErr w:type="gramStart"/>
       <w:r>
         <w:rPr>
           <w:rFonts w:ascii="Courier New" w:eastAsia="Times New Roman" w:hAnsi="Courier New" w:cs="Courier New"/>
@@ -2130,7 +2031,6 @@
         <w:t>token.isalpha</w:t>
       </w:r>
       <w:proofErr w:type="spellEnd"/>
-      <w:proofErr w:type="gramEnd"/>
       <w:r>
         <w:rPr>
           <w:rFonts w:ascii="Courier New" w:eastAsia="Times New Roman" w:hAnsi="Courier New" w:cs="Courier New"/>
@@ -2173,21 +2073,9 @@
           <w:szCs w:val="21"/>
           <w:lang w:eastAsia="pt-BR"/>
         </w:rPr>
-        <w:t>lista_</w:t>
-      </w:r>
-      <w:proofErr w:type="gramStart"/>
-      <w:r>
-        <w:rPr>
-          <w:rFonts w:ascii="Courier New" w:eastAsia="Times New Roman" w:hAnsi="Courier New" w:cs="Courier New"/>
-          <w:color w:val="D4D4D4"/>
-          <w:sz w:val="21"/>
-          <w:szCs w:val="21"/>
-          <w:lang w:eastAsia="pt-BR"/>
-        </w:rPr>
-        <w:t>palavras.append</w:t>
-      </w:r>
-      <w:proofErr w:type="spellEnd"/>
-      <w:proofErr w:type="gramEnd"/>
+        <w:t>lista_palavras.append</w:t>
+      </w:r>
+      <w:proofErr w:type="spellEnd"/>
       <w:r>
         <w:rPr>
           <w:rFonts w:ascii="Courier New" w:eastAsia="Times New Roman" w:hAnsi="Courier New" w:cs="Courier New"/>
@@ -2487,27 +2375,15 @@
         <w:t> = </w:t>
       </w:r>
       <w:proofErr w:type="spellStart"/>
-      <w:proofErr w:type="gramStart"/>
-      <w:r>
-        <w:rPr>
-          <w:rFonts w:ascii="Courier New" w:eastAsia="Times New Roman" w:hAnsi="Courier New" w:cs="Courier New"/>
-          <w:color w:val="D4D4D4"/>
-          <w:sz w:val="21"/>
-          <w:szCs w:val="21"/>
-          <w:lang w:eastAsia="pt-BR"/>
-        </w:rPr>
-        <w:t>nltk.tokenize</w:t>
-      </w:r>
-      <w:proofErr w:type="gramEnd"/>
-      <w:r>
-        <w:rPr>
-          <w:rFonts w:ascii="Courier New" w:eastAsia="Times New Roman" w:hAnsi="Courier New" w:cs="Courier New"/>
-          <w:color w:val="D4D4D4"/>
-          <w:sz w:val="21"/>
-          <w:szCs w:val="21"/>
-          <w:lang w:eastAsia="pt-BR"/>
-        </w:rPr>
-        <w:t>.word_tokenize</w:t>
+      <w:r>
+        <w:rPr>
+          <w:rFonts w:ascii="Courier New" w:eastAsia="Times New Roman" w:hAnsi="Courier New" w:cs="Courier New"/>
+          <w:color w:val="D4D4D4"/>
+          <w:sz w:val="21"/>
+          <w:szCs w:val="21"/>
+          <w:lang w:eastAsia="pt-BR"/>
+        </w:rPr>
+        <w:t>nltk.tokenize.word_tokenize</w:t>
       </w:r>
       <w:proofErr w:type="spellEnd"/>
       <w:r>
@@ -2632,7 +2508,6 @@
           <w:lang w:eastAsia="pt-BR"/>
         </w:rPr>
       </w:pPr>
-      <w:proofErr w:type="gramStart"/>
       <w:r>
         <w:rPr>
           <w:rFonts w:ascii="Courier New" w:eastAsia="Times New Roman" w:hAnsi="Courier New" w:cs="Courier New"/>
@@ -2654,7 +2529,6 @@
         <w:t>(</w:t>
       </w:r>
       <w:proofErr w:type="spellStart"/>
-      <w:proofErr w:type="gramEnd"/>
       <w:r>
         <w:rPr>
           <w:rFonts w:ascii="Courier New" w:eastAsia="Times New Roman" w:hAnsi="Courier New" w:cs="Courier New"/>
@@ -2962,7 +2836,6 @@
         <w:t> </w:t>
       </w:r>
       <w:proofErr w:type="spellStart"/>
-      <w:proofErr w:type="gramStart"/>
       <w:r>
         <w:rPr>
           <w:rFonts w:ascii="Courier New" w:eastAsia="Times New Roman" w:hAnsi="Courier New" w:cs="Courier New"/>
@@ -2985,7 +2858,6 @@
         <w:t>(</w:t>
       </w:r>
       <w:proofErr w:type="spellStart"/>
-      <w:proofErr w:type="gramEnd"/>
       <w:r>
         <w:rPr>
           <w:rFonts w:ascii="Courier New" w:eastAsia="Times New Roman" w:hAnsi="Courier New" w:cs="Courier New"/>
@@ -3211,21 +3083,9 @@
           <w:szCs w:val="21"/>
           <w:lang w:eastAsia="pt-BR"/>
         </w:rPr>
-        <w:t>lista_</w:t>
-      </w:r>
-      <w:proofErr w:type="gramStart"/>
-      <w:r>
-        <w:rPr>
-          <w:rFonts w:ascii="Courier New" w:eastAsia="Times New Roman" w:hAnsi="Courier New" w:cs="Courier New"/>
-          <w:color w:val="D4D4D4"/>
-          <w:sz w:val="21"/>
-          <w:szCs w:val="21"/>
-          <w:lang w:eastAsia="pt-BR"/>
-        </w:rPr>
-        <w:t>normalizada.append</w:t>
-      </w:r>
-      <w:proofErr w:type="spellEnd"/>
-      <w:proofErr w:type="gramEnd"/>
+        <w:t>lista_normalizada.append</w:t>
+      </w:r>
+      <w:proofErr w:type="spellEnd"/>
       <w:r>
         <w:rPr>
           <w:rFonts w:ascii="Courier New" w:eastAsia="Times New Roman" w:hAnsi="Courier New" w:cs="Courier New"/>
@@ -3409,25 +3269,7 @@
           <w:sz w:val="24"/>
           <w:szCs w:val="24"/>
         </w:rPr>
-        <w:t xml:space="preserve">Para remover as repetições de uma lista utilizamos o </w:t>
-      </w:r>
-      <w:proofErr w:type="gramStart"/>
-      <w:r>
-        <w:rPr>
-          <w:rFonts w:ascii="Times New Roman" w:hAnsi="Times New Roman" w:cs="Times New Roman"/>
-          <w:sz w:val="24"/>
-          <w:szCs w:val="24"/>
-        </w:rPr>
-        <w:t>set(</w:t>
-      </w:r>
-      <w:proofErr w:type="gramEnd"/>
-      <w:r>
-        <w:rPr>
-          <w:rFonts w:ascii="Times New Roman" w:hAnsi="Times New Roman" w:cs="Times New Roman"/>
-          <w:sz w:val="24"/>
-          <w:szCs w:val="24"/>
-        </w:rPr>
-        <w:t>).</w:t>
+        <w:t>Para remover as repetições de uma lista utilizamos o set().</w:t>
       </w:r>
       <w:r>
         <w:rPr>
@@ -4452,7 +4294,6 @@
         <w:t>    </w:t>
       </w:r>
       <w:proofErr w:type="spellStart"/>
-      <w:proofErr w:type="gramStart"/>
       <w:r>
         <w:rPr>
           <w:rFonts w:ascii="Courier New" w:eastAsia="Times New Roman" w:hAnsi="Courier New" w:cs="Courier New"/>
@@ -4464,7 +4305,6 @@
         <w:t>fatias.append</w:t>
       </w:r>
       <w:proofErr w:type="spellEnd"/>
-      <w:proofErr w:type="gramEnd"/>
       <w:r>
         <w:rPr>
           <w:rFonts w:ascii="Courier New" w:eastAsia="Times New Roman" w:hAnsi="Courier New" w:cs="Courier New"/>
@@ -5334,21 +5174,9 @@
           <w:szCs w:val="21"/>
           <w:lang w:eastAsia="pt-BR"/>
         </w:rPr>
-        <w:t>novas_</w:t>
-      </w:r>
-      <w:proofErr w:type="gramStart"/>
-      <w:r>
-        <w:rPr>
-          <w:rFonts w:ascii="Courier New" w:eastAsia="Times New Roman" w:hAnsi="Courier New" w:cs="Courier New"/>
-          <w:color w:val="D4D4D4"/>
-          <w:sz w:val="21"/>
-          <w:szCs w:val="21"/>
-          <w:lang w:eastAsia="pt-BR"/>
-        </w:rPr>
-        <w:t>palavras.append</w:t>
-      </w:r>
-      <w:proofErr w:type="spellEnd"/>
-      <w:proofErr w:type="gramEnd"/>
+        <w:t>novas_palavras.append</w:t>
+      </w:r>
+      <w:proofErr w:type="spellEnd"/>
       <w:r>
         <w:rPr>
           <w:rFonts w:ascii="Courier New" w:eastAsia="Times New Roman" w:hAnsi="Courier New" w:cs="Courier New"/>
@@ -5748,7 +5576,6 @@
         <w:t>    </w:t>
       </w:r>
       <w:proofErr w:type="spellStart"/>
-      <w:proofErr w:type="gramStart"/>
       <w:r>
         <w:rPr>
           <w:rFonts w:ascii="Courier New" w:eastAsia="Times New Roman" w:hAnsi="Courier New" w:cs="Courier New"/>
@@ -5760,7 +5587,6 @@
         <w:t>fatias.append</w:t>
       </w:r>
       <w:proofErr w:type="spellEnd"/>
-      <w:proofErr w:type="gramEnd"/>
       <w:r>
         <w:rPr>
           <w:rFonts w:ascii="Courier New" w:eastAsia="Times New Roman" w:hAnsi="Courier New" w:cs="Courier New"/>
@@ -6365,7 +6191,6 @@
         <w:t xml:space="preserve">Demos início passando como parâmetro a palavra que queremos corrigir. Nossa função tem uma variável que recebe o gerador de palavras que gera as palavras a partir da palavra errada. Temos uma segunda variável que é a que recebe a palavra correta através da função </w:t>
       </w:r>
       <w:proofErr w:type="spellStart"/>
-      <w:proofErr w:type="gramStart"/>
       <w:r>
         <w:rPr>
           <w:rFonts w:ascii="Times New Roman" w:hAnsi="Times New Roman" w:cs="Times New Roman"/>
@@ -6381,16 +6206,7 @@
           <w:sz w:val="24"/>
           <w:szCs w:val="24"/>
         </w:rPr>
-        <w:t>(</w:t>
-      </w:r>
-      <w:proofErr w:type="gramEnd"/>
-      <w:r>
-        <w:rPr>
-          <w:rFonts w:ascii="Times New Roman" w:hAnsi="Times New Roman" w:cs="Times New Roman"/>
-          <w:sz w:val="24"/>
-          <w:szCs w:val="24"/>
-        </w:rPr>
-        <w:t>) que retorna o valor de maior probabilidade através da chave probabilidade, que é outra função que não criamos ainda.</w:t>
+        <w:t>() que retorna o valor de maior probabilidade através da chave probabilidade, que é outra função que não criamos ainda.</w:t>
       </w:r>
       <w:r>
         <w:rPr>
@@ -6618,7 +6434,6 @@
         <w:t> = </w:t>
       </w:r>
       <w:proofErr w:type="spellStart"/>
-      <w:proofErr w:type="gramStart"/>
       <w:r>
         <w:rPr>
           <w:rFonts w:ascii="Courier New" w:eastAsia="Times New Roman" w:hAnsi="Courier New" w:cs="Courier New"/>
@@ -6641,7 +6456,6 @@
         <w:t>(</w:t>
       </w:r>
       <w:proofErr w:type="spellStart"/>
-      <w:proofErr w:type="gramEnd"/>
       <w:r>
         <w:rPr>
           <w:rFonts w:ascii="Courier New" w:eastAsia="Times New Roman" w:hAnsi="Courier New" w:cs="Courier New"/>
@@ -6878,7 +6692,6 @@
         <w:t xml:space="preserve"> com o </w:t>
       </w:r>
       <w:proofErr w:type="spellStart"/>
-      <w:proofErr w:type="gramStart"/>
       <w:r>
         <w:rPr>
           <w:rFonts w:ascii="Times New Roman" w:hAnsi="Times New Roman" w:cs="Times New Roman"/>
@@ -6888,7 +6701,6 @@
         <w:t>nltk.FreqDist</w:t>
       </w:r>
       <w:proofErr w:type="spellEnd"/>
-      <w:proofErr w:type="gramEnd"/>
       <w:r>
         <w:rPr>
           <w:rFonts w:ascii="Times New Roman" w:hAnsi="Times New Roman" w:cs="Times New Roman"/>
@@ -6959,7 +6771,6 @@
         <w:t> = </w:t>
       </w:r>
       <w:proofErr w:type="spellStart"/>
-      <w:proofErr w:type="gramStart"/>
       <w:r>
         <w:rPr>
           <w:rFonts w:ascii="Courier New" w:eastAsia="Times New Roman" w:hAnsi="Courier New" w:cs="Courier New"/>
@@ -6971,7 +6782,6 @@
         <w:t>nltk.FreqDist</w:t>
       </w:r>
       <w:proofErr w:type="spellEnd"/>
-      <w:proofErr w:type="gramEnd"/>
       <w:r>
         <w:rPr>
           <w:rFonts w:ascii="Courier New" w:eastAsia="Times New Roman" w:hAnsi="Courier New" w:cs="Courier New"/>
@@ -7308,18 +7118,7 @@
           <w:szCs w:val="21"/>
           <w:lang w:eastAsia="pt-BR"/>
         </w:rPr>
-        <w:t>palavras_</w:t>
-      </w:r>
-      <w:proofErr w:type="gramStart"/>
-      <w:r>
-        <w:rPr>
-          <w:rFonts w:ascii="Courier New" w:eastAsia="Times New Roman" w:hAnsi="Courier New" w:cs="Courier New"/>
-          <w:color w:val="D4D4D4"/>
-          <w:sz w:val="21"/>
-          <w:szCs w:val="21"/>
-          <w:lang w:eastAsia="pt-BR"/>
-        </w:rPr>
-        <w:t>geradas</w:t>
+        <w:t>palavras_geradas</w:t>
       </w:r>
       <w:proofErr w:type="spellEnd"/>
       <w:r>
@@ -7343,7 +7142,6 @@
         <w:t>/</w:t>
       </w:r>
       <w:proofErr w:type="spellStart"/>
-      <w:proofErr w:type="gramEnd"/>
       <w:r>
         <w:rPr>
           <w:rFonts w:ascii="Courier New" w:eastAsia="Times New Roman" w:hAnsi="Courier New" w:cs="Courier New"/>
@@ -7829,25 +7627,7 @@
           <w:szCs w:val="24"/>
         </w:rPr>
         <w:lastRenderedPageBreak/>
-        <w:t xml:space="preserve">início de tudo) e faz um for onde para cada linha de f (nosso arquivo de leitura) separa em duas variáveis ‘certo’ errado’ a partir de um </w:t>
-      </w:r>
-      <w:proofErr w:type="gramStart"/>
-      <w:r>
-        <w:rPr>
-          <w:rFonts w:ascii="Times New Roman" w:hAnsi="Times New Roman" w:cs="Times New Roman"/>
-          <w:sz w:val="24"/>
-          <w:szCs w:val="24"/>
-        </w:rPr>
-        <w:t>split(</w:t>
-      </w:r>
-      <w:proofErr w:type="gramEnd"/>
-      <w:r>
-        <w:rPr>
-          <w:rFonts w:ascii="Times New Roman" w:hAnsi="Times New Roman" w:cs="Times New Roman"/>
-          <w:sz w:val="24"/>
-          <w:szCs w:val="24"/>
-        </w:rPr>
-        <w:t xml:space="preserve">) da linha atual. </w:t>
+        <w:t xml:space="preserve">início de tudo) e faz um for onde para cada linha de f (nosso arquivo de leitura) separa em duas variáveis ‘certo’ errado’ a partir de um split() da linha atual. </w:t>
       </w:r>
       <w:r>
         <w:rPr>
@@ -8068,7 +7848,6 @@
         </w:rPr>
         <w:t>  f = </w:t>
       </w:r>
-      <w:proofErr w:type="gramStart"/>
       <w:r>
         <w:rPr>
           <w:rFonts w:ascii="Courier New" w:eastAsia="Times New Roman" w:hAnsi="Courier New" w:cs="Courier New"/>
@@ -8090,7 +7869,6 @@
         <w:t>(</w:t>
       </w:r>
       <w:proofErr w:type="spellStart"/>
-      <w:proofErr w:type="gramEnd"/>
       <w:r>
         <w:rPr>
           <w:rFonts w:ascii="Courier New" w:eastAsia="Times New Roman" w:hAnsi="Courier New" w:cs="Courier New"/>
@@ -8259,7 +8037,6 @@
         <w:t> errada = </w:t>
       </w:r>
       <w:proofErr w:type="spellStart"/>
-      <w:proofErr w:type="gramStart"/>
       <w:r>
         <w:rPr>
           <w:rFonts w:ascii="Courier New" w:eastAsia="Times New Roman" w:hAnsi="Courier New" w:cs="Courier New"/>
@@ -8271,7 +8048,6 @@
         <w:t>linha.split</w:t>
       </w:r>
       <w:proofErr w:type="spellEnd"/>
-      <w:proofErr w:type="gramEnd"/>
       <w:r>
         <w:rPr>
           <w:rFonts w:ascii="Courier New" w:eastAsia="Times New Roman" w:hAnsi="Courier New" w:cs="Courier New"/>
@@ -8314,21 +8090,9 @@
           <w:szCs w:val="21"/>
           <w:lang w:eastAsia="pt-BR"/>
         </w:rPr>
-        <w:t>lista_palavras_</w:t>
-      </w:r>
-      <w:proofErr w:type="gramStart"/>
-      <w:r>
-        <w:rPr>
-          <w:rFonts w:ascii="Courier New" w:eastAsia="Times New Roman" w:hAnsi="Courier New" w:cs="Courier New"/>
-          <w:color w:val="D4D4D4"/>
-          <w:sz w:val="21"/>
-          <w:szCs w:val="21"/>
-          <w:lang w:eastAsia="pt-BR"/>
-        </w:rPr>
-        <w:t>teste.append</w:t>
-      </w:r>
-      <w:proofErr w:type="spellEnd"/>
-      <w:proofErr w:type="gramEnd"/>
+        <w:t>lista_palavras_teste.append</w:t>
+      </w:r>
+      <w:proofErr w:type="spellEnd"/>
       <w:r>
         <w:rPr>
           <w:rFonts w:ascii="Courier New" w:eastAsia="Times New Roman" w:hAnsi="Courier New" w:cs="Courier New"/>
@@ -8403,7 +8167,6 @@
         <w:t>  </w:t>
       </w:r>
       <w:proofErr w:type="spellStart"/>
-      <w:proofErr w:type="gramStart"/>
       <w:r>
         <w:rPr>
           <w:rFonts w:ascii="Courier New" w:eastAsia="Times New Roman" w:hAnsi="Courier New" w:cs="Courier New"/>
@@ -8415,7 +8178,6 @@
         <w:t>f.close</w:t>
       </w:r>
       <w:proofErr w:type="spellEnd"/>
-      <w:proofErr w:type="gramEnd"/>
       <w:r>
         <w:rPr>
           <w:rFonts w:ascii="Courier New" w:eastAsia="Times New Roman" w:hAnsi="Courier New" w:cs="Courier New"/>
@@ -8756,7 +8518,6 @@
         </w:rPr>
         <w:t xml:space="preserve"> Fazemos essa distinção pois vamos, dentro desse </w:t>
       </w:r>
-      <w:proofErr w:type="gramStart"/>
       <w:r>
         <w:rPr>
           <w:rFonts w:ascii="Times New Roman" w:hAnsi="Times New Roman" w:cs="Times New Roman"/>
@@ -8787,16 +8548,7 @@
           <w:sz w:val="24"/>
           <w:szCs w:val="24"/>
         </w:rPr>
-        <w:t>, criar</w:t>
-      </w:r>
-      <w:proofErr w:type="gramEnd"/>
-      <w:r>
-        <w:rPr>
-          <w:rFonts w:ascii="Times New Roman" w:hAnsi="Times New Roman" w:cs="Times New Roman"/>
-          <w:sz w:val="24"/>
-          <w:szCs w:val="24"/>
-        </w:rPr>
-        <w:t xml:space="preserve"> uma variável que recebe a palavra corrigida pelo nosso corretor e uma verificação, que diz que, se a </w:t>
+        <w:t xml:space="preserve">, criar uma variável que recebe a palavra corrigida pelo nosso corretor e uma verificação, que diz que, se a </w:t>
       </w:r>
       <w:r>
         <w:rPr>
@@ -9392,7 +9144,6 @@
         </w:rPr>
         <w:t>  </w:t>
       </w:r>
-      <w:proofErr w:type="gramStart"/>
       <w:r>
         <w:rPr>
           <w:rFonts w:ascii="Courier New" w:eastAsia="Times New Roman" w:hAnsi="Courier New" w:cs="Courier New"/>
@@ -9413,7 +9164,6 @@
         </w:rPr>
         <w:t>(</w:t>
       </w:r>
-      <w:proofErr w:type="gramEnd"/>
       <w:r>
         <w:rPr>
           <w:rFonts w:ascii="Courier New" w:eastAsia="Times New Roman" w:hAnsi="Courier New" w:cs="Courier New"/>
@@ -10451,21 +10201,9 @@
           <w:szCs w:val="21"/>
           <w:lang w:eastAsia="pt-BR"/>
         </w:rPr>
-        <w:t>novas_</w:t>
-      </w:r>
-      <w:proofErr w:type="gramStart"/>
-      <w:r>
-        <w:rPr>
-          <w:rFonts w:ascii="Courier New" w:eastAsia="Times New Roman" w:hAnsi="Courier New" w:cs="Courier New"/>
-          <w:color w:val="D4D4D4"/>
-          <w:sz w:val="21"/>
-          <w:szCs w:val="21"/>
-          <w:lang w:eastAsia="pt-BR"/>
-        </w:rPr>
-        <w:t>palavras.append</w:t>
-      </w:r>
-      <w:proofErr w:type="spellEnd"/>
-      <w:proofErr w:type="gramEnd"/>
+        <w:t>novas_palavras.append</w:t>
+      </w:r>
+      <w:proofErr w:type="spellEnd"/>
       <w:r>
         <w:rPr>
           <w:rFonts w:ascii="Courier New" w:eastAsia="Times New Roman" w:hAnsi="Courier New" w:cs="Courier New"/>
@@ -10676,34 +10414,16 @@
           <w:sz w:val="24"/>
           <w:szCs w:val="24"/>
         </w:rPr>
-        <w:t>insere_</w:t>
-      </w:r>
-      <w:proofErr w:type="gramStart"/>
-      <w:r>
-        <w:rPr>
-          <w:rFonts w:ascii="Times New Roman" w:hAnsi="Times New Roman" w:cs="Times New Roman"/>
-          <w:sz w:val="24"/>
-          <w:szCs w:val="24"/>
-        </w:rPr>
-        <w:t>letras</w:t>
-      </w:r>
-      <w:proofErr w:type="spellEnd"/>
-      <w:r>
-        <w:rPr>
-          <w:rFonts w:ascii="Times New Roman" w:hAnsi="Times New Roman" w:cs="Times New Roman"/>
-          <w:sz w:val="24"/>
-          <w:szCs w:val="24"/>
-        </w:rPr>
-        <w:t>(</w:t>
-      </w:r>
-      <w:proofErr w:type="gramEnd"/>
-      <w:r>
-        <w:rPr>
-          <w:rFonts w:ascii="Times New Roman" w:hAnsi="Times New Roman" w:cs="Times New Roman"/>
-          <w:sz w:val="24"/>
-          <w:szCs w:val="24"/>
-        </w:rPr>
-        <w:t xml:space="preserve">) também recebe a do </w:t>
+        <w:t>insere_letras</w:t>
+      </w:r>
+      <w:proofErr w:type="spellEnd"/>
+      <w:r>
+        <w:rPr>
+          <w:rFonts w:ascii="Times New Roman" w:hAnsi="Times New Roman" w:cs="Times New Roman"/>
+          <w:sz w:val="24"/>
+          <w:szCs w:val="24"/>
+        </w:rPr>
+        <w:t xml:space="preserve">() também recebe a do </w:t>
       </w:r>
       <w:proofErr w:type="spellStart"/>
       <w:r>
@@ -11022,7 +10742,6 @@
         <w:t>    </w:t>
       </w:r>
       <w:proofErr w:type="spellStart"/>
-      <w:proofErr w:type="gramStart"/>
       <w:r>
         <w:rPr>
           <w:rFonts w:ascii="Courier New" w:eastAsia="Times New Roman" w:hAnsi="Courier New" w:cs="Courier New"/>
@@ -11034,7 +10753,6 @@
         <w:t>fatias.append</w:t>
       </w:r>
       <w:proofErr w:type="spellEnd"/>
-      <w:proofErr w:type="gramEnd"/>
       <w:r>
         <w:rPr>
           <w:rFonts w:ascii="Courier New" w:eastAsia="Times New Roman" w:hAnsi="Courier New" w:cs="Courier New"/>
@@ -11780,6 +11498,576 @@
           </wp:inline>
         </w:drawing>
       </w:r>
+    </w:p>
+    <w:p>
+      <w:pPr>
+        <w:pStyle w:val="PargrafodaLista"/>
+        <w:numPr>
+          <w:ilvl w:val="1"/>
+          <w:numId w:val="2"/>
+        </w:numPr>
+        <w:spacing w:before="240" w:line="360" w:lineRule="auto"/>
+        <w:jc w:val="both"/>
+        <w:rPr>
+          <w:rFonts w:ascii="Times New Roman" w:hAnsi="Times New Roman" w:cs="Times New Roman"/>
+          <w:sz w:val="24"/>
+          <w:szCs w:val="24"/>
+        </w:rPr>
+      </w:pPr>
+      <w:r>
+        <w:rPr>
+          <w:rFonts w:ascii="Times New Roman" w:hAnsi="Times New Roman" w:cs="Times New Roman"/>
+          <w:sz w:val="24"/>
+          <w:szCs w:val="24"/>
+        </w:rPr>
+        <w:t xml:space="preserve"> </w:t>
+      </w:r>
+      <w:r>
+        <w:rPr>
+          <w:rFonts w:ascii="Times New Roman" w:hAnsi="Times New Roman" w:cs="Times New Roman"/>
+          <w:sz w:val="24"/>
+          <w:szCs w:val="24"/>
+        </w:rPr>
+        <w:t>Implementando a Troca de Letras</w:t>
+      </w:r>
+      <w:r>
+        <w:rPr>
+          <w:rFonts w:ascii="Times New Roman" w:hAnsi="Times New Roman" w:cs="Times New Roman"/>
+          <w:sz w:val="24"/>
+          <w:szCs w:val="24"/>
+        </w:rPr>
+        <w:t>:</w:t>
+      </w:r>
+    </w:p>
+    <w:p>
+      <w:pPr>
+        <w:pStyle w:val="PargrafodaLista"/>
+        <w:numPr>
+          <w:ilvl w:val="2"/>
+          <w:numId w:val="2"/>
+        </w:numPr>
+        <w:spacing w:before="240" w:line="360" w:lineRule="auto"/>
+        <w:jc w:val="both"/>
+        <w:rPr>
+          <w:rFonts w:ascii="Times New Roman" w:hAnsi="Times New Roman" w:cs="Times New Roman"/>
+          <w:sz w:val="24"/>
+          <w:szCs w:val="24"/>
+        </w:rPr>
+      </w:pPr>
+      <w:r>
+        <w:rPr>
+          <w:rFonts w:ascii="Times New Roman" w:hAnsi="Times New Roman" w:cs="Times New Roman"/>
+          <w:sz w:val="24"/>
+          <w:szCs w:val="24"/>
+        </w:rPr>
+        <w:t>Como disse acima, basicamente só precisamos colocar o índice 1 na hora de concatenar com o lado direito na função insere letras, ficando assim:</w:t>
+      </w:r>
+    </w:p>
+    <w:p>
+      <w:pPr>
+        <w:shd w:val="clear" w:color="auto" w:fill="1E1E1E"/>
+        <w:spacing w:after="0" w:line="285" w:lineRule="atLeast"/>
+        <w:rPr>
+          <w:rFonts w:ascii="Courier New" w:eastAsia="Times New Roman" w:hAnsi="Courier New" w:cs="Courier New"/>
+          <w:color w:val="D4D4D4"/>
+          <w:sz w:val="21"/>
+          <w:szCs w:val="21"/>
+          <w:lang w:eastAsia="pt-BR"/>
+        </w:rPr>
+      </w:pPr>
+      <w:proofErr w:type="spellStart"/>
+      <w:r>
+        <w:rPr>
+          <w:rFonts w:ascii="Courier New" w:eastAsia="Times New Roman" w:hAnsi="Courier New" w:cs="Courier New"/>
+          <w:color w:val="569CD6"/>
+          <w:sz w:val="21"/>
+          <w:szCs w:val="21"/>
+          <w:lang w:eastAsia="pt-BR"/>
+        </w:rPr>
+        <w:t>def</w:t>
+      </w:r>
+      <w:proofErr w:type="spellEnd"/>
+      <w:r>
+        <w:rPr>
+          <w:rFonts w:ascii="Courier New" w:eastAsia="Times New Roman" w:hAnsi="Courier New" w:cs="Courier New"/>
+          <w:color w:val="D4D4D4"/>
+          <w:sz w:val="21"/>
+          <w:szCs w:val="21"/>
+          <w:lang w:eastAsia="pt-BR"/>
+        </w:rPr>
+        <w:t> </w:t>
+      </w:r>
+      <w:proofErr w:type="spellStart"/>
+      <w:r>
+        <w:rPr>
+          <w:rFonts w:ascii="Courier New" w:eastAsia="Times New Roman" w:hAnsi="Courier New" w:cs="Courier New"/>
+          <w:color w:val="DCDCAA"/>
+          <w:sz w:val="21"/>
+          <w:szCs w:val="21"/>
+          <w:lang w:eastAsia="pt-BR"/>
+        </w:rPr>
+        <w:t>troca_letra</w:t>
+      </w:r>
+      <w:proofErr w:type="spellEnd"/>
+      <w:r>
+        <w:rPr>
+          <w:rFonts w:ascii="Courier New" w:eastAsia="Times New Roman" w:hAnsi="Courier New" w:cs="Courier New"/>
+          <w:color w:val="D4D4D4"/>
+          <w:sz w:val="21"/>
+          <w:szCs w:val="21"/>
+          <w:lang w:eastAsia="pt-BR"/>
+        </w:rPr>
+        <w:t>(</w:t>
+      </w:r>
+      <w:r>
+        <w:rPr>
+          <w:rFonts w:ascii="Courier New" w:eastAsia="Times New Roman" w:hAnsi="Courier New" w:cs="Courier New"/>
+          <w:color w:val="9CDCFE"/>
+          <w:sz w:val="21"/>
+          <w:szCs w:val="21"/>
+          <w:lang w:eastAsia="pt-BR"/>
+        </w:rPr>
+        <w:t>fatias</w:t>
+      </w:r>
+      <w:r>
+        <w:rPr>
+          <w:rFonts w:ascii="Courier New" w:eastAsia="Times New Roman" w:hAnsi="Courier New" w:cs="Courier New"/>
+          <w:color w:val="D4D4D4"/>
+          <w:sz w:val="21"/>
+          <w:szCs w:val="21"/>
+          <w:lang w:eastAsia="pt-BR"/>
+        </w:rPr>
+        <w:t>)</w:t>
+      </w:r>
+      <w:r>
+        <w:rPr>
+          <w:rFonts w:ascii="Courier New" w:eastAsia="Times New Roman" w:hAnsi="Courier New" w:cs="Courier New"/>
+          <w:color w:val="DCDCDC"/>
+          <w:sz w:val="21"/>
+          <w:szCs w:val="21"/>
+          <w:lang w:eastAsia="pt-BR"/>
+        </w:rPr>
+        <w:t>:</w:t>
+      </w:r>
+    </w:p>
+    <w:p>
+      <w:pPr>
+        <w:shd w:val="clear" w:color="auto" w:fill="1E1E1E"/>
+        <w:spacing w:after="0" w:line="285" w:lineRule="atLeast"/>
+        <w:rPr>
+          <w:rFonts w:ascii="Courier New" w:eastAsia="Times New Roman" w:hAnsi="Courier New" w:cs="Courier New"/>
+          <w:color w:val="D4D4D4"/>
+          <w:sz w:val="21"/>
+          <w:szCs w:val="21"/>
+          <w:lang w:eastAsia="pt-BR"/>
+        </w:rPr>
+      </w:pPr>
+      <w:r>
+        <w:rPr>
+          <w:rFonts w:ascii="Courier New" w:eastAsia="Times New Roman" w:hAnsi="Courier New" w:cs="Courier New"/>
+          <w:color w:val="D4D4D4"/>
+          <w:sz w:val="21"/>
+          <w:szCs w:val="21"/>
+          <w:lang w:eastAsia="pt-BR"/>
+        </w:rPr>
+        <w:t>  </w:t>
+      </w:r>
+      <w:proofErr w:type="spellStart"/>
+      <w:r>
+        <w:rPr>
+          <w:rFonts w:ascii="Courier New" w:eastAsia="Times New Roman" w:hAnsi="Courier New" w:cs="Courier New"/>
+          <w:color w:val="D4D4D4"/>
+          <w:sz w:val="21"/>
+          <w:szCs w:val="21"/>
+          <w:lang w:eastAsia="pt-BR"/>
+        </w:rPr>
+        <w:t>novas_palavras</w:t>
+      </w:r>
+      <w:proofErr w:type="spellEnd"/>
+      <w:r>
+        <w:rPr>
+          <w:rFonts w:ascii="Courier New" w:eastAsia="Times New Roman" w:hAnsi="Courier New" w:cs="Courier New"/>
+          <w:color w:val="D4D4D4"/>
+          <w:sz w:val="21"/>
+          <w:szCs w:val="21"/>
+          <w:lang w:eastAsia="pt-BR"/>
+        </w:rPr>
+        <w:t> = </w:t>
+      </w:r>
+      <w:r>
+        <w:rPr>
+          <w:rFonts w:ascii="Courier New" w:eastAsia="Times New Roman" w:hAnsi="Courier New" w:cs="Courier New"/>
+          <w:color w:val="DCDCDC"/>
+          <w:sz w:val="21"/>
+          <w:szCs w:val="21"/>
+          <w:lang w:eastAsia="pt-BR"/>
+        </w:rPr>
+        <w:t>[]</w:t>
+      </w:r>
+    </w:p>
+    <w:p>
+      <w:pPr>
+        <w:shd w:val="clear" w:color="auto" w:fill="1E1E1E"/>
+        <w:spacing w:after="0" w:line="285" w:lineRule="atLeast"/>
+        <w:rPr>
+          <w:rFonts w:ascii="Courier New" w:eastAsia="Times New Roman" w:hAnsi="Courier New" w:cs="Courier New"/>
+          <w:color w:val="D4D4D4"/>
+          <w:sz w:val="21"/>
+          <w:szCs w:val="21"/>
+          <w:lang w:eastAsia="pt-BR"/>
+        </w:rPr>
+      </w:pPr>
+      <w:r>
+        <w:rPr>
+          <w:rFonts w:ascii="Courier New" w:eastAsia="Times New Roman" w:hAnsi="Courier New" w:cs="Courier New"/>
+          <w:color w:val="D4D4D4"/>
+          <w:sz w:val="21"/>
+          <w:szCs w:val="21"/>
+          <w:lang w:eastAsia="pt-BR"/>
+        </w:rPr>
+        <w:t>  letras = </w:t>
+      </w:r>
+      <w:r>
+        <w:rPr>
+          <w:rFonts w:ascii="Courier New" w:eastAsia="Times New Roman" w:hAnsi="Courier New" w:cs="Courier New"/>
+          <w:color w:val="CE9178"/>
+          <w:sz w:val="21"/>
+          <w:szCs w:val="21"/>
+          <w:lang w:eastAsia="pt-BR"/>
+        </w:rPr>
+        <w:t>'</w:t>
+      </w:r>
+      <w:proofErr w:type="spellStart"/>
+      <w:r>
+        <w:rPr>
+          <w:rFonts w:ascii="Courier New" w:eastAsia="Times New Roman" w:hAnsi="Courier New" w:cs="Courier New"/>
+          <w:color w:val="CE9178"/>
+          <w:sz w:val="21"/>
+          <w:szCs w:val="21"/>
+          <w:lang w:eastAsia="pt-BR"/>
+        </w:rPr>
+        <w:t>abcdefghijklmnopqrstuvwxyzàáâãèéêìíîòóôõùúûç</w:t>
+      </w:r>
+      <w:proofErr w:type="spellEnd"/>
+      <w:r>
+        <w:rPr>
+          <w:rFonts w:ascii="Courier New" w:eastAsia="Times New Roman" w:hAnsi="Courier New" w:cs="Courier New"/>
+          <w:color w:val="CE9178"/>
+          <w:sz w:val="21"/>
+          <w:szCs w:val="21"/>
+          <w:lang w:eastAsia="pt-BR"/>
+        </w:rPr>
+        <w:t>'</w:t>
+      </w:r>
+    </w:p>
+    <w:p>
+      <w:pPr>
+        <w:shd w:val="clear" w:color="auto" w:fill="1E1E1E"/>
+        <w:spacing w:after="0" w:line="285" w:lineRule="atLeast"/>
+        <w:rPr>
+          <w:rFonts w:ascii="Courier New" w:eastAsia="Times New Roman" w:hAnsi="Courier New" w:cs="Courier New"/>
+          <w:color w:val="D4D4D4"/>
+          <w:sz w:val="21"/>
+          <w:szCs w:val="21"/>
+          <w:lang w:eastAsia="pt-BR"/>
+        </w:rPr>
+      </w:pPr>
+      <w:r>
+        <w:rPr>
+          <w:rFonts w:ascii="Courier New" w:eastAsia="Times New Roman" w:hAnsi="Courier New" w:cs="Courier New"/>
+          <w:color w:val="D4D4D4"/>
+          <w:sz w:val="21"/>
+          <w:szCs w:val="21"/>
+          <w:lang w:eastAsia="pt-BR"/>
+        </w:rPr>
+        <w:t>  </w:t>
+      </w:r>
+      <w:r>
+        <w:rPr>
+          <w:rFonts w:ascii="Courier New" w:eastAsia="Times New Roman" w:hAnsi="Courier New" w:cs="Courier New"/>
+          <w:color w:val="C586C0"/>
+          <w:sz w:val="21"/>
+          <w:szCs w:val="21"/>
+          <w:lang w:eastAsia="pt-BR"/>
+        </w:rPr>
+        <w:t>for</w:t>
+      </w:r>
+      <w:r>
+        <w:rPr>
+          <w:rFonts w:ascii="Courier New" w:eastAsia="Times New Roman" w:hAnsi="Courier New" w:cs="Courier New"/>
+          <w:color w:val="D4D4D4"/>
+          <w:sz w:val="21"/>
+          <w:szCs w:val="21"/>
+          <w:lang w:eastAsia="pt-BR"/>
+        </w:rPr>
+        <w:t> E</w:t>
+      </w:r>
+      <w:r>
+        <w:rPr>
+          <w:rFonts w:ascii="Courier New" w:eastAsia="Times New Roman" w:hAnsi="Courier New" w:cs="Courier New"/>
+          <w:color w:val="DCDCDC"/>
+          <w:sz w:val="21"/>
+          <w:szCs w:val="21"/>
+          <w:lang w:eastAsia="pt-BR"/>
+        </w:rPr>
+        <w:t>,</w:t>
+      </w:r>
+      <w:r>
+        <w:rPr>
+          <w:rFonts w:ascii="Courier New" w:eastAsia="Times New Roman" w:hAnsi="Courier New" w:cs="Courier New"/>
+          <w:color w:val="D4D4D4"/>
+          <w:sz w:val="21"/>
+          <w:szCs w:val="21"/>
+          <w:lang w:eastAsia="pt-BR"/>
+        </w:rPr>
+        <w:t> D </w:t>
+      </w:r>
+      <w:r>
+        <w:rPr>
+          <w:rFonts w:ascii="Courier New" w:eastAsia="Times New Roman" w:hAnsi="Courier New" w:cs="Courier New"/>
+          <w:color w:val="82C6FF"/>
+          <w:sz w:val="21"/>
+          <w:szCs w:val="21"/>
+          <w:lang w:eastAsia="pt-BR"/>
+        </w:rPr>
+        <w:t>in</w:t>
+      </w:r>
+      <w:r>
+        <w:rPr>
+          <w:rFonts w:ascii="Courier New" w:eastAsia="Times New Roman" w:hAnsi="Courier New" w:cs="Courier New"/>
+          <w:color w:val="D4D4D4"/>
+          <w:sz w:val="21"/>
+          <w:szCs w:val="21"/>
+          <w:lang w:eastAsia="pt-BR"/>
+        </w:rPr>
+        <w:t> fatias</w:t>
+      </w:r>
+      <w:r>
+        <w:rPr>
+          <w:rFonts w:ascii="Courier New" w:eastAsia="Times New Roman" w:hAnsi="Courier New" w:cs="Courier New"/>
+          <w:color w:val="DCDCDC"/>
+          <w:sz w:val="21"/>
+          <w:szCs w:val="21"/>
+          <w:lang w:eastAsia="pt-BR"/>
+        </w:rPr>
+        <w:t>:</w:t>
+      </w:r>
+    </w:p>
+    <w:p>
+      <w:pPr>
+        <w:shd w:val="clear" w:color="auto" w:fill="1E1E1E"/>
+        <w:spacing w:after="0" w:line="285" w:lineRule="atLeast"/>
+        <w:rPr>
+          <w:rFonts w:ascii="Courier New" w:eastAsia="Times New Roman" w:hAnsi="Courier New" w:cs="Courier New"/>
+          <w:color w:val="D4D4D4"/>
+          <w:sz w:val="21"/>
+          <w:szCs w:val="21"/>
+          <w:lang w:eastAsia="pt-BR"/>
+        </w:rPr>
+      </w:pPr>
+      <w:r>
+        <w:rPr>
+          <w:rFonts w:ascii="Courier New" w:eastAsia="Times New Roman" w:hAnsi="Courier New" w:cs="Courier New"/>
+          <w:color w:val="D4D4D4"/>
+          <w:sz w:val="21"/>
+          <w:szCs w:val="21"/>
+          <w:lang w:eastAsia="pt-BR"/>
+        </w:rPr>
+        <w:lastRenderedPageBreak/>
+        <w:t>    </w:t>
+      </w:r>
+      <w:r>
+        <w:rPr>
+          <w:rFonts w:ascii="Courier New" w:eastAsia="Times New Roman" w:hAnsi="Courier New" w:cs="Courier New"/>
+          <w:color w:val="C586C0"/>
+          <w:sz w:val="21"/>
+          <w:szCs w:val="21"/>
+          <w:lang w:eastAsia="pt-BR"/>
+        </w:rPr>
+        <w:t>for</w:t>
+      </w:r>
+      <w:r>
+        <w:rPr>
+          <w:rFonts w:ascii="Courier New" w:eastAsia="Times New Roman" w:hAnsi="Courier New" w:cs="Courier New"/>
+          <w:color w:val="D4D4D4"/>
+          <w:sz w:val="21"/>
+          <w:szCs w:val="21"/>
+          <w:lang w:eastAsia="pt-BR"/>
+        </w:rPr>
+        <w:t> letra </w:t>
+      </w:r>
+      <w:r>
+        <w:rPr>
+          <w:rFonts w:ascii="Courier New" w:eastAsia="Times New Roman" w:hAnsi="Courier New" w:cs="Courier New"/>
+          <w:color w:val="82C6FF"/>
+          <w:sz w:val="21"/>
+          <w:szCs w:val="21"/>
+          <w:lang w:eastAsia="pt-BR"/>
+        </w:rPr>
+        <w:t>in</w:t>
+      </w:r>
+      <w:r>
+        <w:rPr>
+          <w:rFonts w:ascii="Courier New" w:eastAsia="Times New Roman" w:hAnsi="Courier New" w:cs="Courier New"/>
+          <w:color w:val="D4D4D4"/>
+          <w:sz w:val="21"/>
+          <w:szCs w:val="21"/>
+          <w:lang w:eastAsia="pt-BR"/>
+        </w:rPr>
+        <w:t> letras</w:t>
+      </w:r>
+      <w:r>
+        <w:rPr>
+          <w:rFonts w:ascii="Courier New" w:eastAsia="Times New Roman" w:hAnsi="Courier New" w:cs="Courier New"/>
+          <w:color w:val="DCDCDC"/>
+          <w:sz w:val="21"/>
+          <w:szCs w:val="21"/>
+          <w:lang w:eastAsia="pt-BR"/>
+        </w:rPr>
+        <w:t>:</w:t>
+      </w:r>
+    </w:p>
+    <w:p>
+      <w:pPr>
+        <w:shd w:val="clear" w:color="auto" w:fill="1E1E1E"/>
+        <w:spacing w:after="0" w:line="285" w:lineRule="atLeast"/>
+        <w:rPr>
+          <w:rFonts w:ascii="Courier New" w:eastAsia="Times New Roman" w:hAnsi="Courier New" w:cs="Courier New"/>
+          <w:color w:val="D4D4D4"/>
+          <w:sz w:val="21"/>
+          <w:szCs w:val="21"/>
+          <w:lang w:eastAsia="pt-BR"/>
+        </w:rPr>
+      </w:pPr>
+      <w:r>
+        <w:rPr>
+          <w:rFonts w:ascii="Courier New" w:eastAsia="Times New Roman" w:hAnsi="Courier New" w:cs="Courier New"/>
+          <w:color w:val="D4D4D4"/>
+          <w:sz w:val="21"/>
+          <w:szCs w:val="21"/>
+          <w:lang w:eastAsia="pt-BR"/>
+        </w:rPr>
+        <w:t>      </w:t>
+      </w:r>
+      <w:proofErr w:type="spellStart"/>
+      <w:r>
+        <w:rPr>
+          <w:rFonts w:ascii="Courier New" w:eastAsia="Times New Roman" w:hAnsi="Courier New" w:cs="Courier New"/>
+          <w:color w:val="D4D4D4"/>
+          <w:sz w:val="21"/>
+          <w:szCs w:val="21"/>
+          <w:lang w:eastAsia="pt-BR"/>
+        </w:rPr>
+        <w:t>novas_palavras.append</w:t>
+      </w:r>
+      <w:proofErr w:type="spellEnd"/>
+      <w:r>
+        <w:rPr>
+          <w:rFonts w:ascii="Courier New" w:eastAsia="Times New Roman" w:hAnsi="Courier New" w:cs="Courier New"/>
+          <w:color w:val="DCDCDC"/>
+          <w:sz w:val="21"/>
+          <w:szCs w:val="21"/>
+          <w:lang w:eastAsia="pt-BR"/>
+        </w:rPr>
+        <w:t>(</w:t>
+      </w:r>
+      <w:r>
+        <w:rPr>
+          <w:rFonts w:ascii="Courier New" w:eastAsia="Times New Roman" w:hAnsi="Courier New" w:cs="Courier New"/>
+          <w:color w:val="D4D4D4"/>
+          <w:sz w:val="21"/>
+          <w:szCs w:val="21"/>
+          <w:lang w:eastAsia="pt-BR"/>
+        </w:rPr>
+        <w:t>E + letra + D</w:t>
+      </w:r>
+      <w:r>
+        <w:rPr>
+          <w:rFonts w:ascii="Courier New" w:eastAsia="Times New Roman" w:hAnsi="Courier New" w:cs="Courier New"/>
+          <w:color w:val="DCDCDC"/>
+          <w:sz w:val="21"/>
+          <w:szCs w:val="21"/>
+          <w:lang w:eastAsia="pt-BR"/>
+        </w:rPr>
+        <w:t>[</w:t>
+      </w:r>
+      <w:r>
+        <w:rPr>
+          <w:rFonts w:ascii="Courier New" w:eastAsia="Times New Roman" w:hAnsi="Courier New" w:cs="Courier New"/>
+          <w:color w:val="B5CEA8"/>
+          <w:sz w:val="21"/>
+          <w:szCs w:val="21"/>
+          <w:lang w:eastAsia="pt-BR"/>
+        </w:rPr>
+        <w:t>1</w:t>
+      </w:r>
+      <w:r>
+        <w:rPr>
+          <w:rFonts w:ascii="Courier New" w:eastAsia="Times New Roman" w:hAnsi="Courier New" w:cs="Courier New"/>
+          <w:color w:val="DCDCDC"/>
+          <w:sz w:val="21"/>
+          <w:szCs w:val="21"/>
+          <w:lang w:eastAsia="pt-BR"/>
+        </w:rPr>
+        <w:t>:])</w:t>
+      </w:r>
+    </w:p>
+    <w:p>
+      <w:pPr>
+        <w:shd w:val="clear" w:color="auto" w:fill="1E1E1E"/>
+        <w:spacing w:after="0" w:line="285" w:lineRule="atLeast"/>
+        <w:rPr>
+          <w:rFonts w:ascii="Courier New" w:eastAsia="Times New Roman" w:hAnsi="Courier New" w:cs="Courier New"/>
+          <w:color w:val="D4D4D4"/>
+          <w:sz w:val="21"/>
+          <w:szCs w:val="21"/>
+          <w:lang w:eastAsia="pt-BR"/>
+        </w:rPr>
+      </w:pPr>
+      <w:r>
+        <w:rPr>
+          <w:rFonts w:ascii="Courier New" w:eastAsia="Times New Roman" w:hAnsi="Courier New" w:cs="Courier New"/>
+          <w:color w:val="D4D4D4"/>
+          <w:sz w:val="21"/>
+          <w:szCs w:val="21"/>
+          <w:lang w:eastAsia="pt-BR"/>
+        </w:rPr>
+        <w:t>  </w:t>
+      </w:r>
+      <w:proofErr w:type="spellStart"/>
+      <w:r>
+        <w:rPr>
+          <w:rFonts w:ascii="Courier New" w:eastAsia="Times New Roman" w:hAnsi="Courier New" w:cs="Courier New"/>
+          <w:color w:val="C586C0"/>
+          <w:sz w:val="21"/>
+          <w:szCs w:val="21"/>
+          <w:lang w:eastAsia="pt-BR"/>
+        </w:rPr>
+        <w:t>return</w:t>
+      </w:r>
+      <w:proofErr w:type="spellEnd"/>
+      <w:r>
+        <w:rPr>
+          <w:rFonts w:ascii="Courier New" w:eastAsia="Times New Roman" w:hAnsi="Courier New" w:cs="Courier New"/>
+          <w:color w:val="D4D4D4"/>
+          <w:sz w:val="21"/>
+          <w:szCs w:val="21"/>
+          <w:lang w:eastAsia="pt-BR"/>
+        </w:rPr>
+        <w:t> </w:t>
+      </w:r>
+      <w:proofErr w:type="spellStart"/>
+      <w:r>
+        <w:rPr>
+          <w:rFonts w:ascii="Courier New" w:eastAsia="Times New Roman" w:hAnsi="Courier New" w:cs="Courier New"/>
+          <w:color w:val="D4D4D4"/>
+          <w:sz w:val="21"/>
+          <w:szCs w:val="21"/>
+          <w:lang w:eastAsia="pt-BR"/>
+        </w:rPr>
+        <w:t>novas_palavras</w:t>
+      </w:r>
+      <w:proofErr w:type="spellEnd"/>
     </w:p>
     <w:p>
       <w:pPr>

</xml_diff>